<commit_message>
Updated User manual and README.md
</commit_message>
<xml_diff>
--- a/Manual/User_Manual.docx
+++ b/Manual/User_Manual.docx
@@ -185,7 +185,7 @@
           <w:r>
             <w:fldChar w:fldCharType="separate"/>
           </w:r>
-          <w:hyperlink w:anchor="_Toc57893163" w:history="1">
+          <w:hyperlink w:anchor="_Toc58337067" w:history="1">
             <w:r>
               <w:rPr>
                 <w:rStyle w:val="Hyperlink"/>
@@ -212,7 +212,7 @@
                 <w:noProof/>
                 <w:webHidden/>
               </w:rPr>
-              <w:instrText xml:space="preserve"> PAGEREF _Toc57893163 \h </w:instrText>
+              <w:instrText xml:space="preserve"> PAGEREF _Toc58337067 \h </w:instrText>
             </w:r>
             <w:r>
               <w:rPr>
@@ -255,7 +255,7 @@
               <w:lang w:eastAsia="en-GB"/>
             </w:rPr>
           </w:pPr>
-          <w:hyperlink w:anchor="_Toc57893164" w:history="1">
+          <w:hyperlink w:anchor="_Toc58337068" w:history="1">
             <w:r>
               <w:rPr>
                 <w:rStyle w:val="Hyperlink"/>
@@ -282,7 +282,7 @@
                 <w:noProof/>
                 <w:webHidden/>
               </w:rPr>
-              <w:instrText xml:space="preserve"> PAGEREF _Toc57893164 \h </w:instrText>
+              <w:instrText xml:space="preserve"> PAGEREF _Toc58337068 \h </w:instrText>
             </w:r>
             <w:r>
               <w:rPr>
@@ -325,7 +325,7 @@
               <w:lang w:eastAsia="en-GB"/>
             </w:rPr>
           </w:pPr>
-          <w:hyperlink w:anchor="_Toc57893165" w:history="1">
+          <w:hyperlink w:anchor="_Toc58337069" w:history="1">
             <w:r>
               <w:rPr>
                 <w:rStyle w:val="Hyperlink"/>
@@ -352,7 +352,7 @@
                 <w:noProof/>
                 <w:webHidden/>
               </w:rPr>
-              <w:instrText xml:space="preserve"> PAGEREF _Toc57893165 \h </w:instrText>
+              <w:instrText xml:space="preserve"> PAGEREF _Toc58337069 \h </w:instrText>
             </w:r>
             <w:r>
               <w:rPr>
@@ -395,7 +395,7 @@
               <w:lang w:eastAsia="en-GB"/>
             </w:rPr>
           </w:pPr>
-          <w:hyperlink w:anchor="_Toc57893166" w:history="1">
+          <w:hyperlink w:anchor="_Toc58337070" w:history="1">
             <w:r>
               <w:rPr>
                 <w:rStyle w:val="Hyperlink"/>
@@ -422,7 +422,7 @@
                 <w:noProof/>
                 <w:webHidden/>
               </w:rPr>
-              <w:instrText xml:space="preserve"> PAGEREF _Toc57893166 \h </w:instrText>
+              <w:instrText xml:space="preserve"> PAGEREF _Toc58337070 \h </w:instrText>
             </w:r>
             <w:r>
               <w:rPr>
@@ -465,7 +465,7 @@
               <w:lang w:eastAsia="en-GB"/>
             </w:rPr>
           </w:pPr>
-          <w:hyperlink w:anchor="_Toc57893167" w:history="1">
+          <w:hyperlink w:anchor="_Toc58337071" w:history="1">
             <w:r>
               <w:rPr>
                 <w:rStyle w:val="Hyperlink"/>
@@ -492,7 +492,7 @@
                 <w:noProof/>
                 <w:webHidden/>
               </w:rPr>
-              <w:instrText xml:space="preserve"> PAGEREF _Toc57893167 \h </w:instrText>
+              <w:instrText xml:space="preserve"> PAGEREF _Toc58337071 \h </w:instrText>
             </w:r>
             <w:r>
               <w:rPr>
@@ -535,7 +535,7 @@
               <w:lang w:eastAsia="en-GB"/>
             </w:rPr>
           </w:pPr>
-          <w:hyperlink w:anchor="_Toc57893168" w:history="1">
+          <w:hyperlink w:anchor="_Toc58337072" w:history="1">
             <w:r>
               <w:rPr>
                 <w:rStyle w:val="Hyperlink"/>
@@ -563,7 +563,7 @@
                 <w:noProof/>
                 <w:webHidden/>
               </w:rPr>
-              <w:instrText xml:space="preserve"> PAGEREF _Toc57893168 \h </w:instrText>
+              <w:instrText xml:space="preserve"> PAGEREF _Toc58337072 \h </w:instrText>
             </w:r>
             <w:r>
               <w:rPr>
@@ -606,7 +606,7 @@
               <w:lang w:eastAsia="en-GB"/>
             </w:rPr>
           </w:pPr>
-          <w:hyperlink w:anchor="_Toc57893169" w:history="1">
+          <w:hyperlink w:anchor="_Toc58337073" w:history="1">
             <w:r>
               <w:rPr>
                 <w:rStyle w:val="Hyperlink"/>
@@ -633,7 +633,7 @@
                 <w:noProof/>
                 <w:webHidden/>
               </w:rPr>
-              <w:instrText xml:space="preserve"> PAGEREF _Toc57893169 \h </w:instrText>
+              <w:instrText xml:space="preserve"> PAGEREF _Toc58337073 \h </w:instrText>
             </w:r>
             <w:r>
               <w:rPr>
@@ -676,7 +676,7 @@
               <w:lang w:eastAsia="en-GB"/>
             </w:rPr>
           </w:pPr>
-          <w:hyperlink w:anchor="_Toc57893170" w:history="1">
+          <w:hyperlink w:anchor="_Toc58337074" w:history="1">
             <w:r>
               <w:rPr>
                 <w:rStyle w:val="Hyperlink"/>
@@ -703,7 +703,7 @@
                 <w:noProof/>
                 <w:webHidden/>
               </w:rPr>
-              <w:instrText xml:space="preserve"> PAGEREF _Toc57893170 \h </w:instrText>
+              <w:instrText xml:space="preserve"> PAGEREF _Toc58337074 \h </w:instrText>
             </w:r>
             <w:r>
               <w:rPr>
@@ -746,7 +746,7 @@
               <w:lang w:eastAsia="en-GB"/>
             </w:rPr>
           </w:pPr>
-          <w:hyperlink w:anchor="_Toc57893171" w:history="1">
+          <w:hyperlink w:anchor="_Toc58337075" w:history="1">
             <w:r>
               <w:rPr>
                 <w:rStyle w:val="Hyperlink"/>
@@ -773,7 +773,7 @@
                 <w:noProof/>
                 <w:webHidden/>
               </w:rPr>
-              <w:instrText xml:space="preserve"> PAGEREF _Toc57893171 \h </w:instrText>
+              <w:instrText xml:space="preserve"> PAGEREF _Toc58337075 \h </w:instrText>
             </w:r>
             <w:r>
               <w:rPr>
@@ -816,7 +816,7 @@
               <w:lang w:eastAsia="en-GB"/>
             </w:rPr>
           </w:pPr>
-          <w:hyperlink w:anchor="_Toc57893172" w:history="1">
+          <w:hyperlink w:anchor="_Toc58337076" w:history="1">
             <w:r>
               <w:rPr>
                 <w:rStyle w:val="Hyperlink"/>
@@ -843,7 +843,7 @@
                 <w:noProof/>
                 <w:webHidden/>
               </w:rPr>
-              <w:instrText xml:space="preserve"> PAGEREF _Toc57893172 \h </w:instrText>
+              <w:instrText xml:space="preserve"> PAGEREF _Toc58337076 \h </w:instrText>
             </w:r>
             <w:r>
               <w:rPr>
@@ -864,6 +864,216 @@
                 <w:webHidden/>
               </w:rPr>
               <w:t>6</w:t>
+            </w:r>
+            <w:r>
+              <w:rPr>
+                <w:noProof/>
+                <w:webHidden/>
+              </w:rPr>
+              <w:fldChar w:fldCharType="end"/>
+            </w:r>
+          </w:hyperlink>
+        </w:p>
+        <w:p>
+          <w:pPr>
+            <w:pStyle w:val="TOC1"/>
+            <w:tabs>
+              <w:tab w:val="right" w:leader="dot" w:pos="9016"/>
+            </w:tabs>
+            <w:rPr>
+              <w:rFonts w:asciiTheme="minorHAnsi" w:eastAsiaTheme="minorEastAsia" w:hAnsiTheme="minorHAnsi"/>
+              <w:noProof/>
+              <w:lang w:eastAsia="en-GB"/>
+            </w:rPr>
+          </w:pPr>
+          <w:hyperlink w:anchor="_Toc58337077" w:history="1">
+            <w:r>
+              <w:rPr>
+                <w:rStyle w:val="Hyperlink"/>
+                <w:noProof/>
+              </w:rPr>
+              <w:t>4. Running APVGDM</w:t>
+            </w:r>
+            <w:r>
+              <w:rPr>
+                <w:noProof/>
+                <w:webHidden/>
+              </w:rPr>
+              <w:tab/>
+            </w:r>
+            <w:r>
+              <w:rPr>
+                <w:noProof/>
+                <w:webHidden/>
+              </w:rPr>
+              <w:fldChar w:fldCharType="begin"/>
+            </w:r>
+            <w:r>
+              <w:rPr>
+                <w:noProof/>
+                <w:webHidden/>
+              </w:rPr>
+              <w:instrText xml:space="preserve"> PAGEREF _Toc58337077 \h </w:instrText>
+            </w:r>
+            <w:r>
+              <w:rPr>
+                <w:noProof/>
+                <w:webHidden/>
+              </w:rPr>
+            </w:r>
+            <w:r>
+              <w:rPr>
+                <w:noProof/>
+                <w:webHidden/>
+              </w:rPr>
+              <w:fldChar w:fldCharType="separate"/>
+            </w:r>
+            <w:r>
+              <w:rPr>
+                <w:noProof/>
+                <w:webHidden/>
+              </w:rPr>
+              <w:t>8</w:t>
+            </w:r>
+            <w:r>
+              <w:rPr>
+                <w:noProof/>
+                <w:webHidden/>
+              </w:rPr>
+              <w:fldChar w:fldCharType="end"/>
+            </w:r>
+          </w:hyperlink>
+        </w:p>
+        <w:p>
+          <w:pPr>
+            <w:pStyle w:val="TOC2"/>
+            <w:tabs>
+              <w:tab w:val="right" w:leader="dot" w:pos="9016"/>
+            </w:tabs>
+            <w:rPr>
+              <w:rFonts w:asciiTheme="minorHAnsi" w:eastAsiaTheme="minorEastAsia" w:hAnsiTheme="minorHAnsi"/>
+              <w:noProof/>
+              <w:lang w:eastAsia="en-GB"/>
+            </w:rPr>
+          </w:pPr>
+          <w:hyperlink w:anchor="_Toc58337078" w:history="1">
+            <w:r>
+              <w:rPr>
+                <w:rStyle w:val="Hyperlink"/>
+                <w:noProof/>
+              </w:rPr>
+              <w:t>4.1. weather.py</w:t>
+            </w:r>
+            <w:r>
+              <w:rPr>
+                <w:noProof/>
+                <w:webHidden/>
+              </w:rPr>
+              <w:tab/>
+            </w:r>
+            <w:r>
+              <w:rPr>
+                <w:noProof/>
+                <w:webHidden/>
+              </w:rPr>
+              <w:fldChar w:fldCharType="begin"/>
+            </w:r>
+            <w:r>
+              <w:rPr>
+                <w:noProof/>
+                <w:webHidden/>
+              </w:rPr>
+              <w:instrText xml:space="preserve"> PAGEREF _Toc58337078 \h </w:instrText>
+            </w:r>
+            <w:r>
+              <w:rPr>
+                <w:noProof/>
+                <w:webHidden/>
+              </w:rPr>
+            </w:r>
+            <w:r>
+              <w:rPr>
+                <w:noProof/>
+                <w:webHidden/>
+              </w:rPr>
+              <w:fldChar w:fldCharType="separate"/>
+            </w:r>
+            <w:r>
+              <w:rPr>
+                <w:noProof/>
+                <w:webHidden/>
+              </w:rPr>
+              <w:t>8</w:t>
+            </w:r>
+            <w:r>
+              <w:rPr>
+                <w:noProof/>
+                <w:webHidden/>
+              </w:rPr>
+              <w:fldChar w:fldCharType="end"/>
+            </w:r>
+          </w:hyperlink>
+        </w:p>
+        <w:p>
+          <w:pPr>
+            <w:pStyle w:val="TOC2"/>
+            <w:tabs>
+              <w:tab w:val="right" w:leader="dot" w:pos="9016"/>
+            </w:tabs>
+            <w:rPr>
+              <w:rFonts w:asciiTheme="minorHAnsi" w:eastAsiaTheme="minorEastAsia" w:hAnsiTheme="minorHAnsi"/>
+              <w:noProof/>
+              <w:lang w:eastAsia="en-GB"/>
+            </w:rPr>
+          </w:pPr>
+          <w:hyperlink w:anchor="_Toc58337079" w:history="1">
+            <w:r>
+              <w:rPr>
+                <w:rStyle w:val="Hyperlink"/>
+                <w:noProof/>
+              </w:rPr>
+              <w:t>4.2 run_models.py</w:t>
+            </w:r>
+            <w:r>
+              <w:rPr>
+                <w:noProof/>
+                <w:webHidden/>
+              </w:rPr>
+              <w:tab/>
+            </w:r>
+            <w:r>
+              <w:rPr>
+                <w:noProof/>
+                <w:webHidden/>
+              </w:rPr>
+              <w:fldChar w:fldCharType="begin"/>
+            </w:r>
+            <w:r>
+              <w:rPr>
+                <w:noProof/>
+                <w:webHidden/>
+              </w:rPr>
+              <w:instrText xml:space="preserve"> PAGEREF _Toc58337079 \h </w:instrText>
+            </w:r>
+            <w:r>
+              <w:rPr>
+                <w:noProof/>
+                <w:webHidden/>
+              </w:rPr>
+            </w:r>
+            <w:r>
+              <w:rPr>
+                <w:noProof/>
+                <w:webHidden/>
+              </w:rPr>
+              <w:fldChar w:fldCharType="separate"/>
+            </w:r>
+            <w:r>
+              <w:rPr>
+                <w:noProof/>
+                <w:webHidden/>
+              </w:rPr>
+              <w:t>10</w:t>
             </w:r>
             <w:r>
               <w:rPr>
@@ -912,9 +1122,8 @@
       <w:pPr>
         <w:pStyle w:val="Heading1"/>
       </w:pPr>
-      <w:bookmarkStart w:id="0" w:name="_Toc57893163"/>
-      <w:r>
-        <w:lastRenderedPageBreak/>
+      <w:bookmarkStart w:id="0" w:name="_Toc58337067"/>
+      <w:r>
         <w:t>Abstract</w:t>
       </w:r>
       <w:bookmarkEnd w:id="0"/>
@@ -944,7 +1153,7 @@
       <w:pPr>
         <w:pStyle w:val="Heading1"/>
       </w:pPr>
-      <w:bookmarkStart w:id="1" w:name="_Toc57893164"/>
+      <w:bookmarkStart w:id="1" w:name="_Toc58337068"/>
       <w:r>
         <w:t xml:space="preserve">1. </w:t>
       </w:r>
@@ -1079,9 +1288,8 @@
       <w:pPr>
         <w:pStyle w:val="Heading1"/>
       </w:pPr>
-      <w:bookmarkStart w:id="2" w:name="_Toc57893165"/>
-      <w:r>
-        <w:lastRenderedPageBreak/>
+      <w:bookmarkStart w:id="2" w:name="_Toc58337069"/>
+      <w:r>
         <w:t xml:space="preserve">2. </w:t>
       </w:r>
       <w:r>
@@ -1097,7 +1305,7 @@
       <w:pPr>
         <w:pStyle w:val="Heading2"/>
       </w:pPr>
-      <w:bookmarkStart w:id="3" w:name="_Toc57893166"/>
+      <w:bookmarkStart w:id="3" w:name="_Toc58337070"/>
       <w:r>
         <w:t>2</w:t>
       </w:r>
@@ -2362,7 +2570,7 @@
       <w:pPr>
         <w:pStyle w:val="Heading2"/>
       </w:pPr>
-      <w:bookmarkStart w:id="4" w:name="_Toc57893167"/>
+      <w:bookmarkStart w:id="4" w:name="_Toc58337071"/>
       <w:r>
         <w:t>2.</w:t>
       </w:r>
@@ -2472,11 +2680,11 @@
         <w:t>≪</w:t>
       </w:r>
       <w:r>
-        <w:t xml:space="preserve"> 1 (h being the gas cloud depth and L a characteristic length), the 2D shallow-layer approach allows a compromise between more realistic but computationally demanding 3D CFD models and simpler 1D integral models. Such an approach is able to describe the cloud in terms of four variables: cloud depth, two depth- averaged horizontal velocities, and depth-averaged cloud density as functions of time and position. Since real clouds do not have a definite upper surface it is necessary to define cloud depth in terms of the vertical concentration distribution (Folch et al., 2007; 2009). Assuming an incompressible </w:t>
+        <w:t xml:space="preserve"> 1 (h being the gas cloud depth and L a characteristic length), the 2D shallow-layer approach allows a compromise between </w:t>
       </w:r>
       <w:r>
         <w:lastRenderedPageBreak/>
-        <w:t xml:space="preserve">homogeneous fluid and a hydrostatic pressure distribution, the shallow water equations for flows having a non-uniform vertical profile are given by: </w:t>
+        <w:t xml:space="preserve">more realistic but computationally demanding 3D CFD models and simpler 1D integral models. Such an approach is able to describe the cloud in terms of four variables: cloud depth, two depth- averaged horizontal velocities, and depth-averaged cloud density as functions of time and position. Since real clouds do not have a definite upper surface it is necessary to define cloud depth in terms of the vertical concentration distribution (Folch et al., 2007; 2009). Assuming an incompressible homogeneous fluid and a hydrostatic pressure distribution, the shallow water equations for flows having a non-uniform vertical profile are given by: </w:t>
       </w:r>
     </w:p>
     <w:p>
@@ -2878,7 +3086,7 @@
           <w:lang w:val="it-IT"/>
         </w:rPr>
       </w:pPr>
-      <w:bookmarkStart w:id="5" w:name="_Toc57893168"/>
+      <w:bookmarkStart w:id="5" w:name="_Toc58337072"/>
       <w:r>
         <w:rPr>
           <w:lang w:val="it-IT"/>
@@ -2955,7 +3163,7 @@
       <w:pPr>
         <w:pStyle w:val="Heading1"/>
       </w:pPr>
-      <w:bookmarkStart w:id="6" w:name="_Toc57893169"/>
+      <w:bookmarkStart w:id="6" w:name="_Toc58337073"/>
       <w:r>
         <w:t>3. The program setup</w:t>
       </w:r>
@@ -2989,7 +3197,14 @@
         <w:rPr>
           <w:sz w:val="22"/>
         </w:rPr>
-        <w:t xml:space="preserve">: it prepares the weather data by either retrieving reanalysis data from the ECMWF ERA5 database (Copernicus Climate Change Service, 2017) or from local weather stations provided by the user or both. The script is designed to randomly sample N days from a time interval defined by the user. If weather station data are available, the script is designed to extract weather data in the time interval specified by the user from selected weather data file. Data are then organized in folders to be used by the meteorological processor DIAGNO. </w:t>
+        <w:t xml:space="preserve">: it prepares the weather data by either retrieving reanalysis data from the ECMWF ERA5 database (Copernicus Climate Change Service, 2017) or from local weather stations provided by the user or both. The script is designed to randomly sample N days from </w:t>
+      </w:r>
+      <w:r>
+        <w:rPr>
+          <w:sz w:val="22"/>
+        </w:rPr>
+        <w:lastRenderedPageBreak/>
+        <w:t xml:space="preserve">a time interval defined by the user. If weather station data are available, the script is designed to extract weather data in the time interval specified by the user from selected weather data file. Data are then organized in folders to be used by the meteorological processor DIAGNO. </w:t>
       </w:r>
     </w:p>
     <w:p>
@@ -3014,14 +3229,7 @@
         <w:rPr>
           <w:sz w:val="22"/>
         </w:rPr>
-        <w:t xml:space="preserve">: it runs DIAGNO and successively DISGAS-2.0 or TWODEE-2 (hereafter referred to as DISGAS and TWODEE, respectively). The user can assess the gas emission sources in the computational domain by using a random source location (the source locations </w:t>
-      </w:r>
-      <w:r>
-        <w:rPr>
-          <w:sz w:val="22"/>
-        </w:rPr>
-        <w:lastRenderedPageBreak/>
-        <w:t xml:space="preserve">are selected from a probability map) or by a fixed source location (the source location is read from a list containing the source coordinates). In both cases, the number of sources can be fixed or randomly sampled from a range defined by the user. In the same way, the associated gas fluxes can be read by a list (fixed source emission) or randomly sampled by an Empirical Cumulative Distribution Function (ECDF) (random source emission) provided by the user. A combination of gas fixed and random emissions is also possible. </w:t>
+        <w:t xml:space="preserve">: it runs DIAGNO and successively DISGAS-2.0 or TWODEE-2 (hereafter referred to as DISGAS and TWODEE, respectively). The user can assess the gas emission sources in the computational domain by using a random source location (the source locations are selected from a probability map) or by a fixed source location (the source location is read from a list containing the source coordinates). In both cases, the number of sources can be fixed or randomly sampled from a range defined by the user. In the same way, the associated gas fluxes can be read by a list (fixed source emission) or randomly sampled by an Empirical Cumulative Distribution Function (ECDF) (random source emission) provided by the user. A combination of gas fixed and random emissions is also possible. </w:t>
       </w:r>
     </w:p>
     <w:p>
@@ -3046,21 +3254,7 @@
         <w:rPr>
           <w:sz w:val="22"/>
         </w:rPr>
-        <w:t xml:space="preserve">: it reads the DISGAS or TWODEE outputs produced by run_models.py and con-verts the model outputs in concentration of other gas species (e.g., CO2, H2S) based on the gas species properties made available by the user in the file gas_properties.csv. The script can also </w:t>
-      </w:r>
-      <w:proofErr w:type="spellStart"/>
-      <w:r>
-        <w:rPr>
-          <w:sz w:val="22"/>
-        </w:rPr>
-        <w:t>cal-culate</w:t>
-      </w:r>
-      <w:proofErr w:type="spellEnd"/>
-      <w:r>
-        <w:rPr>
-          <w:sz w:val="22"/>
-        </w:rPr>
-        <w:t xml:space="preserve"> and plot the modelled concentrations at the user’s specified exceedance probabilities, timesteps and vertical layers. It can also calculate the time averaged concentrations. </w:t>
+        <w:t xml:space="preserve">: it reads the DISGAS or TWODEE outputs produced by run_models.py and con-verts the model outputs in concentration of other gas species (e.g., CO2, H2S) based on the gas species properties made available by the user in the file gas_properties.csv. The script can also calculate and plot the modelled concentrations at the user’s specified exceedance probabilities, timesteps and vertical layers. It can also calculate the time averaged concentrations. </w:t>
       </w:r>
     </w:p>
     <w:p/>
@@ -3068,7 +3262,7 @@
       <w:pPr>
         <w:pStyle w:val="Heading2"/>
       </w:pPr>
-      <w:bookmarkStart w:id="7" w:name="_Toc57893170"/>
+      <w:bookmarkStart w:id="7" w:name="_Toc58337074"/>
       <w:r>
         <w:t>3.1 Dependencies and installation instructions</w:t>
       </w:r>
@@ -3408,6 +3602,7 @@
           <w:rStyle w:val="None"/>
           <w:sz w:val="22"/>
         </w:rPr>
+        <w:lastRenderedPageBreak/>
         <w:t>create the environment with the needed additional packages:</w:t>
       </w:r>
     </w:p>
@@ -3416,7 +3611,7 @@
         <w:pStyle w:val="ListParagraph"/>
         <w:rPr>
           <w:rStyle w:val="None"/>
-          <w:i/>
+          <w:rFonts w:asciiTheme="majorHAnsi" w:hAnsiTheme="majorHAnsi" w:cstheme="majorHAnsi"/>
           <w:sz w:val="22"/>
         </w:rPr>
       </w:pPr>
@@ -3424,7 +3619,7 @@
       <w:r>
         <w:rPr>
           <w:rStyle w:val="None"/>
-          <w:i/>
+          <w:rFonts w:asciiTheme="majorHAnsi" w:hAnsiTheme="majorHAnsi" w:cstheme="majorHAnsi"/>
           <w:sz w:val="22"/>
         </w:rPr>
         <w:t>conda</w:t>
@@ -3433,7 +3628,7 @@
       <w:r>
         <w:rPr>
           <w:rStyle w:val="None"/>
-          <w:i/>
+          <w:rFonts w:asciiTheme="majorHAnsi" w:hAnsiTheme="majorHAnsi" w:cstheme="majorHAnsi"/>
           <w:sz w:val="22"/>
         </w:rPr>
         <w:t xml:space="preserve"> create --name </w:t>
@@ -3442,7 +3637,7 @@
       <w:r>
         <w:rPr>
           <w:rStyle w:val="None"/>
-          <w:i/>
+          <w:rFonts w:asciiTheme="majorHAnsi" w:hAnsiTheme="majorHAnsi" w:cstheme="majorHAnsi"/>
           <w:sz w:val="22"/>
         </w:rPr>
         <w:t>name_of_environment</w:t>
@@ -3451,7 +3646,7 @@
       <w:r>
         <w:rPr>
           <w:rStyle w:val="None"/>
-          <w:i/>
+          <w:rFonts w:asciiTheme="majorHAnsi" w:hAnsiTheme="majorHAnsi" w:cstheme="majorHAnsi"/>
           <w:sz w:val="22"/>
         </w:rPr>
         <w:t xml:space="preserve"> python=3.8 </w:t>
@@ -3460,7 +3655,7 @@
       <w:r>
         <w:rPr>
           <w:rStyle w:val="None"/>
-          <w:i/>
+          <w:rFonts w:asciiTheme="majorHAnsi" w:hAnsiTheme="majorHAnsi" w:cstheme="majorHAnsi"/>
           <w:sz w:val="22"/>
         </w:rPr>
         <w:t>utm</w:t>
@@ -3469,7 +3664,7 @@
       <w:r>
         <w:rPr>
           <w:rStyle w:val="None"/>
-          <w:i/>
+          <w:rFonts w:asciiTheme="majorHAnsi" w:hAnsiTheme="majorHAnsi" w:cstheme="majorHAnsi"/>
           <w:sz w:val="22"/>
         </w:rPr>
         <w:t xml:space="preserve"> </w:t>
@@ -3478,7 +3673,7 @@
       <w:r>
         <w:rPr>
           <w:rStyle w:val="None"/>
-          <w:i/>
+          <w:rFonts w:asciiTheme="majorHAnsi" w:hAnsiTheme="majorHAnsi" w:cstheme="majorHAnsi"/>
           <w:sz w:val="22"/>
         </w:rPr>
         <w:t>cdsapi</w:t>
@@ -3487,7 +3682,7 @@
       <w:r>
         <w:rPr>
           <w:rStyle w:val="None"/>
-          <w:i/>
+          <w:rFonts w:asciiTheme="majorHAnsi" w:hAnsiTheme="majorHAnsi" w:cstheme="majorHAnsi"/>
           <w:sz w:val="22"/>
         </w:rPr>
         <w:t xml:space="preserve"> pandas </w:t>
@@ -3496,7 +3691,7 @@
       <w:r>
         <w:rPr>
           <w:rStyle w:val="None"/>
-          <w:i/>
+          <w:rFonts w:asciiTheme="majorHAnsi" w:hAnsiTheme="majorHAnsi" w:cstheme="majorHAnsi"/>
           <w:sz w:val="22"/>
         </w:rPr>
         <w:t>xlrd</w:t>
@@ -3528,7 +3723,7 @@
         <w:pStyle w:val="ListParagraph"/>
         <w:rPr>
           <w:rStyle w:val="None"/>
-          <w:i/>
+          <w:rFonts w:asciiTheme="majorHAnsi" w:hAnsiTheme="majorHAnsi" w:cstheme="majorHAnsi"/>
           <w:sz w:val="22"/>
         </w:rPr>
       </w:pPr>
@@ -3536,7 +3731,7 @@
       <w:r>
         <w:rPr>
           <w:rStyle w:val="None"/>
-          <w:i/>
+          <w:rFonts w:asciiTheme="majorHAnsi" w:hAnsiTheme="majorHAnsi" w:cstheme="majorHAnsi"/>
           <w:sz w:val="22"/>
         </w:rPr>
         <w:t>conda</w:t>
@@ -3545,7 +3740,7 @@
       <w:r>
         <w:rPr>
           <w:rStyle w:val="None"/>
-          <w:i/>
+          <w:rFonts w:asciiTheme="majorHAnsi" w:hAnsiTheme="majorHAnsi" w:cstheme="majorHAnsi"/>
           <w:sz w:val="22"/>
         </w:rPr>
         <w:t xml:space="preserve"> activate </w:t>
@@ -3554,7 +3749,7 @@
       <w:r>
         <w:rPr>
           <w:rStyle w:val="None"/>
-          <w:i/>
+          <w:rFonts w:asciiTheme="majorHAnsi" w:hAnsiTheme="majorHAnsi" w:cstheme="majorHAnsi"/>
           <w:sz w:val="22"/>
         </w:rPr>
         <w:t>name_of_environment</w:t>
@@ -3563,7 +3758,7 @@
       <w:r>
         <w:rPr>
           <w:rStyle w:val="None"/>
-          <w:i/>
+          <w:rFonts w:asciiTheme="majorHAnsi" w:hAnsiTheme="majorHAnsi" w:cstheme="majorHAnsi"/>
           <w:sz w:val="22"/>
         </w:rPr>
         <w:t xml:space="preserve"> </w:t>
@@ -3594,7 +3789,7 @@
         <w:pStyle w:val="ListParagraph"/>
         <w:rPr>
           <w:rStyle w:val="None"/>
-          <w:i/>
+          <w:rFonts w:asciiTheme="majorHAnsi" w:hAnsiTheme="majorHAnsi" w:cstheme="majorHAnsi"/>
           <w:sz w:val="22"/>
         </w:rPr>
       </w:pPr>
@@ -3602,17 +3797,16 @@
       <w:r>
         <w:rPr>
           <w:rStyle w:val="None"/>
-          <w:i/>
-          <w:sz w:val="22"/>
-        </w:rPr>
-        <w:lastRenderedPageBreak/>
+          <w:rFonts w:asciiTheme="majorHAnsi" w:hAnsiTheme="majorHAnsi" w:cstheme="majorHAnsi"/>
+          <w:sz w:val="22"/>
+        </w:rPr>
         <w:t>conda</w:t>
       </w:r>
       <w:proofErr w:type="spellEnd"/>
       <w:r>
         <w:rPr>
           <w:rStyle w:val="None"/>
-          <w:i/>
+          <w:rFonts w:asciiTheme="majorHAnsi" w:hAnsiTheme="majorHAnsi" w:cstheme="majorHAnsi"/>
           <w:sz w:val="22"/>
         </w:rPr>
         <w:t xml:space="preserve"> deactivate </w:t>
@@ -3623,7 +3817,7 @@
       <w:pPr>
         <w:pStyle w:val="Heading2"/>
       </w:pPr>
-      <w:bookmarkStart w:id="8" w:name="_Toc57893171"/>
+      <w:bookmarkStart w:id="8" w:name="_Toc58337075"/>
       <w:r>
         <w:t>3</w:t>
       </w:r>
@@ -3754,7 +3948,13 @@
       <w:pPr>
         <w:pStyle w:val="Heading2"/>
       </w:pPr>
-      <w:bookmarkStart w:id="9" w:name="_Toc57893172"/>
+      <w:bookmarkStart w:id="9" w:name="_Ref58332576"/>
+      <w:bookmarkStart w:id="10" w:name="_Ref58332587"/>
+      <w:bookmarkStart w:id="11" w:name="_Ref58332594"/>
+      <w:bookmarkStart w:id="12" w:name="_Ref58332626"/>
+      <w:bookmarkStart w:id="13" w:name="_Ref58332667"/>
+      <w:bookmarkStart w:id="14" w:name="_Ref58332682"/>
+      <w:bookmarkStart w:id="15" w:name="_Toc58337076"/>
       <w:r>
         <w:t>3</w:t>
       </w:r>
@@ -3762,6 +3962,12 @@
         <w:t>.3 The APVGDM Input and Output files</w:t>
       </w:r>
       <w:bookmarkEnd w:id="9"/>
+      <w:bookmarkEnd w:id="10"/>
+      <w:bookmarkEnd w:id="11"/>
+      <w:bookmarkEnd w:id="12"/>
+      <w:bookmarkEnd w:id="13"/>
+      <w:bookmarkEnd w:id="14"/>
+      <w:bookmarkEnd w:id="15"/>
     </w:p>
     <w:p/>
     <w:p>
@@ -3825,7 +4031,14 @@
         <w:rPr>
           <w:sz w:val="22"/>
         </w:rPr>
-        <w:t xml:space="preserve"> file from the example without modifying it. weather.py modifies all the necessary entries. It is essential that the user does not alter the structure of the file manually.</w:t>
+        <w:t xml:space="preserve"> </w:t>
+      </w:r>
+      <w:r>
+        <w:rPr>
+          <w:sz w:val="22"/>
+        </w:rPr>
+        <w:lastRenderedPageBreak/>
+        <w:t>file from the example without modifying it. weather.py modifies all the necessary entries. It is essential that the user does not alter the structure of the file manually.</w:t>
       </w:r>
     </w:p>
     <w:p>
@@ -3937,7 +4150,6 @@
         <w:rPr>
           <w:sz w:val="22"/>
         </w:rPr>
-        <w:lastRenderedPageBreak/>
         <w:t>Similar to</w:t>
       </w:r>
       <w:r>
@@ -4015,7 +4227,19 @@
         <w:rPr>
           <w:sz w:val="22"/>
         </w:rPr>
-        <w:t xml:space="preserve"> when running TWODEE. </w:t>
+        <w:t xml:space="preserve"> when running </w:t>
+      </w:r>
+      <w:r>
+        <w:rPr>
+          <w:sz w:val="22"/>
+        </w:rPr>
+        <w:t>run_models.py</w:t>
+      </w:r>
+      <w:r>
+        <w:rPr>
+          <w:sz w:val="22"/>
+        </w:rPr>
+        <w:t xml:space="preserve">. </w:t>
       </w:r>
     </w:p>
     <w:p>
@@ -4095,10 +4319,13 @@
         <w:t>s</w:t>
       </w:r>
       <w:r>
-        <w:t xml:space="preserve"> are used, the user has to </w:t>
-      </w:r>
-      <w:r>
-        <w:t>store then into</w:t>
+        <w:t xml:space="preserve"> are used, </w:t>
+      </w:r>
+      <w:r>
+        <w:t>these should be stored</w:t>
+      </w:r>
+      <w:r>
+        <w:t xml:space="preserve"> into</w:t>
       </w:r>
       <w:r>
         <w:t xml:space="preserve"> a “</w:t>
@@ -4978,7 +5205,15 @@
           <w:sz w:val="22"/>
           <w:szCs w:val="22"/>
         </w:rPr>
-        <w:t xml:space="preserve"> is the probability of the emission (which in the current version of APVDM does not play any role in the computation), </w:t>
+        <w:t xml:space="preserve"> is the probability of the emission (which in the current version of </w:t>
+      </w:r>
+      <w:r>
+        <w:rPr>
+          <w:sz w:val="22"/>
+          <w:szCs w:val="22"/>
+        </w:rPr>
+        <w:lastRenderedPageBreak/>
+        <w:t xml:space="preserve">APVDM does not play any role in the computation), </w:t>
       </w:r>
       <w:r>
         <w:rPr>
@@ -5168,22 +5403,1293 @@
           <w:sz w:val="22"/>
           <w:szCs w:val="22"/>
         </w:rPr>
-        <w:t xml:space="preserve">It is a structured as a matrix with NY rows and NX columns, </w:t>
-      </w:r>
-      <w:r>
-        <w:rPr>
-          <w:sz w:val="22"/>
-          <w:szCs w:val="22"/>
+        <w:t xml:space="preserve">It is a structured as a matrix with NY rows and NX columns, where NX and NY are the number of cells in the domain along the x and y directions, respectively. NX and NW must coincide with the values indicated </w:t>
+      </w:r>
+      <w:r>
+        <w:rPr>
+          <w:sz w:val="22"/>
+          <w:szCs w:val="22"/>
+        </w:rPr>
+        <w:t xml:space="preserve">in </w:t>
+      </w:r>
+      <w:r>
+        <w:rPr>
+          <w:sz w:val="22"/>
+          <w:szCs w:val="22"/>
+        </w:rPr>
+        <w:t>“</w:t>
+      </w:r>
+      <w:proofErr w:type="spellStart"/>
+      <w:r>
+        <w:rPr>
+          <w:sz w:val="22"/>
+          <w:szCs w:val="22"/>
+        </w:rPr>
+        <w:t>problemname</w:t>
+      </w:r>
+      <w:proofErr w:type="spellEnd"/>
+      <w:proofErr w:type="gramStart"/>
+      <w:r>
+        <w:rPr>
+          <w:sz w:val="22"/>
+          <w:szCs w:val="22"/>
+        </w:rPr>
+        <w:t>”</w:t>
+      </w:r>
+      <w:r>
+        <w:rPr>
+          <w:sz w:val="22"/>
+          <w:szCs w:val="22"/>
+        </w:rPr>
+        <w:t>.</w:t>
+      </w:r>
+      <w:proofErr w:type="spellStart"/>
+      <w:r>
+        <w:rPr>
+          <w:sz w:val="22"/>
+          <w:szCs w:val="22"/>
+        </w:rPr>
+        <w:t>inp</w:t>
+      </w:r>
+      <w:proofErr w:type="spellEnd"/>
+      <w:proofErr w:type="gramEnd"/>
+      <w:r>
+        <w:rPr>
+          <w:sz w:val="22"/>
+          <w:szCs w:val="22"/>
+        </w:rPr>
+        <w:t xml:space="preserve">. </w:t>
+      </w:r>
+    </w:p>
+    <w:p/>
+    <w:p>
+      <w:r>
+        <w:t xml:space="preserve">Finally, the file </w:t>
+      </w:r>
+      <w:r>
+        <w:rPr>
+          <w:b/>
+        </w:rPr>
+        <w:t>gas_properties.csv</w:t>
+      </w:r>
+      <w:r>
+        <w:t xml:space="preserve"> is used by post_process.py when the user needs to convert the </w:t>
+      </w:r>
+      <w:r>
+        <w:t>concentration of the ga</w:t>
+      </w:r>
+      <w:r>
+        <w:t>s</w:t>
+      </w:r>
+      <w:r>
+        <w:t xml:space="preserve"> specie</w:t>
+      </w:r>
+      <w:r>
+        <w:t xml:space="preserve"> tracked </w:t>
+      </w:r>
+      <w:r>
+        <w:t>by TWODEE or DISGAS into the concentration of another gas specie. This can be used, e.g., when an abundant gas specie (e.g. H</w:t>
+      </w:r>
+      <w:r>
+        <w:rPr>
+          <w:vertAlign w:val="subscript"/>
+        </w:rPr>
+        <w:t>2</w:t>
+      </w:r>
+      <w:r>
+        <w:t xml:space="preserve">O) is set as the gas specie in DISGAS and TWODEE and used as a tracer </w:t>
+      </w:r>
+      <w:r>
+        <w:t>for</w:t>
+      </w:r>
+      <w:r>
+        <w:t xml:space="preserve"> less abundant species (e.g. CO</w:t>
+      </w:r>
+      <w:r>
+        <w:rPr>
+          <w:vertAlign w:val="subscript"/>
+        </w:rPr>
+        <w:t>2</w:t>
+      </w:r>
+      <w:r>
+        <w:t xml:space="preserve">) </w:t>
+      </w:r>
+      <w:r>
+        <w:t>(Tamburello et al. 2019, Massaro et al., submitted</w:t>
+      </w:r>
+      <w:r>
+        <w:t>)</w:t>
+      </w:r>
+      <w:r>
+        <w:t>. For this conversion, two parameters are needed: the molar ratio between the species (converted / original) and the molar weight of the new specie in g mol</w:t>
+      </w:r>
+      <w:r>
+        <w:rPr>
+          <w:vertAlign w:val="superscript"/>
+        </w:rPr>
+        <w:t>-1</w:t>
+      </w:r>
+      <w:r>
+        <w:t>. This comma separated file is structured as in the following:</w:t>
+      </w:r>
+    </w:p>
+    <w:p>
+      <w:pPr>
+        <w:rPr>
+          <w:rFonts w:asciiTheme="majorHAnsi" w:hAnsiTheme="majorHAnsi" w:cstheme="majorHAnsi"/>
+        </w:rPr>
+      </w:pPr>
+      <w:r>
+        <w:rPr>
+          <w:rFonts w:asciiTheme="majorHAnsi" w:hAnsiTheme="majorHAnsi" w:cstheme="majorHAnsi"/>
+        </w:rPr>
+        <w:t>CO2/</w:t>
+      </w:r>
+      <w:proofErr w:type="gramStart"/>
+      <w:r>
+        <w:rPr>
+          <w:rFonts w:asciiTheme="majorHAnsi" w:hAnsiTheme="majorHAnsi" w:cstheme="majorHAnsi"/>
+        </w:rPr>
+        <w:t>H2O,H</w:t>
+      </w:r>
+      <w:proofErr w:type="gramEnd"/>
+      <w:r>
+        <w:rPr>
+          <w:rFonts w:asciiTheme="majorHAnsi" w:hAnsiTheme="majorHAnsi" w:cstheme="majorHAnsi"/>
+        </w:rPr>
+        <w:t>2S/H2O,CO2,H2S</w:t>
+      </w:r>
+    </w:p>
+    <w:p>
+      <w:pPr>
+        <w:rPr>
+          <w:rFonts w:asciiTheme="majorHAnsi" w:hAnsiTheme="majorHAnsi" w:cstheme="majorHAnsi"/>
+        </w:rPr>
+      </w:pPr>
+      <w:r>
+        <w:rPr>
+          <w:rFonts w:asciiTheme="majorHAnsi" w:hAnsiTheme="majorHAnsi" w:cstheme="majorHAnsi"/>
+        </w:rPr>
+        <w:t xml:space="preserve">0.011,0.0115,44.01,34.1 </w:t>
+      </w:r>
+    </w:p>
+    <w:p>
+      <w:pPr>
+        <w:rPr>
+          <w:rFonts w:asciiTheme="majorHAnsi" w:hAnsiTheme="majorHAnsi" w:cstheme="majorHAnsi"/>
+        </w:rPr>
+      </w:pPr>
+      <w:r>
+        <w:rPr>
+          <w:rFonts w:asciiTheme="majorHAnsi" w:hAnsiTheme="majorHAnsi" w:cstheme="majorHAnsi"/>
+        </w:rPr>
+        <w:t>(…),(…)</w:t>
+      </w:r>
+    </w:p>
+    <w:p>
+      <w:pPr>
+        <w:rPr>
+          <w:rFonts w:cs="Times New Roman"/>
+        </w:rPr>
+      </w:pPr>
+      <w:r>
+        <w:rPr>
+          <w:rFonts w:cs="Times New Roman"/>
+        </w:rPr>
+        <w:t>Where the columns with headers with “/” define the molar ratio and the next columns identify the specie for the molar weights. It is to note that:</w:t>
+      </w:r>
+    </w:p>
+    <w:p>
+      <w:pPr>
+        <w:pStyle w:val="ListParagraph"/>
+        <w:numPr>
+          <w:ilvl w:val="0"/>
+          <w:numId w:val="8"/>
+        </w:numPr>
+        <w:rPr>
+          <w:sz w:val="22"/>
+        </w:rPr>
+      </w:pPr>
+      <w:r>
+        <w:rPr>
+          <w:sz w:val="22"/>
+        </w:rPr>
+        <w:t>it is possible to provide more than one specie, as in the example above. If more than one specie is provided, all the columns with the molar ratios should be aligned to the left of the columns with the species molar weights;</w:t>
+      </w:r>
+    </w:p>
+    <w:p>
+      <w:pPr>
+        <w:pStyle w:val="ListParagraph"/>
+        <w:numPr>
+          <w:ilvl w:val="0"/>
+          <w:numId w:val="8"/>
+        </w:numPr>
+        <w:rPr>
+          <w:sz w:val="22"/>
+        </w:rPr>
+      </w:pPr>
+      <w:r>
+        <w:rPr>
+          <w:sz w:val="22"/>
+        </w:rPr>
+        <w:t>It is possible to provide more than one value of molar ratio, which is suggested since this parameter is affected by a significant uncertainty. post_process.py randomly select one value of the molar ratio to be used for the conversion</w:t>
+      </w:r>
+      <w:r>
+        <w:rPr>
+          <w:sz w:val="22"/>
+        </w:rPr>
+        <w:t>.</w:t>
+      </w:r>
+    </w:p>
+    <w:p/>
+    <w:p>
+      <w:pPr>
+        <w:pStyle w:val="Heading1"/>
+      </w:pPr>
+      <w:bookmarkStart w:id="16" w:name="_Toc58337077"/>
+      <w:r>
+        <w:t>4. Running APVGDM</w:t>
+      </w:r>
+      <w:bookmarkEnd w:id="16"/>
+    </w:p>
+    <w:p/>
+    <w:p>
+      <w:r>
+        <w:t>The workflow from weather data processing to post processing model outputs is shown in Fig. 1 and consist in running the Python scripts in the following sequence: weather.py, run_models.py, post_process.py. Each of these scripts has several options that can be selected by the user to activate or deactivate the different functionalities available in APVDM. The options can be reviewed in the READM.md file provided in the package and at any time in the command line by the command:</w:t>
+      </w:r>
+    </w:p>
+    <w:p>
+      <w:pPr>
+        <w:rPr>
+          <w:rFonts w:asciiTheme="majorHAnsi" w:hAnsiTheme="majorHAnsi" w:cstheme="majorHAnsi"/>
+        </w:rPr>
+      </w:pPr>
+      <w:r>
+        <w:rPr>
+          <w:rFonts w:asciiTheme="majorHAnsi" w:hAnsiTheme="majorHAnsi" w:cstheme="majorHAnsi"/>
+        </w:rPr>
+        <w:t>python “script” --help</w:t>
+      </w:r>
+    </w:p>
+    <w:p>
+      <w:pPr>
+        <w:rPr>
+          <w:rFonts w:cs="Times New Roman"/>
+        </w:rPr>
+      </w:pPr>
+      <w:r>
+        <w:rPr>
+          <w:rFonts w:cs="Times New Roman"/>
+        </w:rPr>
+        <w:t xml:space="preserve">where “script” is the name of the Python script. </w:t>
+      </w:r>
+    </w:p>
+    <w:p>
+      <w:pPr>
+        <w:pStyle w:val="Heading2"/>
+      </w:pPr>
+      <w:bookmarkStart w:id="17" w:name="_Toc58337078"/>
+      <w:r>
+        <w:t>4.1. weather.py</w:t>
+      </w:r>
+      <w:bookmarkEnd w:id="17"/>
+    </w:p>
+    <w:p/>
+    <w:p>
+      <w:r>
+        <w:t xml:space="preserve">This script is run to retrieve weather data from ERA5 archive or to process data of weather stations provided by the user as explained in Section </w:t>
+      </w:r>
+      <w:r>
+        <w:fldChar w:fldCharType="begin"/>
+      </w:r>
+      <w:r>
+        <w:instrText xml:space="preserve"> REF _Ref58332682 \h </w:instrText>
+      </w:r>
+      <w:r>
+        <w:fldChar w:fldCharType="separate"/>
+      </w:r>
+      <w:r>
+        <w:t>3.3</w:t>
+      </w:r>
+      <w:r>
+        <w:fldChar w:fldCharType="end"/>
+      </w:r>
+      <w:r>
+        <w:t xml:space="preserve">. </w:t>
+      </w:r>
+      <w:r>
+        <w:t>It also prepares the folder “simulations”, which stores all simulation input and output files, together with the original weather data files (Fig. 1). The possible arguments of this scripts are:</w:t>
+      </w:r>
+    </w:p>
+    <w:p>
+      <w:pPr>
+        <w:rPr>
+          <w:rFonts w:asciiTheme="majorHAnsi" w:hAnsiTheme="majorHAnsi" w:cstheme="majorHAnsi"/>
+        </w:rPr>
+      </w:pPr>
+      <w:r>
+        <w:rPr>
+          <w:rFonts w:asciiTheme="majorHAnsi" w:hAnsiTheme="majorHAnsi" w:cstheme="majorHAnsi"/>
         </w:rPr>
         <w:lastRenderedPageBreak/>
-        <w:t xml:space="preserve">where NX and NY are the number of cells in the domain along the x and y directions, respectively. NX and NW must coincide with the values indicated </w:t>
-      </w:r>
-      <w:r>
-        <w:rPr>
-          <w:sz w:val="22"/>
-          <w:szCs w:val="22"/>
-        </w:rPr>
-        <w:t xml:space="preserve">in </w:t>
+        <w:t>weather.py [-h] [-S START_DATE] [-E END_DATE] [-V VOLC] [-LAT LAT] [-LON LON] [-EL ELEV] [-NS SAMPLES] [-ERA5 ERA5] [-WST STATION] [-N NPROC] [-TD TWODEE] [-DG DISGAS]</w:t>
+      </w:r>
+    </w:p>
+    <w:p>
+      <w:pPr>
+        <w:pStyle w:val="ListParagraph"/>
+        <w:numPr>
+          <w:ilvl w:val="0"/>
+          <w:numId w:val="7"/>
+        </w:numPr>
+        <w:rPr>
+          <w:rFonts w:asciiTheme="majorHAnsi" w:hAnsiTheme="majorHAnsi" w:cstheme="majorHAnsi"/>
+          <w:sz w:val="22"/>
+          <w:szCs w:val="22"/>
+        </w:rPr>
+      </w:pPr>
+      <w:r>
+        <w:rPr>
+          <w:rFonts w:asciiTheme="majorHAnsi" w:hAnsiTheme="majorHAnsi" w:cstheme="majorHAnsi"/>
+          <w:sz w:val="22"/>
+          <w:szCs w:val="22"/>
+        </w:rPr>
+        <w:t xml:space="preserve">-h, --help            </w:t>
+      </w:r>
+    </w:p>
+    <w:p>
+      <w:pPr>
+        <w:pStyle w:val="ListParagraph"/>
+        <w:rPr>
+          <w:sz w:val="22"/>
+          <w:szCs w:val="22"/>
+        </w:rPr>
+      </w:pPr>
+      <w:r>
+        <w:rPr>
+          <w:sz w:val="22"/>
+          <w:szCs w:val="22"/>
+        </w:rPr>
+        <w:t>Command to show the guide to this script.</w:t>
+      </w:r>
+    </w:p>
+    <w:p>
+      <w:pPr>
+        <w:pStyle w:val="ListParagraph"/>
+        <w:numPr>
+          <w:ilvl w:val="0"/>
+          <w:numId w:val="7"/>
+        </w:numPr>
+        <w:rPr>
+          <w:rFonts w:asciiTheme="majorHAnsi" w:hAnsiTheme="majorHAnsi" w:cstheme="majorHAnsi"/>
+          <w:sz w:val="22"/>
+          <w:szCs w:val="22"/>
+        </w:rPr>
+      </w:pPr>
+      <w:r>
+        <w:rPr>
+          <w:rFonts w:asciiTheme="majorHAnsi" w:hAnsiTheme="majorHAnsi" w:cstheme="majorHAnsi"/>
+          <w:sz w:val="22"/>
+          <w:szCs w:val="22"/>
+        </w:rPr>
+        <w:t>-S START_DATE, --</w:t>
+      </w:r>
+      <w:proofErr w:type="spellStart"/>
+      <w:r>
+        <w:rPr>
+          <w:rFonts w:asciiTheme="majorHAnsi" w:hAnsiTheme="majorHAnsi" w:cstheme="majorHAnsi"/>
+          <w:sz w:val="22"/>
+          <w:szCs w:val="22"/>
+        </w:rPr>
+        <w:t>start_date</w:t>
+      </w:r>
+      <w:proofErr w:type="spellEnd"/>
+      <w:r>
+        <w:rPr>
+          <w:rFonts w:asciiTheme="majorHAnsi" w:hAnsiTheme="majorHAnsi" w:cstheme="majorHAnsi"/>
+          <w:sz w:val="22"/>
+          <w:szCs w:val="22"/>
+        </w:rPr>
+        <w:t xml:space="preserve"> START_DATE</w:t>
+      </w:r>
+    </w:p>
+    <w:p>
+      <w:pPr>
+        <w:pStyle w:val="ListParagraph"/>
+        <w:rPr>
+          <w:sz w:val="22"/>
+          <w:szCs w:val="22"/>
+        </w:rPr>
+      </w:pPr>
+      <w:r>
+        <w:rPr>
+          <w:sz w:val="22"/>
+          <w:szCs w:val="22"/>
+        </w:rPr>
+        <w:t>Start date of the sampling period</w:t>
+      </w:r>
+      <w:r>
+        <w:rPr>
+          <w:sz w:val="22"/>
+          <w:szCs w:val="22"/>
+        </w:rPr>
+        <w:t xml:space="preserve"> of the weather data</w:t>
+      </w:r>
+      <w:r>
+        <w:rPr>
+          <w:sz w:val="22"/>
+          <w:szCs w:val="22"/>
+        </w:rPr>
+        <w:t>. Format: DD/MM/YYYY</w:t>
+      </w:r>
+    </w:p>
+    <w:p>
+      <w:pPr>
+        <w:pStyle w:val="ListParagraph"/>
+        <w:numPr>
+          <w:ilvl w:val="0"/>
+          <w:numId w:val="7"/>
+        </w:numPr>
+        <w:rPr>
+          <w:rFonts w:asciiTheme="majorHAnsi" w:hAnsiTheme="majorHAnsi" w:cstheme="majorHAnsi"/>
+          <w:sz w:val="22"/>
+          <w:szCs w:val="22"/>
+        </w:rPr>
+      </w:pPr>
+      <w:r>
+        <w:rPr>
+          <w:rFonts w:asciiTheme="majorHAnsi" w:hAnsiTheme="majorHAnsi" w:cstheme="majorHAnsi"/>
+          <w:sz w:val="22"/>
+          <w:szCs w:val="22"/>
+        </w:rPr>
+        <w:t>-E END_DATE, --</w:t>
+      </w:r>
+      <w:proofErr w:type="spellStart"/>
+      <w:r>
+        <w:rPr>
+          <w:rFonts w:asciiTheme="majorHAnsi" w:hAnsiTheme="majorHAnsi" w:cstheme="majorHAnsi"/>
+          <w:sz w:val="22"/>
+          <w:szCs w:val="22"/>
+        </w:rPr>
+        <w:t>end_date</w:t>
+      </w:r>
+      <w:proofErr w:type="spellEnd"/>
+      <w:r>
+        <w:rPr>
+          <w:rFonts w:asciiTheme="majorHAnsi" w:hAnsiTheme="majorHAnsi" w:cstheme="majorHAnsi"/>
+          <w:sz w:val="22"/>
+          <w:szCs w:val="22"/>
+        </w:rPr>
+        <w:t xml:space="preserve"> END_DATE</w:t>
+      </w:r>
+    </w:p>
+    <w:p>
+      <w:pPr>
+        <w:pStyle w:val="ListParagraph"/>
+        <w:rPr>
+          <w:sz w:val="22"/>
+          <w:szCs w:val="22"/>
+        </w:rPr>
+      </w:pPr>
+      <w:r>
+        <w:rPr>
+          <w:sz w:val="22"/>
+          <w:szCs w:val="22"/>
+        </w:rPr>
+        <w:t>Start date of the sampling period of the weather data. Format: DD/MM/YYYY</w:t>
+      </w:r>
+    </w:p>
+    <w:p>
+      <w:pPr>
+        <w:pStyle w:val="ListParagraph"/>
+        <w:numPr>
+          <w:ilvl w:val="0"/>
+          <w:numId w:val="7"/>
+        </w:numPr>
+        <w:rPr>
+          <w:rFonts w:asciiTheme="majorHAnsi" w:hAnsiTheme="majorHAnsi" w:cstheme="majorHAnsi"/>
+          <w:sz w:val="22"/>
+          <w:szCs w:val="22"/>
+        </w:rPr>
+      </w:pPr>
+      <w:r>
+        <w:rPr>
+          <w:rFonts w:asciiTheme="majorHAnsi" w:hAnsiTheme="majorHAnsi" w:cstheme="majorHAnsi"/>
+          <w:sz w:val="22"/>
+          <w:szCs w:val="22"/>
+        </w:rPr>
+        <w:t>-V VOLC, --</w:t>
+      </w:r>
+      <w:proofErr w:type="spellStart"/>
+      <w:r>
+        <w:rPr>
+          <w:rFonts w:asciiTheme="majorHAnsi" w:hAnsiTheme="majorHAnsi" w:cstheme="majorHAnsi"/>
+          <w:sz w:val="22"/>
+          <w:szCs w:val="22"/>
+        </w:rPr>
+        <w:t>volc</w:t>
+      </w:r>
+      <w:proofErr w:type="spellEnd"/>
+      <w:r>
+        <w:rPr>
+          <w:rFonts w:asciiTheme="majorHAnsi" w:hAnsiTheme="majorHAnsi" w:cstheme="majorHAnsi"/>
+          <w:sz w:val="22"/>
+          <w:szCs w:val="22"/>
+        </w:rPr>
+        <w:t xml:space="preserve"> VOLC  </w:t>
+      </w:r>
+    </w:p>
+    <w:p>
+      <w:pPr>
+        <w:pStyle w:val="ListParagraph"/>
+        <w:rPr>
+          <w:sz w:val="22"/>
+          <w:szCs w:val="22"/>
+        </w:rPr>
+      </w:pPr>
+      <w:r>
+        <w:rPr>
+          <w:sz w:val="22"/>
+          <w:szCs w:val="22"/>
+        </w:rPr>
+        <w:t>This is the volcano ID based on the Smithsonian Institute IDs</w:t>
+      </w:r>
+      <w:r>
+        <w:rPr>
+          <w:sz w:val="22"/>
+          <w:szCs w:val="22"/>
+        </w:rPr>
+        <w:t xml:space="preserve"> and is used to retrieve the coordinates and the elevation of the volcano location (if the simulation refers to a volcano)</w:t>
+      </w:r>
+      <w:r>
+        <w:rPr>
+          <w:sz w:val="22"/>
+          <w:szCs w:val="22"/>
+        </w:rPr>
+        <w:t xml:space="preserve"> from the </w:t>
+      </w:r>
+      <w:hyperlink r:id="rId14" w:history="1">
+        <w:r>
+          <w:rPr>
+            <w:rStyle w:val="Hyperlink"/>
+            <w:sz w:val="22"/>
+            <w:szCs w:val="22"/>
+          </w:rPr>
+          <w:t>BGS Eruption source parameters database</w:t>
+        </w:r>
+      </w:hyperlink>
+      <w:r>
+        <w:rPr>
+          <w:sz w:val="22"/>
+          <w:szCs w:val="22"/>
+        </w:rPr>
+        <w:t xml:space="preserve">. </w:t>
+      </w:r>
+    </w:p>
+    <w:p>
+      <w:pPr>
+        <w:pStyle w:val="ListParagraph"/>
+        <w:rPr>
+          <w:rFonts w:asciiTheme="majorHAnsi" w:hAnsiTheme="majorHAnsi" w:cstheme="majorHAnsi"/>
+          <w:sz w:val="22"/>
+          <w:szCs w:val="22"/>
+        </w:rPr>
+      </w:pPr>
+      <w:r>
+        <w:rPr>
+          <w:rFonts w:asciiTheme="majorHAnsi" w:hAnsiTheme="majorHAnsi" w:cstheme="majorHAnsi"/>
+          <w:sz w:val="22"/>
+          <w:szCs w:val="22"/>
+        </w:rPr>
+        <w:t xml:space="preserve">-LAT </w:t>
+      </w:r>
+      <w:proofErr w:type="spellStart"/>
+      <w:r>
+        <w:rPr>
+          <w:rFonts w:asciiTheme="majorHAnsi" w:hAnsiTheme="majorHAnsi" w:cstheme="majorHAnsi"/>
+          <w:sz w:val="22"/>
+          <w:szCs w:val="22"/>
+        </w:rPr>
+        <w:t>LAT</w:t>
+      </w:r>
+      <w:proofErr w:type="spellEnd"/>
+      <w:r>
+        <w:rPr>
+          <w:rFonts w:asciiTheme="majorHAnsi" w:hAnsiTheme="majorHAnsi" w:cstheme="majorHAnsi"/>
+          <w:sz w:val="22"/>
+          <w:szCs w:val="22"/>
+        </w:rPr>
+        <w:t>, --</w:t>
+      </w:r>
+      <w:proofErr w:type="spellStart"/>
+      <w:r>
+        <w:rPr>
+          <w:rFonts w:asciiTheme="majorHAnsi" w:hAnsiTheme="majorHAnsi" w:cstheme="majorHAnsi"/>
+          <w:sz w:val="22"/>
+          <w:szCs w:val="22"/>
+        </w:rPr>
+        <w:t>lat</w:t>
+      </w:r>
+      <w:proofErr w:type="spellEnd"/>
+      <w:r>
+        <w:rPr>
+          <w:rFonts w:asciiTheme="majorHAnsi" w:hAnsiTheme="majorHAnsi" w:cstheme="majorHAnsi"/>
+          <w:sz w:val="22"/>
+          <w:szCs w:val="22"/>
+        </w:rPr>
+        <w:t xml:space="preserve"> LAT   </w:t>
+      </w:r>
+    </w:p>
+    <w:p>
+      <w:pPr>
+        <w:pStyle w:val="ListParagraph"/>
+        <w:rPr>
+          <w:sz w:val="22"/>
+          <w:szCs w:val="22"/>
+        </w:rPr>
+      </w:pPr>
+      <w:r>
+        <w:rPr>
+          <w:sz w:val="22"/>
+          <w:szCs w:val="22"/>
+        </w:rPr>
+        <w:t>Volcano</w:t>
+      </w:r>
+      <w:r>
+        <w:rPr>
+          <w:sz w:val="22"/>
+          <w:szCs w:val="22"/>
+        </w:rPr>
+        <w:t xml:space="preserve"> (or location)</w:t>
+      </w:r>
+      <w:r>
+        <w:rPr>
+          <w:sz w:val="22"/>
+          <w:szCs w:val="22"/>
+        </w:rPr>
+        <w:t xml:space="preserve"> latitude</w:t>
+      </w:r>
+      <w:r>
+        <w:rPr>
+          <w:sz w:val="22"/>
+          <w:szCs w:val="22"/>
+        </w:rPr>
+        <w:t xml:space="preserve">, to be provided if the option </w:t>
+      </w:r>
+      <w:r>
+        <w:rPr>
+          <w:rFonts w:asciiTheme="majorHAnsi" w:hAnsiTheme="majorHAnsi" w:cstheme="majorHAnsi"/>
+          <w:sz w:val="22"/>
+          <w:szCs w:val="22"/>
+        </w:rPr>
+        <w:t>-V VOLC, --</w:t>
+      </w:r>
+      <w:proofErr w:type="spellStart"/>
+      <w:r>
+        <w:rPr>
+          <w:rFonts w:asciiTheme="majorHAnsi" w:hAnsiTheme="majorHAnsi" w:cstheme="majorHAnsi"/>
+          <w:sz w:val="22"/>
+          <w:szCs w:val="22"/>
+        </w:rPr>
+        <w:t>volc</w:t>
+      </w:r>
+      <w:proofErr w:type="spellEnd"/>
+      <w:r>
+        <w:rPr>
+          <w:rFonts w:asciiTheme="majorHAnsi" w:hAnsiTheme="majorHAnsi" w:cstheme="majorHAnsi"/>
+          <w:sz w:val="22"/>
+          <w:szCs w:val="22"/>
+        </w:rPr>
+        <w:t xml:space="preserve"> VOLC</w:t>
+      </w:r>
+      <w:r>
+        <w:rPr>
+          <w:rFonts w:asciiTheme="majorHAnsi" w:hAnsiTheme="majorHAnsi" w:cstheme="majorHAnsi"/>
+          <w:sz w:val="22"/>
+          <w:szCs w:val="22"/>
+        </w:rPr>
+        <w:t xml:space="preserve"> </w:t>
+      </w:r>
+      <w:r>
+        <w:rPr>
+          <w:sz w:val="22"/>
+          <w:szCs w:val="22"/>
+        </w:rPr>
+        <w:t>is not used.</w:t>
+      </w:r>
+    </w:p>
+    <w:p>
+      <w:pPr>
+        <w:pStyle w:val="ListParagraph"/>
+        <w:rPr>
+          <w:rFonts w:asciiTheme="majorHAnsi" w:hAnsiTheme="majorHAnsi" w:cstheme="majorHAnsi"/>
+          <w:sz w:val="22"/>
+          <w:szCs w:val="22"/>
+          <w:lang w:val="it-IT"/>
+        </w:rPr>
+      </w:pPr>
+      <w:r>
+        <w:rPr>
+          <w:rFonts w:asciiTheme="majorHAnsi" w:hAnsiTheme="majorHAnsi" w:cstheme="majorHAnsi"/>
+          <w:sz w:val="22"/>
+          <w:szCs w:val="22"/>
+          <w:lang w:val="it-IT"/>
+        </w:rPr>
+        <w:t xml:space="preserve">-LON LON, --lon LON   </w:t>
+      </w:r>
+    </w:p>
+    <w:p>
+      <w:pPr>
+        <w:pStyle w:val="ListParagraph"/>
+        <w:rPr>
+          <w:rFonts w:asciiTheme="majorHAnsi" w:hAnsiTheme="majorHAnsi" w:cstheme="majorHAnsi"/>
+          <w:sz w:val="22"/>
+          <w:szCs w:val="22"/>
+          <w:lang w:val="en-GB"/>
+        </w:rPr>
+      </w:pPr>
+      <w:r>
+        <w:rPr>
+          <w:sz w:val="22"/>
+          <w:szCs w:val="22"/>
+        </w:rPr>
+        <w:t>Volcano</w:t>
+      </w:r>
+      <w:r>
+        <w:rPr>
+          <w:sz w:val="22"/>
+          <w:szCs w:val="22"/>
+        </w:rPr>
+        <w:t xml:space="preserve"> (or location)</w:t>
+      </w:r>
+      <w:r>
+        <w:rPr>
+          <w:sz w:val="22"/>
+          <w:szCs w:val="22"/>
+        </w:rPr>
+        <w:t xml:space="preserve"> </w:t>
+      </w:r>
+      <w:r>
+        <w:rPr>
+          <w:sz w:val="22"/>
+          <w:szCs w:val="22"/>
+        </w:rPr>
+        <w:t xml:space="preserve">longitude, to be provided if the option </w:t>
+      </w:r>
+      <w:r>
+        <w:rPr>
+          <w:rFonts w:asciiTheme="majorHAnsi" w:hAnsiTheme="majorHAnsi" w:cstheme="majorHAnsi"/>
+          <w:sz w:val="22"/>
+          <w:szCs w:val="22"/>
+        </w:rPr>
+        <w:t>-V VOLC, --</w:t>
+      </w:r>
+      <w:proofErr w:type="spellStart"/>
+      <w:r>
+        <w:rPr>
+          <w:rFonts w:asciiTheme="majorHAnsi" w:hAnsiTheme="majorHAnsi" w:cstheme="majorHAnsi"/>
+          <w:sz w:val="22"/>
+          <w:szCs w:val="22"/>
+        </w:rPr>
+        <w:t>volc</w:t>
+      </w:r>
+      <w:proofErr w:type="spellEnd"/>
+      <w:r>
+        <w:rPr>
+          <w:rFonts w:asciiTheme="majorHAnsi" w:hAnsiTheme="majorHAnsi" w:cstheme="majorHAnsi"/>
+          <w:sz w:val="22"/>
+          <w:szCs w:val="22"/>
+        </w:rPr>
+        <w:t xml:space="preserve"> VOLC</w:t>
+      </w:r>
+      <w:r>
+        <w:rPr>
+          <w:rFonts w:asciiTheme="majorHAnsi" w:hAnsiTheme="majorHAnsi" w:cstheme="majorHAnsi"/>
+          <w:sz w:val="22"/>
+          <w:szCs w:val="22"/>
+        </w:rPr>
+        <w:t xml:space="preserve"> </w:t>
+      </w:r>
+      <w:r>
+        <w:rPr>
+          <w:sz w:val="22"/>
+          <w:szCs w:val="22"/>
+        </w:rPr>
+        <w:t>is not used.</w:t>
+      </w:r>
+    </w:p>
+    <w:p>
+      <w:pPr>
+        <w:pStyle w:val="ListParagraph"/>
+        <w:numPr>
+          <w:ilvl w:val="0"/>
+          <w:numId w:val="7"/>
+        </w:numPr>
+        <w:rPr>
+          <w:rFonts w:asciiTheme="majorHAnsi" w:hAnsiTheme="majorHAnsi" w:cstheme="majorHAnsi"/>
+          <w:sz w:val="22"/>
+          <w:szCs w:val="22"/>
+          <w:lang w:val="it-IT"/>
+        </w:rPr>
+      </w:pPr>
+      <w:r>
+        <w:rPr>
+          <w:rFonts w:asciiTheme="majorHAnsi" w:hAnsiTheme="majorHAnsi" w:cstheme="majorHAnsi"/>
+          <w:sz w:val="22"/>
+          <w:szCs w:val="22"/>
+          <w:lang w:val="it-IT"/>
+        </w:rPr>
+        <w:t>-EL ELEV, --elev ELEV</w:t>
+      </w:r>
+    </w:p>
+    <w:p>
+      <w:pPr>
+        <w:pStyle w:val="ListParagraph"/>
+        <w:rPr>
+          <w:rFonts w:asciiTheme="majorHAnsi" w:hAnsiTheme="majorHAnsi" w:cstheme="majorHAnsi"/>
+          <w:sz w:val="22"/>
+          <w:szCs w:val="22"/>
+          <w:lang w:val="en-GB"/>
+        </w:rPr>
+      </w:pPr>
+      <w:r>
+        <w:rPr>
+          <w:sz w:val="22"/>
+          <w:szCs w:val="22"/>
+        </w:rPr>
+        <w:t>Volcano</w:t>
+      </w:r>
+      <w:r>
+        <w:rPr>
+          <w:sz w:val="22"/>
+          <w:szCs w:val="22"/>
+        </w:rPr>
+        <w:t xml:space="preserve"> (or location)</w:t>
+      </w:r>
+      <w:r>
+        <w:rPr>
+          <w:sz w:val="22"/>
+          <w:szCs w:val="22"/>
+        </w:rPr>
+        <w:t xml:space="preserve"> </w:t>
+      </w:r>
+      <w:r>
+        <w:rPr>
+          <w:sz w:val="22"/>
+          <w:szCs w:val="22"/>
+        </w:rPr>
+        <w:t xml:space="preserve">elevation (m </w:t>
+      </w:r>
+      <w:proofErr w:type="spellStart"/>
+      <w:r>
+        <w:rPr>
+          <w:sz w:val="22"/>
+          <w:szCs w:val="22"/>
+        </w:rPr>
+        <w:t>a.s.l</w:t>
+      </w:r>
+      <w:proofErr w:type="spellEnd"/>
+      <w:r>
+        <w:rPr>
+          <w:sz w:val="22"/>
+          <w:szCs w:val="22"/>
+        </w:rPr>
+        <w:t xml:space="preserve">.), to be provided if the option </w:t>
+      </w:r>
+      <w:r>
+        <w:rPr>
+          <w:rFonts w:asciiTheme="majorHAnsi" w:hAnsiTheme="majorHAnsi" w:cstheme="majorHAnsi"/>
+          <w:sz w:val="22"/>
+          <w:szCs w:val="22"/>
+        </w:rPr>
+        <w:t>-V VOLC, --</w:t>
+      </w:r>
+      <w:proofErr w:type="spellStart"/>
+      <w:r>
+        <w:rPr>
+          <w:rFonts w:asciiTheme="majorHAnsi" w:hAnsiTheme="majorHAnsi" w:cstheme="majorHAnsi"/>
+          <w:sz w:val="22"/>
+          <w:szCs w:val="22"/>
+        </w:rPr>
+        <w:t>volc</w:t>
+      </w:r>
+      <w:proofErr w:type="spellEnd"/>
+      <w:r>
+        <w:rPr>
+          <w:rFonts w:asciiTheme="majorHAnsi" w:hAnsiTheme="majorHAnsi" w:cstheme="majorHAnsi"/>
+          <w:sz w:val="22"/>
+          <w:szCs w:val="22"/>
+        </w:rPr>
+        <w:t xml:space="preserve"> VOLC</w:t>
+      </w:r>
+      <w:r>
+        <w:rPr>
+          <w:rFonts w:asciiTheme="majorHAnsi" w:hAnsiTheme="majorHAnsi" w:cstheme="majorHAnsi"/>
+          <w:sz w:val="22"/>
+          <w:szCs w:val="22"/>
+        </w:rPr>
+        <w:t xml:space="preserve"> </w:t>
+      </w:r>
+      <w:r>
+        <w:rPr>
+          <w:sz w:val="22"/>
+          <w:szCs w:val="22"/>
+        </w:rPr>
+        <w:t>is not used.</w:t>
+      </w:r>
+    </w:p>
+    <w:p>
+      <w:pPr>
+        <w:pStyle w:val="ListParagraph"/>
+        <w:numPr>
+          <w:ilvl w:val="0"/>
+          <w:numId w:val="7"/>
+        </w:numPr>
+        <w:rPr>
+          <w:rFonts w:asciiTheme="majorHAnsi" w:hAnsiTheme="majorHAnsi" w:cstheme="majorHAnsi"/>
+          <w:sz w:val="22"/>
+          <w:szCs w:val="22"/>
+        </w:rPr>
+      </w:pPr>
+      <w:r>
+        <w:rPr>
+          <w:rFonts w:asciiTheme="majorHAnsi" w:hAnsiTheme="majorHAnsi" w:cstheme="majorHAnsi"/>
+          <w:sz w:val="22"/>
+          <w:szCs w:val="22"/>
+        </w:rPr>
+        <w:t xml:space="preserve">-NS SAMPLES, --samples </w:t>
+      </w:r>
+      <w:proofErr w:type="spellStart"/>
+      <w:r>
+        <w:rPr>
+          <w:rFonts w:asciiTheme="majorHAnsi" w:hAnsiTheme="majorHAnsi" w:cstheme="majorHAnsi"/>
+          <w:sz w:val="22"/>
+          <w:szCs w:val="22"/>
+        </w:rPr>
+        <w:t>SAMPLES</w:t>
+      </w:r>
+      <w:proofErr w:type="spellEnd"/>
+    </w:p>
+    <w:p>
+      <w:pPr>
+        <w:pStyle w:val="ListParagraph"/>
+        <w:rPr>
+          <w:sz w:val="22"/>
+          <w:szCs w:val="22"/>
+        </w:rPr>
+      </w:pPr>
+      <w:r>
+        <w:rPr>
+          <w:sz w:val="22"/>
+          <w:szCs w:val="22"/>
+        </w:rPr>
+        <w:t xml:space="preserve">Number of days to </w:t>
+      </w:r>
+      <w:r>
+        <w:rPr>
+          <w:sz w:val="22"/>
+          <w:szCs w:val="22"/>
+        </w:rPr>
+        <w:t xml:space="preserve">randomly </w:t>
+      </w:r>
+      <w:r>
+        <w:rPr>
+          <w:sz w:val="22"/>
+          <w:szCs w:val="22"/>
+        </w:rPr>
+        <w:t>sample</w:t>
+      </w:r>
+      <w:r>
+        <w:rPr>
+          <w:sz w:val="22"/>
+          <w:szCs w:val="22"/>
+        </w:rPr>
+        <w:t xml:space="preserve"> from the interval defined by the Start and End dates. The default number is 1.</w:t>
+      </w:r>
+    </w:p>
+    <w:p>
+      <w:pPr>
+        <w:pStyle w:val="ListParagraph"/>
+        <w:numPr>
+          <w:ilvl w:val="0"/>
+          <w:numId w:val="7"/>
+        </w:numPr>
+        <w:rPr>
+          <w:rFonts w:asciiTheme="majorHAnsi" w:hAnsiTheme="majorHAnsi" w:cstheme="majorHAnsi"/>
+          <w:sz w:val="22"/>
+          <w:szCs w:val="22"/>
+          <w:lang w:val="it-IT"/>
+        </w:rPr>
+      </w:pPr>
+      <w:r>
+        <w:rPr>
+          <w:rFonts w:asciiTheme="majorHAnsi" w:hAnsiTheme="majorHAnsi" w:cstheme="majorHAnsi"/>
+          <w:sz w:val="22"/>
+          <w:szCs w:val="22"/>
+          <w:lang w:val="it-IT"/>
+        </w:rPr>
+        <w:t>-ERA5 ERA5, --ERA5 ERA5</w:t>
+      </w:r>
+    </w:p>
+    <w:p>
+      <w:pPr>
+        <w:pStyle w:val="ListParagraph"/>
+        <w:rPr>
+          <w:sz w:val="22"/>
+          <w:szCs w:val="22"/>
+        </w:rPr>
+      </w:pPr>
+      <w:r>
+        <w:rPr>
+          <w:sz w:val="22"/>
+          <w:szCs w:val="22"/>
+          <w:lang w:val="it-IT"/>
+        </w:rPr>
+        <w:t xml:space="preserve">True: Use ERA5 reanalysis. </w:t>
+      </w:r>
+      <w:r>
+        <w:rPr>
+          <w:sz w:val="22"/>
+          <w:szCs w:val="22"/>
+        </w:rPr>
+        <w:t>False: Do not use ERA5</w:t>
+      </w:r>
+      <w:r>
+        <w:rPr>
+          <w:sz w:val="22"/>
+          <w:szCs w:val="22"/>
+        </w:rPr>
+        <w:t xml:space="preserve"> </w:t>
+      </w:r>
+      <w:r>
+        <w:rPr>
+          <w:sz w:val="22"/>
+          <w:szCs w:val="22"/>
+        </w:rPr>
+        <w:t>reanalysis</w:t>
+      </w:r>
+      <w:r>
+        <w:rPr>
+          <w:sz w:val="22"/>
+          <w:szCs w:val="22"/>
+        </w:rPr>
+        <w:t>. The default option if False.</w:t>
+      </w:r>
+    </w:p>
+    <w:p>
+      <w:pPr>
+        <w:pStyle w:val="ListParagraph"/>
+        <w:numPr>
+          <w:ilvl w:val="0"/>
+          <w:numId w:val="7"/>
+        </w:numPr>
+        <w:rPr>
+          <w:rFonts w:asciiTheme="majorHAnsi" w:hAnsiTheme="majorHAnsi" w:cstheme="majorHAnsi"/>
+          <w:sz w:val="22"/>
+          <w:szCs w:val="22"/>
+        </w:rPr>
+      </w:pPr>
+      <w:r>
+        <w:rPr>
+          <w:rFonts w:asciiTheme="majorHAnsi" w:hAnsiTheme="majorHAnsi" w:cstheme="majorHAnsi"/>
+          <w:sz w:val="22"/>
+          <w:szCs w:val="22"/>
+        </w:rPr>
+        <w:t xml:space="preserve">-WST STATION, --station </w:t>
+      </w:r>
+      <w:proofErr w:type="spellStart"/>
+      <w:r>
+        <w:rPr>
+          <w:rFonts w:asciiTheme="majorHAnsi" w:hAnsiTheme="majorHAnsi" w:cstheme="majorHAnsi"/>
+          <w:sz w:val="22"/>
+          <w:szCs w:val="22"/>
+        </w:rPr>
+        <w:t>STATION</w:t>
+      </w:r>
+      <w:proofErr w:type="spellEnd"/>
+    </w:p>
+    <w:p>
+      <w:pPr>
+        <w:pStyle w:val="ListParagraph"/>
+        <w:rPr>
+          <w:sz w:val="22"/>
+          <w:szCs w:val="22"/>
+        </w:rPr>
+      </w:pPr>
+      <w:r>
+        <w:rPr>
+          <w:sz w:val="22"/>
+          <w:szCs w:val="22"/>
+        </w:rPr>
+        <w:t>True: Use weather station data. False: Do not use</w:t>
+      </w:r>
+      <w:r>
+        <w:rPr>
+          <w:sz w:val="22"/>
+          <w:szCs w:val="22"/>
+        </w:rPr>
+        <w:t xml:space="preserve"> </w:t>
+      </w:r>
+      <w:r>
+        <w:rPr>
+          <w:sz w:val="22"/>
+          <w:szCs w:val="22"/>
+        </w:rPr>
+        <w:t>weather station data</w:t>
+      </w:r>
+      <w:r>
+        <w:rPr>
+          <w:sz w:val="22"/>
+          <w:szCs w:val="22"/>
+        </w:rPr>
+        <w:t xml:space="preserve">. </w:t>
+      </w:r>
+      <w:r>
+        <w:rPr>
+          <w:sz w:val="22"/>
+          <w:szCs w:val="22"/>
+        </w:rPr>
+        <w:t>The default option if False.</w:t>
+      </w:r>
+    </w:p>
+    <w:p>
+      <w:pPr>
+        <w:pStyle w:val="ListParagraph"/>
+        <w:numPr>
+          <w:ilvl w:val="0"/>
+          <w:numId w:val="7"/>
+        </w:numPr>
+        <w:rPr>
+          <w:rFonts w:asciiTheme="majorHAnsi" w:hAnsiTheme="majorHAnsi" w:cstheme="majorHAnsi"/>
+          <w:sz w:val="22"/>
+          <w:szCs w:val="22"/>
+        </w:rPr>
+      </w:pPr>
+      <w:r>
+        <w:rPr>
+          <w:rFonts w:asciiTheme="majorHAnsi" w:hAnsiTheme="majorHAnsi" w:cstheme="majorHAnsi"/>
+          <w:sz w:val="22"/>
+          <w:szCs w:val="22"/>
+        </w:rPr>
+        <w:t>-N NPROC, --</w:t>
+      </w:r>
+      <w:proofErr w:type="spellStart"/>
+      <w:r>
+        <w:rPr>
+          <w:rFonts w:asciiTheme="majorHAnsi" w:hAnsiTheme="majorHAnsi" w:cstheme="majorHAnsi"/>
+          <w:sz w:val="22"/>
+          <w:szCs w:val="22"/>
+        </w:rPr>
+        <w:t>nproc</w:t>
+      </w:r>
+      <w:proofErr w:type="spellEnd"/>
+      <w:r>
+        <w:rPr>
+          <w:rFonts w:asciiTheme="majorHAnsi" w:hAnsiTheme="majorHAnsi" w:cstheme="majorHAnsi"/>
+          <w:sz w:val="22"/>
+          <w:szCs w:val="22"/>
+        </w:rPr>
+        <w:t xml:space="preserve"> NPROC</w:t>
+      </w:r>
+    </w:p>
+    <w:p>
+      <w:pPr>
+        <w:pStyle w:val="ListParagraph"/>
+        <w:rPr>
+          <w:sz w:val="22"/>
+          <w:szCs w:val="22"/>
+        </w:rPr>
+      </w:pPr>
+      <w:r>
+        <w:rPr>
+          <w:sz w:val="22"/>
+          <w:szCs w:val="22"/>
+        </w:rPr>
+        <w:t>Maximum number of allowed simultaneous processes</w:t>
+      </w:r>
+      <w:r>
+        <w:rPr>
+          <w:sz w:val="22"/>
+          <w:szCs w:val="22"/>
+        </w:rPr>
+        <w:t>, for parallel processing.</w:t>
+      </w:r>
+    </w:p>
+    <w:p>
+      <w:pPr>
+        <w:pStyle w:val="ListParagraph"/>
+        <w:numPr>
+          <w:ilvl w:val="0"/>
+          <w:numId w:val="7"/>
+        </w:numPr>
+        <w:rPr>
+          <w:rFonts w:asciiTheme="majorHAnsi" w:hAnsiTheme="majorHAnsi" w:cstheme="majorHAnsi"/>
+          <w:sz w:val="22"/>
+          <w:szCs w:val="22"/>
+        </w:rPr>
+      </w:pPr>
+      <w:r>
+        <w:rPr>
+          <w:rFonts w:asciiTheme="majorHAnsi" w:hAnsiTheme="majorHAnsi" w:cstheme="majorHAnsi"/>
+          <w:sz w:val="22"/>
+          <w:szCs w:val="22"/>
+        </w:rPr>
+        <w:t>-TD TWODEE, --</w:t>
+      </w:r>
+      <w:proofErr w:type="spellStart"/>
+      <w:r>
+        <w:rPr>
+          <w:rFonts w:asciiTheme="majorHAnsi" w:hAnsiTheme="majorHAnsi" w:cstheme="majorHAnsi"/>
+          <w:sz w:val="22"/>
+          <w:szCs w:val="22"/>
+        </w:rPr>
+        <w:t>twodee</w:t>
+      </w:r>
+      <w:proofErr w:type="spellEnd"/>
+      <w:r>
+        <w:rPr>
+          <w:rFonts w:asciiTheme="majorHAnsi" w:hAnsiTheme="majorHAnsi" w:cstheme="majorHAnsi"/>
+          <w:sz w:val="22"/>
+          <w:szCs w:val="22"/>
+        </w:rPr>
+        <w:t xml:space="preserve"> TWODEE</w:t>
+      </w:r>
+    </w:p>
+    <w:p>
+      <w:pPr>
+        <w:pStyle w:val="ListParagraph"/>
+        <w:rPr>
+          <w:sz w:val="22"/>
+          <w:szCs w:val="22"/>
+        </w:rPr>
+      </w:pPr>
+      <w:r>
+        <w:rPr>
+          <w:sz w:val="22"/>
+          <w:szCs w:val="22"/>
+        </w:rPr>
+        <w:t>Option to activate the preparation of additional files for TWODEE. It can be “</w:t>
+      </w:r>
+      <w:r>
+        <w:rPr>
+          <w:sz w:val="22"/>
+          <w:szCs w:val="22"/>
+        </w:rPr>
+        <w:t>on</w:t>
+      </w:r>
+      <w:r>
+        <w:rPr>
+          <w:sz w:val="22"/>
+          <w:szCs w:val="22"/>
+        </w:rPr>
+        <w:t>”</w:t>
+      </w:r>
+      <w:r>
+        <w:rPr>
+          <w:sz w:val="22"/>
+          <w:szCs w:val="22"/>
+        </w:rPr>
+        <w:t xml:space="preserve"> or </w:t>
       </w:r>
       <w:r>
         <w:rPr>
@@ -5192,18 +6698,1162 @@
         </w:rPr>
         <w:t>“</w:t>
       </w:r>
-      <w:proofErr w:type="spellStart"/>
-      <w:r>
-        <w:rPr>
-          <w:sz w:val="22"/>
-          <w:szCs w:val="22"/>
-        </w:rPr>
-        <w:t>problemname</w:t>
-      </w:r>
-      <w:proofErr w:type="spellEnd"/>
+      <w:r>
+        <w:rPr>
+          <w:sz w:val="22"/>
+          <w:szCs w:val="22"/>
+        </w:rPr>
+        <w:t>off</w:t>
+      </w:r>
+      <w:r>
+        <w:rPr>
+          <w:sz w:val="22"/>
+          <w:szCs w:val="22"/>
+        </w:rPr>
+        <w:t>”</w:t>
+      </w:r>
+      <w:r>
+        <w:rPr>
+          <w:sz w:val="22"/>
+          <w:szCs w:val="22"/>
+        </w:rPr>
+        <w:t>, t</w:t>
+      </w:r>
+      <w:r>
+        <w:rPr>
+          <w:sz w:val="22"/>
+          <w:szCs w:val="22"/>
+        </w:rPr>
+        <w:t>he default option is “off”.</w:t>
+      </w:r>
+    </w:p>
+    <w:p>
+      <w:pPr>
+        <w:pStyle w:val="ListParagraph"/>
+        <w:numPr>
+          <w:ilvl w:val="0"/>
+          <w:numId w:val="7"/>
+        </w:numPr>
+        <w:rPr>
+          <w:rFonts w:asciiTheme="majorHAnsi" w:hAnsiTheme="majorHAnsi" w:cstheme="majorHAnsi"/>
+          <w:sz w:val="22"/>
+          <w:szCs w:val="22"/>
+        </w:rPr>
+      </w:pPr>
+      <w:r>
+        <w:rPr>
+          <w:rFonts w:asciiTheme="majorHAnsi" w:hAnsiTheme="majorHAnsi" w:cstheme="majorHAnsi"/>
+          <w:sz w:val="22"/>
+          <w:szCs w:val="22"/>
+        </w:rPr>
+        <w:t>-DG DISGAS, --</w:t>
+      </w:r>
+      <w:proofErr w:type="spellStart"/>
+      <w:r>
+        <w:rPr>
+          <w:rFonts w:asciiTheme="majorHAnsi" w:hAnsiTheme="majorHAnsi" w:cstheme="majorHAnsi"/>
+          <w:sz w:val="22"/>
+          <w:szCs w:val="22"/>
+        </w:rPr>
+        <w:t>disgas</w:t>
+      </w:r>
+      <w:proofErr w:type="spellEnd"/>
+      <w:r>
+        <w:rPr>
+          <w:rFonts w:asciiTheme="majorHAnsi" w:hAnsiTheme="majorHAnsi" w:cstheme="majorHAnsi"/>
+          <w:sz w:val="22"/>
+          <w:szCs w:val="22"/>
+        </w:rPr>
+        <w:t xml:space="preserve"> DISGAS</w:t>
+      </w:r>
+    </w:p>
+    <w:p>
+      <w:pPr>
+        <w:pStyle w:val="ListParagraph"/>
+        <w:rPr>
+          <w:sz w:val="22"/>
+          <w:szCs w:val="22"/>
+        </w:rPr>
+      </w:pPr>
+      <w:r>
+        <w:rPr>
+          <w:sz w:val="22"/>
+          <w:szCs w:val="22"/>
+        </w:rPr>
+        <w:t>“</w:t>
+      </w:r>
+      <w:r>
+        <w:rPr>
+          <w:sz w:val="22"/>
+          <w:szCs w:val="22"/>
+        </w:rPr>
+        <w:t>on</w:t>
+      </w:r>
+      <w:r>
+        <w:rPr>
+          <w:sz w:val="22"/>
+          <w:szCs w:val="22"/>
+        </w:rPr>
+        <w:t>”</w:t>
+      </w:r>
+      <w:r>
+        <w:rPr>
+          <w:sz w:val="22"/>
+          <w:szCs w:val="22"/>
+        </w:rPr>
+        <w:t xml:space="preserve"> or </w:t>
+      </w:r>
+      <w:r>
+        <w:rPr>
+          <w:sz w:val="22"/>
+          <w:szCs w:val="22"/>
+        </w:rPr>
+        <w:t>“</w:t>
+      </w:r>
+      <w:r>
+        <w:rPr>
+          <w:sz w:val="22"/>
+          <w:szCs w:val="22"/>
+        </w:rPr>
+        <w:t>off</w:t>
+      </w:r>
+      <w:r>
+        <w:rPr>
+          <w:sz w:val="22"/>
+          <w:szCs w:val="22"/>
+        </w:rPr>
+        <w:t>”</w:t>
+      </w:r>
+      <w:r>
+        <w:rPr>
+          <w:sz w:val="22"/>
+          <w:szCs w:val="22"/>
+        </w:rPr>
+        <w:t>, to</w:t>
+      </w:r>
+      <w:r>
+        <w:rPr>
+          <w:sz w:val="22"/>
+          <w:szCs w:val="22"/>
+        </w:rPr>
+        <w:t xml:space="preserve"> prepare files for </w:t>
+      </w:r>
+      <w:r>
+        <w:rPr>
+          <w:sz w:val="22"/>
+          <w:szCs w:val="22"/>
+        </w:rPr>
+        <w:t>DISGAS</w:t>
+      </w:r>
+    </w:p>
+    <w:p/>
+    <w:p>
+      <w:r>
+        <w:t xml:space="preserve">When </w:t>
+      </w:r>
+      <w:r>
+        <w:t>activating the -TD –</w:t>
+      </w:r>
+      <w:proofErr w:type="spellStart"/>
+      <w:r>
+        <w:t>twodee</w:t>
+      </w:r>
+      <w:proofErr w:type="spellEnd"/>
+      <w:r>
+        <w:t xml:space="preserve"> flag, weather.py creates the file “surface_data.txt” which is needed by TWODEE when this is run with weather data from DIAGNO. This file is a tab-separated file structured as in the following:</w:t>
+      </w:r>
+    </w:p>
+    <w:p>
+      <w:pPr>
+        <w:rPr>
+          <w:rFonts w:asciiTheme="majorHAnsi" w:hAnsiTheme="majorHAnsi" w:cstheme="majorHAnsi"/>
+        </w:rPr>
+      </w:pPr>
+      <w:r>
+        <w:rPr>
+          <w:rFonts w:asciiTheme="majorHAnsi" w:hAnsiTheme="majorHAnsi" w:cstheme="majorHAnsi"/>
+        </w:rPr>
+        <w:t xml:space="preserve">Time [HHMM] </w:t>
+      </w:r>
+      <w:proofErr w:type="spellStart"/>
+      <w:r>
+        <w:rPr>
+          <w:rFonts w:asciiTheme="majorHAnsi" w:hAnsiTheme="majorHAnsi" w:cstheme="majorHAnsi"/>
+        </w:rPr>
+        <w:t>Tref</w:t>
+      </w:r>
+      <w:proofErr w:type="spellEnd"/>
+      <w:r>
+        <w:rPr>
+          <w:rFonts w:asciiTheme="majorHAnsi" w:hAnsiTheme="majorHAnsi" w:cstheme="majorHAnsi"/>
+        </w:rPr>
+        <w:t>[</w:t>
+      </w:r>
       <w:proofErr w:type="gramStart"/>
       <w:r>
         <w:rPr>
+          <w:rFonts w:asciiTheme="majorHAnsi" w:hAnsiTheme="majorHAnsi" w:cstheme="majorHAnsi"/>
+        </w:rPr>
+        <w:t>K]  Tz</w:t>
+      </w:r>
+      <w:proofErr w:type="gramEnd"/>
+      <w:r>
+        <w:rPr>
+          <w:rFonts w:asciiTheme="majorHAnsi" w:hAnsiTheme="majorHAnsi" w:cstheme="majorHAnsi"/>
+        </w:rPr>
+        <w:t>0[K]   P[Pa]</w:t>
+      </w:r>
+    </w:p>
+    <w:p>
+      <w:pPr>
+        <w:rPr>
+          <w:rFonts w:asciiTheme="majorHAnsi" w:hAnsiTheme="majorHAnsi" w:cstheme="majorHAnsi"/>
+        </w:rPr>
+      </w:pPr>
+      <w:r>
+        <w:rPr>
+          <w:rFonts w:asciiTheme="majorHAnsi" w:hAnsiTheme="majorHAnsi" w:cstheme="majorHAnsi"/>
+        </w:rPr>
+        <w:t>0000</w:t>
+      </w:r>
+      <w:r>
+        <w:rPr>
+          <w:rFonts w:asciiTheme="majorHAnsi" w:hAnsiTheme="majorHAnsi" w:cstheme="majorHAnsi"/>
+        </w:rPr>
+        <w:tab/>
+        <w:t>273.292</w:t>
+      </w:r>
+      <w:r>
+        <w:rPr>
+          <w:rFonts w:asciiTheme="majorHAnsi" w:hAnsiTheme="majorHAnsi" w:cstheme="majorHAnsi"/>
+        </w:rPr>
+        <w:tab/>
+      </w:r>
+      <w:r>
+        <w:rPr>
+          <w:rFonts w:asciiTheme="majorHAnsi" w:hAnsiTheme="majorHAnsi" w:cstheme="majorHAnsi"/>
+        </w:rPr>
+        <w:t>273.652</w:t>
+      </w:r>
+      <w:r>
+        <w:rPr>
+          <w:rFonts w:asciiTheme="majorHAnsi" w:hAnsiTheme="majorHAnsi" w:cstheme="majorHAnsi"/>
+        </w:rPr>
+        <w:tab/>
+        <w:t>94001.1</w:t>
+      </w:r>
+    </w:p>
+    <w:p>
+      <w:pPr>
+        <w:rPr>
+          <w:rFonts w:asciiTheme="majorHAnsi" w:hAnsiTheme="majorHAnsi" w:cstheme="majorHAnsi"/>
+        </w:rPr>
+      </w:pPr>
+      <w:r>
+        <w:rPr>
+          <w:rFonts w:asciiTheme="majorHAnsi" w:hAnsiTheme="majorHAnsi" w:cstheme="majorHAnsi"/>
+        </w:rPr>
+        <w:t>0100</w:t>
+      </w:r>
+      <w:r>
+        <w:rPr>
+          <w:rFonts w:asciiTheme="majorHAnsi" w:hAnsiTheme="majorHAnsi" w:cstheme="majorHAnsi"/>
+        </w:rPr>
+        <w:tab/>
+        <w:t>273.451</w:t>
+      </w:r>
+      <w:r>
+        <w:rPr>
+          <w:rFonts w:asciiTheme="majorHAnsi" w:hAnsiTheme="majorHAnsi" w:cstheme="majorHAnsi"/>
+        </w:rPr>
+        <w:tab/>
+        <w:t>273.99</w:t>
+      </w:r>
+      <w:r>
+        <w:rPr>
+          <w:rFonts w:asciiTheme="majorHAnsi" w:hAnsiTheme="majorHAnsi" w:cstheme="majorHAnsi"/>
+        </w:rPr>
+        <w:tab/>
+        <w:t>94014.3</w:t>
+      </w:r>
+    </w:p>
+    <w:p>
+      <w:pPr>
+        <w:rPr>
+          <w:rFonts w:asciiTheme="majorHAnsi" w:hAnsiTheme="majorHAnsi" w:cstheme="majorHAnsi"/>
+        </w:rPr>
+      </w:pPr>
+      <w:r>
+        <w:rPr>
+          <w:rFonts w:asciiTheme="majorHAnsi" w:hAnsiTheme="majorHAnsi" w:cstheme="majorHAnsi"/>
+        </w:rPr>
+        <w:t>(…)</w:t>
+      </w:r>
+      <w:r>
+        <w:rPr>
+          <w:rFonts w:asciiTheme="majorHAnsi" w:hAnsiTheme="majorHAnsi" w:cstheme="majorHAnsi"/>
+        </w:rPr>
+        <w:tab/>
+        <w:t>(…)</w:t>
+      </w:r>
+      <w:r>
+        <w:rPr>
+          <w:rFonts w:asciiTheme="majorHAnsi" w:hAnsiTheme="majorHAnsi" w:cstheme="majorHAnsi"/>
+        </w:rPr>
+        <w:tab/>
+        <w:t>(…)</w:t>
+      </w:r>
+      <w:r>
+        <w:rPr>
+          <w:rFonts w:asciiTheme="majorHAnsi" w:hAnsiTheme="majorHAnsi" w:cstheme="majorHAnsi"/>
+        </w:rPr>
+        <w:tab/>
+        <w:t>(…)</w:t>
+      </w:r>
+    </w:p>
+    <w:p>
+      <w:pPr>
+        <w:rPr>
+          <w:rFonts w:cs="Times New Roman"/>
+        </w:rPr>
+      </w:pPr>
+      <w:r>
+        <w:rPr>
+          <w:rFonts w:cs="Times New Roman"/>
+        </w:rPr>
+        <w:t xml:space="preserve">Where </w:t>
+      </w:r>
+      <w:r>
+        <w:rPr>
+          <w:rFonts w:asciiTheme="majorHAnsi" w:hAnsiTheme="majorHAnsi" w:cstheme="majorHAnsi"/>
+        </w:rPr>
+        <w:t>Time [HHMM]</w:t>
+      </w:r>
+      <w:r>
+        <w:rPr>
+          <w:rFonts w:cs="Times New Roman"/>
+        </w:rPr>
+        <w:t xml:space="preserve"> defines the starting time of validity of the data in the row (the ending time of validity is the time of the following row), </w:t>
+      </w:r>
+      <w:proofErr w:type="spellStart"/>
+      <w:r>
+        <w:rPr>
+          <w:rFonts w:asciiTheme="majorHAnsi" w:hAnsiTheme="majorHAnsi" w:cstheme="majorHAnsi"/>
+        </w:rPr>
+        <w:t>Tref</w:t>
+      </w:r>
+      <w:proofErr w:type="spellEnd"/>
+      <w:r>
+        <w:rPr>
+          <w:rFonts w:asciiTheme="majorHAnsi" w:hAnsiTheme="majorHAnsi" w:cstheme="majorHAnsi"/>
+        </w:rPr>
+        <w:t>[K]</w:t>
+      </w:r>
+      <w:r>
+        <w:rPr>
+          <w:rFonts w:cs="Times New Roman"/>
+        </w:rPr>
+        <w:t xml:space="preserve"> is the air temperature at the reference height specified in the </w:t>
+      </w:r>
+      <w:proofErr w:type="spellStart"/>
+      <w:r>
+        <w:rPr>
+          <w:rFonts w:cs="Times New Roman"/>
+        </w:rPr>
+        <w:t>twodee.inp</w:t>
+      </w:r>
+      <w:proofErr w:type="spellEnd"/>
+      <w:r>
+        <w:rPr>
+          <w:rFonts w:cs="Times New Roman"/>
+        </w:rPr>
+        <w:t xml:space="preserve"> file, </w:t>
+      </w:r>
+      <w:r>
+        <w:rPr>
+          <w:rFonts w:asciiTheme="majorHAnsi" w:hAnsiTheme="majorHAnsi" w:cstheme="majorHAnsi"/>
+        </w:rPr>
+        <w:t>Tz0[K]</w:t>
+      </w:r>
+      <w:r>
+        <w:rPr>
+          <w:rFonts w:asciiTheme="majorHAnsi" w:hAnsiTheme="majorHAnsi" w:cstheme="majorHAnsi"/>
+        </w:rPr>
+        <w:t xml:space="preserve"> </w:t>
+      </w:r>
+      <w:r>
+        <w:rPr>
+          <w:rFonts w:cs="Times New Roman"/>
+        </w:rPr>
+        <w:t xml:space="preserve">is the soil temperature and </w:t>
+      </w:r>
+      <w:r>
+        <w:rPr>
+          <w:rFonts w:asciiTheme="majorHAnsi" w:hAnsiTheme="majorHAnsi" w:cstheme="majorHAnsi"/>
+        </w:rPr>
+        <w:t>P[Pa]</w:t>
+      </w:r>
+      <w:r>
+        <w:rPr>
+          <w:rFonts w:cs="Times New Roman"/>
+        </w:rPr>
+        <w:t xml:space="preserve"> is the atmospheric pressure. Note that:</w:t>
+      </w:r>
+    </w:p>
+    <w:p>
+      <w:pPr>
+        <w:pStyle w:val="ListParagraph"/>
+        <w:numPr>
+          <w:ilvl w:val="0"/>
+          <w:numId w:val="9"/>
+        </w:numPr>
+        <w:rPr>
+          <w:sz w:val="22"/>
+        </w:rPr>
+      </w:pPr>
+      <w:r>
+        <w:rPr>
+          <w:sz w:val="22"/>
+        </w:rPr>
+        <w:lastRenderedPageBreak/>
+        <w:t xml:space="preserve">the reference height should be set to 2 m </w:t>
+      </w:r>
+      <w:proofErr w:type="spellStart"/>
+      <w:r>
+        <w:rPr>
+          <w:sz w:val="22"/>
+        </w:rPr>
+        <w:t>a.s.l</w:t>
+      </w:r>
+      <w:proofErr w:type="spellEnd"/>
+      <w:r>
+        <w:rPr>
+          <w:sz w:val="22"/>
+        </w:rPr>
+        <w:t xml:space="preserve">. in </w:t>
+      </w:r>
+      <w:proofErr w:type="spellStart"/>
+      <w:r>
+        <w:rPr>
+          <w:sz w:val="22"/>
+        </w:rPr>
+        <w:t>twodee.inp</w:t>
+      </w:r>
+      <w:proofErr w:type="spellEnd"/>
+      <w:r>
+        <w:rPr>
+          <w:sz w:val="22"/>
+        </w:rPr>
+        <w:t xml:space="preserve"> when using ERA5 data; otherwise it is the height of the temperature sensor of the weather station, if weather station data are used;</w:t>
+      </w:r>
+    </w:p>
+    <w:p>
+      <w:pPr>
+        <w:pStyle w:val="ListParagraph"/>
+        <w:numPr>
+          <w:ilvl w:val="0"/>
+          <w:numId w:val="9"/>
+        </w:numPr>
+        <w:rPr>
+          <w:sz w:val="22"/>
+        </w:rPr>
+      </w:pPr>
+      <w:r>
+        <w:rPr>
+          <w:rFonts w:asciiTheme="majorHAnsi" w:hAnsiTheme="majorHAnsi" w:cstheme="majorHAnsi"/>
+          <w:sz w:val="22"/>
+        </w:rPr>
+        <w:t>Tz0[K]</w:t>
+      </w:r>
+      <w:r>
+        <w:rPr>
+          <w:sz w:val="22"/>
+        </w:rPr>
+        <w:t xml:space="preserve"> is automatically set equal to </w:t>
+      </w:r>
+      <w:proofErr w:type="spellStart"/>
+      <w:r>
+        <w:rPr>
+          <w:rFonts w:asciiTheme="majorHAnsi" w:hAnsiTheme="majorHAnsi" w:cstheme="majorHAnsi"/>
+          <w:sz w:val="22"/>
+        </w:rPr>
+        <w:t>Tref</w:t>
+      </w:r>
+      <w:proofErr w:type="spellEnd"/>
+      <w:r>
+        <w:rPr>
+          <w:rFonts w:asciiTheme="majorHAnsi" w:hAnsiTheme="majorHAnsi" w:cstheme="majorHAnsi"/>
+          <w:sz w:val="22"/>
+        </w:rPr>
+        <w:t>[K]</w:t>
+      </w:r>
+      <w:r>
+        <w:rPr>
+          <w:sz w:val="22"/>
+        </w:rPr>
+        <w:t xml:space="preserve"> when this is not available. In ERA5 it is always available. </w:t>
+      </w:r>
+    </w:p>
+    <w:p>
+      <w:r>
+        <w:t xml:space="preserve">This file, together with all the other weather data files (original and processed) are temporarily stored in the folder “simulations/YYYYMMDD” where “YYYYMMDD” is the folder name </w:t>
+      </w:r>
+      <w:r>
+        <w:t>of a single day of simulation (e.g. 20100524). When running with ERA5 data, the following files are generated:</w:t>
+      </w:r>
+    </w:p>
+    <w:p>
+      <w:pPr>
+        <w:pStyle w:val="ListParagraph"/>
+        <w:numPr>
+          <w:ilvl w:val="0"/>
+          <w:numId w:val="7"/>
+        </w:numPr>
+        <w:rPr>
+          <w:sz w:val="22"/>
+          <w:szCs w:val="22"/>
+        </w:rPr>
+      </w:pPr>
+      <w:proofErr w:type="spellStart"/>
+      <w:r>
+        <w:rPr>
+          <w:rFonts w:asciiTheme="majorHAnsi" w:hAnsiTheme="majorHAnsi" w:cstheme="majorHAnsi"/>
+          <w:sz w:val="22"/>
+          <w:szCs w:val="22"/>
+        </w:rPr>
+        <w:t>pressure_</w:t>
+      </w:r>
+      <w:proofErr w:type="gramStart"/>
+      <w:r>
+        <w:rPr>
+          <w:rFonts w:asciiTheme="majorHAnsi" w:hAnsiTheme="majorHAnsi" w:cstheme="majorHAnsi"/>
+          <w:sz w:val="22"/>
+          <w:szCs w:val="22"/>
+        </w:rPr>
+        <w:t>levels.grib</w:t>
+      </w:r>
+      <w:proofErr w:type="spellEnd"/>
+      <w:proofErr w:type="gramEnd"/>
+      <w:r>
+        <w:rPr>
+          <w:sz w:val="22"/>
+          <w:szCs w:val="22"/>
+        </w:rPr>
+        <w:t xml:space="preserve"> and </w:t>
+      </w:r>
+      <w:proofErr w:type="spellStart"/>
+      <w:r>
+        <w:rPr>
+          <w:rFonts w:asciiTheme="majorHAnsi" w:hAnsiTheme="majorHAnsi" w:cstheme="majorHAnsi"/>
+          <w:sz w:val="22"/>
+          <w:szCs w:val="22"/>
+        </w:rPr>
+        <w:t>surface.grib</w:t>
+      </w:r>
+      <w:proofErr w:type="spellEnd"/>
+      <w:r>
+        <w:rPr>
+          <w:sz w:val="22"/>
+          <w:szCs w:val="22"/>
+        </w:rPr>
+        <w:t>. These are the</w:t>
+      </w:r>
+      <w:r>
+        <w:rPr>
+          <w:sz w:val="22"/>
+          <w:szCs w:val="22"/>
+        </w:rPr>
+        <w:t xml:space="preserve"> original</w:t>
+      </w:r>
+      <w:r>
+        <w:rPr>
+          <w:sz w:val="22"/>
+          <w:szCs w:val="22"/>
+        </w:rPr>
+        <w:t xml:space="preserve"> </w:t>
+      </w:r>
+      <w:r>
+        <w:rPr>
+          <w:sz w:val="22"/>
+          <w:szCs w:val="22"/>
+        </w:rPr>
+        <w:t>GRIB1</w:t>
+      </w:r>
+      <w:r>
+        <w:rPr>
+          <w:sz w:val="22"/>
+          <w:szCs w:val="22"/>
+        </w:rPr>
+        <w:t xml:space="preserve"> files retrieved from the ERA5 archive, the former containing the data (temperature and wind) at different pressure levels (altitude), the latter containing the data at the surface (temperature, wind, soil temperature and pressure)</w:t>
+      </w:r>
+      <w:r>
+        <w:rPr>
+          <w:sz w:val="22"/>
+          <w:szCs w:val="22"/>
+        </w:rPr>
+        <w:t xml:space="preserve"> for an area surrounding the location specified by the user. </w:t>
+      </w:r>
+    </w:p>
+    <w:p>
+      <w:pPr>
+        <w:pStyle w:val="ListParagraph"/>
+        <w:numPr>
+          <w:ilvl w:val="0"/>
+          <w:numId w:val="7"/>
+        </w:numPr>
+        <w:rPr>
+          <w:sz w:val="22"/>
+          <w:szCs w:val="22"/>
+        </w:rPr>
+      </w:pPr>
+      <w:proofErr w:type="spellStart"/>
+      <w:r>
+        <w:rPr>
+          <w:rFonts w:asciiTheme="majorHAnsi" w:hAnsiTheme="majorHAnsi" w:cstheme="majorHAnsi"/>
+          <w:sz w:val="22"/>
+          <w:szCs w:val="22"/>
+        </w:rPr>
+        <w:t>weather_data_YYYYMMDD</w:t>
+      </w:r>
+      <w:proofErr w:type="spellEnd"/>
+      <w:r>
+        <w:rPr>
+          <w:rFonts w:asciiTheme="majorHAnsi" w:hAnsiTheme="majorHAnsi" w:cstheme="majorHAnsi"/>
+          <w:sz w:val="22"/>
+          <w:szCs w:val="22"/>
+        </w:rPr>
+        <w:t xml:space="preserve"> </w:t>
+      </w:r>
+      <w:r>
+        <w:rPr>
+          <w:sz w:val="22"/>
+          <w:szCs w:val="22"/>
+        </w:rPr>
+        <w:t xml:space="preserve">and </w:t>
+      </w:r>
+      <w:proofErr w:type="spellStart"/>
+      <w:r>
+        <w:rPr>
+          <w:rFonts w:asciiTheme="majorHAnsi" w:hAnsiTheme="majorHAnsi" w:cstheme="majorHAnsi"/>
+          <w:sz w:val="22"/>
+          <w:szCs w:val="22"/>
+        </w:rPr>
+        <w:t>weather_data_sl_YYYYMMDD</w:t>
+      </w:r>
+      <w:proofErr w:type="spellEnd"/>
+      <w:r>
+        <w:rPr>
+          <w:sz w:val="22"/>
+          <w:szCs w:val="22"/>
+        </w:rPr>
+        <w:t xml:space="preserve">: the GRIB2 versions of </w:t>
+      </w:r>
+      <w:proofErr w:type="spellStart"/>
+      <w:r>
+        <w:rPr>
+          <w:rFonts w:asciiTheme="majorHAnsi" w:hAnsiTheme="majorHAnsi" w:cstheme="majorHAnsi"/>
+          <w:sz w:val="22"/>
+          <w:szCs w:val="22"/>
+        </w:rPr>
+        <w:t>pressure_</w:t>
+      </w:r>
+      <w:proofErr w:type="gramStart"/>
+      <w:r>
+        <w:rPr>
+          <w:rFonts w:asciiTheme="majorHAnsi" w:hAnsiTheme="majorHAnsi" w:cstheme="majorHAnsi"/>
+          <w:sz w:val="22"/>
+          <w:szCs w:val="22"/>
+        </w:rPr>
+        <w:t>levels.grib</w:t>
+      </w:r>
+      <w:proofErr w:type="spellEnd"/>
+      <w:proofErr w:type="gramEnd"/>
+      <w:r>
+        <w:rPr>
+          <w:sz w:val="22"/>
+          <w:szCs w:val="22"/>
+        </w:rPr>
+        <w:t xml:space="preserve"> and </w:t>
+      </w:r>
+      <w:proofErr w:type="spellStart"/>
+      <w:r>
+        <w:rPr>
+          <w:rFonts w:asciiTheme="majorHAnsi" w:hAnsiTheme="majorHAnsi" w:cstheme="majorHAnsi"/>
+          <w:sz w:val="22"/>
+          <w:szCs w:val="22"/>
+        </w:rPr>
+        <w:t>surface.grib</w:t>
+      </w:r>
+      <w:proofErr w:type="spellEnd"/>
+      <w:r>
+        <w:rPr>
+          <w:sz w:val="22"/>
+          <w:szCs w:val="22"/>
+        </w:rPr>
+        <w:t>, respectively</w:t>
+      </w:r>
+    </w:p>
+    <w:p>
+      <w:pPr>
+        <w:pStyle w:val="ListParagraph"/>
+        <w:numPr>
+          <w:ilvl w:val="0"/>
+          <w:numId w:val="7"/>
+        </w:numPr>
+        <w:rPr>
+          <w:sz w:val="22"/>
+          <w:szCs w:val="22"/>
+        </w:rPr>
+      </w:pPr>
+      <w:r>
+        <w:rPr>
+          <w:rFonts w:asciiTheme="majorHAnsi" w:hAnsiTheme="majorHAnsi" w:cstheme="majorHAnsi"/>
+          <w:sz w:val="22"/>
+          <w:szCs w:val="22"/>
+        </w:rPr>
+        <w:t>profile_YYYYMMDDHH.txt</w:t>
+      </w:r>
+      <w:r>
+        <w:rPr>
+          <w:sz w:val="22"/>
+          <w:szCs w:val="22"/>
+        </w:rPr>
+        <w:t xml:space="preserve"> and </w:t>
+      </w:r>
+      <w:r>
+        <w:rPr>
+          <w:rFonts w:asciiTheme="majorHAnsi" w:hAnsiTheme="majorHAnsi" w:cstheme="majorHAnsi"/>
+          <w:sz w:val="22"/>
+          <w:szCs w:val="22"/>
+        </w:rPr>
+        <w:t>data_location_YYYYMMDDHH.txt</w:t>
+      </w:r>
+      <w:r>
+        <w:rPr>
+          <w:sz w:val="22"/>
+          <w:szCs w:val="22"/>
+        </w:rPr>
+        <w:t xml:space="preserve"> are the GRIB2 data at different pressure levels and surface level interpolated at the exact location specified by the user.</w:t>
+      </w:r>
+    </w:p>
+    <w:p>
+      <w:pPr>
+        <w:pStyle w:val="ListParagraph"/>
+        <w:numPr>
+          <w:ilvl w:val="0"/>
+          <w:numId w:val="7"/>
+        </w:numPr>
+        <w:rPr>
+          <w:sz w:val="22"/>
+          <w:szCs w:val="22"/>
+        </w:rPr>
+      </w:pPr>
+      <w:r>
+        <w:rPr>
+          <w:rFonts w:asciiTheme="majorHAnsi" w:hAnsiTheme="majorHAnsi" w:cstheme="majorHAnsi"/>
+          <w:sz w:val="22"/>
+          <w:szCs w:val="22"/>
+        </w:rPr>
+        <w:t>profile_</w:t>
+      </w:r>
+      <w:r>
+        <w:rPr>
+          <w:rFonts w:asciiTheme="majorHAnsi" w:hAnsiTheme="majorHAnsi" w:cstheme="majorHAnsi"/>
+          <w:sz w:val="22"/>
+          <w:szCs w:val="22"/>
+        </w:rPr>
+        <w:t>data_</w:t>
+      </w:r>
+      <w:r>
+        <w:rPr>
+          <w:rFonts w:asciiTheme="majorHAnsi" w:hAnsiTheme="majorHAnsi" w:cstheme="majorHAnsi"/>
+          <w:sz w:val="22"/>
+          <w:szCs w:val="22"/>
+        </w:rPr>
+        <w:t>YYYYMMDDHH.txt</w:t>
+      </w:r>
+      <w:r>
+        <w:rPr>
+          <w:sz w:val="22"/>
+          <w:szCs w:val="22"/>
+        </w:rPr>
+        <w:t xml:space="preserve"> and </w:t>
+      </w:r>
+      <w:r>
+        <w:rPr>
+          <w:rFonts w:asciiTheme="majorHAnsi" w:hAnsiTheme="majorHAnsi" w:cstheme="majorHAnsi"/>
+          <w:sz w:val="22"/>
+          <w:szCs w:val="22"/>
+        </w:rPr>
+        <w:t>data_location_</w:t>
+      </w:r>
+      <w:r>
+        <w:rPr>
+          <w:rFonts w:asciiTheme="majorHAnsi" w:hAnsiTheme="majorHAnsi" w:cstheme="majorHAnsi"/>
+          <w:sz w:val="22"/>
+          <w:szCs w:val="22"/>
+        </w:rPr>
+        <w:t>data_</w:t>
+      </w:r>
+      <w:r>
+        <w:rPr>
+          <w:rFonts w:asciiTheme="majorHAnsi" w:hAnsiTheme="majorHAnsi" w:cstheme="majorHAnsi"/>
+          <w:sz w:val="22"/>
+          <w:szCs w:val="22"/>
+        </w:rPr>
+        <w:t>YYYYMMDDHH.txt</w:t>
+      </w:r>
+      <w:r>
+        <w:rPr>
+          <w:sz w:val="22"/>
+          <w:szCs w:val="22"/>
+        </w:rPr>
+        <w:t xml:space="preserve"> are the same data as in </w:t>
+      </w:r>
+      <w:r>
+        <w:rPr>
+          <w:rFonts w:asciiTheme="majorHAnsi" w:hAnsiTheme="majorHAnsi" w:cstheme="majorHAnsi"/>
+          <w:sz w:val="22"/>
+          <w:szCs w:val="22"/>
+        </w:rPr>
+        <w:t>profile_YYYYMMDDHH.txt</w:t>
+      </w:r>
+      <w:r>
+        <w:rPr>
+          <w:sz w:val="22"/>
+          <w:szCs w:val="22"/>
+        </w:rPr>
+        <w:t xml:space="preserve"> and </w:t>
+      </w:r>
+      <w:r>
+        <w:rPr>
+          <w:rFonts w:asciiTheme="majorHAnsi" w:hAnsiTheme="majorHAnsi" w:cstheme="majorHAnsi"/>
+          <w:sz w:val="22"/>
+          <w:szCs w:val="22"/>
+        </w:rPr>
+        <w:t>data_location_YYYYMMDDHH.txt</w:t>
+      </w:r>
+      <w:r>
+        <w:rPr>
+          <w:sz w:val="22"/>
+          <w:szCs w:val="22"/>
+        </w:rPr>
+        <w:t xml:space="preserve"> </w:t>
+      </w:r>
+      <w:r>
+        <w:rPr>
+          <w:sz w:val="22"/>
+          <w:szCs w:val="22"/>
+        </w:rPr>
+        <w:t>formatted in a user-friendly format.</w:t>
+      </w:r>
+    </w:p>
+    <w:p>
+      <w:pPr>
+        <w:pStyle w:val="ListParagraph"/>
+        <w:numPr>
+          <w:ilvl w:val="0"/>
+          <w:numId w:val="7"/>
+        </w:numPr>
+        <w:rPr>
+          <w:sz w:val="22"/>
+          <w:szCs w:val="22"/>
+        </w:rPr>
+      </w:pPr>
+      <w:r>
+        <w:rPr>
+          <w:rFonts w:asciiTheme="majorHAnsi" w:hAnsiTheme="majorHAnsi" w:cstheme="majorHAnsi"/>
+          <w:sz w:val="22"/>
+          <w:szCs w:val="22"/>
+        </w:rPr>
+        <w:t xml:space="preserve">presfc.dat, preupr.dat, </w:t>
+      </w:r>
+      <w:proofErr w:type="spellStart"/>
+      <w:r>
+        <w:rPr>
+          <w:rFonts w:asciiTheme="majorHAnsi" w:hAnsiTheme="majorHAnsi" w:cstheme="majorHAnsi"/>
+          <w:sz w:val="22"/>
+          <w:szCs w:val="22"/>
+        </w:rPr>
+        <w:t>diagno.inp</w:t>
+      </w:r>
+      <w:proofErr w:type="spellEnd"/>
+      <w:r>
+        <w:rPr>
+          <w:sz w:val="22"/>
+          <w:szCs w:val="22"/>
+        </w:rPr>
+        <w:t>: input files for DIAGNO</w:t>
+      </w:r>
+      <w:r>
+        <w:rPr>
+          <w:sz w:val="22"/>
+          <w:szCs w:val="22"/>
+        </w:rPr>
+        <w:t>, edited by weather.py based on the processed weather data.</w:t>
+      </w:r>
+    </w:p>
+    <w:p>
+      <w:pPr>
+        <w:pStyle w:val="ListParagraph"/>
+        <w:numPr>
+          <w:ilvl w:val="0"/>
+          <w:numId w:val="7"/>
+        </w:numPr>
+        <w:rPr>
+          <w:sz w:val="22"/>
+          <w:szCs w:val="22"/>
+        </w:rPr>
+      </w:pPr>
+      <w:proofErr w:type="spellStart"/>
+      <w:r>
+        <w:rPr>
+          <w:rFonts w:asciiTheme="majorHAnsi" w:hAnsiTheme="majorHAnsi" w:cstheme="majorHAnsi"/>
+          <w:sz w:val="22"/>
+          <w:szCs w:val="22"/>
+        </w:rPr>
+        <w:t>topography.grd</w:t>
+      </w:r>
+      <w:proofErr w:type="spellEnd"/>
+      <w:r>
+        <w:rPr>
+          <w:sz w:val="22"/>
+          <w:szCs w:val="22"/>
+        </w:rPr>
+        <w:t xml:space="preserve">, a copy of the file originally stored in the working folder that will be used by DIAGNO. </w:t>
+      </w:r>
+    </w:p>
+    <w:p>
+      <w:r>
+        <w:t>If running with weather station data, all the files other than the surface ones will be missing.</w:t>
+      </w:r>
+    </w:p>
+    <w:p>
+      <w:pPr>
+        <w:pStyle w:val="Heading2"/>
+      </w:pPr>
+      <w:bookmarkStart w:id="18" w:name="_Toc58337079"/>
+      <w:r>
+        <w:t>4.2 run_models.py</w:t>
+      </w:r>
+      <w:bookmarkEnd w:id="18"/>
+    </w:p>
+    <w:p/>
+    <w:p>
+      <w:r>
+        <w:t xml:space="preserve">This script is used to control the simulations of DIAGNO, DISGAS and TWODEE. DIAGNO is always run by run_models.py, while the user can choose whether to run DISGAS or TWODEE or both. </w:t>
+      </w:r>
+      <w:r>
+        <w:t>The possible arguments of this scripts are:</w:t>
+      </w:r>
+    </w:p>
+    <w:p>
+      <w:pPr>
+        <w:rPr>
+          <w:rFonts w:asciiTheme="majorHAnsi" w:hAnsiTheme="majorHAnsi" w:cstheme="majorHAnsi"/>
+        </w:rPr>
+      </w:pPr>
+      <w:r>
+        <w:rPr>
+          <w:rFonts w:asciiTheme="majorHAnsi" w:hAnsiTheme="majorHAnsi" w:cstheme="majorHAnsi"/>
+        </w:rPr>
+        <w:t>run_models.py [-h] [-N NPROC] [-RS RANDOM_SOURCES] [-NS NSOURCES]</w:t>
+      </w:r>
+      <w:r>
+        <w:rPr>
+          <w:rFonts w:asciiTheme="majorHAnsi" w:hAnsiTheme="majorHAnsi" w:cstheme="majorHAnsi"/>
+        </w:rPr>
+        <w:t xml:space="preserve"> </w:t>
+      </w:r>
+      <w:r>
+        <w:rPr>
+          <w:rFonts w:asciiTheme="majorHAnsi" w:hAnsiTheme="majorHAnsi" w:cstheme="majorHAnsi"/>
+        </w:rPr>
+        <w:t>[-SINT SOURCES_INTERVAL [SOURCES_INTERVAL ...]] [-SLOC SOURCE_LOCATION</w:t>
+      </w:r>
+      <w:r>
+        <w:rPr>
+          <w:rFonts w:asciiTheme="majorHAnsi" w:hAnsiTheme="majorHAnsi" w:cstheme="majorHAnsi"/>
+        </w:rPr>
+        <w:t xml:space="preserve"> </w:t>
+      </w:r>
+      <w:r>
+        <w:rPr>
+          <w:rFonts w:asciiTheme="majorHAnsi" w:hAnsiTheme="majorHAnsi" w:cstheme="majorHAnsi"/>
+        </w:rPr>
+        <w:t>[SOURCE_LOCATION ...]] [-SDX SOURCE_DX] [-SDY SOURCE_DY] [-SDUR SOURCE_DUR] [-D DOMAIN [DOMAIN ...]]</w:t>
+      </w:r>
+      <w:r>
+        <w:rPr>
+          <w:rFonts w:asciiTheme="majorHAnsi" w:hAnsiTheme="majorHAnsi" w:cstheme="majorHAnsi"/>
+        </w:rPr>
+        <w:t xml:space="preserve"> </w:t>
+      </w:r>
+      <w:r>
+        <w:rPr>
+          <w:rFonts w:asciiTheme="majorHAnsi" w:hAnsiTheme="majorHAnsi" w:cstheme="majorHAnsi"/>
+        </w:rPr>
+        <w:t>[-SEM SOURCE_EMISSION] [-RER RANDOM_EMISSION] [-TD TWODEE] [-DG DISGAS]</w:t>
+      </w:r>
+    </w:p>
+    <w:p>
+      <w:pPr>
+        <w:pStyle w:val="ListParagraph"/>
+        <w:numPr>
+          <w:ilvl w:val="0"/>
+          <w:numId w:val="7"/>
+        </w:numPr>
+        <w:rPr>
+          <w:rFonts w:asciiTheme="majorHAnsi" w:hAnsiTheme="majorHAnsi" w:cstheme="majorHAnsi"/>
+          <w:sz w:val="22"/>
+          <w:szCs w:val="22"/>
+        </w:rPr>
+      </w:pPr>
+      <w:r>
+        <w:rPr>
+          <w:rFonts w:asciiTheme="majorHAnsi" w:hAnsiTheme="majorHAnsi" w:cstheme="majorHAnsi"/>
+          <w:sz w:val="22"/>
+          <w:szCs w:val="22"/>
+        </w:rPr>
+        <w:t xml:space="preserve">-h, --help            </w:t>
+      </w:r>
+    </w:p>
+    <w:p>
+      <w:pPr>
+        <w:pStyle w:val="ListParagraph"/>
+        <w:rPr>
+          <w:sz w:val="22"/>
+          <w:szCs w:val="22"/>
+        </w:rPr>
+      </w:pPr>
+      <w:r>
+        <w:rPr>
+          <w:sz w:val="22"/>
+          <w:szCs w:val="22"/>
+        </w:rPr>
+        <w:t>Command to show the guide to this script.</w:t>
+      </w:r>
+    </w:p>
+    <w:p>
+      <w:pPr>
+        <w:pStyle w:val="ListParagraph"/>
+        <w:numPr>
+          <w:ilvl w:val="0"/>
+          <w:numId w:val="7"/>
+        </w:numPr>
+        <w:rPr>
+          <w:rFonts w:asciiTheme="majorHAnsi" w:hAnsiTheme="majorHAnsi" w:cstheme="majorHAnsi"/>
+          <w:sz w:val="22"/>
+          <w:szCs w:val="22"/>
+        </w:rPr>
+      </w:pPr>
+      <w:r>
+        <w:rPr>
+          <w:rFonts w:asciiTheme="majorHAnsi" w:hAnsiTheme="majorHAnsi" w:cstheme="majorHAnsi"/>
+          <w:sz w:val="22"/>
+          <w:szCs w:val="22"/>
+        </w:rPr>
+        <w:t>-N NPROC, --</w:t>
+      </w:r>
+      <w:proofErr w:type="spellStart"/>
+      <w:r>
+        <w:rPr>
+          <w:rFonts w:asciiTheme="majorHAnsi" w:hAnsiTheme="majorHAnsi" w:cstheme="majorHAnsi"/>
+          <w:sz w:val="22"/>
+          <w:szCs w:val="22"/>
+        </w:rPr>
+        <w:t>nproc</w:t>
+      </w:r>
+      <w:proofErr w:type="spellEnd"/>
+      <w:r>
+        <w:rPr>
+          <w:rFonts w:asciiTheme="majorHAnsi" w:hAnsiTheme="majorHAnsi" w:cstheme="majorHAnsi"/>
+          <w:sz w:val="22"/>
+          <w:szCs w:val="22"/>
+        </w:rPr>
+        <w:t xml:space="preserve"> NPROC</w:t>
+      </w:r>
+    </w:p>
+    <w:p>
+      <w:pPr>
+        <w:pStyle w:val="ListParagraph"/>
+        <w:rPr>
+          <w:sz w:val="22"/>
+          <w:szCs w:val="22"/>
+        </w:rPr>
+      </w:pPr>
+      <w:r>
+        <w:rPr>
+          <w:sz w:val="22"/>
+          <w:szCs w:val="22"/>
+        </w:rPr>
+        <w:t>Maximum number of allowed simultaneous processes, for parallel processing.</w:t>
+      </w:r>
+    </w:p>
+    <w:p>
+      <w:pPr>
+        <w:pStyle w:val="ListParagraph"/>
+        <w:numPr>
+          <w:ilvl w:val="0"/>
+          <w:numId w:val="7"/>
+        </w:numPr>
+        <w:rPr>
+          <w:rFonts w:asciiTheme="majorHAnsi" w:hAnsiTheme="majorHAnsi" w:cstheme="majorHAnsi"/>
+          <w:sz w:val="22"/>
+          <w:szCs w:val="22"/>
+        </w:rPr>
+      </w:pPr>
+      <w:r>
+        <w:rPr>
+          <w:rFonts w:asciiTheme="majorHAnsi" w:hAnsiTheme="majorHAnsi" w:cstheme="majorHAnsi"/>
+          <w:sz w:val="22"/>
+          <w:szCs w:val="22"/>
+        </w:rPr>
+        <w:t>-RS RANDOM_SOURCES, --</w:t>
+      </w:r>
+      <w:proofErr w:type="spellStart"/>
+      <w:r>
+        <w:rPr>
+          <w:rFonts w:asciiTheme="majorHAnsi" w:hAnsiTheme="majorHAnsi" w:cstheme="majorHAnsi"/>
+          <w:sz w:val="22"/>
+          <w:szCs w:val="22"/>
+        </w:rPr>
+        <w:t>random_sources</w:t>
+      </w:r>
+      <w:proofErr w:type="spellEnd"/>
+      <w:r>
+        <w:rPr>
+          <w:rFonts w:asciiTheme="majorHAnsi" w:hAnsiTheme="majorHAnsi" w:cstheme="majorHAnsi"/>
+          <w:sz w:val="22"/>
+          <w:szCs w:val="22"/>
+        </w:rPr>
+        <w:t xml:space="preserve"> RANDOM_SOURCES</w:t>
+      </w:r>
+    </w:p>
+    <w:p>
+      <w:pPr>
+        <w:pStyle w:val="ListParagraph"/>
+        <w:rPr>
+          <w:sz w:val="22"/>
+          <w:szCs w:val="22"/>
+        </w:rPr>
+      </w:pPr>
+      <w:r>
+        <w:rPr>
+          <w:sz w:val="22"/>
+          <w:szCs w:val="22"/>
+        </w:rPr>
+        <w:t>“</w:t>
+      </w:r>
+      <w:r>
+        <w:rPr>
+          <w:sz w:val="22"/>
+          <w:szCs w:val="22"/>
+        </w:rPr>
+        <w:t>on</w:t>
+      </w:r>
+      <w:r>
+        <w:rPr>
           <w:sz w:val="22"/>
           <w:szCs w:val="22"/>
         </w:rPr>
@@ -5214,31 +7864,1269 @@
           <w:sz w:val="22"/>
           <w:szCs w:val="22"/>
         </w:rPr>
+        <w:t>: randomly select NS locations from a probability</w:t>
+      </w:r>
+      <w:r>
+        <w:rPr>
+          <w:sz w:val="22"/>
+          <w:szCs w:val="22"/>
+        </w:rPr>
+        <w:t xml:space="preserve"> </w:t>
+      </w:r>
+      <w:r>
+        <w:rPr>
+          <w:sz w:val="22"/>
+          <w:szCs w:val="22"/>
+        </w:rPr>
+        <w:t xml:space="preserve">map. </w:t>
+      </w:r>
+      <w:r>
+        <w:rPr>
+          <w:sz w:val="22"/>
+          <w:szCs w:val="22"/>
+        </w:rPr>
+        <w:t>“</w:t>
+      </w:r>
+      <w:r>
+        <w:rPr>
+          <w:sz w:val="22"/>
+          <w:szCs w:val="22"/>
+        </w:rPr>
+        <w:t>off</w:t>
+      </w:r>
+      <w:r>
+        <w:rPr>
+          <w:sz w:val="22"/>
+          <w:szCs w:val="22"/>
+        </w:rPr>
+        <w:t>”</w:t>
+      </w:r>
+      <w:r>
+        <w:rPr>
+          <w:sz w:val="22"/>
+          <w:szCs w:val="22"/>
+        </w:rPr>
+        <w:t>: fixed source locations</w:t>
+      </w:r>
+      <w:r>
+        <w:rPr>
+          <w:sz w:val="22"/>
+          <w:szCs w:val="22"/>
+        </w:rPr>
+        <w:t xml:space="preserve">. The probability map file is probability_map.txt discussed above. </w:t>
+      </w:r>
+    </w:p>
+    <w:p>
+      <w:pPr>
+        <w:pStyle w:val="ListParagraph"/>
+        <w:numPr>
+          <w:ilvl w:val="0"/>
+          <w:numId w:val="7"/>
+        </w:numPr>
+        <w:rPr>
+          <w:rFonts w:asciiTheme="majorHAnsi" w:hAnsiTheme="majorHAnsi" w:cstheme="majorHAnsi"/>
+          <w:sz w:val="22"/>
+          <w:szCs w:val="22"/>
+        </w:rPr>
+      </w:pPr>
+      <w:r>
+        <w:rPr>
+          <w:rFonts w:asciiTheme="majorHAnsi" w:hAnsiTheme="majorHAnsi" w:cstheme="majorHAnsi"/>
+          <w:sz w:val="22"/>
+          <w:szCs w:val="22"/>
+        </w:rPr>
+        <w:t>-NS NSOURCES, --</w:t>
+      </w:r>
+      <w:proofErr w:type="spellStart"/>
+      <w:r>
+        <w:rPr>
+          <w:rFonts w:asciiTheme="majorHAnsi" w:hAnsiTheme="majorHAnsi" w:cstheme="majorHAnsi"/>
+          <w:sz w:val="22"/>
+          <w:szCs w:val="22"/>
+        </w:rPr>
+        <w:t>nsources</w:t>
+      </w:r>
+      <w:proofErr w:type="spellEnd"/>
+      <w:r>
+        <w:rPr>
+          <w:rFonts w:asciiTheme="majorHAnsi" w:hAnsiTheme="majorHAnsi" w:cstheme="majorHAnsi"/>
+          <w:sz w:val="22"/>
+          <w:szCs w:val="22"/>
+        </w:rPr>
+        <w:t xml:space="preserve"> NSOURCES</w:t>
+      </w:r>
+    </w:p>
+    <w:p>
+      <w:pPr>
+        <w:pStyle w:val="ListParagraph"/>
+        <w:rPr>
+          <w:sz w:val="22"/>
+          <w:szCs w:val="22"/>
+        </w:rPr>
+      </w:pPr>
+      <w:r>
+        <w:rPr>
+          <w:sz w:val="22"/>
+          <w:szCs w:val="22"/>
+        </w:rPr>
+        <w:t>It s</w:t>
+      </w:r>
+      <w:r>
+        <w:rPr>
+          <w:sz w:val="22"/>
+          <w:szCs w:val="22"/>
+        </w:rPr>
+        <w:t>pecif</w:t>
+      </w:r>
+      <w:r>
+        <w:rPr>
+          <w:sz w:val="22"/>
+          <w:szCs w:val="22"/>
+        </w:rPr>
+        <w:t>ies</w:t>
+      </w:r>
+      <w:r>
+        <w:rPr>
+          <w:sz w:val="22"/>
+          <w:szCs w:val="22"/>
+        </w:rPr>
+        <w:t xml:space="preserve"> a number for a fixed number of sources. If</w:t>
+      </w:r>
+      <w:r>
+        <w:rPr>
+          <w:sz w:val="22"/>
+          <w:szCs w:val="22"/>
+        </w:rPr>
+        <w:t xml:space="preserve"> “</w:t>
+      </w:r>
+      <w:r>
+        <w:rPr>
+          <w:sz w:val="22"/>
+          <w:szCs w:val="22"/>
+        </w:rPr>
+        <w:t>random</w:t>
+      </w:r>
+      <w:r>
+        <w:rPr>
+          <w:sz w:val="22"/>
+          <w:szCs w:val="22"/>
+        </w:rPr>
+        <w:t>” is specified</w:t>
+      </w:r>
+      <w:r>
+        <w:rPr>
+          <w:sz w:val="22"/>
+          <w:szCs w:val="22"/>
+        </w:rPr>
+        <w:t xml:space="preserve">, then </w:t>
+      </w:r>
+      <w:r>
+        <w:rPr>
+          <w:sz w:val="22"/>
+          <w:szCs w:val="22"/>
+        </w:rPr>
+        <w:t xml:space="preserve">the script </w:t>
+      </w:r>
+      <w:r>
+        <w:rPr>
+          <w:sz w:val="22"/>
+          <w:szCs w:val="22"/>
+        </w:rPr>
+        <w:t>randomly select</w:t>
+      </w:r>
+      <w:r>
+        <w:rPr>
+          <w:sz w:val="22"/>
+          <w:szCs w:val="22"/>
+        </w:rPr>
+        <w:t>s</w:t>
+      </w:r>
+      <w:r>
+        <w:rPr>
+          <w:sz w:val="22"/>
+          <w:szCs w:val="22"/>
+        </w:rPr>
+        <w:t xml:space="preserve"> the</w:t>
+      </w:r>
+      <w:r>
+        <w:rPr>
+          <w:sz w:val="22"/>
+          <w:szCs w:val="22"/>
+        </w:rPr>
+        <w:t xml:space="preserve"> </w:t>
+      </w:r>
+      <w:r>
+        <w:rPr>
+          <w:sz w:val="22"/>
+          <w:szCs w:val="22"/>
+        </w:rPr>
+        <w:t>number of sources</w:t>
+      </w:r>
+      <w:r>
+        <w:rPr>
+          <w:sz w:val="22"/>
+          <w:szCs w:val="22"/>
+        </w:rPr>
+        <w:t xml:space="preserve"> </w:t>
+      </w:r>
+      <w:r>
+        <w:rPr>
+          <w:sz w:val="22"/>
+          <w:szCs w:val="22"/>
+        </w:rPr>
+        <w:t>from an interval</w:t>
+      </w:r>
+      <w:r>
+        <w:rPr>
+          <w:sz w:val="22"/>
+          <w:szCs w:val="22"/>
+        </w:rPr>
+        <w:t xml:space="preserve"> defined with -SINT –</w:t>
+      </w:r>
+      <w:proofErr w:type="spellStart"/>
+      <w:r>
+        <w:rPr>
+          <w:sz w:val="22"/>
+          <w:szCs w:val="22"/>
+        </w:rPr>
+        <w:t>sources_interval</w:t>
+      </w:r>
+      <w:proofErr w:type="spellEnd"/>
+    </w:p>
+    <w:p>
+      <w:pPr>
+        <w:pStyle w:val="ListParagraph"/>
+        <w:numPr>
+          <w:ilvl w:val="0"/>
+          <w:numId w:val="7"/>
+        </w:numPr>
+        <w:rPr>
+          <w:rFonts w:asciiTheme="majorHAnsi" w:hAnsiTheme="majorHAnsi" w:cstheme="majorHAnsi"/>
+          <w:sz w:val="22"/>
+          <w:szCs w:val="22"/>
+        </w:rPr>
+      </w:pPr>
+      <w:r>
+        <w:rPr>
+          <w:rFonts w:asciiTheme="majorHAnsi" w:hAnsiTheme="majorHAnsi" w:cstheme="majorHAnsi"/>
+          <w:sz w:val="22"/>
+          <w:szCs w:val="22"/>
+        </w:rPr>
+        <w:t>-SINT SOURCES_INTERVAL [SOURCES_INTERVAL ...], --</w:t>
+      </w:r>
+      <w:proofErr w:type="spellStart"/>
+      <w:r>
+        <w:rPr>
+          <w:rFonts w:asciiTheme="majorHAnsi" w:hAnsiTheme="majorHAnsi" w:cstheme="majorHAnsi"/>
+          <w:sz w:val="22"/>
+          <w:szCs w:val="22"/>
+        </w:rPr>
+        <w:t>sources_interval</w:t>
+      </w:r>
+      <w:proofErr w:type="spellEnd"/>
+      <w:r>
+        <w:rPr>
+          <w:rFonts w:asciiTheme="majorHAnsi" w:hAnsiTheme="majorHAnsi" w:cstheme="majorHAnsi"/>
+          <w:sz w:val="22"/>
+          <w:szCs w:val="22"/>
+        </w:rPr>
+        <w:t xml:space="preserve"> SOURCES_INTERVAL [SOURCES_INTERVAL ...]</w:t>
+      </w:r>
+    </w:p>
+    <w:p>
+      <w:pPr>
+        <w:pStyle w:val="ListParagraph"/>
+        <w:rPr>
+          <w:sz w:val="22"/>
+          <w:szCs w:val="22"/>
+        </w:rPr>
+      </w:pPr>
+      <w:r>
+        <w:rPr>
+          <w:sz w:val="22"/>
+          <w:szCs w:val="22"/>
+        </w:rPr>
+        <w:t xml:space="preserve">This command can be used to specify </w:t>
+      </w:r>
+      <w:r>
+        <w:rPr>
+          <w:sz w:val="22"/>
+          <w:szCs w:val="22"/>
+        </w:rPr>
+        <w:t xml:space="preserve">the minimum and maximum number of </w:t>
+      </w:r>
+      <w:r>
+        <w:rPr>
+          <w:sz w:val="22"/>
+          <w:szCs w:val="22"/>
+        </w:rPr>
+        <w:t xml:space="preserve">possible </w:t>
+      </w:r>
+      <w:r>
+        <w:rPr>
+          <w:sz w:val="22"/>
+          <w:szCs w:val="22"/>
+        </w:rPr>
+        <w:t>sources</w:t>
+      </w:r>
+      <w:r>
+        <w:rPr>
+          <w:sz w:val="22"/>
+          <w:szCs w:val="22"/>
+        </w:rPr>
+        <w:t xml:space="preserve"> extracted by the probability map.</w:t>
+      </w:r>
+    </w:p>
+    <w:p>
+      <w:pPr>
+        <w:pStyle w:val="ListParagraph"/>
+        <w:numPr>
+          <w:ilvl w:val="0"/>
+          <w:numId w:val="7"/>
+        </w:numPr>
+        <w:rPr>
+          <w:rFonts w:asciiTheme="majorHAnsi" w:hAnsiTheme="majorHAnsi" w:cstheme="majorHAnsi"/>
+          <w:sz w:val="22"/>
+          <w:szCs w:val="22"/>
+        </w:rPr>
+      </w:pPr>
+      <w:r>
+        <w:rPr>
+          <w:rFonts w:asciiTheme="majorHAnsi" w:hAnsiTheme="majorHAnsi" w:cstheme="majorHAnsi"/>
+          <w:sz w:val="22"/>
+          <w:szCs w:val="22"/>
+        </w:rPr>
+        <w:lastRenderedPageBreak/>
+        <w:t>-SLOC SOURCE_LOCATION [SOURCE_LOCATION ...], --</w:t>
+      </w:r>
+      <w:proofErr w:type="spellStart"/>
+      <w:r>
+        <w:rPr>
+          <w:rFonts w:asciiTheme="majorHAnsi" w:hAnsiTheme="majorHAnsi" w:cstheme="majorHAnsi"/>
+          <w:sz w:val="22"/>
+          <w:szCs w:val="22"/>
+        </w:rPr>
+        <w:t>source_location</w:t>
+      </w:r>
+      <w:proofErr w:type="spellEnd"/>
+      <w:r>
+        <w:rPr>
+          <w:rFonts w:asciiTheme="majorHAnsi" w:hAnsiTheme="majorHAnsi" w:cstheme="majorHAnsi"/>
+          <w:sz w:val="22"/>
+          <w:szCs w:val="22"/>
+        </w:rPr>
+        <w:t xml:space="preserve"> SOURCE_LOCATION [SOURCE_LOCATION ...]</w:t>
+      </w:r>
+    </w:p>
+    <w:p>
+      <w:pPr>
+        <w:pStyle w:val="ListParagraph"/>
+        <w:rPr>
+          <w:sz w:val="22"/>
+          <w:szCs w:val="22"/>
+        </w:rPr>
+      </w:pPr>
+      <w:r>
+        <w:rPr>
+          <w:sz w:val="22"/>
+          <w:szCs w:val="22"/>
+        </w:rPr>
+        <w:t xml:space="preserve">If one single source </w:t>
+      </w:r>
+      <w:r>
+        <w:rPr>
+          <w:sz w:val="22"/>
+          <w:szCs w:val="22"/>
+        </w:rPr>
+        <w:t>is needed, the user can specify its location with this command, which includes the c</w:t>
+      </w:r>
+      <w:r>
+        <w:rPr>
+          <w:sz w:val="22"/>
+          <w:szCs w:val="22"/>
+        </w:rPr>
+        <w:t>oordinate type (UTM/GEO), latitude/northing,</w:t>
+      </w:r>
+      <w:r>
+        <w:rPr>
+          <w:sz w:val="22"/>
+          <w:szCs w:val="22"/>
+        </w:rPr>
+        <w:t xml:space="preserve"> l</w:t>
+      </w:r>
+      <w:r>
+        <w:rPr>
+          <w:sz w:val="22"/>
+          <w:szCs w:val="22"/>
+        </w:rPr>
+        <w:t xml:space="preserve">ongitude/easting, elevation (above ground in m) </w:t>
+      </w:r>
+      <w:r>
+        <w:rPr>
+          <w:sz w:val="22"/>
+          <w:szCs w:val="22"/>
+        </w:rPr>
+        <w:t>sequentially.</w:t>
+      </w:r>
+    </w:p>
+    <w:p>
+      <w:pPr>
+        <w:pStyle w:val="ListParagraph"/>
+        <w:numPr>
+          <w:ilvl w:val="0"/>
+          <w:numId w:val="7"/>
+        </w:numPr>
+        <w:rPr>
+          <w:rFonts w:asciiTheme="majorHAnsi" w:hAnsiTheme="majorHAnsi" w:cstheme="majorHAnsi"/>
+          <w:sz w:val="22"/>
+          <w:szCs w:val="22"/>
+        </w:rPr>
+      </w:pPr>
+      <w:r>
+        <w:rPr>
+          <w:rFonts w:asciiTheme="majorHAnsi" w:hAnsiTheme="majorHAnsi" w:cstheme="majorHAnsi"/>
+          <w:sz w:val="22"/>
+          <w:szCs w:val="22"/>
+        </w:rPr>
+        <w:t>-SDX SOURCE_DX, --</w:t>
+      </w:r>
+      <w:proofErr w:type="spellStart"/>
+      <w:r>
+        <w:rPr>
+          <w:rFonts w:asciiTheme="majorHAnsi" w:hAnsiTheme="majorHAnsi" w:cstheme="majorHAnsi"/>
+          <w:sz w:val="22"/>
+          <w:szCs w:val="22"/>
+        </w:rPr>
+        <w:t>source_dx</w:t>
+      </w:r>
+      <w:proofErr w:type="spellEnd"/>
+      <w:r>
+        <w:rPr>
+          <w:rFonts w:asciiTheme="majorHAnsi" w:hAnsiTheme="majorHAnsi" w:cstheme="majorHAnsi"/>
+          <w:sz w:val="22"/>
+          <w:szCs w:val="22"/>
+        </w:rPr>
+        <w:t xml:space="preserve"> SOURCE_DX</w:t>
+      </w:r>
+    </w:p>
+    <w:p>
+      <w:pPr>
+        <w:pStyle w:val="ListParagraph"/>
+        <w:rPr>
+          <w:sz w:val="22"/>
+          <w:szCs w:val="22"/>
+        </w:rPr>
+      </w:pPr>
+      <w:r>
+        <w:rPr>
+          <w:sz w:val="22"/>
+          <w:szCs w:val="22"/>
+        </w:rPr>
+        <w:t xml:space="preserve">Extension [m] along the X direction of </w:t>
+      </w:r>
+      <w:r>
+        <w:rPr>
+          <w:sz w:val="22"/>
+          <w:szCs w:val="22"/>
+        </w:rPr>
+        <w:t>the</w:t>
+      </w:r>
+      <w:r>
+        <w:rPr>
+          <w:sz w:val="22"/>
+          <w:szCs w:val="22"/>
+        </w:rPr>
+        <w:t xml:space="preserve"> single source</w:t>
+      </w:r>
+      <w:r>
+        <w:rPr>
+          <w:sz w:val="22"/>
+          <w:szCs w:val="22"/>
+        </w:rPr>
+        <w:t xml:space="preserve"> specified above</w:t>
+      </w:r>
+      <w:r>
+        <w:rPr>
+          <w:sz w:val="22"/>
+          <w:szCs w:val="22"/>
+        </w:rPr>
+        <w:t xml:space="preserve">. Option valid for </w:t>
+      </w:r>
+      <w:r>
+        <w:rPr>
+          <w:sz w:val="22"/>
+          <w:szCs w:val="22"/>
+        </w:rPr>
+        <w:t xml:space="preserve">TWODEE </w:t>
+      </w:r>
+      <w:r>
+        <w:rPr>
+          <w:sz w:val="22"/>
+          <w:szCs w:val="22"/>
+        </w:rPr>
+        <w:t>only</w:t>
+      </w:r>
+      <w:r>
+        <w:rPr>
+          <w:sz w:val="22"/>
+          <w:szCs w:val="22"/>
+        </w:rPr>
         <w:t>.</w:t>
       </w:r>
-      <w:proofErr w:type="spellStart"/>
-      <w:r>
-        <w:rPr>
-          <w:sz w:val="22"/>
-          <w:szCs w:val="22"/>
-        </w:rPr>
-        <w:t>inp</w:t>
-      </w:r>
-      <w:proofErr w:type="spellEnd"/>
-      <w:proofErr w:type="gramEnd"/>
-      <w:r>
-        <w:rPr>
-          <w:sz w:val="22"/>
-          <w:szCs w:val="22"/>
-        </w:rPr>
-        <w:t xml:space="preserve">. </w:t>
-      </w:r>
-      <w:bookmarkStart w:id="10" w:name="_GoBack"/>
-      <w:bookmarkEnd w:id="10"/>
+    </w:p>
+    <w:p>
+      <w:pPr>
+        <w:pStyle w:val="ListParagraph"/>
+        <w:numPr>
+          <w:ilvl w:val="0"/>
+          <w:numId w:val="7"/>
+        </w:numPr>
+        <w:rPr>
+          <w:rFonts w:asciiTheme="majorHAnsi" w:hAnsiTheme="majorHAnsi" w:cstheme="majorHAnsi"/>
+          <w:sz w:val="22"/>
+          <w:szCs w:val="22"/>
+        </w:rPr>
+      </w:pPr>
+      <w:r>
+        <w:rPr>
+          <w:rFonts w:asciiTheme="majorHAnsi" w:hAnsiTheme="majorHAnsi" w:cstheme="majorHAnsi"/>
+          <w:sz w:val="22"/>
+          <w:szCs w:val="22"/>
+        </w:rPr>
+        <w:t>-SDY SOURCE_DY, --</w:t>
+      </w:r>
+      <w:proofErr w:type="spellStart"/>
+      <w:r>
+        <w:rPr>
+          <w:rFonts w:asciiTheme="majorHAnsi" w:hAnsiTheme="majorHAnsi" w:cstheme="majorHAnsi"/>
+          <w:sz w:val="22"/>
+          <w:szCs w:val="22"/>
+        </w:rPr>
+        <w:t>source_dy</w:t>
+      </w:r>
+      <w:proofErr w:type="spellEnd"/>
+      <w:r>
+        <w:rPr>
+          <w:rFonts w:asciiTheme="majorHAnsi" w:hAnsiTheme="majorHAnsi" w:cstheme="majorHAnsi"/>
+          <w:sz w:val="22"/>
+          <w:szCs w:val="22"/>
+        </w:rPr>
+        <w:t xml:space="preserve"> SOURCE_DY</w:t>
+      </w:r>
+    </w:p>
+    <w:p>
+      <w:pPr>
+        <w:pStyle w:val="ListParagraph"/>
+        <w:rPr>
+          <w:sz w:val="22"/>
+          <w:szCs w:val="22"/>
+        </w:rPr>
+      </w:pPr>
+      <w:r>
+        <w:rPr>
+          <w:sz w:val="22"/>
+          <w:szCs w:val="22"/>
+        </w:rPr>
+        <w:t xml:space="preserve">Extension [m] along the Y direction of </w:t>
+      </w:r>
+      <w:r>
+        <w:rPr>
+          <w:sz w:val="22"/>
+          <w:szCs w:val="22"/>
+        </w:rPr>
+        <w:t xml:space="preserve">the </w:t>
+      </w:r>
+      <w:r>
+        <w:rPr>
+          <w:sz w:val="22"/>
+          <w:szCs w:val="22"/>
+        </w:rPr>
+        <w:t>single source</w:t>
+      </w:r>
+      <w:r>
+        <w:rPr>
+          <w:sz w:val="22"/>
+          <w:szCs w:val="22"/>
+        </w:rPr>
+        <w:t xml:space="preserve"> specified above</w:t>
+      </w:r>
+      <w:r>
+        <w:rPr>
+          <w:sz w:val="22"/>
+          <w:szCs w:val="22"/>
+        </w:rPr>
+        <w:t xml:space="preserve">. Option valid for </w:t>
+      </w:r>
+      <w:r>
+        <w:rPr>
+          <w:sz w:val="22"/>
+          <w:szCs w:val="22"/>
+        </w:rPr>
+        <w:t>TWODEE</w:t>
+      </w:r>
+      <w:r>
+        <w:rPr>
+          <w:sz w:val="22"/>
+          <w:szCs w:val="22"/>
+        </w:rPr>
+        <w:t xml:space="preserve"> only</w:t>
+      </w:r>
+    </w:p>
+    <w:p>
+      <w:pPr>
+        <w:pStyle w:val="ListParagraph"/>
+        <w:numPr>
+          <w:ilvl w:val="0"/>
+          <w:numId w:val="7"/>
+        </w:numPr>
+        <w:rPr>
+          <w:rFonts w:asciiTheme="majorHAnsi" w:hAnsiTheme="majorHAnsi" w:cstheme="majorHAnsi"/>
+          <w:sz w:val="22"/>
+          <w:szCs w:val="22"/>
+        </w:rPr>
+      </w:pPr>
+      <w:r>
+        <w:rPr>
+          <w:rFonts w:asciiTheme="majorHAnsi" w:hAnsiTheme="majorHAnsi" w:cstheme="majorHAnsi"/>
+          <w:sz w:val="22"/>
+          <w:szCs w:val="22"/>
+        </w:rPr>
+        <w:t>-SDUR SOURCE_DUR, --</w:t>
+      </w:r>
+      <w:proofErr w:type="spellStart"/>
+      <w:r>
+        <w:rPr>
+          <w:rFonts w:asciiTheme="majorHAnsi" w:hAnsiTheme="majorHAnsi" w:cstheme="majorHAnsi"/>
+          <w:sz w:val="22"/>
+          <w:szCs w:val="22"/>
+        </w:rPr>
+        <w:t>source_dur</w:t>
+      </w:r>
+      <w:proofErr w:type="spellEnd"/>
+      <w:r>
+        <w:rPr>
+          <w:rFonts w:asciiTheme="majorHAnsi" w:hAnsiTheme="majorHAnsi" w:cstheme="majorHAnsi"/>
+          <w:sz w:val="22"/>
+          <w:szCs w:val="22"/>
+        </w:rPr>
+        <w:t xml:space="preserve"> SOURCE_DUR</w:t>
+      </w:r>
+    </w:p>
+    <w:p>
+      <w:pPr>
+        <w:pStyle w:val="ListParagraph"/>
+        <w:rPr>
+          <w:sz w:val="22"/>
+          <w:szCs w:val="22"/>
+        </w:rPr>
+      </w:pPr>
+      <w:r>
+        <w:rPr>
+          <w:sz w:val="22"/>
+          <w:szCs w:val="22"/>
+        </w:rPr>
+        <w:t xml:space="preserve">Emission duration [s] of </w:t>
+      </w:r>
+      <w:r>
+        <w:rPr>
+          <w:sz w:val="22"/>
+          <w:szCs w:val="22"/>
+        </w:rPr>
+        <w:t>the</w:t>
+      </w:r>
+      <w:r>
+        <w:rPr>
+          <w:sz w:val="22"/>
+          <w:szCs w:val="22"/>
+        </w:rPr>
+        <w:t xml:space="preserve"> single source</w:t>
+      </w:r>
+      <w:r>
+        <w:rPr>
+          <w:sz w:val="22"/>
+          <w:szCs w:val="22"/>
+        </w:rPr>
+        <w:t xml:space="preserve"> specified above</w:t>
+      </w:r>
+      <w:r>
+        <w:rPr>
+          <w:sz w:val="22"/>
+          <w:szCs w:val="22"/>
+        </w:rPr>
+        <w:t xml:space="preserve">. Option valid for </w:t>
+      </w:r>
+      <w:r>
+        <w:rPr>
+          <w:sz w:val="22"/>
+          <w:szCs w:val="22"/>
+        </w:rPr>
+        <w:t>TWODEE</w:t>
+      </w:r>
+      <w:r>
+        <w:rPr>
+          <w:sz w:val="22"/>
+          <w:szCs w:val="22"/>
+        </w:rPr>
+        <w:t xml:space="preserve"> on</w:t>
+      </w:r>
+      <w:r>
+        <w:rPr>
+          <w:sz w:val="22"/>
+          <w:szCs w:val="22"/>
+        </w:rPr>
+        <w:t>ly</w:t>
+      </w:r>
+    </w:p>
+    <w:p>
+      <w:pPr>
+        <w:pStyle w:val="ListParagraph"/>
+        <w:numPr>
+          <w:ilvl w:val="0"/>
+          <w:numId w:val="7"/>
+        </w:numPr>
+        <w:rPr>
+          <w:rFonts w:asciiTheme="majorHAnsi" w:hAnsiTheme="majorHAnsi" w:cstheme="majorHAnsi"/>
+          <w:sz w:val="22"/>
+          <w:szCs w:val="22"/>
+        </w:rPr>
+      </w:pPr>
+      <w:r>
+        <w:rPr>
+          <w:rFonts w:asciiTheme="majorHAnsi" w:hAnsiTheme="majorHAnsi" w:cstheme="majorHAnsi"/>
+          <w:sz w:val="22"/>
+          <w:szCs w:val="22"/>
+        </w:rPr>
+        <w:t xml:space="preserve">-D DOMAIN [DOMAIN ...], --domain </w:t>
+      </w:r>
+      <w:proofErr w:type="spellStart"/>
+      <w:r>
+        <w:rPr>
+          <w:rFonts w:asciiTheme="majorHAnsi" w:hAnsiTheme="majorHAnsi" w:cstheme="majorHAnsi"/>
+          <w:sz w:val="22"/>
+          <w:szCs w:val="22"/>
+        </w:rPr>
+        <w:t>DOMAIN</w:t>
+      </w:r>
+      <w:proofErr w:type="spellEnd"/>
+      <w:r>
+        <w:rPr>
+          <w:rFonts w:asciiTheme="majorHAnsi" w:hAnsiTheme="majorHAnsi" w:cstheme="majorHAnsi"/>
+          <w:sz w:val="22"/>
+          <w:szCs w:val="22"/>
+        </w:rPr>
+        <w:t xml:space="preserve"> [DOMAIN ...]</w:t>
+      </w:r>
+    </w:p>
+    <w:p>
+      <w:pPr>
+        <w:pStyle w:val="ListParagraph"/>
+        <w:rPr>
+          <w:sz w:val="22"/>
+          <w:szCs w:val="22"/>
+        </w:rPr>
+      </w:pPr>
+      <w:r>
+        <w:rPr>
+          <w:sz w:val="22"/>
+          <w:szCs w:val="22"/>
+        </w:rPr>
+        <w:t xml:space="preserve">Command to define the computational domain. </w:t>
+      </w:r>
+      <w:r>
+        <w:rPr>
+          <w:sz w:val="22"/>
+          <w:szCs w:val="22"/>
+        </w:rPr>
+        <w:t>The following information should be specified sequentially: c</w:t>
+      </w:r>
+      <w:r>
+        <w:rPr>
+          <w:sz w:val="22"/>
+          <w:szCs w:val="22"/>
+        </w:rPr>
+        <w:t>oordinates type (UTM/GEO), coordinates</w:t>
+      </w:r>
+      <w:r>
+        <w:rPr>
+          <w:sz w:val="22"/>
+          <w:szCs w:val="22"/>
+        </w:rPr>
+        <w:t xml:space="preserve"> </w:t>
+      </w:r>
+      <w:r>
+        <w:rPr>
+          <w:sz w:val="22"/>
+          <w:szCs w:val="22"/>
+        </w:rPr>
+        <w:t>(latitude/northing, longitude/easting) of the bottom</w:t>
+      </w:r>
+      <w:r>
+        <w:rPr>
+          <w:sz w:val="22"/>
+          <w:szCs w:val="22"/>
+        </w:rPr>
+        <w:t xml:space="preserve"> </w:t>
+      </w:r>
+      <w:r>
+        <w:rPr>
+          <w:sz w:val="22"/>
+          <w:szCs w:val="22"/>
+        </w:rPr>
+        <w:t>left corner and top right corner of the domain</w:t>
+      </w:r>
+    </w:p>
+    <w:p>
+      <w:pPr>
+        <w:pStyle w:val="ListParagraph"/>
+        <w:numPr>
+          <w:ilvl w:val="0"/>
+          <w:numId w:val="7"/>
+        </w:numPr>
+        <w:rPr>
+          <w:rFonts w:asciiTheme="majorHAnsi" w:hAnsiTheme="majorHAnsi" w:cstheme="majorHAnsi"/>
+          <w:sz w:val="22"/>
+          <w:szCs w:val="22"/>
+        </w:rPr>
+      </w:pPr>
+      <w:r>
+        <w:rPr>
+          <w:rFonts w:asciiTheme="majorHAnsi" w:hAnsiTheme="majorHAnsi" w:cstheme="majorHAnsi"/>
+          <w:sz w:val="22"/>
+          <w:szCs w:val="22"/>
+        </w:rPr>
+        <w:t>-SEM SOURCE_EMISSION, --</w:t>
+      </w:r>
+      <w:proofErr w:type="spellStart"/>
+      <w:r>
+        <w:rPr>
+          <w:rFonts w:asciiTheme="majorHAnsi" w:hAnsiTheme="majorHAnsi" w:cstheme="majorHAnsi"/>
+          <w:sz w:val="22"/>
+          <w:szCs w:val="22"/>
+        </w:rPr>
+        <w:t>source_emission</w:t>
+      </w:r>
+      <w:proofErr w:type="spellEnd"/>
+      <w:r>
+        <w:rPr>
+          <w:rFonts w:asciiTheme="majorHAnsi" w:hAnsiTheme="majorHAnsi" w:cstheme="majorHAnsi"/>
+          <w:sz w:val="22"/>
+          <w:szCs w:val="22"/>
+        </w:rPr>
+        <w:t xml:space="preserve"> SOURCE_EMISSION</w:t>
+      </w:r>
+    </w:p>
+    <w:p>
+      <w:pPr>
+        <w:pStyle w:val="ListParagraph"/>
+        <w:rPr>
+          <w:sz w:val="22"/>
+          <w:szCs w:val="22"/>
+        </w:rPr>
+      </w:pPr>
+      <w:r>
+        <w:rPr>
+          <w:sz w:val="22"/>
+          <w:szCs w:val="22"/>
+        </w:rPr>
+        <w:t>Source emission rate [kg/s]. If specified, it is</w:t>
+      </w:r>
+      <w:r>
+        <w:rPr>
+          <w:sz w:val="22"/>
+          <w:szCs w:val="22"/>
+        </w:rPr>
+        <w:t xml:space="preserve"> </w:t>
+      </w:r>
+      <w:r>
+        <w:rPr>
+          <w:sz w:val="22"/>
+          <w:szCs w:val="22"/>
+        </w:rPr>
+        <w:t>assigned to all the sources in the domain</w:t>
+      </w:r>
+    </w:p>
+    <w:p>
+      <w:pPr>
+        <w:pStyle w:val="ListParagraph"/>
+        <w:numPr>
+          <w:ilvl w:val="0"/>
+          <w:numId w:val="7"/>
+        </w:numPr>
+        <w:rPr>
+          <w:rFonts w:asciiTheme="majorHAnsi" w:hAnsiTheme="majorHAnsi" w:cstheme="majorHAnsi"/>
+          <w:sz w:val="22"/>
+          <w:szCs w:val="22"/>
+        </w:rPr>
+      </w:pPr>
+      <w:r>
+        <w:rPr>
+          <w:rFonts w:asciiTheme="majorHAnsi" w:hAnsiTheme="majorHAnsi" w:cstheme="majorHAnsi"/>
+          <w:sz w:val="22"/>
+          <w:szCs w:val="22"/>
+        </w:rPr>
+        <w:t>-RER RANDOM_EMISSION, --</w:t>
+      </w:r>
+      <w:proofErr w:type="spellStart"/>
+      <w:r>
+        <w:rPr>
+          <w:rFonts w:asciiTheme="majorHAnsi" w:hAnsiTheme="majorHAnsi" w:cstheme="majorHAnsi"/>
+          <w:sz w:val="22"/>
+          <w:szCs w:val="22"/>
+        </w:rPr>
+        <w:t>random_emission</w:t>
+      </w:r>
+      <w:proofErr w:type="spellEnd"/>
+      <w:r>
+        <w:rPr>
+          <w:rFonts w:asciiTheme="majorHAnsi" w:hAnsiTheme="majorHAnsi" w:cstheme="majorHAnsi"/>
+          <w:sz w:val="22"/>
+          <w:szCs w:val="22"/>
+        </w:rPr>
+        <w:t xml:space="preserve"> RANDOM_EMISSION</w:t>
+      </w:r>
+    </w:p>
+    <w:p>
+      <w:pPr>
+        <w:pStyle w:val="ListParagraph"/>
+        <w:rPr>
+          <w:sz w:val="22"/>
+          <w:szCs w:val="22"/>
+        </w:rPr>
+      </w:pPr>
+      <w:r>
+        <w:rPr>
+          <w:sz w:val="22"/>
+          <w:szCs w:val="22"/>
+        </w:rPr>
+        <w:t>“</w:t>
+      </w:r>
+      <w:r>
+        <w:rPr>
+          <w:sz w:val="22"/>
+          <w:szCs w:val="22"/>
+        </w:rPr>
+        <w:t>on</w:t>
+      </w:r>
+      <w:r>
+        <w:rPr>
+          <w:sz w:val="22"/>
+          <w:szCs w:val="22"/>
+        </w:rPr>
+        <w:t>”</w:t>
+      </w:r>
+      <w:r>
+        <w:rPr>
+          <w:sz w:val="22"/>
+          <w:szCs w:val="22"/>
+        </w:rPr>
+        <w:t xml:space="preserve">: randomly assign </w:t>
+      </w:r>
+      <w:r>
+        <w:rPr>
+          <w:sz w:val="22"/>
+          <w:szCs w:val="22"/>
+        </w:rPr>
+        <w:t xml:space="preserve">the </w:t>
+      </w:r>
+      <w:r>
+        <w:rPr>
+          <w:sz w:val="22"/>
+          <w:szCs w:val="22"/>
+        </w:rPr>
+        <w:t>emission rate for each source in</w:t>
+      </w:r>
+      <w:r>
+        <w:rPr>
+          <w:sz w:val="22"/>
+          <w:szCs w:val="22"/>
+        </w:rPr>
+        <w:t xml:space="preserve"> </w:t>
+      </w:r>
+      <w:r>
+        <w:rPr>
+          <w:sz w:val="22"/>
+          <w:szCs w:val="22"/>
+        </w:rPr>
+        <w:t xml:space="preserve">the domain sampled from a flux.csv file. </w:t>
+      </w:r>
+      <w:r>
+        <w:rPr>
+          <w:sz w:val="22"/>
+          <w:szCs w:val="22"/>
+        </w:rPr>
+        <w:t>“</w:t>
+      </w:r>
+      <w:r>
+        <w:rPr>
+          <w:sz w:val="22"/>
+          <w:szCs w:val="22"/>
+        </w:rPr>
+        <w:t>off</w:t>
+      </w:r>
+      <w:r>
+        <w:rPr>
+          <w:sz w:val="22"/>
+          <w:szCs w:val="22"/>
+        </w:rPr>
+        <w:t>”</w:t>
+      </w:r>
+      <w:r>
+        <w:rPr>
+          <w:sz w:val="22"/>
+          <w:szCs w:val="22"/>
+        </w:rPr>
+        <w:t>: use</w:t>
+      </w:r>
+      <w:r>
+        <w:rPr>
+          <w:sz w:val="22"/>
+          <w:szCs w:val="22"/>
+        </w:rPr>
+        <w:t xml:space="preserve"> </w:t>
+      </w:r>
+      <w:r>
+        <w:rPr>
+          <w:sz w:val="22"/>
+          <w:szCs w:val="22"/>
+        </w:rPr>
+        <w:t>specified emission rate</w:t>
+      </w:r>
+    </w:p>
+    <w:p>
+      <w:pPr>
+        <w:pStyle w:val="ListParagraph"/>
+        <w:numPr>
+          <w:ilvl w:val="0"/>
+          <w:numId w:val="7"/>
+        </w:numPr>
+        <w:rPr>
+          <w:rFonts w:asciiTheme="majorHAnsi" w:hAnsiTheme="majorHAnsi" w:cstheme="majorHAnsi"/>
+          <w:sz w:val="22"/>
+          <w:szCs w:val="22"/>
+        </w:rPr>
+      </w:pPr>
+      <w:r>
+        <w:rPr>
+          <w:rFonts w:asciiTheme="majorHAnsi" w:hAnsiTheme="majorHAnsi" w:cstheme="majorHAnsi"/>
+          <w:sz w:val="22"/>
+          <w:szCs w:val="22"/>
+        </w:rPr>
+        <w:t>-TD TWODEE, --</w:t>
+      </w:r>
+      <w:proofErr w:type="spellStart"/>
+      <w:r>
+        <w:rPr>
+          <w:rFonts w:asciiTheme="majorHAnsi" w:hAnsiTheme="majorHAnsi" w:cstheme="majorHAnsi"/>
+          <w:sz w:val="22"/>
+          <w:szCs w:val="22"/>
+        </w:rPr>
+        <w:t>twodee</w:t>
+      </w:r>
+      <w:proofErr w:type="spellEnd"/>
+      <w:r>
+        <w:rPr>
+          <w:rFonts w:asciiTheme="majorHAnsi" w:hAnsiTheme="majorHAnsi" w:cstheme="majorHAnsi"/>
+          <w:sz w:val="22"/>
+          <w:szCs w:val="22"/>
+        </w:rPr>
+        <w:t xml:space="preserve"> TWODEE</w:t>
+      </w:r>
+    </w:p>
+    <w:p>
+      <w:pPr>
+        <w:pStyle w:val="ListParagraph"/>
+        <w:rPr>
+          <w:sz w:val="22"/>
+          <w:szCs w:val="22"/>
+        </w:rPr>
+      </w:pPr>
+      <w:r>
+        <w:rPr>
+          <w:sz w:val="22"/>
+          <w:szCs w:val="22"/>
+        </w:rPr>
+        <w:t>“</w:t>
+      </w:r>
+      <w:r>
+        <w:rPr>
+          <w:sz w:val="22"/>
+          <w:szCs w:val="22"/>
+        </w:rPr>
+        <w:t>on</w:t>
+      </w:r>
+      <w:r>
+        <w:rPr>
+          <w:sz w:val="22"/>
+          <w:szCs w:val="22"/>
+        </w:rPr>
+        <w:t>”</w:t>
+      </w:r>
+      <w:r>
+        <w:rPr>
+          <w:sz w:val="22"/>
+          <w:szCs w:val="22"/>
+        </w:rPr>
+        <w:t xml:space="preserve"> or </w:t>
+      </w:r>
+      <w:r>
+        <w:rPr>
+          <w:sz w:val="22"/>
+          <w:szCs w:val="22"/>
+        </w:rPr>
+        <w:t>“</w:t>
+      </w:r>
+      <w:r>
+        <w:rPr>
+          <w:sz w:val="22"/>
+          <w:szCs w:val="22"/>
+        </w:rPr>
+        <w:t>off</w:t>
+      </w:r>
+      <w:r>
+        <w:rPr>
+          <w:sz w:val="22"/>
+          <w:szCs w:val="22"/>
+        </w:rPr>
+        <w:t>”</w:t>
+      </w:r>
+      <w:r>
+        <w:rPr>
+          <w:sz w:val="22"/>
+          <w:szCs w:val="22"/>
+        </w:rPr>
+        <w:t xml:space="preserve">, to run </w:t>
+      </w:r>
+      <w:proofErr w:type="spellStart"/>
+      <w:r>
+        <w:rPr>
+          <w:sz w:val="22"/>
+          <w:szCs w:val="22"/>
+        </w:rPr>
+        <w:t>Twodee</w:t>
+      </w:r>
+      <w:proofErr w:type="spellEnd"/>
+    </w:p>
+    <w:p>
+      <w:pPr>
+        <w:pStyle w:val="ListParagraph"/>
+        <w:numPr>
+          <w:ilvl w:val="0"/>
+          <w:numId w:val="7"/>
+        </w:numPr>
+        <w:rPr>
+          <w:rFonts w:asciiTheme="majorHAnsi" w:hAnsiTheme="majorHAnsi" w:cstheme="majorHAnsi"/>
+          <w:sz w:val="22"/>
+          <w:szCs w:val="22"/>
+        </w:rPr>
+      </w:pPr>
+      <w:r>
+        <w:rPr>
+          <w:rFonts w:asciiTheme="majorHAnsi" w:hAnsiTheme="majorHAnsi" w:cstheme="majorHAnsi"/>
+          <w:sz w:val="22"/>
+          <w:szCs w:val="22"/>
+        </w:rPr>
+        <w:t>-DG DISGAS, --</w:t>
+      </w:r>
+      <w:proofErr w:type="spellStart"/>
+      <w:r>
+        <w:rPr>
+          <w:rFonts w:asciiTheme="majorHAnsi" w:hAnsiTheme="majorHAnsi" w:cstheme="majorHAnsi"/>
+          <w:sz w:val="22"/>
+          <w:szCs w:val="22"/>
+        </w:rPr>
+        <w:t>disgas</w:t>
+      </w:r>
+      <w:proofErr w:type="spellEnd"/>
+      <w:r>
+        <w:rPr>
+          <w:rFonts w:asciiTheme="majorHAnsi" w:hAnsiTheme="majorHAnsi" w:cstheme="majorHAnsi"/>
+          <w:sz w:val="22"/>
+          <w:szCs w:val="22"/>
+        </w:rPr>
+        <w:t xml:space="preserve"> DISGAS</w:t>
+      </w:r>
+    </w:p>
+    <w:p>
+      <w:pPr>
+        <w:pStyle w:val="ListParagraph"/>
+        <w:rPr>
+          <w:sz w:val="22"/>
+          <w:szCs w:val="22"/>
+        </w:rPr>
+      </w:pPr>
+      <w:r>
+        <w:rPr>
+          <w:sz w:val="22"/>
+          <w:szCs w:val="22"/>
+        </w:rPr>
+        <w:t>“</w:t>
+      </w:r>
+      <w:r>
+        <w:rPr>
+          <w:sz w:val="22"/>
+          <w:szCs w:val="22"/>
+        </w:rPr>
+        <w:t>on</w:t>
+      </w:r>
+      <w:r>
+        <w:rPr>
+          <w:sz w:val="22"/>
+          <w:szCs w:val="22"/>
+        </w:rPr>
+        <w:t>”</w:t>
+      </w:r>
+      <w:r>
+        <w:rPr>
+          <w:sz w:val="22"/>
+          <w:szCs w:val="22"/>
+        </w:rPr>
+        <w:t xml:space="preserve"> or </w:t>
+      </w:r>
+      <w:r>
+        <w:rPr>
+          <w:sz w:val="22"/>
+          <w:szCs w:val="22"/>
+        </w:rPr>
+        <w:t>“</w:t>
+      </w:r>
+      <w:r>
+        <w:rPr>
+          <w:sz w:val="22"/>
+          <w:szCs w:val="22"/>
+        </w:rPr>
+        <w:t>off</w:t>
+      </w:r>
+      <w:r>
+        <w:rPr>
+          <w:sz w:val="22"/>
+          <w:szCs w:val="22"/>
+        </w:rPr>
+        <w:t>”</w:t>
+      </w:r>
+      <w:r>
+        <w:rPr>
+          <w:sz w:val="22"/>
+          <w:szCs w:val="22"/>
+        </w:rPr>
+        <w:t xml:space="preserve">, to run </w:t>
+      </w:r>
+      <w:proofErr w:type="spellStart"/>
+      <w:r>
+        <w:rPr>
+          <w:sz w:val="22"/>
+          <w:szCs w:val="22"/>
+        </w:rPr>
+        <w:t>Disgas</w:t>
+      </w:r>
+      <w:proofErr w:type="spellEnd"/>
     </w:p>
     <w:p/>
+    <w:p>
+      <w:bookmarkStart w:id="19" w:name="_GoBack"/>
+      <w:bookmarkEnd w:id="19"/>
+    </w:p>
     <w:sectPr>
-      <w:footerReference w:type="default" r:id="rId14"/>
+      <w:footerReference w:type="default" r:id="rId15"/>
       <w:pgSz w:w="11906" w:h="16838"/>
       <w:pgMar w:top="1440" w:right="1440" w:bottom="1440" w:left="1440" w:header="708" w:footer="708" w:gutter="0"/>
       <w:pgNumType w:start="1"/>
@@ -5486,7 +9374,7 @@
   <w:abstractNum w:abstractNumId="1" w15:restartNumberingAfterBreak="0">
     <w:nsid w:val="0AFD3847"/>
     <w:multiLevelType w:val="hybridMultilevel"/>
-    <w:tmpl w:val="F0EC1728"/>
+    <w:tmpl w:val="EF9CC51A"/>
     <w:lvl w:ilvl="0" w:tplc="08090001">
       <w:start w:val="1"/>
       <w:numFmt w:val="bullet"/>
@@ -5710,6 +9598,95 @@
     </w:lvl>
   </w:abstractNum>
   <w:abstractNum w:abstractNumId="3" w15:restartNumberingAfterBreak="0">
+    <w:nsid w:val="22901F06"/>
+    <w:multiLevelType w:val="hybridMultilevel"/>
+    <w:tmpl w:val="3CF4BB96"/>
+    <w:lvl w:ilvl="0" w:tplc="08090011">
+      <w:start w:val="1"/>
+      <w:numFmt w:val="decimal"/>
+      <w:lvlText w:val="%1)"/>
+      <w:lvlJc w:val="left"/>
+      <w:pPr>
+        <w:ind w:left="720" w:hanging="360"/>
+      </w:pPr>
+      <w:rPr>
+        <w:rFonts w:hint="default"/>
+      </w:rPr>
+    </w:lvl>
+    <w:lvl w:ilvl="1" w:tplc="08090019" w:tentative="1">
+      <w:start w:val="1"/>
+      <w:numFmt w:val="lowerLetter"/>
+      <w:lvlText w:val="%2."/>
+      <w:lvlJc w:val="left"/>
+      <w:pPr>
+        <w:ind w:left="1440" w:hanging="360"/>
+      </w:pPr>
+    </w:lvl>
+    <w:lvl w:ilvl="2" w:tplc="0809001B" w:tentative="1">
+      <w:start w:val="1"/>
+      <w:numFmt w:val="lowerRoman"/>
+      <w:lvlText w:val="%3."/>
+      <w:lvlJc w:val="right"/>
+      <w:pPr>
+        <w:ind w:left="2160" w:hanging="180"/>
+      </w:pPr>
+    </w:lvl>
+    <w:lvl w:ilvl="3" w:tplc="0809000F" w:tentative="1">
+      <w:start w:val="1"/>
+      <w:numFmt w:val="decimal"/>
+      <w:lvlText w:val="%4."/>
+      <w:lvlJc w:val="left"/>
+      <w:pPr>
+        <w:ind w:left="2880" w:hanging="360"/>
+      </w:pPr>
+    </w:lvl>
+    <w:lvl w:ilvl="4" w:tplc="08090019" w:tentative="1">
+      <w:start w:val="1"/>
+      <w:numFmt w:val="lowerLetter"/>
+      <w:lvlText w:val="%5."/>
+      <w:lvlJc w:val="left"/>
+      <w:pPr>
+        <w:ind w:left="3600" w:hanging="360"/>
+      </w:pPr>
+    </w:lvl>
+    <w:lvl w:ilvl="5" w:tplc="0809001B" w:tentative="1">
+      <w:start w:val="1"/>
+      <w:numFmt w:val="lowerRoman"/>
+      <w:lvlText w:val="%6."/>
+      <w:lvlJc w:val="right"/>
+      <w:pPr>
+        <w:ind w:left="4320" w:hanging="180"/>
+      </w:pPr>
+    </w:lvl>
+    <w:lvl w:ilvl="6" w:tplc="0809000F" w:tentative="1">
+      <w:start w:val="1"/>
+      <w:numFmt w:val="decimal"/>
+      <w:lvlText w:val="%7."/>
+      <w:lvlJc w:val="left"/>
+      <w:pPr>
+        <w:ind w:left="5040" w:hanging="360"/>
+      </w:pPr>
+    </w:lvl>
+    <w:lvl w:ilvl="7" w:tplc="08090019" w:tentative="1">
+      <w:start w:val="1"/>
+      <w:numFmt w:val="lowerLetter"/>
+      <w:lvlText w:val="%8."/>
+      <w:lvlJc w:val="left"/>
+      <w:pPr>
+        <w:ind w:left="5760" w:hanging="360"/>
+      </w:pPr>
+    </w:lvl>
+    <w:lvl w:ilvl="8" w:tplc="0809001B" w:tentative="1">
+      <w:start w:val="1"/>
+      <w:numFmt w:val="lowerRoman"/>
+      <w:lvlText w:val="%9."/>
+      <w:lvlJc w:val="right"/>
+      <w:pPr>
+        <w:ind w:left="6480" w:hanging="180"/>
+      </w:pPr>
+    </w:lvl>
+  </w:abstractNum>
+  <w:abstractNum w:abstractNumId="4" w15:restartNumberingAfterBreak="0">
     <w:nsid w:val="27A101F3"/>
     <w:multiLevelType w:val="hybridMultilevel"/>
     <w:tmpl w:val="EFE00A36"/>
@@ -5822,7 +9799,7 @@
       </w:rPr>
     </w:lvl>
   </w:abstractNum>
-  <w:abstractNum w:abstractNumId="4" w15:restartNumberingAfterBreak="0">
+  <w:abstractNum w:abstractNumId="5" w15:restartNumberingAfterBreak="0">
     <w:nsid w:val="4A04346A"/>
     <w:multiLevelType w:val="hybridMultilevel"/>
     <w:tmpl w:val="E8FCC348"/>
@@ -5908,7 +9885,7 @@
       </w:pPr>
     </w:lvl>
   </w:abstractNum>
-  <w:abstractNum w:abstractNumId="5" w15:restartNumberingAfterBreak="0">
+  <w:abstractNum w:abstractNumId="6" w15:restartNumberingAfterBreak="0">
     <w:nsid w:val="4E333AB5"/>
     <w:multiLevelType w:val="hybridMultilevel"/>
     <w:tmpl w:val="D8EA1D56"/>
@@ -5994,7 +9971,7 @@
       </w:pPr>
     </w:lvl>
   </w:abstractNum>
-  <w:abstractNum w:abstractNumId="6" w15:restartNumberingAfterBreak="0">
+  <w:abstractNum w:abstractNumId="7" w15:restartNumberingAfterBreak="0">
     <w:nsid w:val="50B85A28"/>
     <w:multiLevelType w:val="hybridMultilevel"/>
     <w:tmpl w:val="F7DC34B4"/>
@@ -6107,26 +10084,121 @@
       </w:rPr>
     </w:lvl>
   </w:abstractNum>
+  <w:abstractNum w:abstractNumId="8" w15:restartNumberingAfterBreak="0">
+    <w:nsid w:val="61F12A65"/>
+    <w:multiLevelType w:val="hybridMultilevel"/>
+    <w:tmpl w:val="8A62599C"/>
+    <w:lvl w:ilvl="0" w:tplc="08090011">
+      <w:start w:val="1"/>
+      <w:numFmt w:val="decimal"/>
+      <w:lvlText w:val="%1)"/>
+      <w:lvlJc w:val="left"/>
+      <w:pPr>
+        <w:ind w:left="720" w:hanging="360"/>
+      </w:pPr>
+      <w:rPr>
+        <w:rFonts w:hint="default"/>
+      </w:rPr>
+    </w:lvl>
+    <w:lvl w:ilvl="1" w:tplc="08090019" w:tentative="1">
+      <w:start w:val="1"/>
+      <w:numFmt w:val="lowerLetter"/>
+      <w:lvlText w:val="%2."/>
+      <w:lvlJc w:val="left"/>
+      <w:pPr>
+        <w:ind w:left="1440" w:hanging="360"/>
+      </w:pPr>
+    </w:lvl>
+    <w:lvl w:ilvl="2" w:tplc="0809001B" w:tentative="1">
+      <w:start w:val="1"/>
+      <w:numFmt w:val="lowerRoman"/>
+      <w:lvlText w:val="%3."/>
+      <w:lvlJc w:val="right"/>
+      <w:pPr>
+        <w:ind w:left="2160" w:hanging="180"/>
+      </w:pPr>
+    </w:lvl>
+    <w:lvl w:ilvl="3" w:tplc="0809000F" w:tentative="1">
+      <w:start w:val="1"/>
+      <w:numFmt w:val="decimal"/>
+      <w:lvlText w:val="%4."/>
+      <w:lvlJc w:val="left"/>
+      <w:pPr>
+        <w:ind w:left="2880" w:hanging="360"/>
+      </w:pPr>
+    </w:lvl>
+    <w:lvl w:ilvl="4" w:tplc="08090019" w:tentative="1">
+      <w:start w:val="1"/>
+      <w:numFmt w:val="lowerLetter"/>
+      <w:lvlText w:val="%5."/>
+      <w:lvlJc w:val="left"/>
+      <w:pPr>
+        <w:ind w:left="3600" w:hanging="360"/>
+      </w:pPr>
+    </w:lvl>
+    <w:lvl w:ilvl="5" w:tplc="0809001B" w:tentative="1">
+      <w:start w:val="1"/>
+      <w:numFmt w:val="lowerRoman"/>
+      <w:lvlText w:val="%6."/>
+      <w:lvlJc w:val="right"/>
+      <w:pPr>
+        <w:ind w:left="4320" w:hanging="180"/>
+      </w:pPr>
+    </w:lvl>
+    <w:lvl w:ilvl="6" w:tplc="0809000F" w:tentative="1">
+      <w:start w:val="1"/>
+      <w:numFmt w:val="decimal"/>
+      <w:lvlText w:val="%7."/>
+      <w:lvlJc w:val="left"/>
+      <w:pPr>
+        <w:ind w:left="5040" w:hanging="360"/>
+      </w:pPr>
+    </w:lvl>
+    <w:lvl w:ilvl="7" w:tplc="08090019" w:tentative="1">
+      <w:start w:val="1"/>
+      <w:numFmt w:val="lowerLetter"/>
+      <w:lvlText w:val="%8."/>
+      <w:lvlJc w:val="left"/>
+      <w:pPr>
+        <w:ind w:left="5760" w:hanging="360"/>
+      </w:pPr>
+    </w:lvl>
+    <w:lvl w:ilvl="8" w:tplc="0809001B" w:tentative="1">
+      <w:start w:val="1"/>
+      <w:numFmt w:val="lowerRoman"/>
+      <w:lvlText w:val="%9."/>
+      <w:lvlJc w:val="right"/>
+      <w:pPr>
+        <w:ind w:left="6480" w:hanging="180"/>
+      </w:pPr>
+    </w:lvl>
+  </w:abstractNum>
   <w:num w:numId="1">
-    <w:abstractNumId w:val="3"/>
+    <w:abstractNumId w:val="4"/>
   </w:num>
   <w:num w:numId="2">
     <w:abstractNumId w:val="2"/>
   </w:num>
   <w:num w:numId="3">
+    <w:abstractNumId w:val="6"/>
+  </w:num>
+  <w:num w:numId="4">
     <w:abstractNumId w:val="5"/>
   </w:num>
-  <w:num w:numId="4">
-    <w:abstractNumId w:val="4"/>
-  </w:num>
   <w:num w:numId="5">
-    <w:abstractNumId w:val="6"/>
+    <w:abstractNumId w:val="7"/>
   </w:num>
   <w:num w:numId="6">
     <w:abstractNumId w:val="0"/>
   </w:num>
   <w:num w:numId="7">
     <w:abstractNumId w:val="1"/>
+  </w:num>
+  <w:num w:numId="8">
+    <w:abstractNumId w:val="3"/>
+  </w:num>
+  <w:num w:numId="9">
+    <w:abstractNumId w:val="8"/>
   </w:num>
 </w:numbering>
 </file>
@@ -7176,7 +11248,7 @@
 </file>
 
 <file path=customXml/itemProps1.xml><?xml version="1.0" encoding="utf-8"?>
-<ds:datastoreItem xmlns:ds="http://schemas.openxmlformats.org/officeDocument/2006/customXml" ds:itemID="{C96E2F01-04A7-4A61-8B0F-62788BAE7795}">
+<ds:datastoreItem xmlns:ds="http://schemas.openxmlformats.org/officeDocument/2006/customXml" ds:itemID="{253FB7A5-0C8A-46A2-BB58-F881443B5A4A}">
   <ds:schemaRefs>
     <ds:schemaRef ds:uri="http://schemas.openxmlformats.org/officeDocument/2006/bibliography"/>
   </ds:schemaRefs>

</xml_diff>

<commit_message>
Fixed an error in User_Manual.docx Improved the way weather.py handles weather data retrieval of GFS forecast
</commit_message>
<xml_diff>
--- a/Manual/User_Manual.docx
+++ b/Manual/User_Manual.docx
@@ -3979,24 +3979,42 @@
       </w:hyperlink>
     </w:p>
     <w:p>
-      <w:r>
+      <w:pPr>
+        <w:rPr>
+          <w:lang w:val="de-DE"/>
+        </w:rPr>
+      </w:pPr>
+      <w:r>
+        <w:rPr>
+          <w:lang w:val="de-DE"/>
+        </w:rPr>
         <w:t>DISGAS v.2.</w:t>
       </w:r>
       <w:r>
+        <w:rPr>
+          <w:lang w:val="de-DE"/>
+        </w:rPr>
         <w:t>3</w:t>
       </w:r>
       <w:r>
+        <w:rPr>
+          <w:lang w:val="de-DE"/>
+        </w:rPr>
         <w:t xml:space="preserve">: </w:t>
       </w:r>
       <w:hyperlink r:id="rId11" w:history="1">
         <w:r>
           <w:rPr>
             <w:rStyle w:val="Collegamentoipertestuale"/>
+            <w:lang w:val="de-DE"/>
           </w:rPr>
           <w:t>http://datasim.ov.ingv.it/models/disgas.html</w:t>
         </w:r>
       </w:hyperlink>
       <w:r>
+        <w:rPr>
+          <w:lang w:val="de-DE"/>
+        </w:rPr>
         <w:t xml:space="preserve"> </w:t>
       </w:r>
     </w:p>
@@ -7824,13 +7842,15 @@
           <w:rFonts w:asciiTheme="majorHAnsi" w:hAnsiTheme="majorHAnsi" w:cstheme="majorHAnsi"/>
           <w:sz w:val="22"/>
           <w:szCs w:val="22"/>
-        </w:rPr>
-      </w:pPr>
-      <w:r>
-        <w:rPr>
-          <w:rFonts w:asciiTheme="majorHAnsi" w:hAnsiTheme="majorHAnsi" w:cstheme="majorHAnsi"/>
-          <w:sz w:val="22"/>
-          <w:szCs w:val="22"/>
+          <w:lang w:val="fr-FR"/>
+        </w:rPr>
+      </w:pPr>
+      <w:r>
+        <w:rPr>
+          <w:rFonts w:asciiTheme="majorHAnsi" w:hAnsiTheme="majorHAnsi" w:cstheme="majorHAnsi"/>
+          <w:sz w:val="22"/>
+          <w:szCs w:val="22"/>
+          <w:lang w:val="fr-FR"/>
         </w:rPr>
         <w:t>-CS CONTINUOUS_SIMULATION, --continuous_simulation CONTINUOUS_SIMULATION</w:t>
       </w:r>
@@ -9567,7 +9587,14 @@
         <w:rPr>
           <w:rFonts w:asciiTheme="majorHAnsi" w:hAnsiTheme="majorHAnsi" w:cstheme="majorHAnsi"/>
         </w:rPr>
-        <w:t xml:space="preserve"> [-RS RANDOM_SOURCES] [-NS NSOURCES] [-SINT SOURCES_INTERVAL [SOURCES_INTERVAL ...]] [-SLOC SOURCE_LOCATION [SOURCE_LOCATION ...]] [-SDX SOURCE_DX] [-SDY SOURCE_DY] [-SDUR SOURCE_DUR] [-D DOMAIN [DOMAIN ...]] </w:t>
+        <w:t xml:space="preserve"> [-RS RANDOM_SOURCES] [-NS NSOURCES] [-SINT SOURCES_INTERVAL [SOURCES_INTERVAL ...]] </w:t>
+      </w:r>
+      <w:r>
+        <w:rPr>
+          <w:rFonts w:asciiTheme="majorHAnsi" w:hAnsiTheme="majorHAnsi" w:cstheme="majorHAnsi"/>
+          <w:lang w:val="fr-FR"/>
+        </w:rPr>
+        <w:t xml:space="preserve">[-SLOC SOURCE_LOCATION [SOURCE_LOCATION ...]] [-SDX SOURCE_DX] [-SDY SOURCE_DY] [-SDUR SOURCE_DUR] [-D DOMAIN [DOMAIN ...]] </w:t>
       </w:r>
       <w:r>
         <w:rPr>
@@ -9720,13 +9747,15 @@
           <w:rFonts w:asciiTheme="majorHAnsi" w:hAnsiTheme="majorHAnsi" w:cstheme="majorHAnsi"/>
           <w:sz w:val="22"/>
           <w:szCs w:val="22"/>
-        </w:rPr>
-      </w:pPr>
-      <w:r>
-        <w:rPr>
-          <w:rFonts w:asciiTheme="majorHAnsi" w:hAnsiTheme="majorHAnsi" w:cstheme="majorHAnsi"/>
-          <w:sz w:val="22"/>
-          <w:szCs w:val="22"/>
+          <w:lang w:val="fr-FR"/>
+        </w:rPr>
+      </w:pPr>
+      <w:r>
+        <w:rPr>
+          <w:rFonts w:asciiTheme="majorHAnsi" w:hAnsiTheme="majorHAnsi" w:cstheme="majorHAnsi"/>
+          <w:sz w:val="22"/>
+          <w:szCs w:val="22"/>
+          <w:lang w:val="fr-FR"/>
         </w:rPr>
         <w:t>-CS CONTINUOUS_SIMULATION, --continuous_simulation CONTINUOUS_SIMULATION</w:t>
       </w:r>
@@ -9980,13 +10009,15 @@
           <w:rFonts w:asciiTheme="majorHAnsi" w:hAnsiTheme="majorHAnsi" w:cstheme="majorHAnsi"/>
           <w:sz w:val="22"/>
           <w:szCs w:val="22"/>
-        </w:rPr>
-      </w:pPr>
-      <w:r>
-        <w:rPr>
-          <w:rFonts w:asciiTheme="majorHAnsi" w:hAnsiTheme="majorHAnsi" w:cstheme="majorHAnsi"/>
-          <w:sz w:val="22"/>
-          <w:szCs w:val="22"/>
+          <w:lang w:val="fr-FR"/>
+        </w:rPr>
+      </w:pPr>
+      <w:r>
+        <w:rPr>
+          <w:rFonts w:asciiTheme="majorHAnsi" w:hAnsiTheme="majorHAnsi" w:cstheme="majorHAnsi"/>
+          <w:sz w:val="22"/>
+          <w:szCs w:val="22"/>
+          <w:lang w:val="fr-FR"/>
         </w:rPr>
         <w:t>-SLOC SOURCE_LOCATION [SOURCE_LOCATION ...], --source_location SOURCE_LOCATION [SOURCE_LOCATION ...]</w:t>
       </w:r>
@@ -10046,13 +10077,15 @@
           <w:rFonts w:asciiTheme="majorHAnsi" w:hAnsiTheme="majorHAnsi" w:cstheme="majorHAnsi"/>
           <w:sz w:val="22"/>
           <w:szCs w:val="22"/>
-        </w:rPr>
-      </w:pPr>
-      <w:r>
-        <w:rPr>
-          <w:rFonts w:asciiTheme="majorHAnsi" w:hAnsiTheme="majorHAnsi" w:cstheme="majorHAnsi"/>
-          <w:sz w:val="22"/>
-          <w:szCs w:val="22"/>
+          <w:lang w:val="fr-FR"/>
+        </w:rPr>
+      </w:pPr>
+      <w:r>
+        <w:rPr>
+          <w:rFonts w:asciiTheme="majorHAnsi" w:hAnsiTheme="majorHAnsi" w:cstheme="majorHAnsi"/>
+          <w:sz w:val="22"/>
+          <w:szCs w:val="22"/>
+          <w:lang w:val="fr-FR"/>
         </w:rPr>
         <w:t>-SDX SOURCE_DX, --source_dx SOURCE_DX</w:t>
       </w:r>
@@ -10213,13 +10246,15 @@
           <w:rFonts w:asciiTheme="majorHAnsi" w:hAnsiTheme="majorHAnsi" w:cstheme="majorHAnsi"/>
           <w:sz w:val="22"/>
           <w:szCs w:val="22"/>
-        </w:rPr>
-      </w:pPr>
-      <w:r>
-        <w:rPr>
-          <w:rFonts w:asciiTheme="majorHAnsi" w:hAnsiTheme="majorHAnsi" w:cstheme="majorHAnsi"/>
-          <w:sz w:val="22"/>
-          <w:szCs w:val="22"/>
+          <w:lang w:val="fr-FR"/>
+        </w:rPr>
+      </w:pPr>
+      <w:r>
+        <w:rPr>
+          <w:rFonts w:asciiTheme="majorHAnsi" w:hAnsiTheme="majorHAnsi" w:cstheme="majorHAnsi"/>
+          <w:sz w:val="22"/>
+          <w:szCs w:val="22"/>
+          <w:lang w:val="fr-FR"/>
         </w:rPr>
         <w:t>-SDUR SOURCE_DUR, --source_dur SOURCE_DUR</w:t>
       </w:r>
@@ -10300,13 +10335,15 @@
           <w:rFonts w:asciiTheme="majorHAnsi" w:hAnsiTheme="majorHAnsi" w:cstheme="majorHAnsi"/>
           <w:sz w:val="22"/>
           <w:szCs w:val="22"/>
-        </w:rPr>
-      </w:pPr>
-      <w:r>
-        <w:rPr>
-          <w:rFonts w:asciiTheme="majorHAnsi" w:hAnsiTheme="majorHAnsi" w:cstheme="majorHAnsi"/>
-          <w:sz w:val="22"/>
-          <w:szCs w:val="22"/>
+          <w:lang w:val="fr-FR"/>
+        </w:rPr>
+      </w:pPr>
+      <w:r>
+        <w:rPr>
+          <w:rFonts w:asciiTheme="majorHAnsi" w:hAnsiTheme="majorHAnsi" w:cstheme="majorHAnsi"/>
+          <w:sz w:val="22"/>
+          <w:szCs w:val="22"/>
+          <w:lang w:val="fr-FR"/>
         </w:rPr>
         <w:t>-D DOMAIN [DOMAIN ...], --domain DOMAIN [DOMAIN ...]</w:t>
       </w:r>
@@ -10833,13 +10870,15 @@
           <w:rFonts w:asciiTheme="majorHAnsi" w:hAnsiTheme="majorHAnsi" w:cstheme="majorHAnsi"/>
           <w:sz w:val="22"/>
           <w:szCs w:val="22"/>
-        </w:rPr>
-      </w:pPr>
-      <w:r>
-        <w:rPr>
-          <w:rFonts w:asciiTheme="majorHAnsi" w:hAnsiTheme="majorHAnsi" w:cstheme="majorHAnsi"/>
-          <w:sz w:val="22"/>
-          <w:szCs w:val="22"/>
+          <w:lang w:val="fr-FR"/>
+        </w:rPr>
+      </w:pPr>
+      <w:r>
+        <w:rPr>
+          <w:rFonts w:asciiTheme="majorHAnsi" w:hAnsiTheme="majorHAnsi" w:cstheme="majorHAnsi"/>
+          <w:sz w:val="22"/>
+          <w:szCs w:val="22"/>
+          <w:lang w:val="fr-FR"/>
         </w:rPr>
         <w:t>-SEM SOURCE_EMISSION, --source_emission SOURCE_EMISSION</w:t>
       </w:r>
@@ -12334,13 +12373,15 @@
           <w:rFonts w:asciiTheme="majorHAnsi" w:hAnsiTheme="majorHAnsi" w:cstheme="majorHAnsi"/>
           <w:sz w:val="22"/>
           <w:szCs w:val="22"/>
-        </w:rPr>
-      </w:pPr>
-      <w:r>
-        <w:rPr>
-          <w:rFonts w:asciiTheme="majorHAnsi" w:hAnsiTheme="majorHAnsi" w:cstheme="majorHAnsi"/>
-          <w:sz w:val="22"/>
-          <w:szCs w:val="22"/>
+          <w:lang w:val="nl-NL"/>
+        </w:rPr>
+      </w:pPr>
+      <w:r>
+        <w:rPr>
+          <w:rFonts w:asciiTheme="majorHAnsi" w:hAnsiTheme="majorHAnsi" w:cstheme="majorHAnsi"/>
+          <w:sz w:val="22"/>
+          <w:szCs w:val="22"/>
+          <w:lang w:val="nl-NL"/>
         </w:rPr>
         <w:t>-S SPECIES [SPECIES ...], --species SPECIES [SPECIES ...]</w:t>
       </w:r>
@@ -12844,13 +12885,15 @@
           <w:rFonts w:asciiTheme="majorHAnsi" w:hAnsiTheme="majorHAnsi" w:cstheme="majorHAnsi"/>
           <w:sz w:val="22"/>
           <w:szCs w:val="22"/>
-        </w:rPr>
-      </w:pPr>
-      <w:r>
-        <w:rPr>
-          <w:rFonts w:asciiTheme="majorHAnsi" w:hAnsiTheme="majorHAnsi" w:cstheme="majorHAnsi"/>
-          <w:sz w:val="22"/>
-          <w:szCs w:val="22"/>
+          <w:lang w:val="fr-FR"/>
+        </w:rPr>
+      </w:pPr>
+      <w:r>
+        <w:rPr>
+          <w:rFonts w:asciiTheme="majorHAnsi" w:hAnsiTheme="majorHAnsi" w:cstheme="majorHAnsi"/>
+          <w:sz w:val="22"/>
+          <w:szCs w:val="22"/>
+          <w:lang w:val="fr-FR"/>
         </w:rPr>
         <w:t>-PI PLOT_ISOLINES, --plot_isolines PLOT_ISOLINES</w:t>
       </w:r>
@@ -13802,6 +13845,18 @@
         <w:rPr>
           <w:rFonts w:asciiTheme="majorHAnsi" w:hAnsiTheme="majorHAnsi" w:cstheme="majorHAnsi"/>
         </w:rPr>
+        <w:t>4517000</w:t>
+      </w:r>
+      <w:r>
+        <w:rPr>
+          <w:rFonts w:asciiTheme="majorHAnsi" w:hAnsiTheme="majorHAnsi" w:cstheme="majorHAnsi"/>
+        </w:rPr>
+        <w:t>,</w:t>
+      </w:r>
+      <w:r>
+        <w:rPr>
+          <w:rFonts w:asciiTheme="majorHAnsi" w:hAnsiTheme="majorHAnsi" w:cstheme="majorHAnsi"/>
+        </w:rPr>
         <w:t>426000</w:t>
       </w:r>
       <w:r>
@@ -13814,7 +13869,7 @@
         <w:rPr>
           <w:rFonts w:asciiTheme="majorHAnsi" w:hAnsiTheme="majorHAnsi" w:cstheme="majorHAnsi"/>
         </w:rPr>
-        <w:t>4517000</w:t>
+        <w:t>4522000</w:t>
       </w:r>
       <w:r>
         <w:rPr>
@@ -13832,19 +13887,13 @@
         <w:rPr>
           <w:rFonts w:asciiTheme="majorHAnsi" w:hAnsiTheme="majorHAnsi" w:cstheme="majorHAnsi"/>
         </w:rPr>
-        <w:t>,</w:t>
-      </w:r>
-      <w:r>
-        <w:rPr>
-          <w:rFonts w:asciiTheme="majorHAnsi" w:hAnsiTheme="majorHAnsi" w:cstheme="majorHAnsi"/>
-        </w:rPr>
-        <w:t>4522000</w:t>
-      </w:r>
-      <w:r>
-        <w:rPr>
-          <w:rFonts w:asciiTheme="majorHAnsi" w:hAnsiTheme="majorHAnsi" w:cstheme="majorHAnsi"/>
-        </w:rPr>
-        <w:t xml:space="preserve"> -NX </w:t>
+        <w:t xml:space="preserve"> </w:t>
+      </w:r>
+      <w:r>
+        <w:rPr>
+          <w:rFonts w:asciiTheme="majorHAnsi" w:hAnsiTheme="majorHAnsi" w:cstheme="majorHAnsi"/>
+        </w:rPr>
+        <w:t xml:space="preserve">-NX </w:t>
       </w:r>
       <w:r>
         <w:rPr>
@@ -14250,26 +14299,50 @@
     <w:p>
       <w:pPr>
         <w:pStyle w:val="Titolo2"/>
+        <w:rPr>
+          <w:lang w:val="fr-FR"/>
+        </w:rPr>
       </w:pPr>
       <w:bookmarkStart w:id="28" w:name="_Toc111804021"/>
       <w:r>
+        <w:rPr>
+          <w:lang w:val="fr-FR"/>
+        </w:rPr>
         <w:t>5.</w:t>
       </w:r>
       <w:r>
+        <w:rPr>
+          <w:lang w:val="fr-FR"/>
+        </w:rPr>
         <w:t>2</w:t>
       </w:r>
       <w:r>
+        <w:rPr>
+          <w:lang w:val="fr-FR"/>
+        </w:rPr>
         <w:t xml:space="preserve"> Example </w:t>
       </w:r>
       <w:r>
+        <w:rPr>
+          <w:lang w:val="fr-FR"/>
+        </w:rPr>
         <w:t>2</w:t>
       </w:r>
       <w:r>
+        <w:rPr>
+          <w:lang w:val="fr-FR"/>
+        </w:rPr>
         <w:t>: La Soufrière de Guadeloupe (Lesser Antilles)</w:t>
       </w:r>
       <w:bookmarkEnd w:id="28"/>
     </w:p>
-    <w:p/>
+    <w:p>
+      <w:pPr>
+        <w:rPr>
+          <w:lang w:val="fr-FR"/>
+        </w:rPr>
+      </w:pPr>
+    </w:p>
     <w:p>
       <w:r>
         <w:lastRenderedPageBreak/>
@@ -17754,9 +17827,6 @@
     </w:p>
     <w:p>
       <w:r>
-        <w:rPr>
-          <w:lang w:val="it-IT"/>
-        </w:rPr>
         <w:t xml:space="preserve">Massaro, S., Dioguardi, F., Sandri, L., Tamburello, G., Selva, J., Moune, S., Jessop, D.E., Moretti, R., Komorowski, J.-C., Costa, A. Testing gas dispersion modelling at La Soufrière volcano (Guadeloupe, Lesser Antilles). </w:t>
       </w:r>
       <w:r>

</xml_diff>

<commit_message>
Added warning messages and a further check in the persistence calculation
</commit_message>
<xml_diff>
--- a/Manual/User_Manual.docx
+++ b/Manual/User_Manual.docx
@@ -1,6 +1,6 @@
 
 <file path=word/document.xml><?xml version="1.0" encoding="utf-8"?>
-<w:document xmlns:wpc="http://schemas.microsoft.com/office/word/2010/wordprocessingCanvas" xmlns:cx="http://schemas.microsoft.com/office/drawing/2014/chartex" xmlns:cx1="http://schemas.microsoft.com/office/drawing/2015/9/8/chartex" xmlns:cx2="http://schemas.microsoft.com/office/drawing/2015/10/21/chartex" xmlns:cx3="http://schemas.microsoft.com/office/drawing/2016/5/9/chartex" xmlns:cx4="http://schemas.microsoft.com/office/drawing/2016/5/10/chartex" xmlns:cx5="http://schemas.microsoft.com/office/drawing/2016/5/11/chartex" xmlns:cx6="http://schemas.microsoft.com/office/drawing/2016/5/12/chartex" xmlns:cx7="http://schemas.microsoft.com/office/drawing/2016/5/13/chartex" xmlns:cx8="http://schemas.microsoft.com/office/drawing/2016/5/14/chartex" xmlns:mc="http://schemas.openxmlformats.org/markup-compatibility/2006" xmlns:aink="http://schemas.microsoft.com/office/drawing/2016/ink" xmlns:am3d="http://schemas.microsoft.com/office/drawing/2017/model3d" xmlns:o="urn:schemas-microsoft-com:office:office" xmlns:oel="http://schemas.microsoft.com/office/2019/extlst" xmlns:r="http://schemas.openxmlformats.org/officeDocument/2006/relationships" xmlns:m="http://schemas.openxmlformats.org/officeDocument/2006/math" xmlns:v="urn:schemas-microsoft-com:vml" xmlns:wp14="http://schemas.microsoft.com/office/word/2010/wordprocessingDrawing" xmlns:wp="http://schemas.openxmlformats.org/drawingml/2006/wordprocessingDrawing" xmlns:w10="urn:schemas-microsoft-com:office:word" xmlns:w="http://schemas.openxmlformats.org/wordprocessingml/2006/main" xmlns:w14="http://schemas.microsoft.com/office/word/2010/wordml" xmlns:w15="http://schemas.microsoft.com/office/word/2012/wordml" xmlns:w16cex="http://schemas.microsoft.com/office/word/2018/wordml/cex" xmlns:w16cid="http://schemas.microsoft.com/office/word/2016/wordml/cid" xmlns:w16="http://schemas.microsoft.com/office/word/2018/wordml" xmlns:w16sdtdh="http://schemas.microsoft.com/office/word/2020/wordml/sdtdatahash" xmlns:w16se="http://schemas.microsoft.com/office/word/2015/wordml/symex" xmlns:wpg="http://schemas.microsoft.com/office/word/2010/wordprocessingGroup" xmlns:wpi="http://schemas.microsoft.com/office/word/2010/wordprocessingInk" xmlns:wne="http://schemas.microsoft.com/office/word/2006/wordml" xmlns:wps="http://schemas.microsoft.com/office/word/2010/wordprocessingShape" mc:Ignorable="w14 w15 w16se w16cid w16 w16cex w16sdtdh wp14">
+<w:document xmlns:wpc="http://schemas.microsoft.com/office/word/2010/wordprocessingCanvas" xmlns:cx="http://schemas.microsoft.com/office/drawing/2014/chartex" xmlns:cx1="http://schemas.microsoft.com/office/drawing/2015/9/8/chartex" xmlns:cx2="http://schemas.microsoft.com/office/drawing/2015/10/21/chartex" xmlns:cx3="http://schemas.microsoft.com/office/drawing/2016/5/9/chartex" xmlns:cx4="http://schemas.microsoft.com/office/drawing/2016/5/10/chartex" xmlns:cx5="http://schemas.microsoft.com/office/drawing/2016/5/11/chartex" xmlns:cx6="http://schemas.microsoft.com/office/drawing/2016/5/12/chartex" xmlns:cx7="http://schemas.microsoft.com/office/drawing/2016/5/13/chartex" xmlns:cx8="http://schemas.microsoft.com/office/drawing/2016/5/14/chartex" xmlns:mc="http://schemas.openxmlformats.org/markup-compatibility/2006" xmlns:aink="http://schemas.microsoft.com/office/drawing/2016/ink" xmlns:am3d="http://schemas.microsoft.com/office/drawing/2017/model3d" xmlns:o="urn:schemas-microsoft-com:office:office" xmlns:oel="http://schemas.microsoft.com/office/2019/extlst" xmlns:r="http://schemas.openxmlformats.org/officeDocument/2006/relationships" xmlns:m="http://schemas.openxmlformats.org/officeDocument/2006/math" xmlns:v="urn:schemas-microsoft-com:vml" xmlns:wp14="http://schemas.microsoft.com/office/word/2010/wordprocessingDrawing" xmlns:wp="http://schemas.openxmlformats.org/drawingml/2006/wordprocessingDrawing" xmlns:w10="urn:schemas-microsoft-com:office:word" xmlns:w="http://schemas.openxmlformats.org/wordprocessingml/2006/main" xmlns:w14="http://schemas.microsoft.com/office/word/2010/wordml" xmlns:w15="http://schemas.microsoft.com/office/word/2012/wordml" xmlns:w16cex="http://schemas.microsoft.com/office/word/2018/wordml/cex" xmlns:w16cid="http://schemas.microsoft.com/office/word/2016/wordml/cid" xmlns:w16="http://schemas.microsoft.com/office/word/2018/wordml" xmlns:w16du="http://schemas.microsoft.com/office/word/2023/wordml/word16du" xmlns:w16sdtdh="http://schemas.microsoft.com/office/word/2020/wordml/sdtdatahash" xmlns:w16se="http://schemas.microsoft.com/office/word/2015/wordml/symex" xmlns:wpg="http://schemas.microsoft.com/office/word/2010/wordprocessingGroup" xmlns:wpi="http://schemas.microsoft.com/office/word/2010/wordprocessingInk" xmlns:wne="http://schemas.microsoft.com/office/word/2006/wordml" xmlns:wps="http://schemas.microsoft.com/office/word/2010/wordprocessingShape" mc:Ignorable="w14 w15 w16se w16cid w16 w16cex w16sdtdh wp14">
   <w:body>
     <w:p>
       <w:pPr>
@@ -3544,7 +3544,11 @@
         <w:t xml:space="preserve"> and TWODEE-2 models linearly interpolate the wind field into computational grid.</w:t>
       </w:r>
     </w:p>
-    <w:p/>
+    <w:p>
+      <w:pPr>
+        <w:jc w:val="both"/>
+      </w:pPr>
+    </w:p>
     <w:p>
       <w:pPr>
         <w:pStyle w:val="Titolo1"/>
@@ -7251,7 +7255,43 @@
         <w:t xml:space="preserve">, the code simply ignores the request. </w:t>
       </w:r>
     </w:p>
-    <w:p/>
+    <w:p>
+      <w:pPr>
+        <w:pStyle w:val="Paragrafoelenco"/>
+        <w:numPr>
+          <w:ilvl w:val="0"/>
+          <w:numId w:val="8"/>
+        </w:numPr>
+        <w:rPr>
+          <w:sz w:val="22"/>
+        </w:rPr>
+      </w:pPr>
+      <w:r>
+        <w:rPr>
+          <w:sz w:val="22"/>
+        </w:rPr>
+        <w:t xml:space="preserve">In the persistence calculation, VIGIL </w:t>
+      </w:r>
+      <w:r>
+        <w:rPr>
+          <w:sz w:val="22"/>
+        </w:rPr>
+        <w:t>assumes that the gas concentration at each output time of TWODEE-2 or DISGAS represents a constant concentration in the time between the previous and the current output time, i.e. if the gas dispersion simulation is setup to produce an output every 6 hours, VIGIL assumes that the concentration in these 6 hours is equal to the gas concentration at the output time under analysis. This implies that, if the exposure time for a specific concentration threshold is 1 hour and the simulations produce outputs every 6 hours, VIGIL assumes that the concentration overcomes the threshold for at least 1 hour</w:t>
+      </w:r>
+      <w:r>
+        <w:rPr>
+          <w:sz w:val="22"/>
+        </w:rPr>
+        <w:t xml:space="preserve"> in the 6 hours before the current output time under analysis. This approach is clearly an assumption and work is underway to improve it.</w:t>
+      </w:r>
+    </w:p>
+    <w:p>
+      <w:pPr>
+        <w:rPr>
+          <w:lang w:val="en-US"/>
+        </w:rPr>
+      </w:pPr>
+    </w:p>
     <w:p>
       <w:r>
         <w:t xml:space="preserve">Finally, </w:t>
@@ -7518,6 +7558,7 @@
       </w:pPr>
       <w:bookmarkStart w:id="19" w:name="_Toc111804015"/>
       <w:r>
+        <w:lastRenderedPageBreak/>
         <w:t xml:space="preserve">4. Running </w:t>
       </w:r>
       <w:r>
@@ -7553,7 +7594,6 @@
         <w:rPr>
           <w:rFonts w:asciiTheme="majorHAnsi" w:hAnsiTheme="majorHAnsi" w:cstheme="majorHAnsi"/>
         </w:rPr>
-        <w:lastRenderedPageBreak/>
         <w:t>python “script” --help</w:t>
       </w:r>
     </w:p>
@@ -8133,6 +8173,7 @@
           <w:rFonts w:asciiTheme="majorHAnsi" w:hAnsiTheme="majorHAnsi" w:cstheme="majorHAnsi"/>
           <w:sz w:val="22"/>
         </w:rPr>
+        <w:lastRenderedPageBreak/>
         <w:t>-S</w:t>
       </w:r>
       <w:r>
@@ -8361,7 +8402,6 @@
           <w:szCs w:val="22"/>
           <w:lang w:val="en-GB"/>
         </w:rPr>
-        <w:lastRenderedPageBreak/>
         <w:t xml:space="preserve">-LON LON, --lon LON   </w:t>
       </w:r>
     </w:p>
@@ -9201,6 +9241,7 @@
     </w:p>
     <w:p>
       <w:r>
+        <w:lastRenderedPageBreak/>
         <w:t xml:space="preserve">This file, together with all the other weather data files (original and processed) are temporarily stored in the folder “simulations/YYYYMMDD” where “YYYYMMDD” is the folder name </w:t>
       </w:r>
       <w:r>
@@ -9376,7 +9417,6 @@
           <w:sz w:val="22"/>
           <w:szCs w:val="22"/>
         </w:rPr>
-        <w:lastRenderedPageBreak/>
         <w:t>profile_YYYYMMDDHH.txt</w:t>
       </w:r>
       <w:r>
@@ -9868,6 +9908,7 @@
           <w:sz w:val="22"/>
           <w:szCs w:val="22"/>
         </w:rPr>
+        <w:lastRenderedPageBreak/>
         <w:t>-RS RANDOM_SOURCES, --random_sources RANDOM_SOURCES</w:t>
       </w:r>
     </w:p>
@@ -9974,7 +10015,6 @@
           <w:sz w:val="22"/>
           <w:szCs w:val="22"/>
         </w:rPr>
-        <w:lastRenderedPageBreak/>
         <w:t xml:space="preserve">This command can be used to specify the minimum and maximum number </w:t>
       </w:r>
       <w:r>
@@ -11278,6 +11318,7 @@
           <w:sz w:val="22"/>
           <w:szCs w:val="22"/>
         </w:rPr>
+        <w:lastRenderedPageBreak/>
         <w:t>“</w:t>
       </w:r>
       <w:r>
@@ -11436,7 +11477,6 @@
       <w:bookmarkStart w:id="23" w:name="_Ref77601587"/>
       <w:bookmarkStart w:id="24" w:name="_Toc111804018"/>
       <w:r>
-        <w:lastRenderedPageBreak/>
         <w:t>4.3 post_process.py</w:t>
       </w:r>
       <w:bookmarkEnd w:id="23"/>
@@ -12399,6 +12439,7 @@
           <w:sz w:val="22"/>
           <w:lang w:val="en-GB"/>
         </w:rPr>
+        <w:lastRenderedPageBreak/>
         <w:t>C</w:t>
       </w:r>
       <w:r>
@@ -12704,7 +12745,6 @@
           <w:sz w:val="22"/>
           <w:szCs w:val="22"/>
         </w:rPr>
-        <w:lastRenderedPageBreak/>
         <w:t xml:space="preserve">Gas concentration units. Possible options are: </w:t>
       </w:r>
       <w:r>
@@ -13412,6 +13452,7 @@
           <w:rFonts w:eastAsiaTheme="minorHAnsi"/>
           <w:lang w:val="it-IT"/>
         </w:rPr>
+        <w:lastRenderedPageBreak/>
         <w:t>5.1 Ex</w:t>
       </w:r>
       <w:r>
@@ -13498,11 +13539,7 @@
         <w:t>°</w:t>
       </w:r>
       <w:r>
-        <w:t xml:space="preserve">C (Costa et al., 2005). This implies a density decrease due to temperature that almost balances the increase due to the greater molecular </w:t>
-      </w:r>
-      <w:r>
-        <w:lastRenderedPageBreak/>
-        <w:t>weight directly at the source (M</w:t>
+        <w:t>C (Costa et al., 2005). This implies a density decrease due to temperature that almost balances the increase due to the greater molecular weight directly at the source (M</w:t>
       </w:r>
       <w:r>
         <w:t>[</w:t>
@@ -13927,6 +13964,7 @@
         </w:rPr>
       </w:pPr>
       <w:r>
+        <w:lastRenderedPageBreak/>
         <w:t xml:space="preserve">Note the option </w:t>
       </w:r>
       <w:r>
@@ -13988,7 +14026,6 @@
     </w:p>
     <w:p>
       <w:r>
-        <w:lastRenderedPageBreak/>
         <w:t>In this case we decided to create graphical outputs of the results (</w:t>
       </w:r>
       <w:r>
@@ -14282,6 +14319,7 @@
     <w:p>
       <w:bookmarkStart w:id="27" w:name="_Hlk66193281"/>
       <w:r>
+        <w:lastRenderedPageBreak/>
         <w:t xml:space="preserve">It can be seen how </w:t>
       </w:r>
       <w:r>
@@ -14345,779 +14383,785 @@
     </w:p>
     <w:p>
       <w:r>
+        <w:t>La Soufrière de Guadeloupe is currently the second most active emitter of volcanic gases in the Lesser Antilles island arc. The volcano has been in unrest since 1992 and represents the most important volcanic hydrothermal system of the region, whose present-day fumarolic activity is dominated by a passive dispersion regime. This passive condition at source is ensured since the fumaroles (mainly composed of H</w:t>
+      </w:r>
+      <w:r>
+        <w:rPr>
+          <w:vertAlign w:val="subscript"/>
+        </w:rPr>
+        <w:t>2</w:t>
+      </w:r>
+      <w:r>
+        <w:t>O, CO</w:t>
+      </w:r>
+      <w:r>
+        <w:rPr>
+          <w:vertAlign w:val="subscript"/>
+        </w:rPr>
+        <w:t>2</w:t>
+      </w:r>
+      <w:r>
+        <w:t xml:space="preserve"> and H</w:t>
+      </w:r>
+      <w:r>
+        <w:rPr>
+          <w:vertAlign w:val="subscript"/>
+        </w:rPr>
+        <w:t>2</w:t>
+      </w:r>
+      <w:r>
+        <w:t>S) have a mean gas density of ca. 0.54 kg m</w:t>
+      </w:r>
+      <w:r>
+        <w:rPr>
+          <w:vertAlign w:val="superscript"/>
+        </w:rPr>
+        <w:t>-3</w:t>
+      </w:r>
+      <w:r>
+        <w:t xml:space="preserve"> at T = 100°C, and P = 900 mbar, and the air density is ca. 1.03 kg m</w:t>
+      </w:r>
+      <w:r>
+        <w:rPr>
+          <w:vertAlign w:val="superscript"/>
+        </w:rPr>
+        <w:t>-3</w:t>
+      </w:r>
+      <w:r>
+        <w:t xml:space="preserve"> (at T = 18 °C, P = 900 mbar) (Massaro et al., </w:t>
+      </w:r>
+      <w:r>
+        <w:t>2021</w:t>
+      </w:r>
+      <w:r>
+        <w:t>).</w:t>
+      </w:r>
+    </w:p>
+    <w:p>
+      <w:r>
+        <w:t>In this application we carry out two tests by using the ERA5 reanalysis dataset (</w:t>
+      </w:r>
+      <w:r>
+        <w:t>example_2/2a</w:t>
+      </w:r>
+      <w:r>
+        <w:t>) and local meteorological data (</w:t>
+      </w:r>
+      <w:r>
+        <w:t>example_2/2b)</w:t>
+      </w:r>
+      <w:r>
+        <w:t xml:space="preserve"> to obtain the wind field with DIAGNO. </w:t>
+      </w:r>
+      <w:r>
+        <w:t xml:space="preserve">The commands that were used can be found in the </w:t>
+      </w:r>
+      <w:r>
+        <w:rPr>
+          <w:b/>
+        </w:rPr>
+        <w:t>commands.txt</w:t>
+      </w:r>
+      <w:r>
+        <w:t xml:space="preserve"> file</w:t>
+      </w:r>
+      <w:r>
+        <w:t>s in the two example folders.</w:t>
+      </w:r>
+    </w:p>
+    <w:p>
+      <w:r>
+        <w:t>The ERA5 weather data are downloaded and retrieved using the following command:</w:t>
+      </w:r>
+    </w:p>
+    <w:p>
+      <w:pPr>
+        <w:rPr>
+          <w:rFonts w:asciiTheme="majorHAnsi" w:hAnsiTheme="majorHAnsi" w:cstheme="majorHAnsi"/>
+        </w:rPr>
+      </w:pPr>
+      <w:r>
+        <w:rPr>
+          <w:rFonts w:asciiTheme="majorHAnsi" w:hAnsiTheme="majorHAnsi" w:cstheme="majorHAnsi"/>
+        </w:rPr>
+        <w:t xml:space="preserve">python </w:t>
+      </w:r>
+      <w:r>
+        <w:rPr>
+          <w:rFonts w:asciiTheme="majorHAnsi" w:hAnsiTheme="majorHAnsi" w:cstheme="majorHAnsi"/>
+        </w:rPr>
+        <w:t>../../../</w:t>
+      </w:r>
+      <w:r>
+        <w:t xml:space="preserve"> </w:t>
+      </w:r>
+      <w:r>
+        <w:rPr>
+          <w:rFonts w:asciiTheme="majorHAnsi" w:hAnsiTheme="majorHAnsi" w:cstheme="majorHAnsi"/>
+        </w:rPr>
+        <w:t>-S 01/01/1992 -E 01/01/2022 -V 360060 -NS 100 -ERA5 True -N 100 -DG on</w:t>
+      </w:r>
+    </w:p>
+    <w:p>
+      <w:r>
+        <w:t xml:space="preserve">Note that </w:t>
+      </w:r>
+      <w:r>
+        <w:t>one hundred</w:t>
+      </w:r>
+      <w:r>
+        <w:t xml:space="preserve"> days </w:t>
+      </w:r>
+      <w:r>
+        <w:rPr>
+          <w:rFonts w:cs="Times New Roman"/>
+        </w:rPr>
+        <w:t>(</w:t>
+      </w:r>
+      <w:r>
+        <w:rPr>
+          <w:rFonts w:asciiTheme="majorHAnsi" w:hAnsiTheme="majorHAnsi" w:cstheme="majorHAnsi"/>
+        </w:rPr>
+        <w:t xml:space="preserve">-NS </w:t>
+      </w:r>
+      <w:r>
+        <w:rPr>
+          <w:rFonts w:asciiTheme="majorHAnsi" w:hAnsiTheme="majorHAnsi" w:cstheme="majorHAnsi"/>
+        </w:rPr>
+        <w:t>100</w:t>
+      </w:r>
+      <w:r>
+        <w:t xml:space="preserve">) are randomly chosen from the period </w:t>
+      </w:r>
+      <w:r>
+        <w:t>01</w:t>
+      </w:r>
+      <w:r>
+        <w:t>/0</w:t>
+      </w:r>
+      <w:r>
+        <w:t>1</w:t>
+      </w:r>
+      <w:r>
+        <w:t>/199</w:t>
+      </w:r>
+      <w:r>
+        <w:t>2</w:t>
+      </w:r>
+      <w:r>
+        <w:t xml:space="preserve"> – </w:t>
+      </w:r>
+      <w:r>
+        <w:t>01</w:t>
+      </w:r>
+      <w:r>
+        <w:t>/</w:t>
+      </w:r>
+      <w:r>
+        <w:t>01</w:t>
+      </w:r>
+      <w:r>
+        <w:t>/20</w:t>
+      </w:r>
+      <w:r>
+        <w:t>22</w:t>
+      </w:r>
+      <w:r>
+        <w:t xml:space="preserve"> </w:t>
+      </w:r>
+      <w:r>
+        <w:t>(</w:t>
+      </w:r>
+      <w:r>
+        <w:rPr>
+          <w:rFonts w:asciiTheme="majorHAnsi" w:hAnsiTheme="majorHAnsi" w:cstheme="majorHAnsi"/>
+        </w:rPr>
+        <w:t>-S 01/01/1992 -E 01/01/2022</w:t>
+      </w:r>
+      <w:r>
+        <w:t xml:space="preserve">). The volcano coordinates and summit elevation are retrieved from </w:t>
+      </w:r>
+      <w:r>
+        <w:t>the BGS Eruption source parameters database</w:t>
+      </w:r>
+      <w:r>
+        <w:t xml:space="preserve"> by specifying the Smithsonian Institute ID of La Soufriére de Guadeloupe (</w:t>
+      </w:r>
+      <w:r>
+        <w:rPr>
+          <w:rFonts w:asciiTheme="majorHAnsi" w:hAnsiTheme="majorHAnsi" w:cstheme="majorHAnsi"/>
+        </w:rPr>
+        <w:t>-V 360060</w:t>
+      </w:r>
+      <w:r>
+        <w:t>).</w:t>
+      </w:r>
+    </w:p>
+    <w:p>
+      <w:pPr>
+        <w:rPr>
+          <w:rFonts w:cs="Times New Roman"/>
+        </w:rPr>
+      </w:pPr>
+      <w:r>
+        <w:rPr>
+          <w:rFonts w:cs="Times New Roman"/>
+        </w:rPr>
+        <w:t>For</w:t>
+      </w:r>
+      <w:r>
+        <w:rPr>
+          <w:rFonts w:cs="Times New Roman"/>
+        </w:rPr>
+        <w:t xml:space="preserve"> the</w:t>
+      </w:r>
+      <w:r>
+        <w:rPr>
+          <w:rFonts w:cs="Times New Roman"/>
+        </w:rPr>
+        <w:t xml:space="preserve"> exampl</w:t>
+      </w:r>
+      <w:r>
+        <w:rPr>
+          <w:rFonts w:cs="Times New Roman"/>
+        </w:rPr>
+        <w:t>e</w:t>
+      </w:r>
+      <w:r>
+        <w:rPr>
+          <w:rFonts w:cs="Times New Roman"/>
+        </w:rPr>
+        <w:t xml:space="preserve"> </w:t>
+      </w:r>
+      <w:r>
+        <w:rPr>
+          <w:rFonts w:cs="Times New Roman"/>
+        </w:rPr>
+        <w:t>2b</w:t>
+      </w:r>
+      <w:r>
+        <w:rPr>
+          <w:rFonts w:cs="Times New Roman"/>
+        </w:rPr>
+        <w:t>, the command to process weather data is:</w:t>
+      </w:r>
+    </w:p>
+    <w:p>
+      <w:pPr>
+        <w:rPr>
+          <w:rFonts w:asciiTheme="majorHAnsi" w:hAnsiTheme="majorHAnsi" w:cstheme="majorHAnsi"/>
+        </w:rPr>
+      </w:pPr>
+      <w:r>
+        <w:rPr>
+          <w:rFonts w:asciiTheme="majorHAnsi" w:hAnsiTheme="majorHAnsi" w:cstheme="majorHAnsi"/>
+        </w:rPr>
+        <w:t xml:space="preserve">python </w:t>
+      </w:r>
+      <w:r>
+        <w:rPr>
+          <w:rFonts w:asciiTheme="majorHAnsi" w:hAnsiTheme="majorHAnsi" w:cstheme="majorHAnsi"/>
+        </w:rPr>
+        <w:t>../../../weather.py -S 16/04/2016 -E 16/04/2016 -V 360060 -NS 1 -WST True -N 1 -DG on</w:t>
+      </w:r>
+    </w:p>
+    <w:p>
+      <w:pPr>
+        <w:rPr>
+          <w:rFonts w:cs="Times New Roman"/>
+        </w:rPr>
+      </w:pPr>
+      <w:r>
+        <w:rPr>
+          <w:rFonts w:cs="Times New Roman"/>
+        </w:rPr>
+        <w:t>In this case, we select one day only (16/04/2016) specifying the same starting and end date and 1 day to sample (</w:t>
+      </w:r>
+      <w:r>
+        <w:rPr>
+          <w:rFonts w:asciiTheme="majorHAnsi" w:hAnsiTheme="majorHAnsi" w:cstheme="majorHAnsi"/>
+        </w:rPr>
+        <w:t xml:space="preserve">-S 16/04/2016 -E 16/04/2016 </w:t>
+      </w:r>
+      <w:r>
+        <w:rPr>
+          <w:rFonts w:asciiTheme="majorHAnsi" w:hAnsiTheme="majorHAnsi" w:cstheme="majorHAnsi"/>
+        </w:rPr>
+        <w:t>…</w:t>
+      </w:r>
+      <w:r>
+        <w:rPr>
+          <w:rFonts w:asciiTheme="majorHAnsi" w:hAnsiTheme="majorHAnsi" w:cstheme="majorHAnsi"/>
+        </w:rPr>
+        <w:t xml:space="preserve"> -NS 1</w:t>
+      </w:r>
+      <w:r>
+        <w:rPr>
+          <w:rFonts w:cs="Times New Roman"/>
+        </w:rPr>
+        <w:t>).</w:t>
+      </w:r>
+    </w:p>
+    <w:p>
+      <w:pPr>
+        <w:rPr>
+          <w:rFonts w:cs="Times New Roman"/>
+        </w:rPr>
+      </w:pPr>
+      <w:r>
+        <w:rPr>
+          <w:rFonts w:cs="Times New Roman"/>
+        </w:rPr>
+        <w:t xml:space="preserve">In both tests, the topography is represented by </w:t>
+      </w:r>
+      <w:r>
+        <w:rPr>
+          <w:rFonts w:cs="Times New Roman"/>
+        </w:rPr>
+        <w:t>a</w:t>
+      </w:r>
+      <w:r>
+        <w:rPr>
+          <w:rFonts w:cs="Times New Roman"/>
+        </w:rPr>
+        <w:t xml:space="preserve"> 5 m-resolution DEM</w:t>
+      </w:r>
+      <w:r>
+        <w:rPr>
+          <w:rFonts w:cs="Times New Roman"/>
+        </w:rPr>
+        <w:t xml:space="preserve"> (courtesy of O</w:t>
+      </w:r>
+      <w:r>
+        <w:rPr>
+          <w:rFonts w:cs="Times New Roman"/>
+        </w:rPr>
+        <w:t xml:space="preserve">bservatoire </w:t>
+      </w:r>
+      <w:r>
+        <w:rPr>
+          <w:rFonts w:cs="Times New Roman"/>
+        </w:rPr>
+        <w:t>V</w:t>
+      </w:r>
+      <w:r>
+        <w:rPr>
+          <w:rFonts w:cs="Times New Roman"/>
+        </w:rPr>
+        <w:t xml:space="preserve">olcanologique et </w:t>
+      </w:r>
+      <w:r>
+        <w:rPr>
+          <w:rFonts w:cs="Times New Roman"/>
+        </w:rPr>
+        <w:t>S</w:t>
+      </w:r>
+      <w:r>
+        <w:rPr>
+          <w:rFonts w:cs="Times New Roman"/>
+        </w:rPr>
+        <w:t xml:space="preserve">ismologique de la </w:t>
+      </w:r>
+      <w:r>
+        <w:rPr>
+          <w:rFonts w:cs="Times New Roman"/>
+        </w:rPr>
+        <w:t>G</w:t>
+      </w:r>
+      <w:r>
+        <w:rPr>
+          <w:rFonts w:cs="Times New Roman"/>
+        </w:rPr>
+        <w:t>uadeloupe</w:t>
+      </w:r>
+      <w:r>
+        <w:rPr>
+          <w:rFonts w:cs="Times New Roman"/>
+        </w:rPr>
+        <w:t xml:space="preserve"> - I</w:t>
+      </w:r>
+      <w:r>
+        <w:rPr>
+          <w:rFonts w:cs="Times New Roman"/>
+        </w:rPr>
+        <w:t>nstitut de</w:t>
+      </w:r>
+      <w:r>
+        <w:rPr>
+          <w:rFonts w:cs="Times New Roman"/>
+        </w:rPr>
+        <w:t xml:space="preserve"> P</w:t>
+      </w:r>
+      <w:r>
+        <w:rPr>
+          <w:rFonts w:cs="Times New Roman"/>
+        </w:rPr>
+        <w:t xml:space="preserve">hysique </w:t>
+      </w:r>
+      <w:r>
+        <w:rPr>
+          <w:rFonts w:cs="Times New Roman"/>
+        </w:rPr>
+        <w:t>d</w:t>
+      </w:r>
+      <w:r>
+        <w:rPr>
+          <w:rFonts w:cs="Times New Roman"/>
+        </w:rPr>
+        <w:t xml:space="preserve">u </w:t>
+      </w:r>
+      <w:r>
+        <w:rPr>
+          <w:rFonts w:cs="Times New Roman"/>
+        </w:rPr>
+        <w:t>G</w:t>
+      </w:r>
+      <w:r>
+        <w:rPr>
+          <w:rFonts w:cs="Times New Roman"/>
+        </w:rPr>
+        <w:t xml:space="preserve">lobe de </w:t>
+      </w:r>
+      <w:r>
+        <w:rPr>
+          <w:rFonts w:cs="Times New Roman"/>
+        </w:rPr>
+        <w:t>P</w:t>
+      </w:r>
+      <w:r>
+        <w:rPr>
+          <w:rFonts w:cs="Times New Roman"/>
+        </w:rPr>
+        <w:t>aris</w:t>
+      </w:r>
+      <w:r>
+        <w:rPr>
+          <w:rFonts w:cs="Times New Roman"/>
+        </w:rPr>
+        <w:t xml:space="preserve">) </w:t>
+      </w:r>
+      <w:r>
+        <w:rPr>
+          <w:rFonts w:cs="Times New Roman"/>
+        </w:rPr>
+        <w:t>and the resolution of the computational grid was set to 15 m.</w:t>
+      </w:r>
+    </w:p>
+    <w:p>
+      <w:pPr>
+        <w:rPr>
+          <w:rFonts w:cs="Times New Roman"/>
+        </w:rPr>
+      </w:pPr>
+      <w:r>
+        <w:rPr>
+          <w:rFonts w:cs="Times New Roman"/>
+        </w:rPr>
+        <w:t xml:space="preserve">We consider the water vapour as the simulated plume component since it prevails in all gas mixtures (Tamburello et al., 2019). </w:t>
+      </w:r>
+      <w:r>
+        <w:rPr>
+          <w:rFonts w:cs="Times New Roman"/>
+        </w:rPr>
+        <w:t>The simulations are run with the following command</w:t>
+      </w:r>
+      <w:r>
+        <w:rPr>
+          <w:rFonts w:cs="Times New Roman"/>
+        </w:rPr>
+        <w:t>s</w:t>
+      </w:r>
+      <w:r>
+        <w:rPr>
+          <w:rFonts w:cs="Times New Roman"/>
+        </w:rPr>
+        <w:t>:</w:t>
+      </w:r>
+    </w:p>
+    <w:p>
+      <w:pPr>
+        <w:rPr>
+          <w:rFonts w:asciiTheme="majorHAnsi" w:hAnsiTheme="majorHAnsi" w:cstheme="majorHAnsi"/>
+        </w:rPr>
+      </w:pPr>
+      <w:r>
+        <w:rPr>
+          <w:rFonts w:cs="Times New Roman"/>
+        </w:rPr>
+        <w:t xml:space="preserve">Case 2a: </w:t>
+      </w:r>
+      <w:r>
+        <w:rPr>
+          <w:rFonts w:asciiTheme="majorHAnsi" w:hAnsiTheme="majorHAnsi" w:cstheme="majorHAnsi"/>
+        </w:rPr>
+        <w:t>python</w:t>
+      </w:r>
+      <w:r>
+        <w:rPr>
+          <w:rFonts w:cs="Times New Roman"/>
+        </w:rPr>
+        <w:t xml:space="preserve"> </w:t>
+      </w:r>
+      <w:r>
+        <w:rPr>
+          <w:rFonts w:asciiTheme="majorHAnsi" w:hAnsiTheme="majorHAnsi" w:cstheme="majorHAnsi"/>
+        </w:rPr>
+        <w:t xml:space="preserve">../../../run_models.py </w:t>
+      </w:r>
+      <w:r>
+        <w:rPr>
+          <w:rFonts w:asciiTheme="majorHAnsi" w:hAnsiTheme="majorHAnsi" w:cstheme="majorHAnsi"/>
+        </w:rPr>
+        <w:t>-N 100 -RS on -NS 5 -SINT 2,5 -D UTM,1774000,642900,1775995,645390 -NX 166 -NY 133 -RER on -DG on</w:t>
+      </w:r>
+    </w:p>
+    <w:p>
+      <w:pPr>
+        <w:rPr>
+          <w:rFonts w:asciiTheme="majorHAnsi" w:hAnsiTheme="majorHAnsi" w:cstheme="majorHAnsi"/>
+        </w:rPr>
+      </w:pPr>
+      <w:r>
+        <w:rPr>
+          <w:rFonts w:cs="Times New Roman"/>
+        </w:rPr>
+        <w:t xml:space="preserve">Case 2b: </w:t>
+      </w:r>
+      <w:r>
+        <w:rPr>
+          <w:rFonts w:asciiTheme="majorHAnsi" w:hAnsiTheme="majorHAnsi" w:cstheme="majorHAnsi"/>
+        </w:rPr>
+        <w:t xml:space="preserve">python </w:t>
+      </w:r>
+      <w:r>
+        <w:rPr>
+          <w:rFonts w:asciiTheme="majorHAnsi" w:hAnsiTheme="majorHAnsi" w:cstheme="majorHAnsi"/>
+        </w:rPr>
+        <w:t xml:space="preserve">../../../run_models.py </w:t>
+      </w:r>
+      <w:r>
+        <w:rPr>
+          <w:rFonts w:asciiTheme="majorHAnsi" w:hAnsiTheme="majorHAnsi" w:cstheme="majorHAnsi"/>
+        </w:rPr>
+        <w:t>-N 1 -RS on -NS 5 -SINT 2,5 -D UTM,1774000,642900,1775995,645390 -NX 166 -NY 133 -RER on -DG on</w:t>
+      </w:r>
+    </w:p>
+    <w:p>
+      <w:pPr>
+        <w:rPr>
+          <w:rFonts w:cs="Times New Roman"/>
+        </w:rPr>
+      </w:pPr>
+      <w:r>
+        <w:rPr>
+          <w:rFonts w:cs="Times New Roman"/>
+        </w:rPr>
+        <w:t>In the case 2a we run the 100 simulations for the 100 days in parallel (</w:t>
+      </w:r>
+      <w:r>
+        <w:rPr>
+          <w:rFonts w:asciiTheme="majorHAnsi" w:hAnsiTheme="majorHAnsi" w:cstheme="majorHAnsi"/>
+        </w:rPr>
+        <w:t xml:space="preserve">-N </w:t>
+      </w:r>
+      <w:r>
+        <w:rPr>
+          <w:rFonts w:asciiTheme="majorHAnsi" w:hAnsiTheme="majorHAnsi" w:cstheme="majorHAnsi"/>
+        </w:rPr>
+        <w:t>100</w:t>
+      </w:r>
+      <w:r>
+        <w:rPr>
+          <w:rFonts w:cs="Times New Roman"/>
+        </w:rPr>
+        <w:t>).</w:t>
+      </w:r>
+      <w:r>
+        <w:rPr>
+          <w:rFonts w:cs="Times New Roman"/>
+        </w:rPr>
+        <w:t xml:space="preserve"> </w:t>
+      </w:r>
+      <w:r>
+        <w:rPr>
+          <w:rFonts w:cs="Times New Roman"/>
+        </w:rPr>
+        <w:t xml:space="preserve">We run simulations </w:t>
+      </w:r>
+      <w:r>
+        <w:rPr>
+          <w:rFonts w:cs="Times New Roman"/>
+        </w:rPr>
+        <w:t xml:space="preserve">for both cases </w:t>
+      </w:r>
+      <w:r>
+        <w:rPr>
+          <w:rFonts w:cs="Times New Roman"/>
+        </w:rPr>
+        <w:t>varying the daily value of the water vapour flux for each source, in order to catch the natural variability of the gas emission rate, and recording the hourly gas concentration at tracking points</w:t>
+      </w:r>
+      <w:r>
+        <w:rPr>
+          <w:rFonts w:cs="Times New Roman"/>
+        </w:rPr>
+        <w:t xml:space="preserve"> specified in the disgas.inp file</w:t>
+      </w:r>
+      <w:r>
+        <w:rPr>
+          <w:rFonts w:cs="Times New Roman"/>
+        </w:rPr>
+        <w:t xml:space="preserve">. To do so, the values of the water vapour fluxes are randomly sampled from the </w:t>
+      </w:r>
+      <w:r>
+        <w:rPr>
+          <w:rFonts w:cs="Times New Roman"/>
+        </w:rPr>
+        <w:t xml:space="preserve">values listed in </w:t>
+      </w:r>
+      <w:r>
+        <w:rPr>
+          <w:rFonts w:cs="Times New Roman"/>
+        </w:rPr>
+        <w:t>flux.</w:t>
+      </w:r>
+      <w:r>
+        <w:rPr>
+          <w:rFonts w:cs="Times New Roman"/>
+        </w:rPr>
+        <w:t>txt</w:t>
+      </w:r>
+      <w:r>
+        <w:rPr>
+          <w:rFonts w:cs="Times New Roman"/>
+        </w:rPr>
+        <w:t xml:space="preserve">, </w:t>
+      </w:r>
+      <w:r>
+        <w:rPr>
+          <w:rFonts w:cs="Times New Roman"/>
+        </w:rPr>
+        <w:t xml:space="preserve">which was </w:t>
+      </w:r>
+      <w:r>
+        <w:rPr>
+          <w:rFonts w:cs="Times New Roman"/>
+        </w:rPr>
+        <w:t>built</w:t>
+      </w:r>
+      <w:r>
+        <w:rPr>
+          <w:rFonts w:cs="Times New Roman"/>
+        </w:rPr>
+        <w:t xml:space="preserve"> based</w:t>
+      </w:r>
+      <w:r>
+        <w:rPr>
+          <w:rFonts w:cs="Times New Roman"/>
+        </w:rPr>
+        <w:t xml:space="preserve"> on the data available from the literature on this observable (Massaro et al., </w:t>
+      </w:r>
+      <w:r>
+        <w:rPr>
+          <w:rFonts w:cs="Times New Roman"/>
+        </w:rPr>
+        <w:t xml:space="preserve">2021 </w:t>
+      </w:r>
+      <w:r>
+        <w:rPr>
+          <w:rFonts w:cs="Times New Roman"/>
+        </w:rPr>
+        <w:t>and references therein)</w:t>
+      </w:r>
+      <w:r>
+        <w:rPr>
+          <w:rFonts w:cs="Times New Roman"/>
+        </w:rPr>
+        <w:t>, for five random sources (</w:t>
+      </w:r>
+      <w:r>
+        <w:rPr>
+          <w:rFonts w:asciiTheme="majorHAnsi" w:hAnsiTheme="majorHAnsi" w:cstheme="majorHAnsi"/>
+        </w:rPr>
+        <w:t>-RS on -NS 5</w:t>
+      </w:r>
+      <w:r>
+        <w:rPr>
+          <w:rFonts w:asciiTheme="majorHAnsi" w:hAnsiTheme="majorHAnsi" w:cstheme="majorHAnsi"/>
+        </w:rPr>
+        <w:t xml:space="preserve"> … -RER on</w:t>
+      </w:r>
+      <w:r>
+        <w:rPr>
+          <w:rFonts w:cs="Times New Roman"/>
+        </w:rPr>
+        <w:t>)</w:t>
+      </w:r>
+      <w:r>
+        <w:rPr>
+          <w:rFonts w:cs="Times New Roman"/>
+        </w:rPr>
+        <w:t xml:space="preserve">. The locations of the gas sources </w:t>
+      </w:r>
+      <w:r>
+        <w:rPr>
+          <w:rFonts w:cs="Times New Roman"/>
+        </w:rPr>
+        <w:t xml:space="preserve">were </w:t>
+      </w:r>
+      <w:r>
+        <w:rPr>
+          <w:rFonts w:cs="Times New Roman"/>
+        </w:rPr>
+        <w:t>randomly sampled by the best</w:t>
+      </w:r>
+      <w:r>
+        <w:rPr>
+          <w:rFonts w:cs="Times New Roman"/>
+        </w:rPr>
+        <w:t xml:space="preserve"> </w:t>
+      </w:r>
+      <w:r>
+        <w:rPr>
+          <w:rFonts w:cs="Times New Roman"/>
+        </w:rPr>
+        <w:t>guess probability_map.</w:t>
+      </w:r>
+      <w:r>
+        <w:rPr>
+          <w:rFonts w:cs="Times New Roman"/>
+        </w:rPr>
+        <w:t>grd</w:t>
+      </w:r>
+      <w:r>
+        <w:rPr>
+          <w:rFonts w:cs="Times New Roman"/>
+        </w:rPr>
+        <w:t xml:space="preserve"> file, which was</w:t>
+      </w:r>
+      <w:r>
+        <w:rPr>
+          <w:rFonts w:cs="Times New Roman"/>
+        </w:rPr>
+        <w:t xml:space="preserve"> </w:t>
+      </w:r>
+      <w:r>
+        <w:rPr>
+          <w:rFonts w:cs="Times New Roman"/>
+        </w:rPr>
+        <w:t>created</w:t>
+      </w:r>
+      <w:r>
+        <w:rPr>
+          <w:rFonts w:cs="Times New Roman"/>
+        </w:rPr>
+        <w:t xml:space="preserve"> on the past literature data on the main geological </w:t>
+      </w:r>
+      <w:r>
+        <w:rPr>
+          <w:rFonts w:cs="Times New Roman"/>
+        </w:rPr>
         <w:lastRenderedPageBreak/>
-        <w:t>La Soufrière de Guadeloupe is currently the second most active emitter of volcanic gases in the Lesser Antilles island arc. The volcano has been in unrest since 1992 and represents the most important volcanic hydrothermal system of the region, whose present-day fumarolic activity is dominated by a passive dispersion regime. This passive condition at source is ensured since the fumaroles (mainly composed of H</w:t>
-      </w:r>
-      <w:r>
-        <w:rPr>
-          <w:vertAlign w:val="subscript"/>
-        </w:rPr>
-        <w:t>2</w:t>
-      </w:r>
-      <w:r>
-        <w:t>O, CO</w:t>
-      </w:r>
-      <w:r>
-        <w:rPr>
-          <w:vertAlign w:val="subscript"/>
-        </w:rPr>
-        <w:t>2</w:t>
-      </w:r>
-      <w:r>
-        <w:t xml:space="preserve"> and H</w:t>
-      </w:r>
-      <w:r>
-        <w:rPr>
-          <w:vertAlign w:val="subscript"/>
-        </w:rPr>
-        <w:t>2</w:t>
-      </w:r>
-      <w:r>
-        <w:t>S) have a mean gas density of ca. 0.54 kg m</w:t>
-      </w:r>
-      <w:r>
-        <w:rPr>
-          <w:vertAlign w:val="superscript"/>
-        </w:rPr>
-        <w:t>-3</w:t>
-      </w:r>
-      <w:r>
-        <w:t xml:space="preserve"> at T = 100°C, and P = 900 mbar, and the air density is ca. 1.03 kg m</w:t>
-      </w:r>
-      <w:r>
-        <w:rPr>
-          <w:vertAlign w:val="superscript"/>
-        </w:rPr>
-        <w:t>-3</w:t>
-      </w:r>
-      <w:r>
-        <w:t xml:space="preserve"> (at T = 18 °C, P = 900 mbar) (Massaro et al., </w:t>
-      </w:r>
-      <w:r>
-        <w:t>2021</w:t>
-      </w:r>
-      <w:r>
-        <w:t>).</w:t>
-      </w:r>
-    </w:p>
-    <w:p>
-      <w:r>
-        <w:t>In this application we carry out two tests by using the ERA5 reanalysis dataset (</w:t>
-      </w:r>
-      <w:r>
-        <w:t>example_2/2a</w:t>
-      </w:r>
-      <w:r>
-        <w:t>) and local meteorological data (</w:t>
-      </w:r>
-      <w:r>
-        <w:t>example_2/2b)</w:t>
-      </w:r>
-      <w:r>
-        <w:t xml:space="preserve"> to obtain the wind field with DIAGNO. </w:t>
-      </w:r>
-      <w:r>
-        <w:t xml:space="preserve">The commands that were used can be found in the </w:t>
-      </w:r>
-      <w:r>
-        <w:rPr>
-          <w:b/>
-        </w:rPr>
-        <w:t>commands.txt</w:t>
-      </w:r>
-      <w:r>
-        <w:t xml:space="preserve"> file</w:t>
-      </w:r>
-      <w:r>
-        <w:t>s in the two example folders.</w:t>
-      </w:r>
-    </w:p>
-    <w:p>
-      <w:r>
-        <w:t>The ERA5 weather data are downloaded and retrieved using the following command:</w:t>
-      </w:r>
-    </w:p>
-    <w:p>
-      <w:pPr>
-        <w:rPr>
-          <w:rFonts w:asciiTheme="majorHAnsi" w:hAnsiTheme="majorHAnsi" w:cstheme="majorHAnsi"/>
-        </w:rPr>
-      </w:pPr>
-      <w:r>
-        <w:rPr>
-          <w:rFonts w:asciiTheme="majorHAnsi" w:hAnsiTheme="majorHAnsi" w:cstheme="majorHAnsi"/>
-        </w:rPr>
-        <w:t xml:space="preserve">python </w:t>
-      </w:r>
-      <w:r>
-        <w:rPr>
-          <w:rFonts w:asciiTheme="majorHAnsi" w:hAnsiTheme="majorHAnsi" w:cstheme="majorHAnsi"/>
-        </w:rPr>
-        <w:t>../../../</w:t>
-      </w:r>
-      <w:r>
-        <w:t xml:space="preserve"> </w:t>
-      </w:r>
-      <w:r>
-        <w:rPr>
-          <w:rFonts w:asciiTheme="majorHAnsi" w:hAnsiTheme="majorHAnsi" w:cstheme="majorHAnsi"/>
-        </w:rPr>
-        <w:t>-S 01/01/1992 -E 01/01/2022 -V 360060 -NS 100 -ERA5 True -N 100 -DG on</w:t>
-      </w:r>
-    </w:p>
-    <w:p>
-      <w:r>
-        <w:t xml:space="preserve">Note that </w:t>
-      </w:r>
-      <w:r>
-        <w:t>one hundred</w:t>
-      </w:r>
-      <w:r>
-        <w:t xml:space="preserve"> days </w:t>
-      </w:r>
-      <w:r>
-        <w:rPr>
-          <w:rFonts w:cs="Times New Roman"/>
-        </w:rPr>
-        <w:t>(</w:t>
-      </w:r>
-      <w:r>
-        <w:rPr>
-          <w:rFonts w:asciiTheme="majorHAnsi" w:hAnsiTheme="majorHAnsi" w:cstheme="majorHAnsi"/>
-        </w:rPr>
-        <w:t xml:space="preserve">-NS </w:t>
-      </w:r>
-      <w:r>
-        <w:rPr>
-          <w:rFonts w:asciiTheme="majorHAnsi" w:hAnsiTheme="majorHAnsi" w:cstheme="majorHAnsi"/>
-        </w:rPr>
-        <w:t>100</w:t>
-      </w:r>
-      <w:r>
-        <w:t xml:space="preserve">) are randomly chosen from the period </w:t>
-      </w:r>
-      <w:r>
-        <w:t>01</w:t>
-      </w:r>
-      <w:r>
-        <w:t>/0</w:t>
-      </w:r>
-      <w:r>
-        <w:t>1</w:t>
-      </w:r>
-      <w:r>
-        <w:t>/199</w:t>
-      </w:r>
-      <w:r>
-        <w:t>2</w:t>
-      </w:r>
-      <w:r>
-        <w:t xml:space="preserve"> – </w:t>
-      </w:r>
-      <w:r>
-        <w:t>01</w:t>
-      </w:r>
-      <w:r>
-        <w:t>/</w:t>
-      </w:r>
-      <w:r>
-        <w:t>01</w:t>
-      </w:r>
-      <w:r>
-        <w:t>/20</w:t>
-      </w:r>
-      <w:r>
-        <w:t>22</w:t>
-      </w:r>
-      <w:r>
-        <w:t xml:space="preserve"> </w:t>
-      </w:r>
-      <w:r>
-        <w:t>(</w:t>
-      </w:r>
-      <w:r>
-        <w:rPr>
-          <w:rFonts w:asciiTheme="majorHAnsi" w:hAnsiTheme="majorHAnsi" w:cstheme="majorHAnsi"/>
-        </w:rPr>
-        <w:t>-S 01/01/1992 -E 01/01/2022</w:t>
-      </w:r>
-      <w:r>
-        <w:t xml:space="preserve">). The volcano coordinates and summit elevation are retrieved from </w:t>
-      </w:r>
-      <w:r>
-        <w:t>the BGS Eruption source parameters database</w:t>
-      </w:r>
-      <w:r>
-        <w:t xml:space="preserve"> by specifying the Smithsonian Institute ID of La Soufriére de Guadeloupe (</w:t>
-      </w:r>
-      <w:r>
-        <w:rPr>
-          <w:rFonts w:asciiTheme="majorHAnsi" w:hAnsiTheme="majorHAnsi" w:cstheme="majorHAnsi"/>
-        </w:rPr>
-        <w:t>-V 360060</w:t>
-      </w:r>
-      <w:r>
-        <w:t>).</w:t>
-      </w:r>
-    </w:p>
-    <w:p>
-      <w:pPr>
-        <w:rPr>
-          <w:rFonts w:cs="Times New Roman"/>
-        </w:rPr>
-      </w:pPr>
-      <w:r>
-        <w:rPr>
-          <w:rFonts w:cs="Times New Roman"/>
-        </w:rPr>
-        <w:t>For</w:t>
-      </w:r>
-      <w:r>
-        <w:rPr>
-          <w:rFonts w:cs="Times New Roman"/>
-        </w:rPr>
-        <w:t xml:space="preserve"> the</w:t>
-      </w:r>
-      <w:r>
-        <w:rPr>
-          <w:rFonts w:cs="Times New Roman"/>
-        </w:rPr>
-        <w:t xml:space="preserve"> exampl</w:t>
-      </w:r>
-      <w:r>
-        <w:rPr>
-          <w:rFonts w:cs="Times New Roman"/>
-        </w:rPr>
-        <w:t>e</w:t>
-      </w:r>
-      <w:r>
-        <w:rPr>
-          <w:rFonts w:cs="Times New Roman"/>
-        </w:rPr>
-        <w:t xml:space="preserve"> </w:t>
-      </w:r>
-      <w:r>
-        <w:rPr>
-          <w:rFonts w:cs="Times New Roman"/>
-        </w:rPr>
-        <w:t>2b</w:t>
-      </w:r>
-      <w:r>
-        <w:rPr>
-          <w:rFonts w:cs="Times New Roman"/>
-        </w:rPr>
-        <w:t>, the command to process weather data is:</w:t>
-      </w:r>
-    </w:p>
-    <w:p>
-      <w:pPr>
-        <w:rPr>
-          <w:rFonts w:asciiTheme="majorHAnsi" w:hAnsiTheme="majorHAnsi" w:cstheme="majorHAnsi"/>
-        </w:rPr>
-      </w:pPr>
-      <w:r>
-        <w:rPr>
-          <w:rFonts w:asciiTheme="majorHAnsi" w:hAnsiTheme="majorHAnsi" w:cstheme="majorHAnsi"/>
-        </w:rPr>
-        <w:t xml:space="preserve">python </w:t>
-      </w:r>
-      <w:r>
-        <w:rPr>
-          <w:rFonts w:asciiTheme="majorHAnsi" w:hAnsiTheme="majorHAnsi" w:cstheme="majorHAnsi"/>
-        </w:rPr>
-        <w:t>../../../weather.py -S 16/04/2016 -E 16/04/2016 -V 360060 -NS 1 -WST True -N 1 -DG on</w:t>
-      </w:r>
-    </w:p>
-    <w:p>
-      <w:pPr>
-        <w:rPr>
-          <w:rFonts w:cs="Times New Roman"/>
-        </w:rPr>
-      </w:pPr>
-      <w:r>
-        <w:rPr>
-          <w:rFonts w:cs="Times New Roman"/>
-        </w:rPr>
-        <w:t>In this case, we select one day only (16/04/2016) specifying the same starting and end date and 1 day to sample (</w:t>
-      </w:r>
-      <w:r>
-        <w:rPr>
-          <w:rFonts w:asciiTheme="majorHAnsi" w:hAnsiTheme="majorHAnsi" w:cstheme="majorHAnsi"/>
-        </w:rPr>
-        <w:t xml:space="preserve">-S 16/04/2016 -E 16/04/2016 </w:t>
-      </w:r>
-      <w:r>
-        <w:rPr>
-          <w:rFonts w:asciiTheme="majorHAnsi" w:hAnsiTheme="majorHAnsi" w:cstheme="majorHAnsi"/>
-        </w:rPr>
-        <w:t>…</w:t>
-      </w:r>
-      <w:r>
-        <w:rPr>
-          <w:rFonts w:asciiTheme="majorHAnsi" w:hAnsiTheme="majorHAnsi" w:cstheme="majorHAnsi"/>
-        </w:rPr>
-        <w:t xml:space="preserve"> -NS 1</w:t>
-      </w:r>
-      <w:r>
-        <w:rPr>
-          <w:rFonts w:cs="Times New Roman"/>
-        </w:rPr>
-        <w:t>).</w:t>
-      </w:r>
-    </w:p>
-    <w:p>
-      <w:pPr>
-        <w:rPr>
-          <w:rFonts w:cs="Times New Roman"/>
-        </w:rPr>
-      </w:pPr>
-      <w:r>
-        <w:rPr>
-          <w:rFonts w:cs="Times New Roman"/>
-        </w:rPr>
-        <w:t xml:space="preserve">In both tests, the topography is represented by </w:t>
-      </w:r>
-      <w:r>
-        <w:rPr>
-          <w:rFonts w:cs="Times New Roman"/>
-        </w:rPr>
-        <w:t>a</w:t>
-      </w:r>
-      <w:r>
-        <w:rPr>
-          <w:rFonts w:cs="Times New Roman"/>
-        </w:rPr>
-        <w:t xml:space="preserve"> 5 m-resolution DEM</w:t>
-      </w:r>
-      <w:r>
-        <w:rPr>
-          <w:rFonts w:cs="Times New Roman"/>
-        </w:rPr>
-        <w:t xml:space="preserve"> (courtesy of O</w:t>
-      </w:r>
-      <w:r>
-        <w:rPr>
-          <w:rFonts w:cs="Times New Roman"/>
-        </w:rPr>
-        <w:t xml:space="preserve">bservatoire </w:t>
-      </w:r>
-      <w:r>
-        <w:rPr>
-          <w:rFonts w:cs="Times New Roman"/>
-        </w:rPr>
-        <w:t>V</w:t>
-      </w:r>
-      <w:r>
-        <w:rPr>
-          <w:rFonts w:cs="Times New Roman"/>
-        </w:rPr>
-        <w:t xml:space="preserve">olcanologique et </w:t>
-      </w:r>
-      <w:r>
-        <w:rPr>
-          <w:rFonts w:cs="Times New Roman"/>
-        </w:rPr>
-        <w:t>S</w:t>
-      </w:r>
-      <w:r>
-        <w:rPr>
-          <w:rFonts w:cs="Times New Roman"/>
-        </w:rPr>
-        <w:t xml:space="preserve">ismologique de la </w:t>
-      </w:r>
-      <w:r>
-        <w:rPr>
-          <w:rFonts w:cs="Times New Roman"/>
-        </w:rPr>
-        <w:t>G</w:t>
-      </w:r>
-      <w:r>
-        <w:rPr>
-          <w:rFonts w:cs="Times New Roman"/>
-        </w:rPr>
-        <w:t>uadeloupe</w:t>
-      </w:r>
-      <w:r>
-        <w:rPr>
-          <w:rFonts w:cs="Times New Roman"/>
-        </w:rPr>
-        <w:t xml:space="preserve"> - I</w:t>
-      </w:r>
-      <w:r>
-        <w:rPr>
-          <w:rFonts w:cs="Times New Roman"/>
-        </w:rPr>
-        <w:t>nstitut de</w:t>
-      </w:r>
-      <w:r>
-        <w:rPr>
-          <w:rFonts w:cs="Times New Roman"/>
-        </w:rPr>
-        <w:t xml:space="preserve"> P</w:t>
-      </w:r>
-      <w:r>
-        <w:rPr>
-          <w:rFonts w:cs="Times New Roman"/>
-        </w:rPr>
-        <w:t xml:space="preserve">hysique </w:t>
-      </w:r>
-      <w:r>
-        <w:rPr>
-          <w:rFonts w:cs="Times New Roman"/>
-        </w:rPr>
-        <w:t>d</w:t>
-      </w:r>
-      <w:r>
-        <w:rPr>
-          <w:rFonts w:cs="Times New Roman"/>
-        </w:rPr>
-        <w:t xml:space="preserve">u </w:t>
-      </w:r>
-      <w:r>
-        <w:rPr>
-          <w:rFonts w:cs="Times New Roman"/>
-        </w:rPr>
-        <w:t>G</w:t>
-      </w:r>
-      <w:r>
-        <w:rPr>
-          <w:rFonts w:cs="Times New Roman"/>
-        </w:rPr>
-        <w:t xml:space="preserve">lobe de </w:t>
-      </w:r>
-      <w:r>
-        <w:rPr>
-          <w:rFonts w:cs="Times New Roman"/>
-        </w:rPr>
-        <w:t>P</w:t>
-      </w:r>
-      <w:r>
-        <w:rPr>
-          <w:rFonts w:cs="Times New Roman"/>
-        </w:rPr>
-        <w:t>aris</w:t>
-      </w:r>
-      <w:r>
-        <w:rPr>
-          <w:rFonts w:cs="Times New Roman"/>
-        </w:rPr>
-        <w:t xml:space="preserve">) </w:t>
-      </w:r>
-      <w:r>
-        <w:rPr>
-          <w:rFonts w:cs="Times New Roman"/>
-        </w:rPr>
-        <w:t>and the resolution of the computational grid was set to 15 m.</w:t>
-      </w:r>
-    </w:p>
-    <w:p>
-      <w:pPr>
-        <w:rPr>
-          <w:rFonts w:cs="Times New Roman"/>
-        </w:rPr>
-      </w:pPr>
-      <w:r>
-        <w:rPr>
-          <w:rFonts w:cs="Times New Roman"/>
-        </w:rPr>
-        <w:t xml:space="preserve">We consider the water vapour as the simulated plume component since it prevails in all gas mixtures (Tamburello et al., 2019). </w:t>
-      </w:r>
-      <w:r>
-        <w:rPr>
-          <w:rFonts w:cs="Times New Roman"/>
-        </w:rPr>
-        <w:t>The simulations are run with the following command</w:t>
-      </w:r>
-      <w:r>
-        <w:rPr>
-          <w:rFonts w:cs="Times New Roman"/>
-        </w:rPr>
-        <w:t>s</w:t>
-      </w:r>
-      <w:r>
-        <w:rPr>
-          <w:rFonts w:cs="Times New Roman"/>
-        </w:rPr>
-        <w:t>:</w:t>
-      </w:r>
-    </w:p>
-    <w:p>
-      <w:pPr>
-        <w:rPr>
-          <w:rFonts w:asciiTheme="majorHAnsi" w:hAnsiTheme="majorHAnsi" w:cstheme="majorHAnsi"/>
-        </w:rPr>
-      </w:pPr>
-      <w:r>
-        <w:rPr>
-          <w:rFonts w:cs="Times New Roman"/>
-        </w:rPr>
-        <w:t xml:space="preserve">Case 2a: </w:t>
-      </w:r>
-      <w:r>
-        <w:rPr>
-          <w:rFonts w:asciiTheme="majorHAnsi" w:hAnsiTheme="majorHAnsi" w:cstheme="majorHAnsi"/>
-        </w:rPr>
-        <w:t>python</w:t>
-      </w:r>
-      <w:r>
-        <w:rPr>
-          <w:rFonts w:cs="Times New Roman"/>
-        </w:rPr>
-        <w:t xml:space="preserve"> </w:t>
-      </w:r>
-      <w:r>
-        <w:rPr>
-          <w:rFonts w:asciiTheme="majorHAnsi" w:hAnsiTheme="majorHAnsi" w:cstheme="majorHAnsi"/>
-        </w:rPr>
-        <w:t xml:space="preserve">../../../run_models.py </w:t>
-      </w:r>
-      <w:r>
-        <w:rPr>
-          <w:rFonts w:asciiTheme="majorHAnsi" w:hAnsiTheme="majorHAnsi" w:cstheme="majorHAnsi"/>
-        </w:rPr>
-        <w:t>-N 100 -RS on -NS 5 -SINT 2,5 -D UTM,1774000,642900,1775995,645390 -NX 166 -NY 133 -RER on -DG on</w:t>
-      </w:r>
-    </w:p>
-    <w:p>
-      <w:pPr>
-        <w:rPr>
-          <w:rFonts w:asciiTheme="majorHAnsi" w:hAnsiTheme="majorHAnsi" w:cstheme="majorHAnsi"/>
-        </w:rPr>
-      </w:pPr>
-      <w:r>
-        <w:rPr>
-          <w:rFonts w:cs="Times New Roman"/>
-        </w:rPr>
-        <w:t xml:space="preserve">Case 2b: </w:t>
-      </w:r>
-      <w:r>
-        <w:rPr>
-          <w:rFonts w:asciiTheme="majorHAnsi" w:hAnsiTheme="majorHAnsi" w:cstheme="majorHAnsi"/>
-        </w:rPr>
-        <w:t xml:space="preserve">python </w:t>
-      </w:r>
-      <w:r>
-        <w:rPr>
-          <w:rFonts w:asciiTheme="majorHAnsi" w:hAnsiTheme="majorHAnsi" w:cstheme="majorHAnsi"/>
-        </w:rPr>
-        <w:t xml:space="preserve">../../../run_models.py </w:t>
-      </w:r>
-      <w:r>
-        <w:rPr>
-          <w:rFonts w:asciiTheme="majorHAnsi" w:hAnsiTheme="majorHAnsi" w:cstheme="majorHAnsi"/>
-        </w:rPr>
-        <w:t>-N 1 -RS on -NS 5 -SINT 2,5 -D UTM,1774000,642900,1775995,645390 -NX 166 -NY 133 -RER on -DG on</w:t>
-      </w:r>
-    </w:p>
-    <w:p>
-      <w:pPr>
-        <w:rPr>
-          <w:rFonts w:cs="Times New Roman"/>
-        </w:rPr>
-      </w:pPr>
-      <w:r>
-        <w:rPr>
-          <w:rFonts w:cs="Times New Roman"/>
-        </w:rPr>
-        <w:t>In the case 2a we run the 100 simulations for the 100 days in parallel (</w:t>
-      </w:r>
-      <w:r>
-        <w:rPr>
-          <w:rFonts w:asciiTheme="majorHAnsi" w:hAnsiTheme="majorHAnsi" w:cstheme="majorHAnsi"/>
-        </w:rPr>
-        <w:t xml:space="preserve">-N </w:t>
-      </w:r>
-      <w:r>
-        <w:rPr>
-          <w:rFonts w:asciiTheme="majorHAnsi" w:hAnsiTheme="majorHAnsi" w:cstheme="majorHAnsi"/>
-        </w:rPr>
-        <w:t>100</w:t>
-      </w:r>
-      <w:r>
-        <w:rPr>
-          <w:rFonts w:cs="Times New Roman"/>
-        </w:rPr>
-        <w:t>).</w:t>
-      </w:r>
-      <w:r>
-        <w:rPr>
-          <w:rFonts w:cs="Times New Roman"/>
-        </w:rPr>
-        <w:t xml:space="preserve"> </w:t>
-      </w:r>
-      <w:r>
-        <w:rPr>
-          <w:rFonts w:cs="Times New Roman"/>
-        </w:rPr>
-        <w:t xml:space="preserve">We run simulations </w:t>
-      </w:r>
-      <w:r>
-        <w:rPr>
-          <w:rFonts w:cs="Times New Roman"/>
-        </w:rPr>
-        <w:t xml:space="preserve">for both cases </w:t>
-      </w:r>
-      <w:r>
-        <w:rPr>
-          <w:rFonts w:cs="Times New Roman"/>
-        </w:rPr>
-        <w:t>varying the daily value of the water vapour flux for each source, in order to catch the natural variability of the gas emission rate, and recording the hourly gas concentration at tracking points</w:t>
-      </w:r>
-      <w:r>
-        <w:rPr>
-          <w:rFonts w:cs="Times New Roman"/>
-        </w:rPr>
-        <w:t xml:space="preserve"> specified in the disgas.inp file</w:t>
-      </w:r>
-      <w:r>
-        <w:rPr>
-          <w:rFonts w:cs="Times New Roman"/>
-        </w:rPr>
-        <w:t xml:space="preserve">. To do so, the values of the water vapour fluxes are randomly sampled from the </w:t>
-      </w:r>
-      <w:r>
-        <w:rPr>
-          <w:rFonts w:cs="Times New Roman"/>
-        </w:rPr>
-        <w:t xml:space="preserve">values listed in </w:t>
-      </w:r>
-      <w:r>
-        <w:rPr>
-          <w:rFonts w:cs="Times New Roman"/>
-        </w:rPr>
-        <w:t>flux.</w:t>
-      </w:r>
-      <w:r>
-        <w:rPr>
-          <w:rFonts w:cs="Times New Roman"/>
-        </w:rPr>
-        <w:t>txt</w:t>
-      </w:r>
-      <w:r>
-        <w:rPr>
-          <w:rFonts w:cs="Times New Roman"/>
-        </w:rPr>
-        <w:t xml:space="preserve">, </w:t>
-      </w:r>
-      <w:r>
-        <w:rPr>
-          <w:rFonts w:cs="Times New Roman"/>
-        </w:rPr>
-        <w:t xml:space="preserve">which was </w:t>
-      </w:r>
-      <w:r>
-        <w:rPr>
-          <w:rFonts w:cs="Times New Roman"/>
-        </w:rPr>
-        <w:t>built</w:t>
-      </w:r>
-      <w:r>
-        <w:rPr>
-          <w:rFonts w:cs="Times New Roman"/>
-        </w:rPr>
-        <w:t xml:space="preserve"> based</w:t>
-      </w:r>
-      <w:r>
-        <w:rPr>
-          <w:rFonts w:cs="Times New Roman"/>
-        </w:rPr>
-        <w:t xml:space="preserve"> on the data available from the literature on this observable (Massaro et al., </w:t>
-      </w:r>
-      <w:r>
-        <w:rPr>
-          <w:rFonts w:cs="Times New Roman"/>
-        </w:rPr>
-        <w:t xml:space="preserve">2021 </w:t>
-      </w:r>
-      <w:r>
-        <w:rPr>
-          <w:rFonts w:cs="Times New Roman"/>
-        </w:rPr>
-        <w:t>and references therein)</w:t>
-      </w:r>
-      <w:r>
-        <w:rPr>
-          <w:rFonts w:cs="Times New Roman"/>
-        </w:rPr>
-        <w:t>, for five random sources (</w:t>
-      </w:r>
-      <w:r>
-        <w:rPr>
-          <w:rFonts w:asciiTheme="majorHAnsi" w:hAnsiTheme="majorHAnsi" w:cstheme="majorHAnsi"/>
-        </w:rPr>
-        <w:t>-RS on -NS 5</w:t>
-      </w:r>
-      <w:r>
-        <w:rPr>
-          <w:rFonts w:asciiTheme="majorHAnsi" w:hAnsiTheme="majorHAnsi" w:cstheme="majorHAnsi"/>
-        </w:rPr>
-        <w:t xml:space="preserve"> … -RER on</w:t>
-      </w:r>
-      <w:r>
-        <w:rPr>
-          <w:rFonts w:cs="Times New Roman"/>
-        </w:rPr>
-        <w:t>)</w:t>
-      </w:r>
-      <w:r>
-        <w:rPr>
-          <w:rFonts w:cs="Times New Roman"/>
-        </w:rPr>
-        <w:t xml:space="preserve">. The locations of the gas sources </w:t>
-      </w:r>
-      <w:r>
-        <w:rPr>
-          <w:rFonts w:cs="Times New Roman"/>
-        </w:rPr>
-        <w:t xml:space="preserve">were </w:t>
-      </w:r>
-      <w:r>
-        <w:rPr>
-          <w:rFonts w:cs="Times New Roman"/>
-        </w:rPr>
-        <w:t>randomly sampled by the best</w:t>
-      </w:r>
-      <w:r>
-        <w:rPr>
-          <w:rFonts w:cs="Times New Roman"/>
-        </w:rPr>
-        <w:t xml:space="preserve"> </w:t>
-      </w:r>
-      <w:r>
-        <w:rPr>
-          <w:rFonts w:cs="Times New Roman"/>
-        </w:rPr>
-        <w:t>guess probability_map.</w:t>
-      </w:r>
-      <w:r>
-        <w:rPr>
-          <w:rFonts w:cs="Times New Roman"/>
-        </w:rPr>
-        <w:t>grd</w:t>
-      </w:r>
-      <w:r>
-        <w:rPr>
-          <w:rFonts w:cs="Times New Roman"/>
-        </w:rPr>
-        <w:t xml:space="preserve"> file, which was</w:t>
-      </w:r>
-      <w:r>
-        <w:rPr>
-          <w:rFonts w:cs="Times New Roman"/>
-        </w:rPr>
-        <w:t xml:space="preserve"> </w:t>
-      </w:r>
-      <w:r>
-        <w:rPr>
-          <w:rFonts w:cs="Times New Roman"/>
-        </w:rPr>
-        <w:t>created</w:t>
-      </w:r>
-      <w:r>
-        <w:rPr>
-          <w:rFonts w:cs="Times New Roman"/>
-        </w:rPr>
-        <w:t xml:space="preserve"> on the past literature data on the main geological structures, historical eruptive vents, past observed fumarolic activity and measurements of the present-day gas emission rates (</w:t>
+        <w:t>structures, historical eruptive vents, past observed fumarolic activity and measurements of the present-day gas emission rates (</w:t>
       </w:r>
       <w:r>
         <w:t>from EUROVOLC WP12.2 deliverable, 2020</w:t>
@@ -15174,7 +15218,6 @@
           <w:noProof/>
           <w:lang w:eastAsia="it-IT"/>
         </w:rPr>
-        <w:lastRenderedPageBreak/>
         <w:drawing>
           <wp:inline distT="0" distB="0" distL="0" distR="0" wp14:anchorId="5F735B5C" wp14:editId="6784D088">
             <wp:extent cx="5166360" cy="4612094"/>
@@ -15736,6 +15779,7 @@
         <w:rPr>
           <w:rFonts w:cs="Times New Roman"/>
         </w:rPr>
+        <w:lastRenderedPageBreak/>
         <w:t xml:space="preserve">Figure </w:t>
       </w:r>
       <w:r>
@@ -15766,7 +15810,6 @@
         <w:rPr>
           <w:noProof/>
         </w:rPr>
-        <w:lastRenderedPageBreak/>
         <w:drawing>
           <wp:inline distT="0" distB="0" distL="0" distR="0" wp14:anchorId="0AE1425C" wp14:editId="0A20F373">
             <wp:extent cx="5654040" cy="4582203"/>
@@ -18025,7 +18068,7 @@
 </file>
 
 <file path=word/endnotes.xml><?xml version="1.0" encoding="utf-8"?>
-<w:endnotes xmlns:wpc="http://schemas.microsoft.com/office/word/2010/wordprocessingCanvas" xmlns:cx="http://schemas.microsoft.com/office/drawing/2014/chartex" xmlns:cx1="http://schemas.microsoft.com/office/drawing/2015/9/8/chartex" xmlns:cx2="http://schemas.microsoft.com/office/drawing/2015/10/21/chartex" xmlns:cx3="http://schemas.microsoft.com/office/drawing/2016/5/9/chartex" xmlns:cx4="http://schemas.microsoft.com/office/drawing/2016/5/10/chartex" xmlns:cx5="http://schemas.microsoft.com/office/drawing/2016/5/11/chartex" xmlns:cx6="http://schemas.microsoft.com/office/drawing/2016/5/12/chartex" xmlns:cx7="http://schemas.microsoft.com/office/drawing/2016/5/13/chartex" xmlns:cx8="http://schemas.microsoft.com/office/drawing/2016/5/14/chartex" xmlns:mc="http://schemas.openxmlformats.org/markup-compatibility/2006" xmlns:aink="http://schemas.microsoft.com/office/drawing/2016/ink" xmlns:am3d="http://schemas.microsoft.com/office/drawing/2017/model3d" xmlns:o="urn:schemas-microsoft-com:office:office" xmlns:oel="http://schemas.microsoft.com/office/2019/extlst" xmlns:r="http://schemas.openxmlformats.org/officeDocument/2006/relationships" xmlns:m="http://schemas.openxmlformats.org/officeDocument/2006/math" xmlns:v="urn:schemas-microsoft-com:vml" xmlns:wp14="http://schemas.microsoft.com/office/word/2010/wordprocessingDrawing" xmlns:wp="http://schemas.openxmlformats.org/drawingml/2006/wordprocessingDrawing" xmlns:w10="urn:schemas-microsoft-com:office:word" xmlns:w="http://schemas.openxmlformats.org/wordprocessingml/2006/main" xmlns:w14="http://schemas.microsoft.com/office/word/2010/wordml" xmlns:w15="http://schemas.microsoft.com/office/word/2012/wordml" xmlns:w16cex="http://schemas.microsoft.com/office/word/2018/wordml/cex" xmlns:w16cid="http://schemas.microsoft.com/office/word/2016/wordml/cid" xmlns:w16="http://schemas.microsoft.com/office/word/2018/wordml" xmlns:w16sdtdh="http://schemas.microsoft.com/office/word/2020/wordml/sdtdatahash" xmlns:w16se="http://schemas.microsoft.com/office/word/2015/wordml/symex" xmlns:wpg="http://schemas.microsoft.com/office/word/2010/wordprocessingGroup" xmlns:wpi="http://schemas.microsoft.com/office/word/2010/wordprocessingInk" xmlns:wne="http://schemas.microsoft.com/office/word/2006/wordml" xmlns:wps="http://schemas.microsoft.com/office/word/2010/wordprocessingShape" mc:Ignorable="w14 w15 w16se w16cid w16 w16cex w16sdtdh wp14">
+<w:endnotes xmlns:wpc="http://schemas.microsoft.com/office/word/2010/wordprocessingCanvas" xmlns:cx="http://schemas.microsoft.com/office/drawing/2014/chartex" xmlns:cx1="http://schemas.microsoft.com/office/drawing/2015/9/8/chartex" xmlns:cx2="http://schemas.microsoft.com/office/drawing/2015/10/21/chartex" xmlns:cx3="http://schemas.microsoft.com/office/drawing/2016/5/9/chartex" xmlns:cx4="http://schemas.microsoft.com/office/drawing/2016/5/10/chartex" xmlns:cx5="http://schemas.microsoft.com/office/drawing/2016/5/11/chartex" xmlns:cx6="http://schemas.microsoft.com/office/drawing/2016/5/12/chartex" xmlns:cx7="http://schemas.microsoft.com/office/drawing/2016/5/13/chartex" xmlns:cx8="http://schemas.microsoft.com/office/drawing/2016/5/14/chartex" xmlns:mc="http://schemas.openxmlformats.org/markup-compatibility/2006" xmlns:aink="http://schemas.microsoft.com/office/drawing/2016/ink" xmlns:am3d="http://schemas.microsoft.com/office/drawing/2017/model3d" xmlns:o="urn:schemas-microsoft-com:office:office" xmlns:oel="http://schemas.microsoft.com/office/2019/extlst" xmlns:r="http://schemas.openxmlformats.org/officeDocument/2006/relationships" xmlns:m="http://schemas.openxmlformats.org/officeDocument/2006/math" xmlns:v="urn:schemas-microsoft-com:vml" xmlns:wp14="http://schemas.microsoft.com/office/word/2010/wordprocessingDrawing" xmlns:wp="http://schemas.openxmlformats.org/drawingml/2006/wordprocessingDrawing" xmlns:w10="urn:schemas-microsoft-com:office:word" xmlns:w="http://schemas.openxmlformats.org/wordprocessingml/2006/main" xmlns:w14="http://schemas.microsoft.com/office/word/2010/wordml" xmlns:w15="http://schemas.microsoft.com/office/word/2012/wordml" xmlns:w16cex="http://schemas.microsoft.com/office/word/2018/wordml/cex" xmlns:w16cid="http://schemas.microsoft.com/office/word/2016/wordml/cid" xmlns:w16="http://schemas.microsoft.com/office/word/2018/wordml" xmlns:w16du="http://schemas.microsoft.com/office/word/2023/wordml/word16du" xmlns:w16sdtdh="http://schemas.microsoft.com/office/word/2020/wordml/sdtdatahash" xmlns:w16se="http://schemas.microsoft.com/office/word/2015/wordml/symex" xmlns:wpg="http://schemas.microsoft.com/office/word/2010/wordprocessingGroup" xmlns:wpi="http://schemas.microsoft.com/office/word/2010/wordprocessingInk" xmlns:wne="http://schemas.microsoft.com/office/word/2006/wordml" xmlns:wps="http://schemas.microsoft.com/office/word/2010/wordprocessingShape" mc:Ignorable="w14 w15 w16se w16cid w16 w16cex w16sdtdh wp14">
   <w:endnote w:type="separator" w:id="-1">
     <w:p>
       <w:pPr>
@@ -18050,7 +18093,7 @@
 </file>
 
 <file path=word/footer1.xml><?xml version="1.0" encoding="utf-8"?>
-<w:ftr xmlns:wpc="http://schemas.microsoft.com/office/word/2010/wordprocessingCanvas" xmlns:cx="http://schemas.microsoft.com/office/drawing/2014/chartex" xmlns:cx1="http://schemas.microsoft.com/office/drawing/2015/9/8/chartex" xmlns:cx2="http://schemas.microsoft.com/office/drawing/2015/10/21/chartex" xmlns:cx3="http://schemas.microsoft.com/office/drawing/2016/5/9/chartex" xmlns:cx4="http://schemas.microsoft.com/office/drawing/2016/5/10/chartex" xmlns:cx5="http://schemas.microsoft.com/office/drawing/2016/5/11/chartex" xmlns:cx6="http://schemas.microsoft.com/office/drawing/2016/5/12/chartex" xmlns:cx7="http://schemas.microsoft.com/office/drawing/2016/5/13/chartex" xmlns:cx8="http://schemas.microsoft.com/office/drawing/2016/5/14/chartex" xmlns:mc="http://schemas.openxmlformats.org/markup-compatibility/2006" xmlns:aink="http://schemas.microsoft.com/office/drawing/2016/ink" xmlns:am3d="http://schemas.microsoft.com/office/drawing/2017/model3d" xmlns:o="urn:schemas-microsoft-com:office:office" xmlns:oel="http://schemas.microsoft.com/office/2019/extlst" xmlns:r="http://schemas.openxmlformats.org/officeDocument/2006/relationships" xmlns:m="http://schemas.openxmlformats.org/officeDocument/2006/math" xmlns:v="urn:schemas-microsoft-com:vml" xmlns:wp14="http://schemas.microsoft.com/office/word/2010/wordprocessingDrawing" xmlns:wp="http://schemas.openxmlformats.org/drawingml/2006/wordprocessingDrawing" xmlns:w10="urn:schemas-microsoft-com:office:word" xmlns:w="http://schemas.openxmlformats.org/wordprocessingml/2006/main" xmlns:w14="http://schemas.microsoft.com/office/word/2010/wordml" xmlns:w15="http://schemas.microsoft.com/office/word/2012/wordml" xmlns:w16cex="http://schemas.microsoft.com/office/word/2018/wordml/cex" xmlns:w16cid="http://schemas.microsoft.com/office/word/2016/wordml/cid" xmlns:w16="http://schemas.microsoft.com/office/word/2018/wordml" xmlns:w16sdtdh="http://schemas.microsoft.com/office/word/2020/wordml/sdtdatahash" xmlns:w16se="http://schemas.microsoft.com/office/word/2015/wordml/symex" xmlns:wpg="http://schemas.microsoft.com/office/word/2010/wordprocessingGroup" xmlns:wpi="http://schemas.microsoft.com/office/word/2010/wordprocessingInk" xmlns:wne="http://schemas.microsoft.com/office/word/2006/wordml" xmlns:wps="http://schemas.microsoft.com/office/word/2010/wordprocessingShape" mc:Ignorable="w14 w15 w16se w16cid w16 w16cex w16sdtdh wp14">
+<w:ftr xmlns:wpc="http://schemas.microsoft.com/office/word/2010/wordprocessingCanvas" xmlns:cx="http://schemas.microsoft.com/office/drawing/2014/chartex" xmlns:cx1="http://schemas.microsoft.com/office/drawing/2015/9/8/chartex" xmlns:cx2="http://schemas.microsoft.com/office/drawing/2015/10/21/chartex" xmlns:cx3="http://schemas.microsoft.com/office/drawing/2016/5/9/chartex" xmlns:cx4="http://schemas.microsoft.com/office/drawing/2016/5/10/chartex" xmlns:cx5="http://schemas.microsoft.com/office/drawing/2016/5/11/chartex" xmlns:cx6="http://schemas.microsoft.com/office/drawing/2016/5/12/chartex" xmlns:cx7="http://schemas.microsoft.com/office/drawing/2016/5/13/chartex" xmlns:cx8="http://schemas.microsoft.com/office/drawing/2016/5/14/chartex" xmlns:mc="http://schemas.openxmlformats.org/markup-compatibility/2006" xmlns:aink="http://schemas.microsoft.com/office/drawing/2016/ink" xmlns:am3d="http://schemas.microsoft.com/office/drawing/2017/model3d" xmlns:o="urn:schemas-microsoft-com:office:office" xmlns:oel="http://schemas.microsoft.com/office/2019/extlst" xmlns:r="http://schemas.openxmlformats.org/officeDocument/2006/relationships" xmlns:m="http://schemas.openxmlformats.org/officeDocument/2006/math" xmlns:v="urn:schemas-microsoft-com:vml" xmlns:wp14="http://schemas.microsoft.com/office/word/2010/wordprocessingDrawing" xmlns:wp="http://schemas.openxmlformats.org/drawingml/2006/wordprocessingDrawing" xmlns:w10="urn:schemas-microsoft-com:office:word" xmlns:w="http://schemas.openxmlformats.org/wordprocessingml/2006/main" xmlns:w14="http://schemas.microsoft.com/office/word/2010/wordml" xmlns:w15="http://schemas.microsoft.com/office/word/2012/wordml" xmlns:w16cex="http://schemas.microsoft.com/office/word/2018/wordml/cex" xmlns:w16cid="http://schemas.microsoft.com/office/word/2016/wordml/cid" xmlns:w16="http://schemas.microsoft.com/office/word/2018/wordml" xmlns:w16du="http://schemas.microsoft.com/office/word/2023/wordml/word16du" xmlns:w16sdtdh="http://schemas.microsoft.com/office/word/2020/wordml/sdtdatahash" xmlns:w16se="http://schemas.microsoft.com/office/word/2015/wordml/symex" xmlns:wpg="http://schemas.microsoft.com/office/word/2010/wordprocessingGroup" xmlns:wpi="http://schemas.microsoft.com/office/word/2010/wordprocessingInk" xmlns:wne="http://schemas.microsoft.com/office/word/2006/wordml" xmlns:wps="http://schemas.microsoft.com/office/word/2010/wordprocessingShape" mc:Ignorable="w14 w15 w16se w16cid w16 w16cex w16sdtdh wp14">
   <w:p>
     <w:pPr>
       <w:pStyle w:val="Pidipagina"/>
@@ -18085,7 +18128,7 @@
 </file>
 
 <file path=word/footer2.xml><?xml version="1.0" encoding="utf-8"?>
-<w:ftr xmlns:wpc="http://schemas.microsoft.com/office/word/2010/wordprocessingCanvas" xmlns:cx="http://schemas.microsoft.com/office/drawing/2014/chartex" xmlns:cx1="http://schemas.microsoft.com/office/drawing/2015/9/8/chartex" xmlns:cx2="http://schemas.microsoft.com/office/drawing/2015/10/21/chartex" xmlns:cx3="http://schemas.microsoft.com/office/drawing/2016/5/9/chartex" xmlns:cx4="http://schemas.microsoft.com/office/drawing/2016/5/10/chartex" xmlns:cx5="http://schemas.microsoft.com/office/drawing/2016/5/11/chartex" xmlns:cx6="http://schemas.microsoft.com/office/drawing/2016/5/12/chartex" xmlns:cx7="http://schemas.microsoft.com/office/drawing/2016/5/13/chartex" xmlns:cx8="http://schemas.microsoft.com/office/drawing/2016/5/14/chartex" xmlns:mc="http://schemas.openxmlformats.org/markup-compatibility/2006" xmlns:aink="http://schemas.microsoft.com/office/drawing/2016/ink" xmlns:am3d="http://schemas.microsoft.com/office/drawing/2017/model3d" xmlns:o="urn:schemas-microsoft-com:office:office" xmlns:oel="http://schemas.microsoft.com/office/2019/extlst" xmlns:r="http://schemas.openxmlformats.org/officeDocument/2006/relationships" xmlns:m="http://schemas.openxmlformats.org/officeDocument/2006/math" xmlns:v="urn:schemas-microsoft-com:vml" xmlns:wp14="http://schemas.microsoft.com/office/word/2010/wordprocessingDrawing" xmlns:wp="http://schemas.openxmlformats.org/drawingml/2006/wordprocessingDrawing" xmlns:w10="urn:schemas-microsoft-com:office:word" xmlns:w="http://schemas.openxmlformats.org/wordprocessingml/2006/main" xmlns:w14="http://schemas.microsoft.com/office/word/2010/wordml" xmlns:w15="http://schemas.microsoft.com/office/word/2012/wordml" xmlns:w16cex="http://schemas.microsoft.com/office/word/2018/wordml/cex" xmlns:w16cid="http://schemas.microsoft.com/office/word/2016/wordml/cid" xmlns:w16="http://schemas.microsoft.com/office/word/2018/wordml" xmlns:w16sdtdh="http://schemas.microsoft.com/office/word/2020/wordml/sdtdatahash" xmlns:w16se="http://schemas.microsoft.com/office/word/2015/wordml/symex" xmlns:wpg="http://schemas.microsoft.com/office/word/2010/wordprocessingGroup" xmlns:wpi="http://schemas.microsoft.com/office/word/2010/wordprocessingInk" xmlns:wne="http://schemas.microsoft.com/office/word/2006/wordml" xmlns:wps="http://schemas.microsoft.com/office/word/2010/wordprocessingShape" mc:Ignorable="w14 w15 w16se w16cid w16 w16cex w16sdtdh wp14">
+<w:ftr xmlns:wpc="http://schemas.microsoft.com/office/word/2010/wordprocessingCanvas" xmlns:cx="http://schemas.microsoft.com/office/drawing/2014/chartex" xmlns:cx1="http://schemas.microsoft.com/office/drawing/2015/9/8/chartex" xmlns:cx2="http://schemas.microsoft.com/office/drawing/2015/10/21/chartex" xmlns:cx3="http://schemas.microsoft.com/office/drawing/2016/5/9/chartex" xmlns:cx4="http://schemas.microsoft.com/office/drawing/2016/5/10/chartex" xmlns:cx5="http://schemas.microsoft.com/office/drawing/2016/5/11/chartex" xmlns:cx6="http://schemas.microsoft.com/office/drawing/2016/5/12/chartex" xmlns:cx7="http://schemas.microsoft.com/office/drawing/2016/5/13/chartex" xmlns:cx8="http://schemas.microsoft.com/office/drawing/2016/5/14/chartex" xmlns:mc="http://schemas.openxmlformats.org/markup-compatibility/2006" xmlns:aink="http://schemas.microsoft.com/office/drawing/2016/ink" xmlns:am3d="http://schemas.microsoft.com/office/drawing/2017/model3d" xmlns:o="urn:schemas-microsoft-com:office:office" xmlns:oel="http://schemas.microsoft.com/office/2019/extlst" xmlns:r="http://schemas.openxmlformats.org/officeDocument/2006/relationships" xmlns:m="http://schemas.openxmlformats.org/officeDocument/2006/math" xmlns:v="urn:schemas-microsoft-com:vml" xmlns:wp14="http://schemas.microsoft.com/office/word/2010/wordprocessingDrawing" xmlns:wp="http://schemas.openxmlformats.org/drawingml/2006/wordprocessingDrawing" xmlns:w10="urn:schemas-microsoft-com:office:word" xmlns:w="http://schemas.openxmlformats.org/wordprocessingml/2006/main" xmlns:w14="http://schemas.microsoft.com/office/word/2010/wordml" xmlns:w15="http://schemas.microsoft.com/office/word/2012/wordml" xmlns:w16cex="http://schemas.microsoft.com/office/word/2018/wordml/cex" xmlns:w16cid="http://schemas.microsoft.com/office/word/2016/wordml/cid" xmlns:w16="http://schemas.microsoft.com/office/word/2018/wordml" xmlns:w16du="http://schemas.microsoft.com/office/word/2023/wordml/word16du" xmlns:w16sdtdh="http://schemas.microsoft.com/office/word/2020/wordml/sdtdatahash" xmlns:w16se="http://schemas.microsoft.com/office/word/2015/wordml/symex" xmlns:wpg="http://schemas.microsoft.com/office/word/2010/wordprocessingGroup" xmlns:wpi="http://schemas.microsoft.com/office/word/2010/wordprocessingInk" xmlns:wne="http://schemas.microsoft.com/office/word/2006/wordml" xmlns:wps="http://schemas.microsoft.com/office/word/2010/wordprocessingShape" mc:Ignorable="w14 w15 w16se w16cid w16 w16cex w16sdtdh wp14">
   <w:sdt>
     <w:sdtPr>
       <w:id w:val="619031114"/>
@@ -18138,7 +18181,7 @@
 </file>
 
 <file path=word/footnotes.xml><?xml version="1.0" encoding="utf-8"?>
-<w:footnotes xmlns:wpc="http://schemas.microsoft.com/office/word/2010/wordprocessingCanvas" xmlns:cx="http://schemas.microsoft.com/office/drawing/2014/chartex" xmlns:cx1="http://schemas.microsoft.com/office/drawing/2015/9/8/chartex" xmlns:cx2="http://schemas.microsoft.com/office/drawing/2015/10/21/chartex" xmlns:cx3="http://schemas.microsoft.com/office/drawing/2016/5/9/chartex" xmlns:cx4="http://schemas.microsoft.com/office/drawing/2016/5/10/chartex" xmlns:cx5="http://schemas.microsoft.com/office/drawing/2016/5/11/chartex" xmlns:cx6="http://schemas.microsoft.com/office/drawing/2016/5/12/chartex" xmlns:cx7="http://schemas.microsoft.com/office/drawing/2016/5/13/chartex" xmlns:cx8="http://schemas.microsoft.com/office/drawing/2016/5/14/chartex" xmlns:mc="http://schemas.openxmlformats.org/markup-compatibility/2006" xmlns:aink="http://schemas.microsoft.com/office/drawing/2016/ink" xmlns:am3d="http://schemas.microsoft.com/office/drawing/2017/model3d" xmlns:o="urn:schemas-microsoft-com:office:office" xmlns:oel="http://schemas.microsoft.com/office/2019/extlst" xmlns:r="http://schemas.openxmlformats.org/officeDocument/2006/relationships" xmlns:m="http://schemas.openxmlformats.org/officeDocument/2006/math" xmlns:v="urn:schemas-microsoft-com:vml" xmlns:wp14="http://schemas.microsoft.com/office/word/2010/wordprocessingDrawing" xmlns:wp="http://schemas.openxmlformats.org/drawingml/2006/wordprocessingDrawing" xmlns:w10="urn:schemas-microsoft-com:office:word" xmlns:w="http://schemas.openxmlformats.org/wordprocessingml/2006/main" xmlns:w14="http://schemas.microsoft.com/office/word/2010/wordml" xmlns:w15="http://schemas.microsoft.com/office/word/2012/wordml" xmlns:w16cex="http://schemas.microsoft.com/office/word/2018/wordml/cex" xmlns:w16cid="http://schemas.microsoft.com/office/word/2016/wordml/cid" xmlns:w16="http://schemas.microsoft.com/office/word/2018/wordml" xmlns:w16sdtdh="http://schemas.microsoft.com/office/word/2020/wordml/sdtdatahash" xmlns:w16se="http://schemas.microsoft.com/office/word/2015/wordml/symex" xmlns:wpg="http://schemas.microsoft.com/office/word/2010/wordprocessingGroup" xmlns:wpi="http://schemas.microsoft.com/office/word/2010/wordprocessingInk" xmlns:wne="http://schemas.microsoft.com/office/word/2006/wordml" xmlns:wps="http://schemas.microsoft.com/office/word/2010/wordprocessingShape" mc:Ignorable="w14 w15 w16se w16cid w16 w16cex w16sdtdh wp14">
+<w:footnotes xmlns:wpc="http://schemas.microsoft.com/office/word/2010/wordprocessingCanvas" xmlns:cx="http://schemas.microsoft.com/office/drawing/2014/chartex" xmlns:cx1="http://schemas.microsoft.com/office/drawing/2015/9/8/chartex" xmlns:cx2="http://schemas.microsoft.com/office/drawing/2015/10/21/chartex" xmlns:cx3="http://schemas.microsoft.com/office/drawing/2016/5/9/chartex" xmlns:cx4="http://schemas.microsoft.com/office/drawing/2016/5/10/chartex" xmlns:cx5="http://schemas.microsoft.com/office/drawing/2016/5/11/chartex" xmlns:cx6="http://schemas.microsoft.com/office/drawing/2016/5/12/chartex" xmlns:cx7="http://schemas.microsoft.com/office/drawing/2016/5/13/chartex" xmlns:cx8="http://schemas.microsoft.com/office/drawing/2016/5/14/chartex" xmlns:mc="http://schemas.openxmlformats.org/markup-compatibility/2006" xmlns:aink="http://schemas.microsoft.com/office/drawing/2016/ink" xmlns:am3d="http://schemas.microsoft.com/office/drawing/2017/model3d" xmlns:o="urn:schemas-microsoft-com:office:office" xmlns:oel="http://schemas.microsoft.com/office/2019/extlst" xmlns:r="http://schemas.openxmlformats.org/officeDocument/2006/relationships" xmlns:m="http://schemas.openxmlformats.org/officeDocument/2006/math" xmlns:v="urn:schemas-microsoft-com:vml" xmlns:wp14="http://schemas.microsoft.com/office/word/2010/wordprocessingDrawing" xmlns:wp="http://schemas.openxmlformats.org/drawingml/2006/wordprocessingDrawing" xmlns:w10="urn:schemas-microsoft-com:office:word" xmlns:w="http://schemas.openxmlformats.org/wordprocessingml/2006/main" xmlns:w14="http://schemas.microsoft.com/office/word/2010/wordml" xmlns:w15="http://schemas.microsoft.com/office/word/2012/wordml" xmlns:w16cex="http://schemas.microsoft.com/office/word/2018/wordml/cex" xmlns:w16cid="http://schemas.microsoft.com/office/word/2016/wordml/cid" xmlns:w16="http://schemas.microsoft.com/office/word/2018/wordml" xmlns:w16du="http://schemas.microsoft.com/office/word/2023/wordml/word16du" xmlns:w16sdtdh="http://schemas.microsoft.com/office/word/2020/wordml/sdtdatahash" xmlns:w16se="http://schemas.microsoft.com/office/word/2015/wordml/symex" xmlns:wpg="http://schemas.microsoft.com/office/word/2010/wordprocessingGroup" xmlns:wpi="http://schemas.microsoft.com/office/word/2010/wordprocessingInk" xmlns:wne="http://schemas.microsoft.com/office/word/2006/wordml" xmlns:wps="http://schemas.microsoft.com/office/word/2010/wordprocessingShape" mc:Ignorable="w14 w15 w16se w16cid w16 w16cex w16sdtdh wp14">
   <w:footnote w:type="separator" w:id="-1">
     <w:p>
       <w:pPr>
@@ -18163,7 +18206,7 @@
 </file>
 
 <file path=word/numbering.xml><?xml version="1.0" encoding="utf-8"?>
-<w:numbering xmlns:wpc="http://schemas.microsoft.com/office/word/2010/wordprocessingCanvas" xmlns:cx="http://schemas.microsoft.com/office/drawing/2014/chartex" xmlns:cx1="http://schemas.microsoft.com/office/drawing/2015/9/8/chartex" xmlns:cx2="http://schemas.microsoft.com/office/drawing/2015/10/21/chartex" xmlns:cx3="http://schemas.microsoft.com/office/drawing/2016/5/9/chartex" xmlns:cx4="http://schemas.microsoft.com/office/drawing/2016/5/10/chartex" xmlns:cx5="http://schemas.microsoft.com/office/drawing/2016/5/11/chartex" xmlns:cx6="http://schemas.microsoft.com/office/drawing/2016/5/12/chartex" xmlns:cx7="http://schemas.microsoft.com/office/drawing/2016/5/13/chartex" xmlns:cx8="http://schemas.microsoft.com/office/drawing/2016/5/14/chartex" xmlns:mc="http://schemas.openxmlformats.org/markup-compatibility/2006" xmlns:aink="http://schemas.microsoft.com/office/drawing/2016/ink" xmlns:am3d="http://schemas.microsoft.com/office/drawing/2017/model3d" xmlns:o="urn:schemas-microsoft-com:office:office" xmlns:oel="http://schemas.microsoft.com/office/2019/extlst" xmlns:r="http://schemas.openxmlformats.org/officeDocument/2006/relationships" xmlns:m="http://schemas.openxmlformats.org/officeDocument/2006/math" xmlns:v="urn:schemas-microsoft-com:vml" xmlns:wp14="http://schemas.microsoft.com/office/word/2010/wordprocessingDrawing" xmlns:wp="http://schemas.openxmlformats.org/drawingml/2006/wordprocessingDrawing" xmlns:w10="urn:schemas-microsoft-com:office:word" xmlns:w="http://schemas.openxmlformats.org/wordprocessingml/2006/main" xmlns:w14="http://schemas.microsoft.com/office/word/2010/wordml" xmlns:w15="http://schemas.microsoft.com/office/word/2012/wordml" xmlns:w16cex="http://schemas.microsoft.com/office/word/2018/wordml/cex" xmlns:w16cid="http://schemas.microsoft.com/office/word/2016/wordml/cid" xmlns:w16="http://schemas.microsoft.com/office/word/2018/wordml" xmlns:w16sdtdh="http://schemas.microsoft.com/office/word/2020/wordml/sdtdatahash" xmlns:w16se="http://schemas.microsoft.com/office/word/2015/wordml/symex" xmlns:wpg="http://schemas.microsoft.com/office/word/2010/wordprocessingGroup" xmlns:wpi="http://schemas.microsoft.com/office/word/2010/wordprocessingInk" xmlns:wne="http://schemas.microsoft.com/office/word/2006/wordml" xmlns:wps="http://schemas.microsoft.com/office/word/2010/wordprocessingShape" mc:Ignorable="w14 w15 w16se w16cid w16 w16cex w16sdtdh wp14">
+<w:numbering xmlns:wpc="http://schemas.microsoft.com/office/word/2010/wordprocessingCanvas" xmlns:cx="http://schemas.microsoft.com/office/drawing/2014/chartex" xmlns:cx1="http://schemas.microsoft.com/office/drawing/2015/9/8/chartex" xmlns:cx2="http://schemas.microsoft.com/office/drawing/2015/10/21/chartex" xmlns:cx3="http://schemas.microsoft.com/office/drawing/2016/5/9/chartex" xmlns:cx4="http://schemas.microsoft.com/office/drawing/2016/5/10/chartex" xmlns:cx5="http://schemas.microsoft.com/office/drawing/2016/5/11/chartex" xmlns:cx6="http://schemas.microsoft.com/office/drawing/2016/5/12/chartex" xmlns:cx7="http://schemas.microsoft.com/office/drawing/2016/5/13/chartex" xmlns:cx8="http://schemas.microsoft.com/office/drawing/2016/5/14/chartex" xmlns:mc="http://schemas.openxmlformats.org/markup-compatibility/2006" xmlns:aink="http://schemas.microsoft.com/office/drawing/2016/ink" xmlns:am3d="http://schemas.microsoft.com/office/drawing/2017/model3d" xmlns:o="urn:schemas-microsoft-com:office:office" xmlns:oel="http://schemas.microsoft.com/office/2019/extlst" xmlns:r="http://schemas.openxmlformats.org/officeDocument/2006/relationships" xmlns:m="http://schemas.openxmlformats.org/officeDocument/2006/math" xmlns:v="urn:schemas-microsoft-com:vml" xmlns:wp14="http://schemas.microsoft.com/office/word/2010/wordprocessingDrawing" xmlns:wp="http://schemas.openxmlformats.org/drawingml/2006/wordprocessingDrawing" xmlns:w10="urn:schemas-microsoft-com:office:word" xmlns:w="http://schemas.openxmlformats.org/wordprocessingml/2006/main" xmlns:w14="http://schemas.microsoft.com/office/word/2010/wordml" xmlns:w15="http://schemas.microsoft.com/office/word/2012/wordml" xmlns:w16cex="http://schemas.microsoft.com/office/word/2018/wordml/cex" xmlns:w16cid="http://schemas.microsoft.com/office/word/2016/wordml/cid" xmlns:w16="http://schemas.microsoft.com/office/word/2018/wordml" xmlns:w16du="http://schemas.microsoft.com/office/word/2023/wordml/word16du" xmlns:w16sdtdh="http://schemas.microsoft.com/office/word/2020/wordml/sdtdatahash" xmlns:w16se="http://schemas.microsoft.com/office/word/2015/wordml/symex" xmlns:wpg="http://schemas.microsoft.com/office/word/2010/wordprocessingGroup" xmlns:wpi="http://schemas.microsoft.com/office/word/2010/wordprocessingInk" xmlns:wne="http://schemas.microsoft.com/office/word/2006/wordml" xmlns:wps="http://schemas.microsoft.com/office/word/2010/wordprocessingShape" mc:Ignorable="w14 w15 w16se w16cid w16 w16cex w16sdtdh wp14">
   <w:abstractNum w:abstractNumId="0" w15:restartNumberingAfterBreak="0">
     <w:nsid w:val="09A40874"/>
     <w:multiLevelType w:val="hybridMultilevel"/>

</xml_diff>

<commit_message>
Started updating the examples
</commit_message>
<xml_diff>
--- a/Manual/User_Manual.docx
+++ b/Manual/User_Manual.docx
@@ -4786,6 +4786,7 @@
           <w:rStyle w:val="None"/>
           <w:rFonts w:asciiTheme="majorHAnsi" w:hAnsiTheme="majorHAnsi" w:cstheme="majorHAnsi"/>
           <w:sz w:val="22"/>
+          <w:lang w:val="fr-FR"/>
         </w:rPr>
       </w:pPr>
       <w:proofErr w:type="spellStart"/>
@@ -4794,6 +4795,7 @@
           <w:rStyle w:val="None"/>
           <w:rFonts w:asciiTheme="majorHAnsi" w:hAnsiTheme="majorHAnsi" w:cstheme="majorHAnsi"/>
           <w:sz w:val="22"/>
+          <w:lang w:val="fr-FR"/>
         </w:rPr>
         <w:t>conda</w:t>
       </w:r>
@@ -4803,23 +4805,57 @@
           <w:rStyle w:val="None"/>
           <w:rFonts w:asciiTheme="majorHAnsi" w:hAnsiTheme="majorHAnsi" w:cstheme="majorHAnsi"/>
           <w:sz w:val="22"/>
+          <w:lang w:val="fr-FR"/>
         </w:rPr>
         <w:t xml:space="preserve"> </w:t>
       </w:r>
+      <w:proofErr w:type="spellStart"/>
       <w:r>
         <w:rPr>
           <w:rStyle w:val="None"/>
           <w:rFonts w:asciiTheme="majorHAnsi" w:hAnsiTheme="majorHAnsi" w:cstheme="majorHAnsi"/>
           <w:sz w:val="22"/>
-        </w:rPr>
-        <w:t xml:space="preserve">env create -f </w:t>
-      </w:r>
-      <w:proofErr w:type="spellStart"/>
+          <w:lang w:val="fr-FR"/>
+        </w:rPr>
+        <w:t>env</w:t>
+      </w:r>
+      <w:proofErr w:type="spellEnd"/>
       <w:r>
         <w:rPr>
           <w:rStyle w:val="None"/>
           <w:rFonts w:asciiTheme="majorHAnsi" w:hAnsiTheme="majorHAnsi" w:cstheme="majorHAnsi"/>
           <w:sz w:val="22"/>
+          <w:lang w:val="fr-FR"/>
+        </w:rPr>
+        <w:t xml:space="preserve"> </w:t>
+      </w:r>
+      <w:proofErr w:type="spellStart"/>
+      <w:r>
+        <w:rPr>
+          <w:rStyle w:val="None"/>
+          <w:rFonts w:asciiTheme="majorHAnsi" w:hAnsiTheme="majorHAnsi" w:cstheme="majorHAnsi"/>
+          <w:sz w:val="22"/>
+          <w:lang w:val="fr-FR"/>
+        </w:rPr>
+        <w:t>create</w:t>
+      </w:r>
+      <w:proofErr w:type="spellEnd"/>
+      <w:r>
+        <w:rPr>
+          <w:rStyle w:val="None"/>
+          <w:rFonts w:asciiTheme="majorHAnsi" w:hAnsiTheme="majorHAnsi" w:cstheme="majorHAnsi"/>
+          <w:sz w:val="22"/>
+          <w:lang w:val="fr-FR"/>
+        </w:rPr>
+        <w:t xml:space="preserve"> -f </w:t>
+      </w:r>
+      <w:proofErr w:type="spellStart"/>
+      <w:r>
+        <w:rPr>
+          <w:rStyle w:val="None"/>
+          <w:rFonts w:asciiTheme="majorHAnsi" w:hAnsiTheme="majorHAnsi" w:cstheme="majorHAnsi"/>
+          <w:sz w:val="22"/>
+          <w:lang w:val="fr-FR"/>
         </w:rPr>
         <w:t>environment.yml</w:t>
       </w:r>
@@ -11151,6 +11187,11 @@
     <w:p/>
     <w:p>
       <w:r>
+        <w:t>[FABIO]: when updating this, remember to add a note that 0.0 m is always added to the output heights</w:t>
+      </w:r>
+    </w:p>
+    <w:p>
+      <w:r>
         <w:t>This script is used to control the simulations of DIAGNO, DISGAS and TWODEE. DIAGNO is always run by run_models.py, while the user can choose whether to run DISGAS or TWODEE or both. The possible arguments of this scripts are:</w:t>
       </w:r>
     </w:p>
@@ -11223,6 +11264,7 @@
           <w:sz w:val="22"/>
           <w:szCs w:val="22"/>
         </w:rPr>
+        <w:lastRenderedPageBreak/>
         <w:t xml:space="preserve">-h, --help            </w:t>
       </w:r>
     </w:p>
@@ -11295,7 +11337,6 @@
           <w:sz w:val="22"/>
           <w:szCs w:val="22"/>
         </w:rPr>
-        <w:lastRenderedPageBreak/>
         <w:t>Maximum number of allowed simultaneous processes, for parallel processing.</w:t>
       </w:r>
       <w:r>
@@ -12716,6 +12757,7 @@
           <w:sz w:val="22"/>
           <w:szCs w:val="22"/>
         </w:rPr>
+        <w:lastRenderedPageBreak/>
         <w:t xml:space="preserve">Grid spacing (in m) along the </w:t>
       </w:r>
       <w:r>
@@ -12847,7 +12889,6 @@
           <w:sz w:val="22"/>
           <w:szCs w:val="22"/>
         </w:rPr>
-        <w:lastRenderedPageBreak/>
         <w:t>-RER RANDOM_EMISSION, --</w:t>
       </w:r>
       <w:proofErr w:type="spellStart"/>
@@ -13551,6 +13592,22 @@
       </w:pPr>
     </w:p>
     <w:p>
+      <w:r>
+        <w:t>[FABIO]: when updating this, remember to add a note that 0.0 m is always added to the output heights</w:t>
+      </w:r>
+      <w:r>
+        <w:t xml:space="preserve"> in </w:t>
+      </w:r>
+      <w:proofErr w:type="spellStart"/>
+      <w:r>
+        <w:t>run_models</w:t>
+      </w:r>
+      <w:proofErr w:type="spellEnd"/>
+      <w:r>
+        <w:t xml:space="preserve">, therefore the user should take this extra layer into account when setting -L </w:t>
+      </w:r>
+    </w:p>
+    <w:p>
       <w:pPr>
         <w:rPr>
           <w:rFonts w:cs="Times New Roman"/>
@@ -14083,6 +14140,7 @@
           <w:sz w:val="22"/>
           <w:szCs w:val="22"/>
         </w:rPr>
+        <w:lastRenderedPageBreak/>
         <w:t xml:space="preserve">-PER PERSISTENCE, --persistence </w:t>
       </w:r>
       <w:proofErr w:type="spellStart"/>
@@ -14200,7 +14258,6 @@
           <w:sz w:val="22"/>
           <w:lang w:val="en-GB"/>
         </w:rPr>
-        <w:lastRenderedPageBreak/>
         <w:t>C</w:t>
       </w:r>
       <w:proofErr w:type="spellStart"/>
@@ -15829,6 +15886,7 @@
         <w:rPr>
           <w:b w:val="0"/>
         </w:rPr>
+        <w:lastRenderedPageBreak/>
         <w:t>5.</w:t>
       </w:r>
       <w:r>
@@ -15872,11 +15930,7 @@
         <w:t xml:space="preserve"> under different meteorological conditions in order to assess the potential hazard. </w:t>
       </w:r>
       <w:r>
-        <w:t xml:space="preserve">The three examples are </w:t>
-      </w:r>
-      <w:r>
-        <w:lastRenderedPageBreak/>
-        <w:t>available in the package in the folder “Examples”, with input files and the commands used in this section.</w:t>
+        <w:t>The three examples are available in the package in the folder “Examples”, with input files and the commands used in this section.</w:t>
       </w:r>
     </w:p>
     <w:p>

</xml_diff>

<commit_message>
Updated User_Manual.docx and removed sample_outputs folders
</commit_message>
<xml_diff>
--- a/Manual/User_Manual.docx
+++ b/Manual/User_Manual.docx
@@ -5720,7 +5720,10 @@
         <w:t xml:space="preserve">. </w:t>
       </w:r>
       <w:r>
-        <w:t xml:space="preserve">In particular, the conversion factor </w:t>
+        <w:t>Specifically</w:t>
+      </w:r>
+      <w:r>
+        <w:t xml:space="preserve">, the conversion factor </w:t>
       </w:r>
       <w:r>
         <w:t>used</w:t>
@@ -6018,19 +6021,7 @@
                   <w:rPr>
                     <w:rFonts w:ascii="Cambria Math" w:eastAsia="Cambria Math" w:hAnsi="Cambria Math" w:cs="Cambria Math"/>
                   </w:rPr>
-                  <m:t>C[</m:t>
-                </m:r>
-                <m:r>
-                  <w:rPr>
-                    <w:rFonts w:ascii="Cambria Math" w:eastAsia="Cambria Math" w:hAnsi="Cambria Math" w:cs="Cambria Math"/>
-                  </w:rPr>
-                  <m:t>ppm</m:t>
-                </m:r>
-                <m:r>
-                  <w:rPr>
-                    <w:rFonts w:ascii="Cambria Math" w:eastAsia="Cambria Math" w:hAnsi="Cambria Math" w:cs="Cambria Math"/>
-                  </w:rPr>
-                  <m:t>]</m:t>
+                  <m:t>C[ppm]</m:t>
                 </m:r>
               </m:oMath>
             </m:oMathPara>
@@ -6322,7 +6313,13 @@
         <w:t xml:space="preserve"> procedure described above</w:t>
       </w:r>
       <w:r>
-        <w:t>, this approach could lead to errors in the final value of the concentrations. For example, if one sets a background concentration for CO2 of 350 ppm in the “problemname”.inp file, DISGAS or TWODEE will apply this background concentration to the whole computational domain in their output files. When these are processed by VIGIL in the post processing stage, if more than one gas specie is considered (e.g., for converting from one specie to another), this background would be equally applied to any gas specie causing an error.</w:t>
+        <w:t xml:space="preserve">, this approach could lead to errors in the final value of the concentrations. For example, if one sets a background concentration for CO2 of 350 ppm in the </w:t>
+      </w:r>
+      <w:r>
+        <w:t>twodee</w:t>
+      </w:r>
+      <w:r>
+        <w:t>.inp file, TWODEE will apply this background concentration to the whole computational domain in their output files. When these are processed by VIGIL in the post processing stage, if more than one gas specie is considered (e.g., for converting from one specie to another), this background would be equally applied to any gas specie causing an error.</w:t>
       </w:r>
       <w:r>
         <w:t xml:space="preserve"> It is therefore recommended to always set “CONCENTRATION_BG” to 0 ppm in twodee.inp to avoid possible errors, particularly when converting from a gas specie to another, and also for consistency with DISGAS, which currently does not have an analogous command. </w:t>
@@ -6371,7 +6368,32 @@
         <w:t xml:space="preserve"> and temperature</w:t>
       </w:r>
       <w:r>
-        <w:t xml:space="preserve">, which is used by VIGIL to calculate the gas density at the source in order to estimate the source Richardson number, which in turn is needed to set the scenario automatically (light gas with DISGAS or dense gas with TWODEE) if required by the user.  </w:t>
+        <w:t xml:space="preserve"> </w:t>
+      </w:r>
+      <w:r>
+        <w:rPr>
+          <w:i/>
+          <w:iCs/>
+        </w:rPr>
+        <w:t>T</w:t>
+      </w:r>
+      <w:r>
+        <w:t xml:space="preserve"> [K]</w:t>
+      </w:r>
+      <w:r>
+        <w:t xml:space="preserve">, which </w:t>
+      </w:r>
+      <w:r>
+        <w:t>are</w:t>
+      </w:r>
+      <w:r>
+        <w:t xml:space="preserve"> used by VIGIL to calculate the gas density at the source in order to estimate the source Richardson number, which in turn is needed to set the scenario automatically (light gas with DISGAS or dense gas with TWODEE) if required by the user</w:t>
+      </w:r>
+      <w:r>
+        <w:t xml:space="preserve"> (eq. 3)</w:t>
+      </w:r>
+      <w:r>
+        <w:t xml:space="preserve">.  </w:t>
       </w:r>
     </w:p>
     <w:p>
@@ -6696,19 +6718,6 @@
         <w:rPr>
           <w:rFonts w:cs="Times New Roman"/>
         </w:rPr>
-        <w:t>[FABIO: da qui]</w:t>
-      </w:r>
-    </w:p>
-    <w:p>
-      <w:pPr>
-        <w:rPr>
-          <w:rFonts w:cs="Times New Roman"/>
-        </w:rPr>
-      </w:pPr>
-      <w:r>
-        <w:rPr>
-          <w:rFonts w:cs="Times New Roman"/>
-        </w:rPr>
         <w:t>Where the columns with headers with “/” define the molar ratio</w:t>
       </w:r>
       <w:r>
@@ -6721,7 +6730,7 @@
         <w:rPr>
           <w:rFonts w:cs="Times New Roman"/>
         </w:rPr>
-        <w:t xml:space="preserve"> the next columns</w:t>
+        <w:t xml:space="preserve"> the columns</w:t>
       </w:r>
       <w:r>
         <w:rPr>
@@ -6801,7 +6810,25 @@
         <w:rPr>
           <w:rFonts w:cs="Times New Roman"/>
         </w:rPr>
-        <w:t xml:space="preserve"> Finally, the headers “BG_” + gas specie (e.g., “BG_</w:t>
+        <w:t xml:space="preserve"> T</w:t>
+      </w:r>
+      <w:r>
+        <w:rPr>
+          <w:rFonts w:cs="Times New Roman"/>
+        </w:rPr>
+        <w:t>he headers “BG_”</w:t>
+      </w:r>
+      <w:r>
+        <w:rPr>
+          <w:rFonts w:cs="Times New Roman"/>
+        </w:rPr>
+        <w:t>, “R_”, “T_”</w:t>
+      </w:r>
+      <w:r>
+        <w:rPr>
+          <w:rFonts w:cs="Times New Roman"/>
+        </w:rPr>
+        <w:t xml:space="preserve"> + gas specie (e.g., “BG_</w:t>
       </w:r>
       <w:r>
         <w:rPr>
@@ -6813,7 +6840,25 @@
         <w:rPr>
           <w:rFonts w:cs="Times New Roman"/>
         </w:rPr>
-        <w:t>”) are used to provide the value of the background concentration of the gas specie in the atmosphere in ppm.</w:t>
+        <w:t>”) are used to provide the value of the background concentration</w:t>
+      </w:r>
+      <w:r>
+        <w:rPr>
+          <w:rFonts w:cs="Times New Roman"/>
+        </w:rPr>
+        <w:t xml:space="preserve"> in the atmosphere in ppm, specific gas constant and temperature</w:t>
+      </w:r>
+      <w:r>
+        <w:rPr>
+          <w:rFonts w:cs="Times New Roman"/>
+        </w:rPr>
+        <w:t xml:space="preserve"> of the gas specie</w:t>
+      </w:r>
+      <w:r>
+        <w:rPr>
+          <w:rFonts w:cs="Times New Roman"/>
+        </w:rPr>
+        <w:t>, respectively.</w:t>
       </w:r>
     </w:p>
     <w:p>
@@ -7354,19 +7399,7 @@
         <w:rPr>
           <w:rFonts w:asciiTheme="majorHAnsi" w:hAnsiTheme="majorHAnsi" w:cstheme="majorHAnsi"/>
         </w:rPr>
-        <w:t>[-h] [-M MODE]</w:t>
-      </w:r>
-      <w:r>
-        <w:rPr>
-          <w:rFonts w:asciiTheme="majorHAnsi" w:hAnsiTheme="majorHAnsi" w:cstheme="majorHAnsi"/>
-        </w:rPr>
-        <w:t xml:space="preserve"> [-RT RUN_TYPE] [-CS CONTINUOUS_SIMULATION]</w:t>
-      </w:r>
-      <w:r>
-        <w:rPr>
-          <w:rFonts w:asciiTheme="majorHAnsi" w:hAnsiTheme="majorHAnsi" w:cstheme="majorHAnsi"/>
-        </w:rPr>
-        <w:t xml:space="preserve"> [-S START_DATE] [-E END_DATE] [-SY SAMPLED_YEARS [SAMPLED_YEARS ...]] [-SM SAMPLED_MONTHS [SAMPLED_MONTHS ...]] [-SD SAMPLED_DAYS [SAMPLED_DAYS ...]] [-V VOLC] [-LAT LAT] [-LON LON]</w:t>
+        <w:t>[-h] [-M MODE] [-RT RUN_TYPE] [-CS CONTINUOUS_SIMULATION] [-S START_DATE] [-E END_DATE] [-SY SAMPLED_YEARS]</w:t>
       </w:r>
       <w:r>
         <w:rPr>
@@ -7378,7 +7411,19 @@
         <w:rPr>
           <w:rFonts w:asciiTheme="majorHAnsi" w:hAnsiTheme="majorHAnsi" w:cstheme="majorHAnsi"/>
         </w:rPr>
-        <w:t>[-EL ELEV] [-NS SAMPLES] [-ERA5 ERA5] [-WST STATION] [-N NPROC] [-TD TWODEE] [-DG DISGAS]</w:t>
+        <w:t>[-SM SAMPLED_MONTHS] [-SD SAMPLED_DAYS] [-V VOLC] [-LAT LAT] [-LON LON] [-EL ELEV] [-NS SAMPLES] [-ERA5 ERA5]</w:t>
+      </w:r>
+      <w:r>
+        <w:rPr>
+          <w:rFonts w:asciiTheme="majorHAnsi" w:hAnsiTheme="majorHAnsi" w:cstheme="majorHAnsi"/>
+        </w:rPr>
+        <w:t xml:space="preserve"> </w:t>
+      </w:r>
+      <w:r>
+        <w:rPr>
+          <w:rFonts w:asciiTheme="majorHAnsi" w:hAnsiTheme="majorHAnsi" w:cstheme="majorHAnsi"/>
+        </w:rPr>
+        <w:t>[-WST STATION] [-N NPROC] [-TD TWODEE] [-DG DISGAS]</w:t>
       </w:r>
     </w:p>
     <w:p>
@@ -8461,10 +8506,16 @@
     <w:p/>
     <w:p>
       <w:r>
-        <w:t xml:space="preserve">When </w:t>
-      </w:r>
-      <w:r>
-        <w:t>activating the -TD –twodee flag, weather.py creates the file “surface_data.txt” which is needed by TWODEE when this is run with weather data from DIAGNO. This file is a tab-separated file structured as in the following:</w:t>
+        <w:t>Additionally</w:t>
+      </w:r>
+      <w:r>
+        <w:t>, weather.py creates the file “surface_data.txt” which is needed by TWODEE when this is run with weather data from DIAGNO</w:t>
+      </w:r>
+      <w:r>
+        <w:t xml:space="preserve"> and the post_process.py when conversion between gas species is requested</w:t>
+      </w:r>
+      <w:r>
+        <w:t>. This file is a tab-separated file structured as in the following:</w:t>
       </w:r>
     </w:p>
     <w:p>
@@ -9016,11 +9067,6 @@
     <w:p/>
     <w:p>
       <w:r>
-        <w:t>[FABIO]: when updating this, remember to add a note that 0.0 m is always added to the output heights</w:t>
-      </w:r>
-    </w:p>
-    <w:p>
-      <w:r>
         <w:t>This script is used to control the simulations of DIAGNO, DISGAS and TWODEE. DIAGNO is always run by run_models.py, while the user can choose whether to run DISGAS or TWODEE or both. The possible arguments of this scripts are:</w:t>
       </w:r>
     </w:p>
@@ -9034,52 +9080,38 @@
         <w:rPr>
           <w:rFonts w:asciiTheme="majorHAnsi" w:hAnsiTheme="majorHAnsi" w:cstheme="majorHAnsi"/>
         </w:rPr>
-        <w:t>run_models.py [-h] [-N NPROC]</w:t>
-      </w:r>
-      <w:r>
-        <w:rPr>
-          <w:rFonts w:asciiTheme="majorHAnsi" w:hAnsiTheme="majorHAnsi" w:cstheme="majorHAnsi"/>
-        </w:rPr>
-        <w:t xml:space="preserve"> [-RT RUN_TYPE] [-CS CONTINUOUS_SIMULATION]</w:t>
-      </w:r>
-      <w:r>
-        <w:rPr>
-          <w:rFonts w:asciiTheme="majorHAnsi" w:hAnsiTheme="majorHAnsi" w:cstheme="majorHAnsi"/>
-        </w:rPr>
-        <w:t xml:space="preserve"> [-RS RANDOM_SOURCES] [-NS NSOURCES] [-SINT SOURCES_INTERVAL [SOURCES_INTERVAL ...]] </w:t>
-      </w:r>
-      <w:r>
-        <w:rPr>
-          <w:rFonts w:asciiTheme="majorHAnsi" w:hAnsiTheme="majorHAnsi" w:cstheme="majorHAnsi"/>
-          <w:lang w:val="fr-FR"/>
-        </w:rPr>
-        <w:t xml:space="preserve">[-SLOC </w:t>
-      </w:r>
-      <w:r>
-        <w:rPr>
-          <w:rFonts w:asciiTheme="majorHAnsi" w:hAnsiTheme="majorHAnsi" w:cstheme="majorHAnsi"/>
-          <w:lang w:val="fr-FR"/>
+        <w:t xml:space="preserve">run_models.py </w:t>
+      </w:r>
+      <w:r>
+        <w:rPr>
+          <w:rFonts w:asciiTheme="majorHAnsi" w:hAnsiTheme="majorHAnsi" w:cstheme="majorHAnsi"/>
+        </w:rPr>
+        <w:t>[-h] [-N NPROC] [-RT RUN_TYPE] [-CS CONTINUOUS_SIMULATION] [-RS RANDOM_SOURCES] [-NS NSOURCES]</w:t>
+      </w:r>
+      <w:r>
+        <w:rPr>
+          <w:rFonts w:asciiTheme="majorHAnsi" w:hAnsiTheme="majorHAnsi" w:cstheme="majorHAnsi"/>
+        </w:rPr>
+        <w:t xml:space="preserve"> </w:t>
+      </w:r>
+      <w:r>
+        <w:rPr>
+          <w:rFonts w:asciiTheme="majorHAnsi" w:hAnsiTheme="majorHAnsi" w:cstheme="majorHAnsi"/>
+        </w:rPr>
+        <w:t xml:space="preserve"> [-SINT SOURCES_INTERVAL] [-SLOC SOURCE_LOCATION] [-SDX SOURCE_DX] [-SDY SOURCE_DY] [-SDUR SOURCE_DUR] [-D DOMAIN] [-NX NX] [-NY NY] [-DX DX] [-DY DY] [-SEM SOURCE_EMISSION] [-RER RANDOM_EMISSION] [-RD RUN_DURATION] [-OI</w:t>
+      </w:r>
+      <w:r>
+        <w:rPr>
+          <w:rFonts w:asciiTheme="majorHAnsi" w:hAnsiTheme="majorHAnsi" w:cstheme="majorHAnsi"/>
+        </w:rPr>
+        <w:t xml:space="preserve"> </w:t>
+      </w:r>
+      <w:r>
+        <w:rPr>
+          <w:rFonts w:asciiTheme="majorHAnsi" w:hAnsiTheme="majorHAnsi" w:cstheme="majorHAnsi"/>
         </w:rPr>
         <w:lastRenderedPageBreak/>
-        <w:t xml:space="preserve">SOURCE_LOCATION [SOURCE_LOCATION ...]] [-SDX SOURCE_DX] [-SDY SOURCE_DY] [-SDUR SOURCE_DUR] [-D DOMAIN [DOMAIN ...]] </w:t>
-      </w:r>
-      <w:r>
-        <w:rPr>
-          <w:rFonts w:asciiTheme="majorHAnsi" w:hAnsiTheme="majorHAnsi" w:cstheme="majorHAnsi"/>
-        </w:rPr>
-        <w:t xml:space="preserve">[-NX NX] [-NY NY] [-DX DX] [-DY DY] </w:t>
-      </w:r>
-      <w:r>
-        <w:rPr>
-          <w:rFonts w:asciiTheme="majorHAnsi" w:hAnsiTheme="majorHAnsi" w:cstheme="majorHAnsi"/>
-        </w:rPr>
-        <w:t>[-SEM SOURCE_EMISSION] [-RER RANDOM_EMISSION] [-TD TWODEE] [-DG DISGAS]</w:t>
-      </w:r>
-      <w:r>
-        <w:rPr>
-          <w:rFonts w:asciiTheme="majorHAnsi" w:hAnsiTheme="majorHAnsi" w:cstheme="majorHAnsi"/>
-        </w:rPr>
-        <w:t xml:space="preserve"> [-US USE_SLURM] [-SP SLURM_PARTITION]</w:t>
+        <w:t>OUTPUT_INTERVAL] [-OH OUTPUT_HEIGHTS] [-DI DIAGNO] [-DM DISPERSION_MODEL] [-US USE_SLURM] [-SP SLURM_PARTITION] [-TS TRACKING_SPECIE]</w:t>
       </w:r>
     </w:p>
     <w:p>
@@ -10037,21 +10069,21 @@
           <w:rFonts w:asciiTheme="majorHAnsi" w:hAnsiTheme="majorHAnsi" w:cstheme="majorHAnsi"/>
           <w:szCs w:val="22"/>
         </w:rPr>
+        <w:t>-DX DX, --dx DX</w:t>
+      </w:r>
+    </w:p>
+    <w:p>
+      <w:pPr>
+        <w:pStyle w:val="Paragrafoelenco"/>
+        <w:rPr>
+          <w:szCs w:val="22"/>
+        </w:rPr>
+      </w:pPr>
+      <w:r>
+        <w:rPr>
+          <w:szCs w:val="22"/>
+        </w:rPr>
         <w:lastRenderedPageBreak/>
-        <w:t>-DX DX, --dx DX</w:t>
-      </w:r>
-    </w:p>
-    <w:p>
-      <w:pPr>
-        <w:pStyle w:val="Paragrafoelenco"/>
-        <w:rPr>
-          <w:szCs w:val="22"/>
-        </w:rPr>
-      </w:pPr>
-      <w:r>
-        <w:rPr>
-          <w:szCs w:val="22"/>
-        </w:rPr>
         <w:t>Grid spacing (in m) along the x-direction. If not provided, the number of grid cells along the x-direction must be provided</w:t>
       </w:r>
       <w:r>
@@ -10354,15 +10386,16 @@
           <w:numId w:val="7"/>
         </w:numPr>
         <w:rPr>
-          <w:szCs w:val="22"/>
-        </w:rPr>
-      </w:pPr>
-      <w:r>
-        <w:rPr>
-          <w:rFonts w:asciiTheme="majorHAnsi" w:hAnsiTheme="majorHAnsi" w:cstheme="majorHAnsi"/>
-          <w:szCs w:val="22"/>
-        </w:rPr>
-        <w:t>-DI DIAGNO, --diagno DIAGNO</w:t>
+          <w:rFonts w:asciiTheme="majorHAnsi" w:hAnsiTheme="majorHAnsi" w:cstheme="majorHAnsi"/>
+          <w:szCs w:val="22"/>
+        </w:rPr>
+      </w:pPr>
+      <w:r>
+        <w:rPr>
+          <w:rFonts w:asciiTheme="majorHAnsi" w:hAnsiTheme="majorHAnsi" w:cstheme="majorHAnsi"/>
+          <w:szCs w:val="22"/>
+        </w:rPr>
+        <w:t>RD RUN_DURATION, --run_duration RUN_DURATION</w:t>
       </w:r>
     </w:p>
     <w:p>
@@ -10376,55 +10409,64 @@
         <w:rPr>
           <w:szCs w:val="22"/>
         </w:rPr>
-        <w:t>Option to activate or deactivate DIAGNO. It can be “</w:t>
-      </w:r>
-      <w:r>
-        <w:rPr>
-          <w:szCs w:val="22"/>
-        </w:rPr>
-        <w:t>on</w:t>
-      </w:r>
-      <w:r>
-        <w:rPr>
-          <w:szCs w:val="22"/>
-        </w:rPr>
-        <w:t>”</w:t>
-      </w:r>
-      <w:r>
-        <w:rPr>
-          <w:szCs w:val="22"/>
-        </w:rPr>
-        <w:t xml:space="preserve"> or </w:t>
-      </w:r>
-      <w:r>
-        <w:rPr>
-          <w:szCs w:val="22"/>
-        </w:rPr>
-        <w:t>“</w:t>
-      </w:r>
-      <w:r>
-        <w:rPr>
-          <w:szCs w:val="22"/>
-        </w:rPr>
-        <w:t>off</w:t>
-      </w:r>
-      <w:r>
-        <w:rPr>
-          <w:szCs w:val="22"/>
-        </w:rPr>
-        <w:t>”</w:t>
-      </w:r>
-      <w:r>
-        <w:rPr>
-          <w:szCs w:val="22"/>
-        </w:rPr>
-        <w:t>, t</w:t>
-      </w:r>
-      <w:r>
-        <w:rPr>
-          <w:szCs w:val="22"/>
-        </w:rPr>
-        <w:t xml:space="preserve">he default option is “on”. It can be useful, e.g., to re-run simulations without going through the meteorological data retrieval and processing with DIAGNO. </w:t>
+        <w:t xml:space="preserve">Run duration </w:t>
+      </w:r>
+      <w:r>
+        <w:rPr>
+          <w:szCs w:val="22"/>
+        </w:rPr>
+        <w:t>in hours</w:t>
+      </w:r>
+      <w:r>
+        <w:rPr>
+          <w:szCs w:val="22"/>
+        </w:rPr>
+        <w:t xml:space="preserve">. </w:t>
+      </w:r>
+      <w:r>
+        <w:rPr>
+          <w:szCs w:val="22"/>
+        </w:rPr>
+        <w:t>In the current version,</w:t>
+      </w:r>
+      <w:r>
+        <w:rPr>
+          <w:szCs w:val="22"/>
+        </w:rPr>
+        <w:t xml:space="preserve"> fractions of hours or duration &gt; 24 hours are not allowed</w:t>
+      </w:r>
+      <w:r>
+        <w:rPr>
+          <w:szCs w:val="22"/>
+        </w:rPr>
+        <w:t xml:space="preserve">, for longer runs the user should make use of the continuous simulation capability </w:t>
+      </w:r>
+      <w:r>
+        <w:rPr>
+          <w:rFonts w:asciiTheme="majorHAnsi" w:hAnsiTheme="majorHAnsi" w:cstheme="majorHAnsi"/>
+          <w:szCs w:val="22"/>
+        </w:rPr>
+        <w:t xml:space="preserve">(-CS </w:t>
+      </w:r>
+      <w:r>
+        <w:rPr>
+          <w:rFonts w:asciiTheme="majorHAnsi" w:hAnsiTheme="majorHAnsi" w:cstheme="majorHAnsi"/>
+          <w:szCs w:val="22"/>
+        </w:rPr>
+        <w:t>--</w:t>
+      </w:r>
+      <w:r>
+        <w:rPr>
+          <w:rFonts w:asciiTheme="majorHAnsi" w:hAnsiTheme="majorHAnsi" w:cstheme="majorHAnsi"/>
+          <w:szCs w:val="22"/>
+        </w:rPr>
+        <w:t>continuous_simulation</w:t>
+      </w:r>
+      <w:r>
+        <w:rPr>
+          <w:szCs w:val="22"/>
+        </w:rPr>
+        <w:t>). The default run duration is 24 hours.</w:t>
       </w:r>
     </w:p>
     <w:p>
@@ -10444,7 +10486,7 @@
           <w:rFonts w:asciiTheme="majorHAnsi" w:hAnsiTheme="majorHAnsi" w:cstheme="majorHAnsi"/>
           <w:szCs w:val="22"/>
         </w:rPr>
-        <w:t>-TD TWODEE, --twodee TWODEE</w:t>
+        <w:t>-OI OUTPUT_INTERVAL, --output_interval OUTPUT_INTERVAL</w:t>
       </w:r>
     </w:p>
     <w:p>
@@ -10458,55 +10500,69 @@
         <w:rPr>
           <w:szCs w:val="22"/>
         </w:rPr>
-        <w:t>“</w:t>
-      </w:r>
-      <w:r>
-        <w:rPr>
-          <w:szCs w:val="22"/>
-        </w:rPr>
-        <w:t>on</w:t>
-      </w:r>
-      <w:r>
-        <w:rPr>
-          <w:szCs w:val="22"/>
-        </w:rPr>
-        <w:t>”</w:t>
-      </w:r>
-      <w:r>
-        <w:rPr>
-          <w:szCs w:val="22"/>
-        </w:rPr>
-        <w:t xml:space="preserve"> or </w:t>
-      </w:r>
-      <w:r>
-        <w:rPr>
-          <w:szCs w:val="22"/>
-        </w:rPr>
-        <w:t>“</w:t>
-      </w:r>
-      <w:r>
-        <w:rPr>
-          <w:szCs w:val="22"/>
-        </w:rPr>
-        <w:t>off</w:t>
-      </w:r>
-      <w:r>
-        <w:rPr>
-          <w:szCs w:val="22"/>
-        </w:rPr>
-        <w:t>”</w:t>
-      </w:r>
-      <w:r>
-        <w:rPr>
-          <w:szCs w:val="22"/>
-        </w:rPr>
-        <w:t xml:space="preserve">, to run </w:t>
-      </w:r>
-      <w:r>
-        <w:rPr>
-          <w:szCs w:val="22"/>
-        </w:rPr>
-        <w:t>TWODEE</w:t>
+        <w:t xml:space="preserve">Output interval </w:t>
+      </w:r>
+      <w:r>
+        <w:rPr>
+          <w:szCs w:val="22"/>
+        </w:rPr>
+        <w:t xml:space="preserve">in </w:t>
+      </w:r>
+      <w:r>
+        <w:rPr>
+          <w:szCs w:val="22"/>
+        </w:rPr>
+        <w:t xml:space="preserve">hours. </w:t>
+      </w:r>
+      <w:r>
+        <w:rPr>
+          <w:szCs w:val="22"/>
+        </w:rPr>
+        <w:t>In the current version,</w:t>
+      </w:r>
+      <w:r>
+        <w:rPr>
+          <w:szCs w:val="22"/>
+        </w:rPr>
+        <w:t xml:space="preserve"> fractions of hours are not allowed</w:t>
+      </w:r>
+      <w:r>
+        <w:rPr>
+          <w:szCs w:val="22"/>
+        </w:rPr>
+        <w:t>. The default output interval is 1 hour.</w:t>
+      </w:r>
+    </w:p>
+    <w:p>
+      <w:pPr>
+        <w:pStyle w:val="Paragrafoelenco"/>
+        <w:numPr>
+          <w:ilvl w:val="0"/>
+          <w:numId w:val="15"/>
+        </w:numPr>
+        <w:rPr>
+          <w:rFonts w:asciiTheme="majorHAnsi" w:hAnsiTheme="majorHAnsi" w:cstheme="majorHAnsi"/>
+        </w:rPr>
+      </w:pPr>
+      <w:r>
+        <w:rPr>
+          <w:rFonts w:asciiTheme="majorHAnsi" w:hAnsiTheme="majorHAnsi" w:cstheme="majorHAnsi"/>
+        </w:rPr>
+        <w:t>-OH OUTPUT_HEIGHTS, --output_heights OUTPUT_HEIGHTS</w:t>
+      </w:r>
+    </w:p>
+    <w:p>
+      <w:pPr>
+        <w:pStyle w:val="Paragrafoelenco"/>
+      </w:pPr>
+      <w:r>
+        <w:t xml:space="preserve">Comma-separated list </w:t>
+      </w:r>
+      <w:r>
+        <w:t>of output heights in m above the ground</w:t>
+      </w:r>
+      <w:r>
+        <w:t>. If not provided by the users, the heights 0.0 and 10.0 m are added by default since these are mandatory in DISGAS and TWODEE.</w:t>
       </w:r>
     </w:p>
     <w:p>
@@ -10517,16 +10573,15 @@
           <w:numId w:val="7"/>
         </w:numPr>
         <w:rPr>
-          <w:rFonts w:asciiTheme="majorHAnsi" w:hAnsiTheme="majorHAnsi" w:cstheme="majorHAnsi"/>
-          <w:szCs w:val="22"/>
-        </w:rPr>
-      </w:pPr>
-      <w:r>
-        <w:rPr>
-          <w:rFonts w:asciiTheme="majorHAnsi" w:hAnsiTheme="majorHAnsi" w:cstheme="majorHAnsi"/>
-          <w:szCs w:val="22"/>
-        </w:rPr>
-        <w:t>-DG DISGAS, --disgas DISGAS</w:t>
+          <w:szCs w:val="22"/>
+        </w:rPr>
+      </w:pPr>
+      <w:r>
+        <w:rPr>
+          <w:rFonts w:asciiTheme="majorHAnsi" w:hAnsiTheme="majorHAnsi" w:cstheme="majorHAnsi"/>
+          <w:szCs w:val="22"/>
+        </w:rPr>
+        <w:t>-DI DIAGNO, --diagno DIAGNO</w:t>
       </w:r>
     </w:p>
     <w:p>
@@ -10540,13 +10595,37 @@
         <w:rPr>
           <w:szCs w:val="22"/>
         </w:rPr>
+        <w:t>Option to activate or deactivate DIAGNO. It can be “</w:t>
+      </w:r>
+      <w:r>
+        <w:rPr>
+          <w:szCs w:val="22"/>
+        </w:rPr>
+        <w:t>on</w:t>
+      </w:r>
+      <w:r>
+        <w:rPr>
+          <w:szCs w:val="22"/>
+        </w:rPr>
+        <w:t>”</w:t>
+      </w:r>
+      <w:r>
+        <w:rPr>
+          <w:szCs w:val="22"/>
+        </w:rPr>
+        <w:t xml:space="preserve"> or </w:t>
+      </w:r>
+      <w:r>
+        <w:rPr>
+          <w:szCs w:val="22"/>
+        </w:rPr>
         <w:t>“</w:t>
       </w:r>
       <w:r>
         <w:rPr>
           <w:szCs w:val="22"/>
         </w:rPr>
-        <w:t>on</w:t>
+        <w:t>off</w:t>
       </w:r>
       <w:r>
         <w:rPr>
@@ -10558,44 +10637,13 @@
         <w:rPr>
           <w:szCs w:val="22"/>
         </w:rPr>
-        <w:t xml:space="preserve"> or </w:t>
-      </w:r>
-      <w:r>
-        <w:rPr>
-          <w:szCs w:val="22"/>
-        </w:rPr>
-        <w:t>“</w:t>
-      </w:r>
-      <w:r>
-        <w:rPr>
-          <w:szCs w:val="22"/>
-        </w:rPr>
-        <w:t>off</w:t>
-      </w:r>
-      <w:r>
-        <w:rPr>
-          <w:szCs w:val="22"/>
-        </w:rPr>
-        <w:t>”</w:t>
-      </w:r>
-      <w:r>
-        <w:rPr>
-          <w:szCs w:val="22"/>
-        </w:rPr>
-        <w:t xml:space="preserve">, to run </w:t>
-      </w:r>
-      <w:r>
-        <w:rPr>
-          <w:szCs w:val="22"/>
-        </w:rPr>
-        <w:t>DI</w:t>
-      </w:r>
-      <w:r>
-        <w:rPr>
-          <w:szCs w:val="22"/>
-          <w:u w:val="single"/>
-        </w:rPr>
-        <w:t>SGAS</w:t>
+        <w:t>, t</w:t>
+      </w:r>
+      <w:r>
+        <w:rPr>
+          <w:szCs w:val="22"/>
+        </w:rPr>
+        <w:t xml:space="preserve">he default option is “on”. It can be useful, e.g., to re-run simulations without going through the meteorological data retrieval and processing with DIAGNO. </w:t>
       </w:r>
     </w:p>
     <w:p>
@@ -10608,14 +10656,24 @@
         <w:rPr>
           <w:rFonts w:asciiTheme="majorHAnsi" w:hAnsiTheme="majorHAnsi" w:cstheme="majorHAnsi"/>
           <w:szCs w:val="22"/>
-        </w:rPr>
-      </w:pPr>
-      <w:r>
-        <w:rPr>
-          <w:rFonts w:asciiTheme="majorHAnsi" w:hAnsiTheme="majorHAnsi" w:cstheme="majorHAnsi"/>
-          <w:szCs w:val="22"/>
-        </w:rPr>
-        <w:t>-US USE_SLURM, --use_slurm USE_SLURM</w:t>
+          <w:lang w:val="it-IT"/>
+        </w:rPr>
+      </w:pPr>
+      <w:r>
+        <w:rPr>
+          <w:rFonts w:asciiTheme="majorHAnsi" w:hAnsiTheme="majorHAnsi" w:cstheme="majorHAnsi"/>
+          <w:szCs w:val="22"/>
+          <w:lang w:val="it-IT"/>
+        </w:rPr>
+        <w:t>-</w:t>
+      </w:r>
+      <w:r>
+        <w:rPr>
+          <w:rFonts w:asciiTheme="majorHAnsi" w:hAnsiTheme="majorHAnsi" w:cstheme="majorHAnsi"/>
+          <w:szCs w:val="22"/>
+          <w:lang w:val="it-IT"/>
+        </w:rPr>
+        <w:t>DM DISPERSION_MODEL, --dispersion_model DISPERSION_MODEL</w:t>
       </w:r>
     </w:p>
     <w:p>
@@ -10629,13 +10687,43 @@
         <w:rPr>
           <w:szCs w:val="22"/>
         </w:rPr>
-        <w:t xml:space="preserve">Option to run the simulation tools via Slurm Workload Manager if available on the system. </w:t>
-      </w:r>
-      <w:r>
-        <w:rPr>
-          <w:szCs w:val="22"/>
-        </w:rPr>
-        <w:t>The slurm commands are launched from within the Python scripts and the available resources are allocated based on the available nodes on the selected partition (see -SP --slurm_partition option) and the number of simultaneous processes (via the -N --nproc command).</w:t>
+        <w:t>Command to specify which dispersion model to use. Possible options are: t</w:t>
+      </w:r>
+      <w:r>
+        <w:rPr>
+          <w:szCs w:val="22"/>
+        </w:rPr>
+        <w:t xml:space="preserve">wodee, </w:t>
+      </w:r>
+      <w:r>
+        <w:rPr>
+          <w:szCs w:val="22"/>
+        </w:rPr>
+        <w:t>d</w:t>
+      </w:r>
+      <w:r>
+        <w:rPr>
+          <w:szCs w:val="22"/>
+        </w:rPr>
+        <w:t xml:space="preserve">isgas or </w:t>
+      </w:r>
+      <w:r>
+        <w:rPr>
+          <w:szCs w:val="22"/>
+        </w:rPr>
+        <w:t>a</w:t>
+      </w:r>
+      <w:r>
+        <w:rPr>
+          <w:szCs w:val="22"/>
+        </w:rPr>
+        <w:t>utomatic</w:t>
+      </w:r>
+      <w:r>
+        <w:rPr>
+          <w:szCs w:val="22"/>
+        </w:rPr>
+        <w:t xml:space="preserve">. If “automatic” is chosen, VIGIL automatically determines which model to use for each source in the computational domain based on its Richardson number via eq. 3. </w:t>
       </w:r>
     </w:p>
     <w:p>
@@ -10655,7 +10743,7 @@
           <w:rFonts w:asciiTheme="majorHAnsi" w:hAnsiTheme="majorHAnsi" w:cstheme="majorHAnsi"/>
           <w:szCs w:val="22"/>
         </w:rPr>
-        <w:t>-SP SLURM_PARTITION, --slurm_partition SLURM_PARTITION</w:t>
+        <w:t>-US USE_SLURM, --use_slurm USE_SLURM</w:t>
       </w:r>
     </w:p>
     <w:p>
@@ -10669,122 +10757,13 @@
         <w:rPr>
           <w:szCs w:val="22"/>
         </w:rPr>
-        <w:t>Name of the cluster partition where to run the simulations managed by Slurm.</w:t>
-      </w:r>
-    </w:p>
-    <w:p/>
-    <w:p>
-      <w:pPr>
-        <w:pStyle w:val="Titolo2"/>
-      </w:pPr>
-      <w:bookmarkStart w:id="22" w:name="_Ref77601587"/>
-      <w:bookmarkStart w:id="23" w:name="_Toc111804018"/>
-      <w:r>
-        <w:t>4.3 post_process.py</w:t>
-      </w:r>
-      <w:bookmarkEnd w:id="22"/>
-      <w:bookmarkEnd w:id="23"/>
-    </w:p>
-    <w:p>
-      <w:pPr>
-        <w:jc w:val="both"/>
-      </w:pPr>
-    </w:p>
-    <w:p>
-      <w:r>
-        <w:t xml:space="preserve">[FABIO]: when updating this, remember to add a note that 0.0 m is always added to the output heights in run_models, therefore the user should take this extra layer into account when setting -L </w:t>
-      </w:r>
-    </w:p>
-    <w:p>
-      <w:pPr>
-        <w:rPr>
-          <w:rFonts w:cs="Times New Roman"/>
-        </w:rPr>
-      </w:pPr>
-      <w:r>
-        <w:t>This script is used to control the post processing of the outputs of the DISGAS and TWODEE simulations.</w:t>
-      </w:r>
-      <w:r>
-        <w:t xml:space="preserve"> For example, it can be used to produce probabilistic outputs like the output at a user-specified exceedance probability, convert gas species, create plots, etc.. </w:t>
-      </w:r>
-      <w:r>
-        <w:t xml:space="preserve">All the processed outputs are stored in the folder </w:t>
-      </w:r>
-      <w:r>
-        <w:rPr>
-          <w:rFonts w:asciiTheme="majorHAnsi" w:hAnsiTheme="majorHAnsi" w:cstheme="majorHAnsi"/>
-        </w:rPr>
-        <w:t>post_processing</w:t>
-      </w:r>
-      <w:r>
-        <w:rPr>
-          <w:rFonts w:cs="Times New Roman"/>
-        </w:rPr>
-        <w:t xml:space="preserve">. Note that, if this folder is already present in the working directory, this will be overwritten. </w:t>
-      </w:r>
-    </w:p>
-    <w:p>
-      <w:r>
-        <w:t>All the options can be controlled via the arguments listed below:</w:t>
-      </w:r>
-    </w:p>
-    <w:p>
-      <w:pPr>
-        <w:rPr>
-          <w:rFonts w:asciiTheme="majorHAnsi" w:hAnsiTheme="majorHAnsi" w:cstheme="majorHAnsi"/>
-        </w:rPr>
-      </w:pPr>
-      <w:r>
-        <w:rPr>
-          <w:rFonts w:asciiTheme="majorHAnsi" w:hAnsiTheme="majorHAnsi" w:cstheme="majorHAnsi"/>
-        </w:rPr>
-        <w:t xml:space="preserve">post_process.py </w:t>
-      </w:r>
-      <w:r>
-        <w:rPr>
-          <w:rFonts w:asciiTheme="majorHAnsi" w:hAnsiTheme="majorHAnsi" w:cstheme="majorHAnsi"/>
-        </w:rPr>
-        <w:t>[-h] [-P PLOT] [-ECDF CALCULATE_ECDF] [-PER PERSISTENCE] [-EX EX_PROB] [-T TIME_STEPS] [-L LEVELS] [-D DAYS_PLOT]</w:t>
-      </w:r>
-      <w:r>
-        <w:rPr>
-          <w:rFonts w:asciiTheme="majorHAnsi" w:hAnsiTheme="majorHAnsi" w:cstheme="majorHAnsi"/>
-        </w:rPr>
-        <w:t xml:space="preserve"> </w:t>
-      </w:r>
-      <w:r>
-        <w:rPr>
-          <w:rFonts w:asciiTheme="majorHAnsi" w:hAnsiTheme="majorHAnsi" w:cstheme="majorHAnsi"/>
-        </w:rPr>
-        <w:t>[-C CONVERT] [-S SPECIES] [-TS TRACKING_SPECIE] [-N NPROC] [-M MODELS] [-U UNITS] [-PL PLOT_LIMITS] [-PI PLOT_ISOLINES] [-TA TIME_AV] [-OF OUTPUT_FORMAT] [-PT PLOT_TOPOGRAPHY] [-TI TOPOGRAPHY_ISOLINES] [-PR PLOT_RESOLUTION] [-TP TRACKING_POINTS]</w:t>
-      </w:r>
-      <w:r>
-        <w:rPr>
-          <w:rFonts w:asciiTheme="majorHAnsi" w:hAnsiTheme="majorHAnsi" w:cstheme="majorHAnsi"/>
-        </w:rPr>
-        <w:t xml:space="preserve">-h, --help    </w:t>
-      </w:r>
-    </w:p>
-    <w:p>
-      <w:pPr>
-        <w:pStyle w:val="Paragrafoelenco"/>
-        <w:rPr>
-          <w:rFonts w:asciiTheme="majorHAnsi" w:hAnsiTheme="majorHAnsi" w:cstheme="majorHAnsi"/>
-          <w:szCs w:val="22"/>
-        </w:rPr>
-      </w:pPr>
-      <w:r>
-        <w:rPr>
-          <w:szCs w:val="22"/>
-        </w:rPr>
-        <w:t xml:space="preserve"> Command to show the guide to this script</w:t>
-      </w:r>
-      <w:r>
-        <w:rPr>
-          <w:rFonts w:asciiTheme="majorHAnsi" w:hAnsiTheme="majorHAnsi" w:cstheme="majorHAnsi"/>
-          <w:szCs w:val="22"/>
-        </w:rPr>
-        <w:t xml:space="preserve">   </w:t>
+        <w:t xml:space="preserve">Option to run the simulation tools via Slurm Workload Manager if available on the system. </w:t>
+      </w:r>
+      <w:r>
+        <w:rPr>
+          <w:szCs w:val="22"/>
+        </w:rPr>
+        <w:t>The slurm commands are launched from within the Python scripts and the available resources are allocated based on the available nodes on the selected partition (see -SP --slurm_partition option) and the number of simultaneous processes (via the -N --nproc command).</w:t>
       </w:r>
     </w:p>
     <w:p>
@@ -10804,7 +10783,7 @@
           <w:rFonts w:asciiTheme="majorHAnsi" w:hAnsiTheme="majorHAnsi" w:cstheme="majorHAnsi"/>
           <w:szCs w:val="22"/>
         </w:rPr>
-        <w:t xml:space="preserve">-P PLOT, --plot PLOT  </w:t>
+        <w:t>-SP SLURM_PARTITION, --slurm_partition SLURM_PARTITION</w:t>
       </w:r>
     </w:p>
     <w:p>
@@ -10818,43 +10797,7 @@
         <w:rPr>
           <w:szCs w:val="22"/>
         </w:rPr>
-        <w:t>“True”: Produce plots of the solutions</w:t>
-      </w:r>
-      <w:r>
-        <w:rPr>
-          <w:szCs w:val="22"/>
-        </w:rPr>
-        <w:t xml:space="preserve"> and probabilistic outputs if activated</w:t>
-      </w:r>
-      <w:r>
-        <w:rPr>
-          <w:szCs w:val="22"/>
-        </w:rPr>
-        <w:t xml:space="preserve">. “False”: Do not produce plots. </w:t>
-      </w:r>
-      <w:r>
-        <w:rPr>
-          <w:szCs w:val="22"/>
-        </w:rPr>
-        <w:t>The d</w:t>
-      </w:r>
-      <w:r>
-        <w:rPr>
-          <w:szCs w:val="22"/>
-        </w:rPr>
-        <w:t>efault</w:t>
-      </w:r>
-      <w:r>
-        <w:rPr>
-          <w:szCs w:val="22"/>
-        </w:rPr>
-        <w:t xml:space="preserve"> value</w:t>
-      </w:r>
-      <w:r>
-        <w:rPr>
-          <w:szCs w:val="22"/>
-        </w:rPr>
-        <w:t xml:space="preserve"> is False.</w:t>
+        <w:t>Name of the cluster partition where to run the simulations managed by Slurm.</w:t>
       </w:r>
     </w:p>
     <w:p>
@@ -10874,42 +10817,7 @@
           <w:rFonts w:asciiTheme="majorHAnsi" w:hAnsiTheme="majorHAnsi" w:cstheme="majorHAnsi"/>
           <w:szCs w:val="22"/>
         </w:rPr>
-        <w:t>-</w:t>
-      </w:r>
-      <w:r>
-        <w:rPr>
-          <w:rFonts w:asciiTheme="majorHAnsi" w:hAnsiTheme="majorHAnsi" w:cstheme="majorHAnsi"/>
-          <w:szCs w:val="22"/>
-        </w:rPr>
-        <w:t>ECDF</w:t>
-      </w:r>
-      <w:r>
-        <w:rPr>
-          <w:rFonts w:asciiTheme="majorHAnsi" w:hAnsiTheme="majorHAnsi" w:cstheme="majorHAnsi"/>
-          <w:szCs w:val="22"/>
-        </w:rPr>
-        <w:t>, --</w:t>
-      </w:r>
-      <w:r>
-        <w:rPr>
-          <w:rFonts w:asciiTheme="majorHAnsi" w:hAnsiTheme="majorHAnsi" w:cstheme="majorHAnsi"/>
-          <w:szCs w:val="22"/>
-        </w:rPr>
-        <w:t>calculate_ecdf</w:t>
-      </w:r>
-      <w:r>
-        <w:rPr>
-          <w:rFonts w:asciiTheme="majorHAnsi" w:hAnsiTheme="majorHAnsi" w:cstheme="majorHAnsi"/>
-          <w:szCs w:val="22"/>
-        </w:rPr>
-        <w:t xml:space="preserve"> </w:t>
-      </w:r>
-      <w:r>
-        <w:rPr>
-          <w:rFonts w:asciiTheme="majorHAnsi" w:hAnsiTheme="majorHAnsi" w:cstheme="majorHAnsi"/>
-          <w:szCs w:val="22"/>
-        </w:rPr>
-        <w:t>CALCULATE_ECDF</w:t>
+        <w:t>-TS TRACKING_SPECIE, --tracking_specie TRACKING_SPECIE</w:t>
       </w:r>
     </w:p>
     <w:p>
@@ -10923,111 +10831,160 @@
         <w:rPr>
           <w:szCs w:val="22"/>
         </w:rPr>
+        <w:t xml:space="preserve">The original emitted specie that is tracked in the </w:t>
+      </w:r>
+      <w:r>
+        <w:rPr>
+          <w:szCs w:val="22"/>
+        </w:rPr>
+        <w:t xml:space="preserve">dispersion </w:t>
+      </w:r>
+      <w:r>
+        <w:rPr>
+          <w:szCs w:val="22"/>
+        </w:rPr>
+        <w:t>simulation</w:t>
+      </w:r>
+      <w:r>
+        <w:rPr>
+          <w:szCs w:val="22"/>
+        </w:rPr>
+        <w:t>.</w:t>
+      </w:r>
+    </w:p>
+    <w:p/>
+    <w:p>
+      <w:pPr>
+        <w:pStyle w:val="Titolo2"/>
+      </w:pPr>
+      <w:bookmarkStart w:id="22" w:name="_Ref77601587"/>
+      <w:bookmarkStart w:id="23" w:name="_Toc111804018"/>
+      <w:r>
+        <w:t>4.3 post_process.py</w:t>
+      </w:r>
+      <w:bookmarkEnd w:id="22"/>
+      <w:bookmarkEnd w:id="23"/>
+    </w:p>
+    <w:p>
+      <w:pPr>
+        <w:jc w:val="both"/>
+      </w:pPr>
+    </w:p>
+    <w:p>
+      <w:pPr>
+        <w:rPr>
+          <w:rFonts w:cs="Times New Roman"/>
+        </w:rPr>
+      </w:pPr>
+      <w:r>
+        <w:t>This script is used to control the post processing of the outputs of the DISGAS and TWODEE simulations.</w:t>
+      </w:r>
+      <w:r>
+        <w:t xml:space="preserve"> For example, it can be used to produce probabilistic outputs like the output at a user-specified exceedance probability, convert gas species, create plots, etc.. </w:t>
+      </w:r>
+      <w:r>
+        <w:t xml:space="preserve">All the processed outputs are stored in the folder </w:t>
+      </w:r>
+      <w:r>
+        <w:rPr>
+          <w:rFonts w:asciiTheme="majorHAnsi" w:hAnsiTheme="majorHAnsi" w:cstheme="majorHAnsi"/>
+        </w:rPr>
+        <w:t>post_processing</w:t>
+      </w:r>
+      <w:r>
+        <w:rPr>
+          <w:rFonts w:cs="Times New Roman"/>
+        </w:rPr>
+        <w:t xml:space="preserve">. Note that, if this folder is already present in the working directory, this will be overwritten. </w:t>
+      </w:r>
+    </w:p>
+    <w:p>
+      <w:r>
+        <w:t>All the options can be controlled via the arguments listed below:</w:t>
+      </w:r>
+    </w:p>
+    <w:p>
+      <w:pPr>
+        <w:rPr>
+          <w:rFonts w:asciiTheme="majorHAnsi" w:hAnsiTheme="majorHAnsi" w:cstheme="majorHAnsi"/>
+        </w:rPr>
+      </w:pPr>
+      <w:r>
+        <w:rPr>
+          <w:rFonts w:asciiTheme="majorHAnsi" w:hAnsiTheme="majorHAnsi" w:cstheme="majorHAnsi"/>
+        </w:rPr>
+        <w:t xml:space="preserve">post_process.py </w:t>
+      </w:r>
+      <w:r>
+        <w:rPr>
+          <w:rFonts w:asciiTheme="majorHAnsi" w:hAnsiTheme="majorHAnsi" w:cstheme="majorHAnsi"/>
+        </w:rPr>
+        <w:t xml:space="preserve">[-h] </w:t>
+      </w:r>
+      <w:r>
+        <w:rPr>
+          <w:rFonts w:asciiTheme="majorHAnsi" w:hAnsiTheme="majorHAnsi" w:cstheme="majorHAnsi"/>
+        </w:rPr>
+        <w:t>[-h] [-P PLOT] [-ECDF CALCULATE_ECDF] [-PER PERSISTENCE] [-EX EX_PROB] [-T TIME_STEPS] [-L LEVELS] [-D DAYS_PLOT] [-C CONVERT] [-S SPECIES] [-TS TRACKING_SPECIE] [-N NPROC] [-U UNITS] [-PL PLOT_LIMITS] [-PI PLOT_ISOLINES</w:t>
+      </w:r>
+      <w:r>
+        <w:rPr>
+          <w:rFonts w:asciiTheme="majorHAnsi" w:hAnsiTheme="majorHAnsi" w:cstheme="majorHAnsi"/>
+        </w:rPr>
+        <w:t>]</w:t>
+      </w:r>
+      <w:r>
+        <w:rPr>
+          <w:rFonts w:asciiTheme="majorHAnsi" w:hAnsiTheme="majorHAnsi" w:cstheme="majorHAnsi"/>
+        </w:rPr>
+        <w:t xml:space="preserve"> [-TA TIME_AV] [-OF OUTPUT_FORMAT] [-</w:t>
+      </w:r>
+      <w:r>
+        <w:rPr>
+          <w:rFonts w:asciiTheme="majorHAnsi" w:hAnsiTheme="majorHAnsi" w:cstheme="majorHAnsi"/>
+        </w:rPr>
         <w:lastRenderedPageBreak/>
-        <w:t>“</w:t>
-      </w:r>
-      <w:r>
-        <w:rPr>
-          <w:szCs w:val="22"/>
-        </w:rPr>
-        <w:t>True</w:t>
-      </w:r>
-      <w:r>
-        <w:rPr>
-          <w:szCs w:val="22"/>
-        </w:rPr>
-        <w:t>”</w:t>
-      </w:r>
-      <w:r>
-        <w:rPr>
-          <w:szCs w:val="22"/>
-        </w:rPr>
-        <w:t xml:space="preserve">: </w:t>
-      </w:r>
-      <w:r>
-        <w:rPr>
-          <w:szCs w:val="22"/>
-        </w:rPr>
-        <w:t>Calculate the Empirical Cumulative Density Function</w:t>
-      </w:r>
-      <w:r>
-        <w:rPr>
-          <w:szCs w:val="22"/>
-        </w:rPr>
-        <w:t xml:space="preserve"> (ECDF)</w:t>
-      </w:r>
-      <w:r>
-        <w:rPr>
-          <w:szCs w:val="22"/>
-        </w:rPr>
-        <w:t xml:space="preserve"> of the solution and extrapolate solutions at user-defined</w:t>
-      </w:r>
-      <w:r>
-        <w:rPr>
-          <w:szCs w:val="22"/>
-        </w:rPr>
-        <w:t xml:space="preserve"> </w:t>
-      </w:r>
-      <w:r>
-        <w:rPr>
-          <w:szCs w:val="22"/>
-        </w:rPr>
-        <w:t>exceedance probabilities</w:t>
-      </w:r>
-      <w:r>
-        <w:rPr>
-          <w:szCs w:val="22"/>
-        </w:rPr>
-        <w:t xml:space="preserve">. </w:t>
-      </w:r>
-      <w:r>
-        <w:rPr>
-          <w:szCs w:val="22"/>
-        </w:rPr>
-        <w:t>“</w:t>
-      </w:r>
-      <w:r>
-        <w:rPr>
-          <w:szCs w:val="22"/>
-        </w:rPr>
-        <w:t>False</w:t>
-      </w:r>
-      <w:r>
-        <w:rPr>
-          <w:szCs w:val="22"/>
-        </w:rPr>
-        <w:t>”</w:t>
-      </w:r>
-      <w:r>
-        <w:rPr>
-          <w:szCs w:val="22"/>
-        </w:rPr>
-        <w:t xml:space="preserve">: Do not </w:t>
-      </w:r>
-      <w:r>
-        <w:rPr>
-          <w:szCs w:val="22"/>
-        </w:rPr>
-        <w:t>calculate ECDF</w:t>
-      </w:r>
-      <w:r>
-        <w:rPr>
-          <w:szCs w:val="22"/>
-        </w:rPr>
-        <w:t xml:space="preserve">. It works only if </w:t>
-      </w:r>
-      <w:r>
-        <w:rPr>
-          <w:rFonts w:asciiTheme="majorHAnsi" w:hAnsiTheme="majorHAnsi" w:cstheme="majorHAnsi"/>
-          <w:szCs w:val="22"/>
-        </w:rPr>
-        <w:t>-EX --ex_prob</w:t>
-      </w:r>
-      <w:r>
-        <w:rPr>
-          <w:szCs w:val="22"/>
-        </w:rPr>
-        <w:t xml:space="preserve"> is specified. The default value is False.</w:t>
+        <w:t>PT PLOT_TOPOGRAPHY] [-TI TOPOGRAPHY_ISOLINES] [-PR PLOT_RESOLUTION</w:t>
+      </w:r>
+      <w:r>
+        <w:rPr>
+          <w:rFonts w:asciiTheme="majorHAnsi" w:hAnsiTheme="majorHAnsi" w:cstheme="majorHAnsi"/>
+        </w:rPr>
+        <w:t xml:space="preserve">] </w:t>
+      </w:r>
+      <w:r>
+        <w:rPr>
+          <w:rFonts w:asciiTheme="majorHAnsi" w:hAnsiTheme="majorHAnsi" w:cstheme="majorHAnsi"/>
+        </w:rPr>
+        <w:t>[-TP TRACKING_POINTS]</w:t>
+      </w:r>
+      <w:r>
+        <w:rPr>
+          <w:rFonts w:asciiTheme="majorHAnsi" w:hAnsiTheme="majorHAnsi" w:cstheme="majorHAnsi"/>
+        </w:rPr>
+        <w:t xml:space="preserve">    </w:t>
+      </w:r>
+    </w:p>
+    <w:p>
+      <w:pPr>
+        <w:pStyle w:val="Paragrafoelenco"/>
+        <w:rPr>
+          <w:rFonts w:asciiTheme="majorHAnsi" w:hAnsiTheme="majorHAnsi" w:cstheme="majorHAnsi"/>
+          <w:szCs w:val="22"/>
+        </w:rPr>
+      </w:pPr>
+      <w:r>
+        <w:rPr>
+          <w:szCs w:val="22"/>
+        </w:rPr>
+        <w:t xml:space="preserve"> Command to show the guide to this script</w:t>
+      </w:r>
+      <w:r>
+        <w:rPr>
+          <w:rFonts w:asciiTheme="majorHAnsi" w:hAnsiTheme="majorHAnsi" w:cstheme="majorHAnsi"/>
+          <w:szCs w:val="22"/>
+        </w:rPr>
+        <w:t xml:space="preserve">   </w:t>
       </w:r>
     </w:p>
     <w:p>
@@ -11040,16 +10997,14 @@
         <w:rPr>
           <w:rFonts w:asciiTheme="majorHAnsi" w:hAnsiTheme="majorHAnsi" w:cstheme="majorHAnsi"/>
           <w:szCs w:val="22"/>
-          <w:lang w:val="it-IT"/>
-        </w:rPr>
-      </w:pPr>
-      <w:r>
-        <w:rPr>
-          <w:rFonts w:asciiTheme="majorHAnsi" w:hAnsiTheme="majorHAnsi" w:cstheme="majorHAnsi"/>
-          <w:szCs w:val="22"/>
-          <w:lang w:val="it-IT"/>
-        </w:rPr>
-        <w:t>-EX EX_PROB [EX_PROB ...], --ex_prob EX_PROB [EX_PROB ...]</w:t>
+        </w:rPr>
+      </w:pPr>
+      <w:r>
+        <w:rPr>
+          <w:rFonts w:asciiTheme="majorHAnsi" w:hAnsiTheme="majorHAnsi" w:cstheme="majorHAnsi"/>
+          <w:szCs w:val="22"/>
+        </w:rPr>
+        <w:t xml:space="preserve">-P PLOT, --plot PLOT  </w:t>
       </w:r>
     </w:p>
     <w:p>
@@ -11061,42 +11016,45 @@
       </w:pPr>
       <w:r>
         <w:rPr>
-          <w:lang w:val="en-GB"/>
-        </w:rPr>
-        <w:t>C</w:t>
-      </w:r>
-      <w:r>
-        <w:t xml:space="preserve">omma-separated </w:t>
-      </w:r>
-      <w:r>
-        <w:rPr>
-          <w:szCs w:val="22"/>
-        </w:rPr>
-        <w:t>l</w:t>
-      </w:r>
-      <w:r>
-        <w:rPr>
-          <w:szCs w:val="22"/>
-        </w:rPr>
-        <w:t>ist of exceed</w:t>
-      </w:r>
-      <w:r>
-        <w:rPr>
-          <w:szCs w:val="22"/>
-        </w:rPr>
-        <w:t>a</w:t>
-      </w:r>
-      <w:r>
-        <w:rPr>
-          <w:szCs w:val="22"/>
-        </w:rPr>
-        <w:t>nce probabilities</w:t>
-      </w:r>
-      <w:r>
-        <w:rPr>
-          <w:szCs w:val="22"/>
-        </w:rPr>
-        <w:t xml:space="preserve"> for probabilistic outputs.</w:t>
+          <w:szCs w:val="22"/>
+        </w:rPr>
+        <w:t>“True”: Produce plots of the solutions</w:t>
+      </w:r>
+      <w:r>
+        <w:rPr>
+          <w:szCs w:val="22"/>
+        </w:rPr>
+        <w:t xml:space="preserve"> and probabilistic outputs if activated</w:t>
+      </w:r>
+      <w:r>
+        <w:rPr>
+          <w:szCs w:val="22"/>
+        </w:rPr>
+        <w:t xml:space="preserve">. “False”: Do not produce plots. </w:t>
+      </w:r>
+      <w:r>
+        <w:rPr>
+          <w:szCs w:val="22"/>
+        </w:rPr>
+        <w:t>The d</w:t>
+      </w:r>
+      <w:r>
+        <w:rPr>
+          <w:szCs w:val="22"/>
+        </w:rPr>
+        <w:t>efault</w:t>
+      </w:r>
+      <w:r>
+        <w:rPr>
+          <w:szCs w:val="22"/>
+        </w:rPr>
+        <w:t xml:space="preserve"> value</w:t>
+      </w:r>
+      <w:r>
+        <w:rPr>
+          <w:szCs w:val="22"/>
+        </w:rPr>
+        <w:t xml:space="preserve"> is False.</w:t>
       </w:r>
     </w:p>
     <w:p>
@@ -11116,7 +11074,42 @@
           <w:rFonts w:asciiTheme="majorHAnsi" w:hAnsiTheme="majorHAnsi" w:cstheme="majorHAnsi"/>
           <w:szCs w:val="22"/>
         </w:rPr>
-        <w:t>-PER PERSISTENCE, --persistence PERSISTENCE</w:t>
+        <w:t>-</w:t>
+      </w:r>
+      <w:r>
+        <w:rPr>
+          <w:rFonts w:asciiTheme="majorHAnsi" w:hAnsiTheme="majorHAnsi" w:cstheme="majorHAnsi"/>
+          <w:szCs w:val="22"/>
+        </w:rPr>
+        <w:t>ECDF</w:t>
+      </w:r>
+      <w:r>
+        <w:rPr>
+          <w:rFonts w:asciiTheme="majorHAnsi" w:hAnsiTheme="majorHAnsi" w:cstheme="majorHAnsi"/>
+          <w:szCs w:val="22"/>
+        </w:rPr>
+        <w:t>, --</w:t>
+      </w:r>
+      <w:r>
+        <w:rPr>
+          <w:rFonts w:asciiTheme="majorHAnsi" w:hAnsiTheme="majorHAnsi" w:cstheme="majorHAnsi"/>
+          <w:szCs w:val="22"/>
+        </w:rPr>
+        <w:t>calculate_ecdf</w:t>
+      </w:r>
+      <w:r>
+        <w:rPr>
+          <w:rFonts w:asciiTheme="majorHAnsi" w:hAnsiTheme="majorHAnsi" w:cstheme="majorHAnsi"/>
+          <w:szCs w:val="22"/>
+        </w:rPr>
+        <w:t xml:space="preserve"> </w:t>
+      </w:r>
+      <w:r>
+        <w:rPr>
+          <w:rFonts w:asciiTheme="majorHAnsi" w:hAnsiTheme="majorHAnsi" w:cstheme="majorHAnsi"/>
+          <w:szCs w:val="22"/>
+        </w:rPr>
+        <w:t>CALCULATE_ECDF</w:t>
       </w:r>
     </w:p>
     <w:p>
@@ -11130,19 +11123,43 @@
         <w:rPr>
           <w:szCs w:val="22"/>
         </w:rPr>
-        <w:t>If True, calculate the persistence of the gas specie, i.e.</w:t>
-      </w:r>
-      <w:r>
-        <w:rPr>
-          <w:szCs w:val="22"/>
-        </w:rPr>
-        <w:t>,</w:t>
-      </w:r>
-      <w:r>
-        <w:rPr>
-          <w:szCs w:val="22"/>
-        </w:rPr>
-        <w:t xml:space="preserve"> the probability to be exposed to a gas specie above specified concentration thresholds for times longer than the specified exposure times for those thresholds.</w:t>
+        <w:t>“</w:t>
+      </w:r>
+      <w:r>
+        <w:rPr>
+          <w:szCs w:val="22"/>
+        </w:rPr>
+        <w:t>True</w:t>
+      </w:r>
+      <w:r>
+        <w:rPr>
+          <w:szCs w:val="22"/>
+        </w:rPr>
+        <w:t>”</w:t>
+      </w:r>
+      <w:r>
+        <w:rPr>
+          <w:szCs w:val="22"/>
+        </w:rPr>
+        <w:t xml:space="preserve">: </w:t>
+      </w:r>
+      <w:r>
+        <w:rPr>
+          <w:szCs w:val="22"/>
+        </w:rPr>
+        <w:t>Calculate the Empirical Cumulative Density Function</w:t>
+      </w:r>
+      <w:r>
+        <w:rPr>
+          <w:szCs w:val="22"/>
+        </w:rPr>
+        <w:t xml:space="preserve"> (ECDF)</w:t>
+      </w:r>
+      <w:r>
+        <w:rPr>
+          <w:szCs w:val="22"/>
+        </w:rPr>
+        <w:t xml:space="preserve"> of the solution and extrapolate solutions at user-defined</w:t>
       </w:r>
       <w:r>
         <w:rPr>
@@ -11154,13 +11171,62 @@
         <w:rPr>
           <w:szCs w:val="22"/>
         </w:rPr>
-        <w:t>Concentration thresholds and exposure times should be provided in gas_properties.csv</w:t>
-      </w:r>
-      <w:r>
-        <w:rPr>
-          <w:szCs w:val="22"/>
-        </w:rPr>
-        <w:t xml:space="preserve">. If graphical outputs are requested (-P True), then persistence maps are generated. </w:t>
+        <w:t>exceedance probabilities</w:t>
+      </w:r>
+      <w:r>
+        <w:rPr>
+          <w:szCs w:val="22"/>
+        </w:rPr>
+        <w:t xml:space="preserve">. </w:t>
+      </w:r>
+      <w:r>
+        <w:rPr>
+          <w:szCs w:val="22"/>
+        </w:rPr>
+        <w:t>“</w:t>
+      </w:r>
+      <w:r>
+        <w:rPr>
+          <w:szCs w:val="22"/>
+        </w:rPr>
+        <w:t>False</w:t>
+      </w:r>
+      <w:r>
+        <w:rPr>
+          <w:szCs w:val="22"/>
+        </w:rPr>
+        <w:t>”</w:t>
+      </w:r>
+      <w:r>
+        <w:rPr>
+          <w:szCs w:val="22"/>
+        </w:rPr>
+        <w:t xml:space="preserve">: Do not </w:t>
+      </w:r>
+      <w:r>
+        <w:rPr>
+          <w:szCs w:val="22"/>
+        </w:rPr>
+        <w:t>calculate ECDF</w:t>
+      </w:r>
+      <w:r>
+        <w:rPr>
+          <w:szCs w:val="22"/>
+        </w:rPr>
+        <w:t xml:space="preserve">. It works only if </w:t>
+      </w:r>
+      <w:r>
+        <w:rPr>
+          <w:rFonts w:asciiTheme="majorHAnsi" w:hAnsiTheme="majorHAnsi" w:cstheme="majorHAnsi"/>
+          <w:szCs w:val="22"/>
+        </w:rPr>
+        <w:t>-EX --ex_prob</w:t>
+      </w:r>
+      <w:r>
+        <w:rPr>
+          <w:szCs w:val="22"/>
+        </w:rPr>
+        <w:t xml:space="preserve"> is specified. The default value is False.</w:t>
       </w:r>
     </w:p>
     <w:p>
@@ -11173,14 +11239,16 @@
         <w:rPr>
           <w:rFonts w:asciiTheme="majorHAnsi" w:hAnsiTheme="majorHAnsi" w:cstheme="majorHAnsi"/>
           <w:szCs w:val="22"/>
-        </w:rPr>
-      </w:pPr>
-      <w:r>
-        <w:rPr>
-          <w:rFonts w:asciiTheme="majorHAnsi" w:hAnsiTheme="majorHAnsi" w:cstheme="majorHAnsi"/>
-          <w:szCs w:val="22"/>
-        </w:rPr>
-        <w:t>-T TIME_STEPS [TIME_STEPS ...], --time_steps TIME_STEPS [TIME_STEPS ...]</w:t>
+          <w:lang w:val="it-IT"/>
+        </w:rPr>
+      </w:pPr>
+      <w:r>
+        <w:rPr>
+          <w:rFonts w:asciiTheme="majorHAnsi" w:hAnsiTheme="majorHAnsi" w:cstheme="majorHAnsi"/>
+          <w:szCs w:val="22"/>
+          <w:lang w:val="it-IT"/>
+        </w:rPr>
+        <w:t>-EX EX_PROB [EX_PROB ...], --ex_prob EX_PROB [EX_PROB ...]</w:t>
       </w:r>
     </w:p>
     <w:p>
@@ -11209,55 +11277,25 @@
         <w:rPr>
           <w:szCs w:val="22"/>
         </w:rPr>
-        <w:t>ist</w:t>
-      </w:r>
-      <w:r>
-        <w:rPr>
-          <w:szCs w:val="22"/>
-        </w:rPr>
-        <w:t xml:space="preserve"> of time steps to plot (integer &gt;= 0). Type </w:t>
-      </w:r>
-      <w:r>
-        <w:rPr>
-          <w:szCs w:val="22"/>
-        </w:rPr>
-        <w:t>“</w:t>
-      </w:r>
-      <w:r>
-        <w:rPr>
-          <w:szCs w:val="22"/>
-        </w:rPr>
-        <w:t>all</w:t>
-      </w:r>
-      <w:r>
-        <w:rPr>
-          <w:szCs w:val="22"/>
-        </w:rPr>
-        <w:t>”</w:t>
-      </w:r>
-      <w:r>
-        <w:rPr>
-          <w:szCs w:val="22"/>
-        </w:rPr>
-        <w:t xml:space="preserve"> to</w:t>
-      </w:r>
-      <w:r>
-        <w:rPr>
-          <w:szCs w:val="22"/>
-        </w:rPr>
-        <w:t xml:space="preserve"> </w:t>
-      </w:r>
-      <w:r>
-        <w:rPr>
-          <w:szCs w:val="22"/>
-        </w:rPr>
-        <w:t>plot all the time steps</w:t>
-      </w:r>
-      <w:r>
-        <w:rPr>
-          <w:szCs w:val="22"/>
-        </w:rPr>
-        <w:t xml:space="preserve"> of the simulations.</w:t>
+        <w:t>ist of exceed</w:t>
+      </w:r>
+      <w:r>
+        <w:rPr>
+          <w:szCs w:val="22"/>
+        </w:rPr>
+        <w:t>a</w:t>
+      </w:r>
+      <w:r>
+        <w:rPr>
+          <w:szCs w:val="22"/>
+        </w:rPr>
+        <w:t>nce probabilities</w:t>
+      </w:r>
+      <w:r>
+        <w:rPr>
+          <w:szCs w:val="22"/>
+        </w:rPr>
+        <w:t xml:space="preserve"> for probabilistic outputs.</w:t>
       </w:r>
     </w:p>
     <w:p>
@@ -11277,7 +11315,7 @@
           <w:rFonts w:asciiTheme="majorHAnsi" w:hAnsiTheme="majorHAnsi" w:cstheme="majorHAnsi"/>
           <w:szCs w:val="22"/>
         </w:rPr>
-        <w:t>-L LEVELS [LEVELS ...], --levels LEVELS [LEVELS ...]</w:t>
+        <w:t>-PER PERSISTENCE, --persistence PERSISTENCE</w:t>
       </w:r>
     </w:p>
     <w:p>
@@ -11289,54 +11327,39 @@
       </w:pPr>
       <w:r>
         <w:rPr>
-          <w:lang w:val="en-GB"/>
-        </w:rPr>
-        <w:t>C</w:t>
-      </w:r>
-      <w:r>
-        <w:t xml:space="preserve">omma-separated </w:t>
-      </w:r>
-      <w:r>
-        <w:rPr>
-          <w:szCs w:val="22"/>
-        </w:rPr>
-        <w:t>l</w:t>
-      </w:r>
-      <w:r>
-        <w:rPr>
-          <w:szCs w:val="22"/>
-        </w:rPr>
-        <w:t>ist</w:t>
-      </w:r>
-      <w:r>
-        <w:rPr>
-          <w:szCs w:val="22"/>
-        </w:rPr>
-        <w:t xml:space="preserve"> of vertical levels (integer &gt;= 1) to plot. Type</w:t>
-      </w:r>
-      <w:r>
-        <w:rPr>
-          <w:szCs w:val="22"/>
-        </w:rPr>
-        <w:t xml:space="preserve"> “</w:t>
-      </w:r>
-      <w:r>
-        <w:rPr>
-          <w:szCs w:val="22"/>
-        </w:rPr>
-        <w:t>all</w:t>
-      </w:r>
-      <w:r>
-        <w:rPr>
-          <w:szCs w:val="22"/>
-        </w:rPr>
-        <w:t>”</w:t>
-      </w:r>
-      <w:r>
-        <w:rPr>
-          <w:szCs w:val="22"/>
-        </w:rPr>
-        <w:t xml:space="preserve"> to plot all the levels</w:t>
+          <w:szCs w:val="22"/>
+        </w:rPr>
+        <w:t>If True, calculate the persistence of the gas specie, i.e.</w:t>
+      </w:r>
+      <w:r>
+        <w:rPr>
+          <w:szCs w:val="22"/>
+        </w:rPr>
+        <w:t>,</w:t>
+      </w:r>
+      <w:r>
+        <w:rPr>
+          <w:szCs w:val="22"/>
+        </w:rPr>
+        <w:t xml:space="preserve"> the probability to be exposed to a gas specie above specified concentration thresholds for times longer than the specified exposure times for those thresholds.</w:t>
+      </w:r>
+      <w:r>
+        <w:rPr>
+          <w:szCs w:val="22"/>
+        </w:rPr>
+        <w:t xml:space="preserve"> </w:t>
+      </w:r>
+      <w:r>
+        <w:rPr>
+          <w:szCs w:val="22"/>
+        </w:rPr>
+        <w:t>Concentration thresholds and exposure times should be provided in gas_properties.csv</w:t>
+      </w:r>
+      <w:r>
+        <w:rPr>
+          <w:szCs w:val="22"/>
+        </w:rPr>
+        <w:t xml:space="preserve">. If graphical outputs are requested (-P True), then persistence maps are generated. </w:t>
       </w:r>
     </w:p>
     <w:p>
@@ -11356,7 +11379,7 @@
           <w:rFonts w:asciiTheme="majorHAnsi" w:hAnsiTheme="majorHAnsi" w:cstheme="majorHAnsi"/>
           <w:szCs w:val="22"/>
         </w:rPr>
-        <w:t>-D DAYS_PLOT [DAYS_PLOT ...], --days_plot DAYS_PLOT [DAYS_PLOT ...]</w:t>
+        <w:t>-T TIME_STEPS [TIME_STEPS ...], --time_steps TIME_STEPS [TIME_STEPS ...]</w:t>
       </w:r>
     </w:p>
     <w:p>
@@ -11391,7 +11414,7 @@
         <w:rPr>
           <w:szCs w:val="22"/>
         </w:rPr>
-        <w:t xml:space="preserve"> of days to plot (YYYYMMDD). Type </w:t>
+        <w:t xml:space="preserve"> of time steps to plot (integer &gt;= 0). Type </w:t>
       </w:r>
       <w:r>
         <w:rPr>
@@ -11415,7 +11438,7 @@
         <w:rPr>
           <w:szCs w:val="22"/>
         </w:rPr>
-        <w:t xml:space="preserve"> to plot all</w:t>
+        <w:t xml:space="preserve"> to</w:t>
       </w:r>
       <w:r>
         <w:rPr>
@@ -11427,7 +11450,13 @@
         <w:rPr>
           <w:szCs w:val="22"/>
         </w:rPr>
-        <w:t>the days</w:t>
+        <w:t>plot all the time steps</w:t>
+      </w:r>
+      <w:r>
+        <w:rPr>
+          <w:szCs w:val="22"/>
+        </w:rPr>
+        <w:t xml:space="preserve"> of the simulations.</w:t>
       </w:r>
     </w:p>
     <w:p>
@@ -11447,7 +11476,7 @@
           <w:rFonts w:asciiTheme="majorHAnsi" w:hAnsiTheme="majorHAnsi" w:cstheme="majorHAnsi"/>
           <w:szCs w:val="22"/>
         </w:rPr>
-        <w:t>-C CONVERT, --convert CONVERT</w:t>
+        <w:t>-L LEVELS [LEVELS ...], --levels LEVELS [LEVELS ...]</w:t>
       </w:r>
     </w:p>
     <w:p>
@@ -11459,21 +11488,42 @@
       </w:pPr>
       <w:r>
         <w:rPr>
-          <w:szCs w:val="22"/>
-        </w:rPr>
-        <w:t xml:space="preserve">If </w:t>
-      </w:r>
-      <w:r>
-        <w:rPr>
-          <w:szCs w:val="22"/>
-        </w:rPr>
-        <w:t>“</w:t>
-      </w:r>
-      <w:r>
-        <w:rPr>
-          <w:szCs w:val="22"/>
-        </w:rPr>
-        <w:t>True</w:t>
+          <w:lang w:val="en-GB"/>
+        </w:rPr>
+        <w:t>C</w:t>
+      </w:r>
+      <w:r>
+        <w:t xml:space="preserve">omma-separated </w:t>
+      </w:r>
+      <w:r>
+        <w:rPr>
+          <w:szCs w:val="22"/>
+        </w:rPr>
+        <w:t>l</w:t>
+      </w:r>
+      <w:r>
+        <w:rPr>
+          <w:szCs w:val="22"/>
+        </w:rPr>
+        <w:t>ist</w:t>
+      </w:r>
+      <w:r>
+        <w:rPr>
+          <w:szCs w:val="22"/>
+        </w:rPr>
+        <w:t xml:space="preserve"> of vertical levels (integer &gt;= 1) to plot. Type</w:t>
+      </w:r>
+      <w:r>
+        <w:rPr>
+          <w:szCs w:val="22"/>
+        </w:rPr>
+        <w:t xml:space="preserve"> “</w:t>
+      </w:r>
+      <w:r>
+        <w:rPr>
+          <w:szCs w:val="22"/>
+        </w:rPr>
+        <w:t>all</w:t>
       </w:r>
       <w:r>
         <w:rPr>
@@ -11485,14 +11535,13 @@
         <w:rPr>
           <w:szCs w:val="22"/>
         </w:rPr>
-        <w:t xml:space="preserve">, convert output concentration into other species listed with the command </w:t>
-      </w:r>
-      <w:r>
-        <w:rPr>
-          <w:rFonts w:asciiTheme="majorHAnsi" w:hAnsiTheme="majorHAnsi" w:cstheme="majorHAnsi"/>
-          <w:szCs w:val="22"/>
-        </w:rPr>
-        <w:t>-S --species</w:t>
+        <w:t xml:space="preserve"> to plot all the levels</w:t>
+      </w:r>
+      <w:r>
+        <w:rPr>
+          <w:szCs w:val="22"/>
+        </w:rPr>
+        <w:t>. Note that, as stated in the previous subsection above, the level 0.0 m and 10.0 m are always added into the output heights, therefore the user should take this into account when setting the plotting levels via this commands.</w:t>
       </w:r>
     </w:p>
     <w:p>
@@ -11505,16 +11554,14 @@
         <w:rPr>
           <w:rFonts w:asciiTheme="majorHAnsi" w:hAnsiTheme="majorHAnsi" w:cstheme="majorHAnsi"/>
           <w:szCs w:val="22"/>
-          <w:lang w:val="nl-NL"/>
-        </w:rPr>
-      </w:pPr>
-      <w:r>
-        <w:rPr>
-          <w:rFonts w:asciiTheme="majorHAnsi" w:hAnsiTheme="majorHAnsi" w:cstheme="majorHAnsi"/>
-          <w:szCs w:val="22"/>
-          <w:lang w:val="nl-NL"/>
-        </w:rPr>
-        <w:t>-S SPECIES [SPECIES ...], --species SPECIES [SPECIES ...]</w:t>
+        </w:rPr>
+      </w:pPr>
+      <w:r>
+        <w:rPr>
+          <w:rFonts w:asciiTheme="majorHAnsi" w:hAnsiTheme="majorHAnsi" w:cstheme="majorHAnsi"/>
+          <w:szCs w:val="22"/>
+        </w:rPr>
+        <w:t>-D DAYS_PLOT [DAYS_PLOT ...], --days_plot DAYS_PLOT [DAYS_PLOT ...]</w:t>
       </w:r>
     </w:p>
     <w:p>
@@ -11549,13 +11596,43 @@
         <w:rPr>
           <w:szCs w:val="22"/>
         </w:rPr>
-        <w:t xml:space="preserve"> of gas species (e.g. CO2)</w:t>
-      </w:r>
-      <w:r>
-        <w:rPr>
-          <w:szCs w:val="22"/>
-        </w:rPr>
-        <w:t xml:space="preserve"> into which to convert the original outputs.</w:t>
+        <w:t xml:space="preserve"> of days to plot (YYYYMMDD). Type </w:t>
+      </w:r>
+      <w:r>
+        <w:rPr>
+          <w:szCs w:val="22"/>
+        </w:rPr>
+        <w:t>“</w:t>
+      </w:r>
+      <w:r>
+        <w:rPr>
+          <w:szCs w:val="22"/>
+        </w:rPr>
+        <w:t>all</w:t>
+      </w:r>
+      <w:r>
+        <w:rPr>
+          <w:szCs w:val="22"/>
+        </w:rPr>
+        <w:t>”</w:t>
+      </w:r>
+      <w:r>
+        <w:rPr>
+          <w:szCs w:val="22"/>
+        </w:rPr>
+        <w:t xml:space="preserve"> to plot all</w:t>
+      </w:r>
+      <w:r>
+        <w:rPr>
+          <w:szCs w:val="22"/>
+        </w:rPr>
+        <w:t xml:space="preserve"> </w:t>
+      </w:r>
+      <w:r>
+        <w:rPr>
+          <w:szCs w:val="22"/>
+        </w:rPr>
+        <w:t>the days</w:t>
       </w:r>
     </w:p>
     <w:p>
@@ -11575,7 +11652,7 @@
           <w:rFonts w:asciiTheme="majorHAnsi" w:hAnsiTheme="majorHAnsi" w:cstheme="majorHAnsi"/>
           <w:szCs w:val="22"/>
         </w:rPr>
-        <w:t>TS TRACKING_SPECIE, --tracking_specie TRACKING_SPECIE</w:t>
+        <w:t>-C CONVERT, --convert CONVERT</w:t>
       </w:r>
     </w:p>
     <w:p>
@@ -11589,7 +11666,38 @@
         <w:rPr>
           <w:szCs w:val="22"/>
         </w:rPr>
-        <w:t>Name of the specie used as the tracking specie in DISGAS or TWODEE.</w:t>
+        <w:t xml:space="preserve">If </w:t>
+      </w:r>
+      <w:r>
+        <w:rPr>
+          <w:szCs w:val="22"/>
+        </w:rPr>
+        <w:t>“</w:t>
+      </w:r>
+      <w:r>
+        <w:rPr>
+          <w:szCs w:val="22"/>
+        </w:rPr>
+        <w:t>True</w:t>
+      </w:r>
+      <w:r>
+        <w:rPr>
+          <w:szCs w:val="22"/>
+        </w:rPr>
+        <w:t>”</w:t>
+      </w:r>
+      <w:r>
+        <w:rPr>
+          <w:szCs w:val="22"/>
+        </w:rPr>
+        <w:t xml:space="preserve">, convert output concentration into other species listed with the command </w:t>
+      </w:r>
+      <w:r>
+        <w:rPr>
+          <w:rFonts w:asciiTheme="majorHAnsi" w:hAnsiTheme="majorHAnsi" w:cstheme="majorHAnsi"/>
+          <w:szCs w:val="22"/>
+        </w:rPr>
+        <w:t>-S --species</w:t>
       </w:r>
     </w:p>
     <w:p>
@@ -11602,14 +11710,16 @@
         <w:rPr>
           <w:rFonts w:asciiTheme="majorHAnsi" w:hAnsiTheme="majorHAnsi" w:cstheme="majorHAnsi"/>
           <w:szCs w:val="22"/>
-        </w:rPr>
-      </w:pPr>
-      <w:r>
-        <w:rPr>
-          <w:rFonts w:asciiTheme="majorHAnsi" w:hAnsiTheme="majorHAnsi" w:cstheme="majorHAnsi"/>
-          <w:szCs w:val="22"/>
-        </w:rPr>
-        <w:t>-N NPROC, --nproc NPROC</w:t>
+          <w:lang w:val="nl-NL"/>
+        </w:rPr>
+      </w:pPr>
+      <w:r>
+        <w:rPr>
+          <w:rFonts w:asciiTheme="majorHAnsi" w:hAnsiTheme="majorHAnsi" w:cstheme="majorHAnsi"/>
+          <w:szCs w:val="22"/>
+          <w:lang w:val="nl-NL"/>
+        </w:rPr>
+        <w:t>-S SPECIES [SPECIES ...], --species SPECIES [SPECIES ...]</w:t>
       </w:r>
     </w:p>
     <w:p>
@@ -11621,9 +11731,36 @@
       </w:pPr>
       <w:r>
         <w:rPr>
-          <w:szCs w:val="22"/>
-        </w:rPr>
-        <w:t>Maximum number of allowed simultaneous processes, for parallel processing.</w:t>
+          <w:lang w:val="en-GB"/>
+        </w:rPr>
+        <w:t>C</w:t>
+      </w:r>
+      <w:r>
+        <w:t xml:space="preserve">omma-separated </w:t>
+      </w:r>
+      <w:r>
+        <w:rPr>
+          <w:szCs w:val="22"/>
+        </w:rPr>
+        <w:t>l</w:t>
+      </w:r>
+      <w:r>
+        <w:rPr>
+          <w:szCs w:val="22"/>
+        </w:rPr>
+        <w:t>ist</w:t>
+      </w:r>
+      <w:r>
+        <w:rPr>
+          <w:szCs w:val="22"/>
+        </w:rPr>
+        <w:t xml:space="preserve"> of gas species (e.g. CO2)</w:t>
+      </w:r>
+      <w:r>
+        <w:rPr>
+          <w:szCs w:val="22"/>
+        </w:rPr>
+        <w:t xml:space="preserve"> into which to convert the original outputs.</w:t>
       </w:r>
     </w:p>
     <w:p>
@@ -11643,7 +11780,7 @@
           <w:rFonts w:asciiTheme="majorHAnsi" w:hAnsiTheme="majorHAnsi" w:cstheme="majorHAnsi"/>
           <w:szCs w:val="22"/>
         </w:rPr>
-        <w:t>-M MODELS, --models MODELS</w:t>
+        <w:t>TS TRACKING_SPECIE, --tracking_specie TRACKING_SPECIE</w:t>
       </w:r>
     </w:p>
     <w:p>
@@ -11657,109 +11794,7 @@
         <w:rPr>
           <w:szCs w:val="22"/>
         </w:rPr>
-        <w:t>Model outputs to post</w:t>
-      </w:r>
-      <w:r>
-        <w:rPr>
-          <w:szCs w:val="22"/>
-        </w:rPr>
-        <w:t xml:space="preserve"> </w:t>
-      </w:r>
-      <w:r>
-        <w:rPr>
-          <w:szCs w:val="22"/>
-        </w:rPr>
-        <w:t xml:space="preserve">process. </w:t>
-      </w:r>
-      <w:r>
-        <w:rPr>
-          <w:szCs w:val="22"/>
-        </w:rPr>
-        <w:t>Possible o</w:t>
-      </w:r>
-      <w:r>
-        <w:rPr>
-          <w:szCs w:val="22"/>
-        </w:rPr>
-        <w:t>ptions</w:t>
-      </w:r>
-      <w:r>
-        <w:rPr>
-          <w:szCs w:val="22"/>
-        </w:rPr>
-        <w:t xml:space="preserve"> are (case insensitive)</w:t>
-      </w:r>
-      <w:r>
-        <w:rPr>
-          <w:szCs w:val="22"/>
-        </w:rPr>
-        <w:t xml:space="preserve">: </w:t>
-      </w:r>
-      <w:r>
-        <w:rPr>
-          <w:szCs w:val="22"/>
-        </w:rPr>
-        <w:t>“</w:t>
-      </w:r>
-      <w:r>
-        <w:rPr>
-          <w:szCs w:val="22"/>
-        </w:rPr>
-        <w:t>disgas</w:t>
-      </w:r>
-      <w:r>
-        <w:rPr>
-          <w:szCs w:val="22"/>
-        </w:rPr>
-        <w:t>”</w:t>
-      </w:r>
-      <w:r>
-        <w:rPr>
-          <w:szCs w:val="22"/>
-        </w:rPr>
-        <w:t xml:space="preserve">, </w:t>
-      </w:r>
-      <w:r>
-        <w:rPr>
-          <w:szCs w:val="22"/>
-        </w:rPr>
-        <w:t>“</w:t>
-      </w:r>
-      <w:r>
-        <w:rPr>
-          <w:szCs w:val="22"/>
-        </w:rPr>
-        <w:t>twodee</w:t>
-      </w:r>
-      <w:r>
-        <w:rPr>
-          <w:szCs w:val="22"/>
-        </w:rPr>
-        <w:t>”</w:t>
-      </w:r>
-      <w:r>
-        <w:rPr>
-          <w:szCs w:val="22"/>
-        </w:rPr>
-        <w:t xml:space="preserve">, </w:t>
-      </w:r>
-      <w:r>
-        <w:rPr>
-          <w:szCs w:val="22"/>
-        </w:rPr>
-        <w:t>“</w:t>
-      </w:r>
-      <w:r>
-        <w:rPr>
-          <w:szCs w:val="22"/>
-        </w:rPr>
-        <w:t>all</w:t>
-      </w:r>
-      <w:r>
-        <w:rPr>
-          <w:szCs w:val="22"/>
-        </w:rPr>
-        <w:t>”</w:t>
+        <w:t>Name of the specie used as the tracking specie in DISGAS or TWODEE.</w:t>
       </w:r>
     </w:p>
     <w:p>
@@ -11779,7 +11814,7 @@
           <w:rFonts w:asciiTheme="majorHAnsi" w:hAnsiTheme="majorHAnsi" w:cstheme="majorHAnsi"/>
           <w:szCs w:val="22"/>
         </w:rPr>
-        <w:t>-U UNITS, --units UNITS</w:t>
+        <w:t>-N NPROC, --nproc NPROC</w:t>
       </w:r>
     </w:p>
     <w:p>
@@ -11793,75 +11828,7 @@
         <w:rPr>
           <w:szCs w:val="22"/>
         </w:rPr>
-        <w:t xml:space="preserve">Gas concentration units. Possible options are: </w:t>
-      </w:r>
-      <w:r>
-        <w:rPr>
-          <w:szCs w:val="22"/>
-        </w:rPr>
-        <w:t>“</w:t>
-      </w:r>
-      <w:r>
-        <w:rPr>
-          <w:szCs w:val="22"/>
-        </w:rPr>
-        <w:t>ppm</w:t>
-      </w:r>
-      <w:r>
-        <w:rPr>
-          <w:szCs w:val="22"/>
-        </w:rPr>
-        <w:t>”</w:t>
-      </w:r>
-      <w:r>
-        <w:rPr>
-          <w:szCs w:val="22"/>
-        </w:rPr>
-        <w:t xml:space="preserve">, </w:t>
-      </w:r>
-      <w:r>
-        <w:rPr>
-          <w:szCs w:val="22"/>
-        </w:rPr>
-        <w:t>“</w:t>
-      </w:r>
-      <w:r>
-        <w:rPr>
-          <w:szCs w:val="22"/>
-        </w:rPr>
-        <w:t>kg/m3</w:t>
-      </w:r>
-      <w:r>
-        <w:rPr>
-          <w:szCs w:val="22"/>
-        </w:rPr>
-        <w:t>”. Currently DISGAS automatically produces outputs in kg m</w:t>
-      </w:r>
-      <w:r>
-        <w:rPr>
-          <w:szCs w:val="22"/>
-          <w:vertAlign w:val="superscript"/>
-        </w:rPr>
-        <w:t>-3</w:t>
-      </w:r>
-      <w:r>
-        <w:rPr>
-          <w:szCs w:val="22"/>
-        </w:rPr>
-        <w:t>, hence only the conversion in ppm is possible. On the contrary, TWODEE produces outputs in ppm, hence only the conversion in kg m</w:t>
-      </w:r>
-      <w:r>
-        <w:rPr>
-          <w:szCs w:val="22"/>
-          <w:vertAlign w:val="superscript"/>
-        </w:rPr>
-        <w:t>-3</w:t>
-      </w:r>
-      <w:r>
-        <w:rPr>
-          <w:szCs w:val="22"/>
-        </w:rPr>
-        <w:t xml:space="preserve"> is possible</w:t>
+        <w:t>Maximum number of allowed simultaneous processes, for parallel processing.</w:t>
       </w:r>
     </w:p>
     <w:p>
@@ -11881,7 +11848,7 @@
           <w:rFonts w:asciiTheme="majorHAnsi" w:hAnsiTheme="majorHAnsi" w:cstheme="majorHAnsi"/>
           <w:szCs w:val="22"/>
         </w:rPr>
-        <w:t>-PL PLOT_LIMITS [PLOT_LIMITS ...], --plot_limits PLOT_LIMITS [PLOT_LIMITS ...]</w:t>
+        <w:t>-U UNITS, --units UNITS</w:t>
       </w:r>
     </w:p>
     <w:p>
@@ -11895,49 +11862,111 @@
         <w:rPr>
           <w:szCs w:val="22"/>
         </w:rPr>
-        <w:t xml:space="preserve">Minimum and maximum value of </w:t>
-      </w:r>
-      <w:r>
-        <w:rPr>
-          <w:szCs w:val="22"/>
-        </w:rPr>
-        <w:t xml:space="preserve">the </w:t>
-      </w:r>
-      <w:r>
-        <w:rPr>
-          <w:szCs w:val="22"/>
-        </w:rPr>
-        <w:t>concentration to display</w:t>
-      </w:r>
-      <w:r>
-        <w:rPr>
-          <w:szCs w:val="22"/>
-        </w:rPr>
-        <w:t>, specified as a comma-separated list</w:t>
-      </w:r>
-      <w:r>
-        <w:rPr>
-          <w:szCs w:val="22"/>
-        </w:rPr>
-        <w:t xml:space="preserve">. If unspecified, they are obtained from </w:t>
-      </w:r>
-      <w:r>
-        <w:rPr>
-          <w:szCs w:val="22"/>
-        </w:rPr>
-        <w:t xml:space="preserve">analyzing </w:t>
-      </w:r>
-      <w:r>
-        <w:rPr>
-          <w:szCs w:val="22"/>
-        </w:rPr>
-        <w:t>all the outputs</w:t>
-      </w:r>
-      <w:r>
-        <w:rPr>
-          <w:szCs w:val="22"/>
-        </w:rPr>
-        <w:t>.</w:t>
+        <w:t xml:space="preserve">Gas concentration units. Possible options are: </w:t>
+      </w:r>
+      <w:r>
+        <w:rPr>
+          <w:szCs w:val="22"/>
+        </w:rPr>
+        <w:t>“</w:t>
+      </w:r>
+      <w:r>
+        <w:rPr>
+          <w:szCs w:val="22"/>
+        </w:rPr>
+        <w:t>ppm</w:t>
+      </w:r>
+      <w:r>
+        <w:rPr>
+          <w:szCs w:val="22"/>
+        </w:rPr>
+        <w:t>”</w:t>
+      </w:r>
+      <w:r>
+        <w:rPr>
+          <w:szCs w:val="22"/>
+        </w:rPr>
+        <w:t xml:space="preserve">, </w:t>
+      </w:r>
+      <w:r>
+        <w:rPr>
+          <w:szCs w:val="22"/>
+        </w:rPr>
+        <w:t>“</w:t>
+      </w:r>
+      <w:r>
+        <w:rPr>
+          <w:szCs w:val="22"/>
+        </w:rPr>
+        <w:t>kg/m3</w:t>
+      </w:r>
+      <w:r>
+        <w:rPr>
+          <w:szCs w:val="22"/>
+        </w:rPr>
+        <w:t>”. Currently DISGAS automatically produces outputs in kg m</w:t>
+      </w:r>
+      <w:r>
+        <w:rPr>
+          <w:szCs w:val="22"/>
+          <w:vertAlign w:val="superscript"/>
+        </w:rPr>
+        <w:t>-3</w:t>
+      </w:r>
+      <w:r>
+        <w:rPr>
+          <w:szCs w:val="22"/>
+        </w:rPr>
+        <w:t xml:space="preserve"> but these are converted in ppm by run_models.py for consistency.</w:t>
+      </w:r>
+      <w:r>
+        <w:rPr>
+          <w:szCs w:val="22"/>
+        </w:rPr>
+        <w:t xml:space="preserve"> </w:t>
+      </w:r>
+      <w:r>
+        <w:rPr>
+          <w:szCs w:val="22"/>
+        </w:rPr>
+        <w:t>H</w:t>
+      </w:r>
+      <w:r>
+        <w:rPr>
+          <w:szCs w:val="22"/>
+        </w:rPr>
+        <w:t>ence</w:t>
+      </w:r>
+      <w:r>
+        <w:rPr>
+          <w:szCs w:val="22"/>
+        </w:rPr>
+        <w:t>,</w:t>
+      </w:r>
+      <w:r>
+        <w:rPr>
+          <w:szCs w:val="22"/>
+        </w:rPr>
+        <w:t xml:space="preserve"> only the conversion in kg m</w:t>
+      </w:r>
+      <w:r>
+        <w:rPr>
+          <w:szCs w:val="22"/>
+          <w:vertAlign w:val="superscript"/>
+        </w:rPr>
+        <w:t>-3</w:t>
+      </w:r>
+      <w:r>
+        <w:rPr>
+          <w:szCs w:val="22"/>
+        </w:rPr>
+        <w:t xml:space="preserve"> is possible</w:t>
+      </w:r>
+      <w:r>
+        <w:rPr>
+          <w:szCs w:val="22"/>
+        </w:rPr>
+        <w:t xml:space="preserve"> and if “ppm” is specified, no conversion is applied. </w:t>
       </w:r>
     </w:p>
     <w:p>
@@ -11950,16 +11979,14 @@
         <w:rPr>
           <w:rFonts w:asciiTheme="majorHAnsi" w:hAnsiTheme="majorHAnsi" w:cstheme="majorHAnsi"/>
           <w:szCs w:val="22"/>
-          <w:lang w:val="fr-FR"/>
-        </w:rPr>
-      </w:pPr>
-      <w:r>
-        <w:rPr>
-          <w:rFonts w:asciiTheme="majorHAnsi" w:hAnsiTheme="majorHAnsi" w:cstheme="majorHAnsi"/>
-          <w:szCs w:val="22"/>
-          <w:lang w:val="fr-FR"/>
-        </w:rPr>
-        <w:t>-PI PLOT_ISOLINES, --plot_isolines PLOT_ISOLINES</w:t>
+        </w:rPr>
+      </w:pPr>
+      <w:r>
+        <w:rPr>
+          <w:rFonts w:asciiTheme="majorHAnsi" w:hAnsiTheme="majorHAnsi" w:cstheme="majorHAnsi"/>
+          <w:szCs w:val="22"/>
+        </w:rPr>
+        <w:t>-PL PLOT_LIMITS [PLOT_LIMITS ...], --plot_limits PLOT_LIMITS [PLOT_LIMITS ...]</w:t>
       </w:r>
     </w:p>
     <w:p>
@@ -11973,7 +12000,49 @@
         <w:rPr>
           <w:szCs w:val="22"/>
         </w:rPr>
-        <w:t>List of gas concentrations values to be used to draw isolines. Optional</w:t>
+        <w:t xml:space="preserve">Minimum and maximum value of </w:t>
+      </w:r>
+      <w:r>
+        <w:rPr>
+          <w:szCs w:val="22"/>
+        </w:rPr>
+        <w:t xml:space="preserve">the </w:t>
+      </w:r>
+      <w:r>
+        <w:rPr>
+          <w:szCs w:val="22"/>
+        </w:rPr>
+        <w:t>concentration to display</w:t>
+      </w:r>
+      <w:r>
+        <w:rPr>
+          <w:szCs w:val="22"/>
+        </w:rPr>
+        <w:t>, specified as a comma-separated list</w:t>
+      </w:r>
+      <w:r>
+        <w:rPr>
+          <w:szCs w:val="22"/>
+        </w:rPr>
+        <w:t xml:space="preserve">. If unspecified, they are obtained from </w:t>
+      </w:r>
+      <w:r>
+        <w:rPr>
+          <w:szCs w:val="22"/>
+        </w:rPr>
+        <w:t xml:space="preserve">analyzing </w:t>
+      </w:r>
+      <w:r>
+        <w:rPr>
+          <w:szCs w:val="22"/>
+        </w:rPr>
+        <w:t>all the outputs</w:t>
+      </w:r>
+      <w:r>
+        <w:rPr>
+          <w:szCs w:val="22"/>
+        </w:rPr>
+        <w:t>.</w:t>
       </w:r>
     </w:p>
     <w:p>
@@ -11986,14 +12055,16 @@
         <w:rPr>
           <w:rFonts w:asciiTheme="majorHAnsi" w:hAnsiTheme="majorHAnsi" w:cstheme="majorHAnsi"/>
           <w:szCs w:val="22"/>
-        </w:rPr>
-      </w:pPr>
-      <w:r>
-        <w:rPr>
-          <w:rFonts w:asciiTheme="majorHAnsi" w:hAnsiTheme="majorHAnsi" w:cstheme="majorHAnsi"/>
-          <w:szCs w:val="22"/>
-        </w:rPr>
-        <w:t>-TA TIME_AV, --time_av TIME_AV</w:t>
+          <w:lang w:val="fr-FR"/>
+        </w:rPr>
+      </w:pPr>
+      <w:r>
+        <w:rPr>
+          <w:rFonts w:asciiTheme="majorHAnsi" w:hAnsiTheme="majorHAnsi" w:cstheme="majorHAnsi"/>
+          <w:szCs w:val="22"/>
+          <w:lang w:val="fr-FR"/>
+        </w:rPr>
+        <w:t>-PI PLOT_ISOLINES, --plot_isolines PLOT_ISOLINES</w:t>
       </w:r>
     </w:p>
     <w:p>
@@ -12007,31 +12078,7 @@
         <w:rPr>
           <w:szCs w:val="22"/>
         </w:rPr>
-        <w:t xml:space="preserve">Generate time-averaged outputs. Specify the time-averaging interval (in hours), or </w:t>
-      </w:r>
-      <w:r>
-        <w:rPr>
-          <w:szCs w:val="22"/>
-        </w:rPr>
-        <w:t>“</w:t>
-      </w:r>
-      <w:r>
-        <w:rPr>
-          <w:szCs w:val="22"/>
-        </w:rPr>
-        <w:t>0</w:t>
-      </w:r>
-      <w:r>
-        <w:rPr>
-          <w:szCs w:val="22"/>
-        </w:rPr>
-        <w:t>”</w:t>
-      </w:r>
-      <w:r>
-        <w:rPr>
-          <w:szCs w:val="22"/>
-        </w:rPr>
-        <w:t xml:space="preserve"> for averaging over the whole duration</w:t>
+        <w:t>List of gas concentrations values to be used to draw isolines. Optional</w:t>
       </w:r>
     </w:p>
     <w:p>
@@ -12051,14 +12098,7 @@
           <w:rFonts w:asciiTheme="majorHAnsi" w:hAnsiTheme="majorHAnsi" w:cstheme="majorHAnsi"/>
           <w:szCs w:val="22"/>
         </w:rPr>
-        <w:t>-</w:t>
-      </w:r>
-      <w:r>
-        <w:rPr>
-          <w:rFonts w:asciiTheme="majorHAnsi" w:hAnsiTheme="majorHAnsi" w:cstheme="majorHAnsi"/>
-          <w:szCs w:val="22"/>
-        </w:rPr>
-        <w:t>OF OUTPUT_FORMAT, --output_format OUTPUT_FORMAT</w:t>
+        <w:t>-TA TIME_AV, --time_av TIME_AV</w:t>
       </w:r>
     </w:p>
     <w:p>
@@ -12072,7 +12112,31 @@
         <w:rPr>
           <w:szCs w:val="22"/>
         </w:rPr>
-        <w:t>Select format of the processed output files. Valid options are: GRD</w:t>
+        <w:t xml:space="preserve">Generate time-averaged outputs. Specify the time-averaging interval (in hours), or </w:t>
+      </w:r>
+      <w:r>
+        <w:rPr>
+          <w:szCs w:val="22"/>
+        </w:rPr>
+        <w:t>“</w:t>
+      </w:r>
+      <w:r>
+        <w:rPr>
+          <w:szCs w:val="22"/>
+        </w:rPr>
+        <w:t>0</w:t>
+      </w:r>
+      <w:r>
+        <w:rPr>
+          <w:szCs w:val="22"/>
+        </w:rPr>
+        <w:t>”</w:t>
+      </w:r>
+      <w:r>
+        <w:rPr>
+          <w:szCs w:val="22"/>
+        </w:rPr>
+        <w:t xml:space="preserve"> for averaging over the whole duration</w:t>
       </w:r>
     </w:p>
     <w:p>
@@ -12092,49 +12156,14 @@
           <w:rFonts w:asciiTheme="majorHAnsi" w:hAnsiTheme="majorHAnsi" w:cstheme="majorHAnsi"/>
           <w:szCs w:val="22"/>
         </w:rPr>
-        <w:t>-PT</w:t>
-      </w:r>
-      <w:r>
-        <w:rPr>
-          <w:rFonts w:asciiTheme="majorHAnsi" w:hAnsiTheme="majorHAnsi" w:cstheme="majorHAnsi"/>
-          <w:szCs w:val="22"/>
-        </w:rPr>
-        <w:t xml:space="preserve"> </w:t>
-      </w:r>
-      <w:r>
-        <w:rPr>
-          <w:rFonts w:asciiTheme="majorHAnsi" w:hAnsiTheme="majorHAnsi" w:cstheme="majorHAnsi"/>
-          <w:szCs w:val="22"/>
-        </w:rPr>
-        <w:t>PLOT</w:t>
-      </w:r>
-      <w:r>
-        <w:rPr>
-          <w:rFonts w:asciiTheme="majorHAnsi" w:hAnsiTheme="majorHAnsi" w:cstheme="majorHAnsi"/>
-          <w:szCs w:val="22"/>
-        </w:rPr>
-        <w:t>_</w:t>
-      </w:r>
-      <w:r>
-        <w:rPr>
-          <w:rFonts w:asciiTheme="majorHAnsi" w:hAnsiTheme="majorHAnsi" w:cstheme="majorHAnsi"/>
-          <w:szCs w:val="22"/>
-        </w:rPr>
-        <w:t>TOPOGRAPHY</w:t>
-      </w:r>
-      <w:r>
-        <w:rPr>
-          <w:rFonts w:asciiTheme="majorHAnsi" w:hAnsiTheme="majorHAnsi" w:cstheme="majorHAnsi"/>
-          <w:szCs w:val="22"/>
-        </w:rPr>
-        <w:t>, --</w:t>
-      </w:r>
-      <w:r>
-        <w:rPr>
-          <w:rFonts w:asciiTheme="majorHAnsi" w:hAnsiTheme="majorHAnsi" w:cstheme="majorHAnsi"/>
-          <w:szCs w:val="22"/>
-        </w:rPr>
-        <w:t>plot_topography PLOT_TOPOGRAPHY</w:t>
+        <w:t>-</w:t>
+      </w:r>
+      <w:r>
+        <w:rPr>
+          <w:rFonts w:asciiTheme="majorHAnsi" w:hAnsiTheme="majorHAnsi" w:cstheme="majorHAnsi"/>
+          <w:szCs w:val="22"/>
+        </w:rPr>
+        <w:t>OF OUTPUT_FORMAT, --output_format OUTPUT_FORMAT</w:t>
       </w:r>
     </w:p>
     <w:p>
@@ -12148,7 +12177,7 @@
         <w:rPr>
           <w:szCs w:val="22"/>
         </w:rPr>
-        <w:t>Plot an additional layer representing the topography elevation in the graphical outputs. This is based on the topography.grd file. Note that this add significant extra time in the post processing.</w:t>
+        <w:t>Select format of the processed output files. Valid options are: GRD</w:t>
       </w:r>
     </w:p>
     <w:p>
@@ -12168,7 +12197,50 @@
           <w:rFonts w:asciiTheme="majorHAnsi" w:hAnsiTheme="majorHAnsi" w:cstheme="majorHAnsi"/>
           <w:szCs w:val="22"/>
         </w:rPr>
-        <w:t>-TI TOPOGRAPHY_ISOLINES, --topography_isolines TOPOGRAPHY_ISOLINES</w:t>
+        <w:lastRenderedPageBreak/>
+        <w:t>-PT</w:t>
+      </w:r>
+      <w:r>
+        <w:rPr>
+          <w:rFonts w:asciiTheme="majorHAnsi" w:hAnsiTheme="majorHAnsi" w:cstheme="majorHAnsi"/>
+          <w:szCs w:val="22"/>
+        </w:rPr>
+        <w:t xml:space="preserve"> </w:t>
+      </w:r>
+      <w:r>
+        <w:rPr>
+          <w:rFonts w:asciiTheme="majorHAnsi" w:hAnsiTheme="majorHAnsi" w:cstheme="majorHAnsi"/>
+          <w:szCs w:val="22"/>
+        </w:rPr>
+        <w:t>PLOT</w:t>
+      </w:r>
+      <w:r>
+        <w:rPr>
+          <w:rFonts w:asciiTheme="majorHAnsi" w:hAnsiTheme="majorHAnsi" w:cstheme="majorHAnsi"/>
+          <w:szCs w:val="22"/>
+        </w:rPr>
+        <w:t>_</w:t>
+      </w:r>
+      <w:r>
+        <w:rPr>
+          <w:rFonts w:asciiTheme="majorHAnsi" w:hAnsiTheme="majorHAnsi" w:cstheme="majorHAnsi"/>
+          <w:szCs w:val="22"/>
+        </w:rPr>
+        <w:t>TOPOGRAPHY</w:t>
+      </w:r>
+      <w:r>
+        <w:rPr>
+          <w:rFonts w:asciiTheme="majorHAnsi" w:hAnsiTheme="majorHAnsi" w:cstheme="majorHAnsi"/>
+          <w:szCs w:val="22"/>
+        </w:rPr>
+        <w:t>, --</w:t>
+      </w:r>
+      <w:r>
+        <w:rPr>
+          <w:rFonts w:asciiTheme="majorHAnsi" w:hAnsiTheme="majorHAnsi" w:cstheme="majorHAnsi"/>
+          <w:szCs w:val="22"/>
+        </w:rPr>
+        <w:t>plot_topography PLOT_TOPOGRAPHY</w:t>
       </w:r>
     </w:p>
     <w:p>
@@ -12182,25 +12254,7 @@
         <w:rPr>
           <w:szCs w:val="22"/>
         </w:rPr>
-        <w:t>Topography height contour lines spatial resolution (in m</w:t>
-      </w:r>
-      <w:r>
-        <w:rPr>
-          <w:szCs w:val="22"/>
-        </w:rPr>
-        <w:t xml:space="preserve"> a.s.l.</w:t>
-      </w:r>
-      <w:r>
-        <w:rPr>
-          <w:szCs w:val="22"/>
-        </w:rPr>
-        <w:t>). Used only if -PT True</w:t>
-      </w:r>
-      <w:r>
-        <w:rPr>
-          <w:szCs w:val="22"/>
-        </w:rPr>
-        <w:t>. The default value is 100 m.</w:t>
+        <w:t>Plot an additional layer representing the topography elevation in the graphical outputs. This is based on the topography.grd file. Note that this add significant extra time in the post processing.</w:t>
       </w:r>
     </w:p>
     <w:p>
@@ -12220,49 +12274,7 @@
           <w:rFonts w:asciiTheme="majorHAnsi" w:hAnsiTheme="majorHAnsi" w:cstheme="majorHAnsi"/>
           <w:szCs w:val="22"/>
         </w:rPr>
-        <w:t>-PR</w:t>
-      </w:r>
-      <w:r>
-        <w:rPr>
-          <w:rFonts w:asciiTheme="majorHAnsi" w:hAnsiTheme="majorHAnsi" w:cstheme="majorHAnsi"/>
-          <w:szCs w:val="22"/>
-        </w:rPr>
-        <w:t xml:space="preserve"> </w:t>
-      </w:r>
-      <w:r>
-        <w:rPr>
-          <w:rFonts w:asciiTheme="majorHAnsi" w:hAnsiTheme="majorHAnsi" w:cstheme="majorHAnsi"/>
-          <w:szCs w:val="22"/>
-        </w:rPr>
-        <w:t>PLOT</w:t>
-      </w:r>
-      <w:r>
-        <w:rPr>
-          <w:rFonts w:asciiTheme="majorHAnsi" w:hAnsiTheme="majorHAnsi" w:cstheme="majorHAnsi"/>
-          <w:szCs w:val="22"/>
-        </w:rPr>
-        <w:t>_</w:t>
-      </w:r>
-      <w:r>
-        <w:rPr>
-          <w:rFonts w:asciiTheme="majorHAnsi" w:hAnsiTheme="majorHAnsi" w:cstheme="majorHAnsi"/>
-          <w:szCs w:val="22"/>
-        </w:rPr>
-        <w:t>RESOLUTION</w:t>
-      </w:r>
-      <w:r>
-        <w:rPr>
-          <w:rFonts w:asciiTheme="majorHAnsi" w:hAnsiTheme="majorHAnsi" w:cstheme="majorHAnsi"/>
-          <w:szCs w:val="22"/>
-        </w:rPr>
-        <w:t>, --</w:t>
-      </w:r>
-      <w:r>
-        <w:rPr>
-          <w:rFonts w:asciiTheme="majorHAnsi" w:hAnsiTheme="majorHAnsi" w:cstheme="majorHAnsi"/>
-          <w:szCs w:val="22"/>
-        </w:rPr>
-        <w:t>plot_resolution PLOT_RESOLUTION</w:t>
+        <w:t>-TI TOPOGRAPHY_ISOLINES, --topography_isolines TOPOGRAPHY_ISOLINES</w:t>
       </w:r>
     </w:p>
     <w:p>
@@ -12276,8 +12288,25 @@
         <w:rPr>
           <w:szCs w:val="22"/>
         </w:rPr>
-        <w:lastRenderedPageBreak/>
-        <w:t>Resolution (in dpi) of the picture. Default value is 600 dpi.</w:t>
+        <w:t>Topography height contour lines spatial resolution (in m</w:t>
+      </w:r>
+      <w:r>
+        <w:rPr>
+          <w:szCs w:val="22"/>
+        </w:rPr>
+        <w:t xml:space="preserve"> a.s.l.</w:t>
+      </w:r>
+      <w:r>
+        <w:rPr>
+          <w:szCs w:val="22"/>
+        </w:rPr>
+        <w:t>). Used only if -PT True</w:t>
+      </w:r>
+      <w:r>
+        <w:rPr>
+          <w:szCs w:val="22"/>
+        </w:rPr>
+        <w:t>. The default value is 100 m.</w:t>
       </w:r>
     </w:p>
     <w:p>
@@ -12297,6 +12326,82 @@
           <w:rFonts w:asciiTheme="majorHAnsi" w:hAnsiTheme="majorHAnsi" w:cstheme="majorHAnsi"/>
           <w:szCs w:val="22"/>
         </w:rPr>
+        <w:t>-PR</w:t>
+      </w:r>
+      <w:r>
+        <w:rPr>
+          <w:rFonts w:asciiTheme="majorHAnsi" w:hAnsiTheme="majorHAnsi" w:cstheme="majorHAnsi"/>
+          <w:szCs w:val="22"/>
+        </w:rPr>
+        <w:t xml:space="preserve"> </w:t>
+      </w:r>
+      <w:r>
+        <w:rPr>
+          <w:rFonts w:asciiTheme="majorHAnsi" w:hAnsiTheme="majorHAnsi" w:cstheme="majorHAnsi"/>
+          <w:szCs w:val="22"/>
+        </w:rPr>
+        <w:t>PLOT</w:t>
+      </w:r>
+      <w:r>
+        <w:rPr>
+          <w:rFonts w:asciiTheme="majorHAnsi" w:hAnsiTheme="majorHAnsi" w:cstheme="majorHAnsi"/>
+          <w:szCs w:val="22"/>
+        </w:rPr>
+        <w:t>_</w:t>
+      </w:r>
+      <w:r>
+        <w:rPr>
+          <w:rFonts w:asciiTheme="majorHAnsi" w:hAnsiTheme="majorHAnsi" w:cstheme="majorHAnsi"/>
+          <w:szCs w:val="22"/>
+        </w:rPr>
+        <w:t>RESOLUTION</w:t>
+      </w:r>
+      <w:r>
+        <w:rPr>
+          <w:rFonts w:asciiTheme="majorHAnsi" w:hAnsiTheme="majorHAnsi" w:cstheme="majorHAnsi"/>
+          <w:szCs w:val="22"/>
+        </w:rPr>
+        <w:t>, --</w:t>
+      </w:r>
+      <w:r>
+        <w:rPr>
+          <w:rFonts w:asciiTheme="majorHAnsi" w:hAnsiTheme="majorHAnsi" w:cstheme="majorHAnsi"/>
+          <w:szCs w:val="22"/>
+        </w:rPr>
+        <w:t>plot_resolution PLOT_RESOLUTION</w:t>
+      </w:r>
+    </w:p>
+    <w:p>
+      <w:pPr>
+        <w:pStyle w:val="Paragrafoelenco"/>
+        <w:rPr>
+          <w:szCs w:val="22"/>
+        </w:rPr>
+      </w:pPr>
+      <w:r>
+        <w:rPr>
+          <w:szCs w:val="22"/>
+        </w:rPr>
+        <w:t>Resolution (in dpi) of the picture. Default value is 600 dpi.</w:t>
+      </w:r>
+    </w:p>
+    <w:p>
+      <w:pPr>
+        <w:pStyle w:val="Paragrafoelenco"/>
+        <w:numPr>
+          <w:ilvl w:val="0"/>
+          <w:numId w:val="7"/>
+        </w:numPr>
+        <w:rPr>
+          <w:rFonts w:asciiTheme="majorHAnsi" w:hAnsiTheme="majorHAnsi" w:cstheme="majorHAnsi"/>
+          <w:szCs w:val="22"/>
+        </w:rPr>
+      </w:pPr>
+      <w:r>
+        <w:rPr>
+          <w:rFonts w:asciiTheme="majorHAnsi" w:hAnsiTheme="majorHAnsi" w:cstheme="majorHAnsi"/>
+          <w:szCs w:val="22"/>
+        </w:rPr>
         <w:t>-TP TRACKING_POINTS, --tracking_points TRACKING_POINTS</w:t>
       </w:r>
     </w:p>
@@ -12606,81 +12711,441 @@
         <w:t>GFS forecast. The test case was run on the 1</w:t>
       </w:r>
       <w:r>
+        <w:t>6</w:t>
+      </w:r>
+      <w:r>
+        <w:rPr>
+          <w:vertAlign w:val="superscript"/>
+        </w:rPr>
+        <w:t>th</w:t>
+      </w:r>
+      <w:r>
+        <w:t xml:space="preserve"> </w:t>
+      </w:r>
+      <w:r>
+        <w:t>July</w:t>
+      </w:r>
+      <w:r>
+        <w:t xml:space="preserve"> 202</w:t>
+      </w:r>
+      <w:r>
+        <w:t>3</w:t>
+      </w:r>
+      <w:r>
+        <w:t>, the user can specify a different day compatible with the time the test is run</w:t>
+      </w:r>
+      <w:r>
+        <w:t>:</w:t>
+      </w:r>
+    </w:p>
+    <w:p>
+      <w:pPr>
+        <w:rPr>
+          <w:rFonts w:asciiTheme="majorHAnsi" w:hAnsiTheme="majorHAnsi" w:cstheme="majorHAnsi"/>
+        </w:rPr>
+      </w:pPr>
+      <w:r>
+        <w:rPr>
+          <w:rFonts w:asciiTheme="majorHAnsi" w:hAnsiTheme="majorHAnsi" w:cstheme="majorHAnsi"/>
+        </w:rPr>
+        <w:t xml:space="preserve">python ../../weather.py </w:t>
+      </w:r>
+      <w:r>
+        <w:rPr>
+          <w:rFonts w:asciiTheme="majorHAnsi" w:hAnsiTheme="majorHAnsi" w:cstheme="majorHAnsi"/>
+        </w:rPr>
+        <w:t>-S 16/07/2023 -E 16/07/2023 -V 211010 -NS 1 -M forecast -N 1 -DG on</w:t>
+      </w:r>
+    </w:p>
+    <w:p>
+      <w:r>
+        <w:t xml:space="preserve">The topography is represented by </w:t>
+      </w:r>
+      <w:r>
+        <w:t>a</w:t>
+      </w:r>
+      <w:r>
+        <w:t xml:space="preserve"> </w:t>
+      </w:r>
+      <w:r>
+        <w:t>1</w:t>
+      </w:r>
+      <w:r>
+        <w:t>0</w:t>
+      </w:r>
+      <w:r>
+        <w:t xml:space="preserve"> m-resolution DEM</w:t>
+      </w:r>
+      <w:r>
+        <w:t xml:space="preserve"> (Tarquini et al. 2007)</w:t>
+      </w:r>
+      <w:r>
+        <w:t xml:space="preserve"> </w:t>
+      </w:r>
+      <w:r>
+        <w:t xml:space="preserve">and the resolution of the computational grid </w:t>
+      </w:r>
+      <w:r>
+        <w:t>i</w:t>
+      </w:r>
+      <w:r>
+        <w:t xml:space="preserve">s set to </w:t>
+      </w:r>
+      <w:r>
+        <w:t>25</w:t>
+      </w:r>
+      <w:r>
+        <w:t xml:space="preserve"> m. We run simulations </w:t>
+      </w:r>
+      <w:r>
+        <w:t xml:space="preserve">with DISGAS </w:t>
+      </w:r>
+      <w:r>
+        <w:t>using the fixed source locations (source_input.txt) considering the CO</w:t>
+      </w:r>
+      <w:r>
+        <w:rPr>
+          <w:vertAlign w:val="subscript"/>
+        </w:rPr>
         <w:t>2</w:t>
       </w:r>
       <w:r>
-        <w:rPr>
-          <w:vertAlign w:val="superscript"/>
-        </w:rPr>
-        <w:t>th</w:t>
-      </w:r>
-      <w:r>
+        <w:t xml:space="preserve"> diffusive contribution and some active fumaroles (Cardellini et al., 2017)</w:t>
+      </w:r>
+      <w:r>
+        <w:t xml:space="preserve"> in the W-NW sector of the computational domain</w:t>
+      </w:r>
+      <w:r>
+        <w:t>. We directly consider the CO</w:t>
+      </w:r>
+      <w:r>
+        <w:rPr>
+          <w:vertAlign w:val="subscript"/>
+        </w:rPr>
+        <w:t>2</w:t>
+      </w:r>
+      <w:r>
+        <w:t xml:space="preserve"> as the simulated plume component</w:t>
+      </w:r>
+      <w:r>
+        <w:t xml:space="preserve">; hence no conversion is carried out in the post processing </w:t>
+      </w:r>
+      <w:r>
+        <w:lastRenderedPageBreak/>
+        <w:t>stage</w:t>
+      </w:r>
+      <w:r>
+        <w:t xml:space="preserve">. </w:t>
+      </w:r>
+      <w:r>
+        <w:t xml:space="preserve">The simulations were carried </w:t>
+      </w:r>
+      <w:r>
+        <w:t>for 24 hours (</w:t>
+      </w:r>
+      <w:r>
+        <w:rPr>
+          <w:rFonts w:asciiTheme="majorHAnsi" w:hAnsiTheme="majorHAnsi" w:cstheme="majorHAnsi"/>
+        </w:rPr>
+        <w:t>-RD</w:t>
+      </w:r>
+      <w:r>
+        <w:t xml:space="preserve"> not specified, hence the default duration is 24 hours)</w:t>
+      </w:r>
+      <w:r>
+        <w:t xml:space="preserve"> with the following command:</w:t>
+      </w:r>
+    </w:p>
+    <w:p>
+      <w:pPr>
+        <w:jc w:val="both"/>
+        <w:rPr>
+          <w:rFonts w:asciiTheme="majorHAnsi" w:hAnsiTheme="majorHAnsi" w:cstheme="majorHAnsi"/>
+        </w:rPr>
+      </w:pPr>
+      <w:r>
+        <w:rPr>
+          <w:rFonts w:asciiTheme="majorHAnsi" w:hAnsiTheme="majorHAnsi" w:cstheme="majorHAnsi"/>
+        </w:rPr>
+        <w:t xml:space="preserve">python ../../run_models.py </w:t>
+      </w:r>
+      <w:r>
+        <w:rPr>
+          <w:rFonts w:asciiTheme="majorHAnsi" w:hAnsiTheme="majorHAnsi" w:cstheme="majorHAnsi"/>
+        </w:rPr>
+        <w:t>-RS off -D UTM,4517000,426000,4522000,431000 -NX 100 -NY 100 -N 1 -DM disgas -TS CO2 -OH 0,0.5,1.5,5,15,30</w:t>
+      </w:r>
+    </w:p>
+    <w:p>
+      <w:pPr>
+        <w:rPr>
+          <w:rFonts w:cs="Times New Roman"/>
+        </w:rPr>
+      </w:pPr>
+      <w:r>
+        <w:t xml:space="preserve">Note the option </w:t>
+      </w:r>
+      <w:r>
+        <w:rPr>
+          <w:rFonts w:asciiTheme="minorHAnsi" w:hAnsiTheme="minorHAnsi" w:cstheme="minorHAnsi"/>
+        </w:rPr>
+        <w:t>-RS off</w:t>
+      </w:r>
+      <w:r>
+        <w:rPr>
+          <w:rFonts w:asciiTheme="minorHAnsi" w:hAnsiTheme="minorHAnsi" w:cstheme="minorHAnsi"/>
+        </w:rPr>
         <w:t xml:space="preserve"> </w:t>
       </w:r>
       <w:r>
-        <w:t>August</w:t>
-      </w:r>
-      <w:r>
-        <w:t xml:space="preserve"> 202</w:t>
+        <w:rPr>
+          <w:rFonts w:cs="Times New Roman"/>
+        </w:rPr>
+        <w:t>that informs VIGIL to use fixed gas sources from the source_input.txt file.</w:t>
+      </w:r>
+    </w:p>
+    <w:p>
+      <w:pPr>
+        <w:rPr>
+          <w:rFonts w:cs="Times New Roman"/>
+        </w:rPr>
+      </w:pPr>
+      <w:r>
+        <w:rPr>
+          <w:rFonts w:cs="Times New Roman"/>
+        </w:rPr>
+        <w:t>We finally carried out post-processing with the following command:</w:t>
+      </w:r>
+    </w:p>
+    <w:p>
+      <w:pPr>
+        <w:rPr>
+          <w:rFonts w:asciiTheme="majorHAnsi" w:hAnsiTheme="majorHAnsi" w:cstheme="majorHAnsi"/>
+        </w:rPr>
+      </w:pPr>
+      <w:r>
+        <w:rPr>
+          <w:rFonts w:asciiTheme="majorHAnsi" w:hAnsiTheme="majorHAnsi" w:cstheme="majorHAnsi"/>
+        </w:rPr>
+        <w:t xml:space="preserve">python ../../post_process.py </w:t>
+      </w:r>
+      <w:r>
+        <w:rPr>
+          <w:rFonts w:asciiTheme="majorHAnsi" w:hAnsiTheme="majorHAnsi" w:cstheme="majorHAnsi"/>
+        </w:rPr>
+        <w:t>-P true -T all -L all -D all -C False -N 1 -U ppm -TS CO2 -S CO2 -PT True -TI 25 -PL 350,1000</w:t>
+      </w:r>
+    </w:p>
+    <w:p>
+      <w:r>
+        <w:t>In this case we decided to create graphical outputs of the results (</w:t>
+      </w:r>
+      <w:r>
+        <w:rPr>
+          <w:rFonts w:asciiTheme="majorHAnsi" w:hAnsiTheme="majorHAnsi" w:cstheme="majorHAnsi"/>
+        </w:rPr>
+        <w:t>-P true</w:t>
+      </w:r>
+      <w:r>
+        <w:t>)</w:t>
+      </w:r>
+      <w:r>
+        <w:t xml:space="preserve"> for </w:t>
+      </w:r>
+      <w:r>
+        <w:t xml:space="preserve">all time steps </w:t>
+      </w:r>
+      <w:r>
+        <w:t>and vertical levels (</w:t>
+      </w:r>
+      <w:r>
+        <w:rPr>
+          <w:rFonts w:asciiTheme="majorHAnsi" w:hAnsiTheme="majorHAnsi" w:cstheme="majorHAnsi"/>
+        </w:rPr>
+        <w:t xml:space="preserve">-T all -L </w:t>
+      </w:r>
+      <w:r>
+        <w:rPr>
+          <w:rFonts w:asciiTheme="majorHAnsi" w:hAnsiTheme="majorHAnsi" w:cstheme="majorHAnsi"/>
+        </w:rPr>
+        <w:t>all</w:t>
+      </w:r>
+      <w:r>
+        <w:t>). The outputs are shown in ppm (</w:t>
+      </w:r>
+      <w:r>
+        <w:rPr>
+          <w:rFonts w:asciiTheme="majorHAnsi" w:hAnsiTheme="majorHAnsi" w:cstheme="majorHAnsi"/>
+        </w:rPr>
+        <w:t xml:space="preserve">-U ppm </w:t>
+      </w:r>
+      <w:r>
+        <w:rPr>
+          <w:rFonts w:asciiTheme="majorHAnsi" w:hAnsiTheme="majorHAnsi" w:cstheme="majorHAnsi"/>
+        </w:rPr>
+        <w:t xml:space="preserve">-TS CO2 </w:t>
+      </w:r>
+      <w:r>
+        <w:rPr>
+          <w:rFonts w:asciiTheme="majorHAnsi" w:hAnsiTheme="majorHAnsi" w:cstheme="majorHAnsi"/>
+        </w:rPr>
+        <w:t>-S CO2</w:t>
+      </w:r>
+      <w:r>
+        <w:rPr>
+          <w:rFonts w:cs="Times New Roman"/>
+        </w:rPr>
+        <w:t>)</w:t>
+      </w:r>
+      <w:r>
+        <w:rPr>
+          <w:rFonts w:cs="Times New Roman"/>
+        </w:rPr>
+        <w:t>, and the plot colour scale is bounded in the limits 350-1000 ppm (</w:t>
+      </w:r>
+      <w:r>
+        <w:rPr>
+          <w:rFonts w:asciiTheme="majorHAnsi" w:hAnsiTheme="majorHAnsi" w:cstheme="majorHAnsi"/>
+        </w:rPr>
+        <w:t>-PL 350</w:t>
+      </w:r>
+      <w:r>
+        <w:rPr>
+          <w:rFonts w:asciiTheme="majorHAnsi" w:hAnsiTheme="majorHAnsi" w:cstheme="majorHAnsi"/>
+        </w:rPr>
+        <w:t>,</w:t>
+      </w:r>
+      <w:r>
+        <w:rPr>
+          <w:rFonts w:asciiTheme="majorHAnsi" w:hAnsiTheme="majorHAnsi" w:cstheme="majorHAnsi"/>
+        </w:rPr>
+        <w:t>1000</w:t>
+      </w:r>
+      <w:r>
+        <w:rPr>
+          <w:rFonts w:cs="Times New Roman"/>
+        </w:rPr>
+        <w:t>). Finally, all the plots should display the topography layer (</w:t>
+      </w:r>
+      <w:r>
+        <w:rPr>
+          <w:rFonts w:asciiTheme="majorHAnsi" w:hAnsiTheme="majorHAnsi" w:cstheme="majorHAnsi"/>
+        </w:rPr>
+        <w:t>-PT True</w:t>
+      </w:r>
+      <w:r>
+        <w:rPr>
+          <w:rFonts w:cs="Times New Roman"/>
+        </w:rPr>
+        <w:t>).</w:t>
+      </w:r>
+    </w:p>
+    <w:p>
+      <w:r>
+        <w:t xml:space="preserve">Figure </w:t>
       </w:r>
       <w:r>
         <w:t>2</w:t>
       </w:r>
       <w:r>
-        <w:t>, the user can specify a different day compatible with the time the test is run</w:t>
-      </w:r>
-      <w:r>
-        <w:t>:</w:t>
-      </w:r>
-    </w:p>
-    <w:p>
-      <w:pPr>
-        <w:rPr>
-          <w:rFonts w:asciiTheme="majorHAnsi" w:hAnsiTheme="majorHAnsi" w:cstheme="majorHAnsi"/>
-        </w:rPr>
-      </w:pPr>
-      <w:r>
-        <w:rPr>
-          <w:rFonts w:asciiTheme="majorHAnsi" w:hAnsiTheme="majorHAnsi" w:cstheme="majorHAnsi"/>
-        </w:rPr>
-        <w:t xml:space="preserve">python ../../weather.py -S </w:t>
-      </w:r>
-      <w:r>
-        <w:rPr>
-          <w:rFonts w:asciiTheme="majorHAnsi" w:hAnsiTheme="majorHAnsi" w:cstheme="majorHAnsi"/>
-        </w:rPr>
-        <w:t>12/08/2022 -E 12/08/2022</w:t>
-      </w:r>
-      <w:r>
-        <w:rPr>
-          <w:rFonts w:asciiTheme="majorHAnsi" w:hAnsiTheme="majorHAnsi" w:cstheme="majorHAnsi"/>
-        </w:rPr>
+        <w:t xml:space="preserve"> shows some of these graphical outputs. In particular, it shows the concentration of CO</w:t>
+      </w:r>
+      <w:r>
+        <w:rPr>
+          <w:vertAlign w:val="subscript"/>
+        </w:rPr>
+        <w:t>2</w:t>
+      </w:r>
+      <w:r>
+        <w:t xml:space="preserve"> (in ppm) at the last time step of the simulation (+</w:t>
+      </w:r>
+      <w:r>
+        <w:t xml:space="preserve">6 </w:t>
+      </w:r>
+      <w:r>
+        <w:t>hours from the emission start time, which coincides with the simulation start time) at</w:t>
+      </w:r>
+      <w:r>
+        <w:t xml:space="preserve"> four vertical layers from the ground: </w:t>
+      </w:r>
+      <w:r>
+        <w:t>0</w:t>
+      </w:r>
+      <w:r>
+        <w:t xml:space="preserve"> m (Fig. </w:t>
+      </w:r>
+      <w:r>
+        <w:t>2</w:t>
+      </w:r>
+      <w:r>
+        <w:t>a),</w:t>
+      </w:r>
+      <w:r>
         <w:t xml:space="preserve"> </w:t>
       </w:r>
       <w:r>
-        <w:rPr>
-          <w:rFonts w:asciiTheme="majorHAnsi" w:hAnsiTheme="majorHAnsi" w:cstheme="majorHAnsi"/>
-        </w:rPr>
-        <w:t>-V 211010 -NS 1 -M forecast -N 1 -DG on</w:t>
-      </w:r>
-    </w:p>
-    <w:p>
-      <w:r>
-        <w:t xml:space="preserve">Figure 2 shows </w:t>
-      </w:r>
-      <w:r>
-        <w:t xml:space="preserve">some of the </w:t>
-      </w:r>
-      <w:r>
-        <w:t>output</w:t>
-      </w:r>
-      <w:r>
-        <w:t>s produced by weather.py on screen when downloading multiple time steps of the GFS simulation simultaneously</w:t>
+        <w:t>1</w:t>
+      </w:r>
+      <w:r>
+        <w:t>.5</w:t>
+      </w:r>
+      <w:r>
+        <w:t xml:space="preserve"> m (Fig. </w:t>
+      </w:r>
+      <w:r>
+        <w:t>2</w:t>
+      </w:r>
+      <w:r>
+        <w:t>b),</w:t>
+      </w:r>
+      <w:r>
+        <w:t xml:space="preserve"> 5</w:t>
+      </w:r>
+      <w:r>
+        <w:t xml:space="preserve"> m (Fig.</w:t>
+      </w:r>
+      <w:r>
+        <w:t xml:space="preserve"> </w:t>
+      </w:r>
+      <w:r>
+        <w:t>2</w:t>
+      </w:r>
+      <w:r>
+        <w:t>c</w:t>
+      </w:r>
+      <w:r>
+        <w:t xml:space="preserve">) and </w:t>
+      </w:r>
+      <w:r>
+        <w:t>30</w:t>
+      </w:r>
+      <w:r>
+        <w:t xml:space="preserve"> m </w:t>
+      </w:r>
+      <w:r>
+        <w:t>(Fig.</w:t>
+      </w:r>
+      <w:r>
+        <w:t xml:space="preserve"> </w:t>
+      </w:r>
+      <w:r>
+        <w:t>2</w:t>
+      </w:r>
+      <w:r>
+        <w:t xml:space="preserve">d) </w:t>
+      </w:r>
+      <w:r>
+        <w:t>above the ground</w:t>
+      </w:r>
+      <w:r>
+        <w:t xml:space="preserve"> m above the ground</w:t>
       </w:r>
       <w:r>
         <w:t xml:space="preserve">. </w:t>
       </w:r>
     </w:p>
+    <w:p/>
+    <w:p/>
     <w:p>
       <w:pPr>
         <w:keepNext/>
@@ -12691,527 +13156,9 @@
         </w:rPr>
         <w:lastRenderedPageBreak/>
         <w:drawing>
-          <wp:inline distT="0" distB="0" distL="0" distR="0" wp14:anchorId="750B4ED0" wp14:editId="6C3BCC95">
-            <wp:extent cx="5689848" cy="3569677"/>
-            <wp:effectExtent l="0" t="0" r="6350" b="0"/>
-            <wp:docPr id="2" name="Picture 2"/>
-            <wp:cNvGraphicFramePr>
-              <a:graphicFrameLocks xmlns:a="http://schemas.openxmlformats.org/drawingml/2006/main" noChangeAspect="1"/>
-            </wp:cNvGraphicFramePr>
-            <a:graphic xmlns:a="http://schemas.openxmlformats.org/drawingml/2006/main">
-              <a:graphicData uri="http://schemas.openxmlformats.org/drawingml/2006/picture">
-                <pic:pic xmlns:pic="http://schemas.openxmlformats.org/drawingml/2006/picture">
-                  <pic:nvPicPr>
-                    <pic:cNvPr id="2" name="Picture 2"/>
-                    <pic:cNvPicPr>
-                      <a:picLocks noChangeAspect="1" noChangeArrowheads="1"/>
-                    </pic:cNvPicPr>
-                  </pic:nvPicPr>
-                  <pic:blipFill>
-                    <a:blip r:embed="rId21">
-                      <a:extLst>
-                        <a:ext uri="{28A0092B-C50C-407E-A947-70E740481C1C}">
-                          <a14:useLocalDpi xmlns:a14="http://schemas.microsoft.com/office/drawing/2010/main" val="0"/>
-                        </a:ext>
-                      </a:extLst>
-                    </a:blip>
-                    <a:stretch>
-                      <a:fillRect/>
-                    </a:stretch>
-                  </pic:blipFill>
-                  <pic:spPr bwMode="auto">
-                    <a:xfrm>
-                      <a:off x="0" y="0"/>
-                      <a:ext cx="5695054" cy="3572943"/>
-                    </a:xfrm>
-                    <a:prstGeom prst="rect">
-                      <a:avLst/>
-                    </a:prstGeom>
-                    <a:noFill/>
-                  </pic:spPr>
-                </pic:pic>
-              </a:graphicData>
-            </a:graphic>
-          </wp:inline>
-        </w:drawing>
-      </w:r>
-    </w:p>
-    <w:p>
-      <w:pPr>
-        <w:pStyle w:val="Didascalia"/>
-      </w:pPr>
-      <w:r>
-        <w:t xml:space="preserve">Figure </w:t>
-      </w:r>
-      <w:fldSimple w:instr=" SEQ Figure \* ARABIC ">
-        <w:r>
-          <w:rPr>
-            <w:noProof/>
-          </w:rPr>
-          <w:t>2</w:t>
-        </w:r>
-      </w:fldSimple>
-      <w:r>
-        <w:t>. Screenshot of the terminal while weather.py retrieves the GFS weather data</w:t>
-      </w:r>
-    </w:p>
-    <w:p>
-      <w:r>
-        <w:t xml:space="preserve">The topography is represented by </w:t>
-      </w:r>
-      <w:r>
-        <w:t>a</w:t>
-      </w:r>
-      <w:r>
-        <w:t xml:space="preserve"> </w:t>
-      </w:r>
-      <w:r>
-        <w:t>1</w:t>
-      </w:r>
-      <w:r>
-        <w:t>0</w:t>
-      </w:r>
-      <w:r>
-        <w:t xml:space="preserve"> m-resolution DEM</w:t>
-      </w:r>
-      <w:r>
-        <w:t xml:space="preserve"> (Tarquini et al. 2007)</w:t>
-      </w:r>
-      <w:r>
-        <w:t xml:space="preserve"> </w:t>
-      </w:r>
-      <w:r>
-        <w:t xml:space="preserve">and the resolution of the computational grid </w:t>
-      </w:r>
-      <w:r>
-        <w:t>i</w:t>
-      </w:r>
-      <w:r>
-        <w:t xml:space="preserve">s set to </w:t>
-      </w:r>
-      <w:r>
-        <w:t>25</w:t>
-      </w:r>
-      <w:r>
-        <w:t xml:space="preserve"> m. We run simulations </w:t>
-      </w:r>
-      <w:r>
-        <w:t xml:space="preserve">with DISGAS </w:t>
-      </w:r>
-      <w:r>
-        <w:t>using the fixed source locations (source_input.txt) considering the CO</w:t>
-      </w:r>
-      <w:r>
-        <w:rPr>
-          <w:vertAlign w:val="subscript"/>
-        </w:rPr>
-        <w:t>2</w:t>
-      </w:r>
-      <w:r>
-        <w:t xml:space="preserve"> diffusive contribution and some active fumaroles (Cardellini et al., 2017)</w:t>
-      </w:r>
-      <w:r>
-        <w:t xml:space="preserve"> in the W-NW sector of the computational domain</w:t>
-      </w:r>
-      <w:r>
-        <w:t>. We directly consider the CO</w:t>
-      </w:r>
-      <w:r>
-        <w:rPr>
-          <w:vertAlign w:val="subscript"/>
-        </w:rPr>
-        <w:t>2</w:t>
-      </w:r>
-      <w:r>
-        <w:t xml:space="preserve"> as the simulated plume component</w:t>
-      </w:r>
-      <w:r>
-        <w:t>; hence no conversion is carried out in the post processing stage, and the outputs are converted in ppm</w:t>
-      </w:r>
-      <w:r>
-        <w:t xml:space="preserve">. </w:t>
-      </w:r>
-      <w:r>
-        <w:t>The simulations were carried out in parallel with the following command:</w:t>
-      </w:r>
-    </w:p>
-    <w:p>
-      <w:pPr>
-        <w:jc w:val="both"/>
-        <w:rPr>
-          <w:rFonts w:asciiTheme="majorHAnsi" w:hAnsiTheme="majorHAnsi" w:cstheme="majorHAnsi"/>
-        </w:rPr>
-      </w:pPr>
-      <w:r>
-        <w:rPr>
-          <w:rFonts w:asciiTheme="majorHAnsi" w:hAnsiTheme="majorHAnsi" w:cstheme="majorHAnsi"/>
-        </w:rPr>
-        <w:t>python ../../run_models.py -RS off -D UTM</w:t>
-      </w:r>
-      <w:r>
-        <w:rPr>
-          <w:rFonts w:asciiTheme="majorHAnsi" w:hAnsiTheme="majorHAnsi" w:cstheme="majorHAnsi"/>
-        </w:rPr>
-        <w:t>,</w:t>
-      </w:r>
-      <w:r>
-        <w:rPr>
-          <w:rFonts w:asciiTheme="majorHAnsi" w:hAnsiTheme="majorHAnsi" w:cstheme="majorHAnsi"/>
-        </w:rPr>
-        <w:t>4517000</w:t>
-      </w:r>
-      <w:r>
-        <w:rPr>
-          <w:rFonts w:asciiTheme="majorHAnsi" w:hAnsiTheme="majorHAnsi" w:cstheme="majorHAnsi"/>
-        </w:rPr>
-        <w:t>,</w:t>
-      </w:r>
-      <w:r>
-        <w:rPr>
-          <w:rFonts w:asciiTheme="majorHAnsi" w:hAnsiTheme="majorHAnsi" w:cstheme="majorHAnsi"/>
-        </w:rPr>
-        <w:t>426000</w:t>
-      </w:r>
-      <w:r>
-        <w:rPr>
-          <w:rFonts w:asciiTheme="majorHAnsi" w:hAnsiTheme="majorHAnsi" w:cstheme="majorHAnsi"/>
-        </w:rPr>
-        <w:t>,</w:t>
-      </w:r>
-      <w:r>
-        <w:rPr>
-          <w:rFonts w:asciiTheme="majorHAnsi" w:hAnsiTheme="majorHAnsi" w:cstheme="majorHAnsi"/>
-        </w:rPr>
-        <w:t>4522000</w:t>
-      </w:r>
-      <w:r>
-        <w:rPr>
-          <w:rFonts w:asciiTheme="majorHAnsi" w:hAnsiTheme="majorHAnsi" w:cstheme="majorHAnsi"/>
-        </w:rPr>
-        <w:t>,</w:t>
-      </w:r>
-      <w:r>
-        <w:rPr>
-          <w:rFonts w:asciiTheme="majorHAnsi" w:hAnsiTheme="majorHAnsi" w:cstheme="majorHAnsi"/>
-        </w:rPr>
-        <w:t>431000</w:t>
-      </w:r>
-      <w:r>
-        <w:rPr>
-          <w:rFonts w:asciiTheme="majorHAnsi" w:hAnsiTheme="majorHAnsi" w:cstheme="majorHAnsi"/>
-        </w:rPr>
-        <w:t xml:space="preserve"> </w:t>
-      </w:r>
-      <w:r>
-        <w:rPr>
-          <w:rFonts w:asciiTheme="majorHAnsi" w:hAnsiTheme="majorHAnsi" w:cstheme="majorHAnsi"/>
-        </w:rPr>
-        <w:t xml:space="preserve">-NX </w:t>
-      </w:r>
-      <w:r>
-        <w:rPr>
-          <w:rFonts w:asciiTheme="majorHAnsi" w:hAnsiTheme="majorHAnsi" w:cstheme="majorHAnsi"/>
-        </w:rPr>
-        <w:t>100</w:t>
-      </w:r>
-      <w:r>
-        <w:rPr>
-          <w:rFonts w:asciiTheme="majorHAnsi" w:hAnsiTheme="majorHAnsi" w:cstheme="majorHAnsi"/>
-        </w:rPr>
-        <w:t xml:space="preserve"> -NY </w:t>
-      </w:r>
-      <w:r>
-        <w:rPr>
-          <w:rFonts w:asciiTheme="majorHAnsi" w:hAnsiTheme="majorHAnsi" w:cstheme="majorHAnsi"/>
-        </w:rPr>
-        <w:t xml:space="preserve">100 </w:t>
-      </w:r>
-      <w:r>
-        <w:rPr>
-          <w:rFonts w:asciiTheme="majorHAnsi" w:hAnsiTheme="majorHAnsi" w:cstheme="majorHAnsi"/>
-        </w:rPr>
-        <w:t>-N 1 -DG on</w:t>
-      </w:r>
-    </w:p>
-    <w:p>
-      <w:pPr>
-        <w:rPr>
-          <w:rFonts w:cs="Times New Roman"/>
-        </w:rPr>
-      </w:pPr>
-      <w:r>
-        <w:t xml:space="preserve">Note the option </w:t>
-      </w:r>
-      <w:r>
-        <w:rPr>
-          <w:rFonts w:asciiTheme="minorHAnsi" w:hAnsiTheme="minorHAnsi" w:cstheme="minorHAnsi"/>
-        </w:rPr>
-        <w:t>-RS off</w:t>
-      </w:r>
-      <w:r>
-        <w:rPr>
-          <w:rFonts w:asciiTheme="minorHAnsi" w:hAnsiTheme="minorHAnsi" w:cstheme="minorHAnsi"/>
-        </w:rPr>
-        <w:t xml:space="preserve"> </w:t>
-      </w:r>
-      <w:r>
-        <w:rPr>
-          <w:rFonts w:cs="Times New Roman"/>
-        </w:rPr>
-        <w:t>that informs VIGIL to use fixed gas sources from the source_input.txt file.</w:t>
-      </w:r>
-    </w:p>
-    <w:p>
-      <w:pPr>
-        <w:rPr>
-          <w:rFonts w:cs="Times New Roman"/>
-        </w:rPr>
-      </w:pPr>
-      <w:r>
-        <w:rPr>
-          <w:rFonts w:cs="Times New Roman"/>
-        </w:rPr>
-        <w:t>We finally carried out post-processing with the following command:</w:t>
-      </w:r>
-    </w:p>
-    <w:p>
-      <w:pPr>
-        <w:rPr>
-          <w:rFonts w:asciiTheme="majorHAnsi" w:hAnsiTheme="majorHAnsi" w:cstheme="majorHAnsi"/>
-        </w:rPr>
-      </w:pPr>
-      <w:r>
-        <w:rPr>
-          <w:rFonts w:asciiTheme="majorHAnsi" w:hAnsiTheme="majorHAnsi" w:cstheme="majorHAnsi"/>
-        </w:rPr>
-        <w:t>python ../../post_process.py -P true -T all -L all -D all -C False -N 1 -M disgas -U ppm -TS CO2 -S CO2 -PT True -PL 350</w:t>
-      </w:r>
-      <w:r>
-        <w:rPr>
-          <w:rFonts w:asciiTheme="majorHAnsi" w:hAnsiTheme="majorHAnsi" w:cstheme="majorHAnsi"/>
-        </w:rPr>
-        <w:t>,</w:t>
-      </w:r>
-      <w:r>
-        <w:rPr>
-          <w:rFonts w:asciiTheme="majorHAnsi" w:hAnsiTheme="majorHAnsi" w:cstheme="majorHAnsi"/>
-        </w:rPr>
-        <w:t>1000</w:t>
-      </w:r>
-    </w:p>
-    <w:p>
-      <w:r>
-        <w:t>In this case we decided to create graphical outputs of the results (</w:t>
-      </w:r>
-      <w:r>
-        <w:rPr>
-          <w:rFonts w:asciiTheme="majorHAnsi" w:hAnsiTheme="majorHAnsi" w:cstheme="majorHAnsi"/>
-        </w:rPr>
-        <w:t>-P true</w:t>
-      </w:r>
-      <w:r>
-        <w:t>)</w:t>
-      </w:r>
-      <w:r>
-        <w:t xml:space="preserve"> for </w:t>
-      </w:r>
-      <w:r>
-        <w:t xml:space="preserve">all time steps </w:t>
-      </w:r>
-      <w:r>
-        <w:t>and vertical levels (</w:t>
-      </w:r>
-      <w:r>
-        <w:rPr>
-          <w:rFonts w:asciiTheme="majorHAnsi" w:hAnsiTheme="majorHAnsi" w:cstheme="majorHAnsi"/>
-        </w:rPr>
-        <w:t xml:space="preserve">-T all -L </w:t>
-      </w:r>
-      <w:r>
-        <w:rPr>
-          <w:rFonts w:asciiTheme="majorHAnsi" w:hAnsiTheme="majorHAnsi" w:cstheme="majorHAnsi"/>
-        </w:rPr>
-        <w:t>all</w:t>
-      </w:r>
-      <w:r>
-        <w:t>). The outputs are shown in ppm (</w:t>
-      </w:r>
-      <w:r>
-        <w:rPr>
-          <w:rFonts w:asciiTheme="majorHAnsi" w:hAnsiTheme="majorHAnsi" w:cstheme="majorHAnsi"/>
-        </w:rPr>
-        <w:t xml:space="preserve">-U ppm </w:t>
-      </w:r>
-      <w:r>
-        <w:rPr>
-          <w:rFonts w:asciiTheme="majorHAnsi" w:hAnsiTheme="majorHAnsi" w:cstheme="majorHAnsi"/>
-        </w:rPr>
-        <w:t xml:space="preserve">-TS CO2 </w:t>
-      </w:r>
-      <w:r>
-        <w:rPr>
-          <w:rFonts w:asciiTheme="majorHAnsi" w:hAnsiTheme="majorHAnsi" w:cstheme="majorHAnsi"/>
-        </w:rPr>
-        <w:t>-S CO2</w:t>
-      </w:r>
-      <w:r>
-        <w:rPr>
-          <w:rFonts w:cs="Times New Roman"/>
-        </w:rPr>
-        <w:t>)</w:t>
-      </w:r>
-      <w:r>
-        <w:rPr>
-          <w:rFonts w:cs="Times New Roman"/>
-        </w:rPr>
-        <w:t>, and the plot colour scale is bounded in the limits 350-1000 ppm (</w:t>
-      </w:r>
-      <w:r>
-        <w:rPr>
-          <w:rFonts w:asciiTheme="majorHAnsi" w:hAnsiTheme="majorHAnsi" w:cstheme="majorHAnsi"/>
-        </w:rPr>
-        <w:t>-PL 350</w:t>
-      </w:r>
-      <w:r>
-        <w:rPr>
-          <w:rFonts w:asciiTheme="majorHAnsi" w:hAnsiTheme="majorHAnsi" w:cstheme="majorHAnsi"/>
-        </w:rPr>
-        <w:t>,</w:t>
-      </w:r>
-      <w:r>
-        <w:rPr>
-          <w:rFonts w:asciiTheme="majorHAnsi" w:hAnsiTheme="majorHAnsi" w:cstheme="majorHAnsi"/>
-        </w:rPr>
-        <w:t>1000</w:t>
-      </w:r>
-      <w:r>
-        <w:rPr>
-          <w:rFonts w:cs="Times New Roman"/>
-        </w:rPr>
-        <w:t>). Finally, all the plots should display the topography layer (</w:t>
-      </w:r>
-      <w:r>
-        <w:rPr>
-          <w:rFonts w:asciiTheme="majorHAnsi" w:hAnsiTheme="majorHAnsi" w:cstheme="majorHAnsi"/>
-        </w:rPr>
-        <w:t>-PT True</w:t>
-      </w:r>
-      <w:r>
-        <w:rPr>
-          <w:rFonts w:cs="Times New Roman"/>
-        </w:rPr>
-        <w:t>).</w:t>
-      </w:r>
-    </w:p>
-    <w:p>
-      <w:r>
-        <w:t>Figure 3 shows some of these graphical outputs. In particular, it shows the concentration of CO</w:t>
-      </w:r>
-      <w:r>
-        <w:rPr>
-          <w:vertAlign w:val="subscript"/>
-        </w:rPr>
-        <w:t>2</w:t>
-      </w:r>
-      <w:r>
-        <w:t xml:space="preserve"> (in ppm) at the last time step of the simulation (+</w:t>
-      </w:r>
-      <w:r>
-        <w:t xml:space="preserve">6 </w:t>
-      </w:r>
-      <w:r>
-        <w:t>hours from the emission start time, which coincides with the simulation start time) at</w:t>
-      </w:r>
-      <w:r>
-        <w:t xml:space="preserve"> four vertical layers from the ground: </w:t>
-      </w:r>
-      <w:r>
-        <w:t>0</w:t>
-      </w:r>
-      <w:r>
-        <w:t xml:space="preserve"> m (Fig. </w:t>
-      </w:r>
-      <w:r>
-        <w:t>3</w:t>
-      </w:r>
-      <w:r>
-        <w:t>a),</w:t>
-      </w:r>
-      <w:r>
-        <w:t xml:space="preserve"> </w:t>
-      </w:r>
-      <w:r>
-        <w:t>1</w:t>
-      </w:r>
-      <w:r>
-        <w:t>.5</w:t>
-      </w:r>
-      <w:r>
-        <w:t xml:space="preserve"> m (Fig. </w:t>
-      </w:r>
-      <w:r>
-        <w:t>3</w:t>
-      </w:r>
-      <w:r>
-        <w:t>b),</w:t>
-      </w:r>
-      <w:r>
-        <w:t xml:space="preserve"> 5</w:t>
-      </w:r>
-      <w:r>
-        <w:t xml:space="preserve"> m (Fig.</w:t>
-      </w:r>
-      <w:r>
-        <w:t xml:space="preserve"> </w:t>
-      </w:r>
-      <w:r>
-        <w:t>3c</w:t>
-      </w:r>
-      <w:r>
-        <w:t xml:space="preserve">) and </w:t>
-      </w:r>
-      <w:r>
-        <w:t>30</w:t>
-      </w:r>
-      <w:r>
-        <w:t xml:space="preserve"> m </w:t>
-      </w:r>
-      <w:r>
-        <w:t>(Fig.</w:t>
-      </w:r>
-      <w:r>
-        <w:t xml:space="preserve"> </w:t>
-      </w:r>
-      <w:r>
-        <w:t xml:space="preserve">3d) </w:t>
-      </w:r>
-      <w:r>
-        <w:t>above the ground</w:t>
-      </w:r>
-      <w:r>
-        <w:t xml:space="preserve"> m above the ground</w:t>
-      </w:r>
-      <w:r>
-        <w:t xml:space="preserve">. All the graphical outputs of this example </w:t>
-      </w:r>
-      <w:r>
-        <w:t>are stored in the sample_outputs folder.</w:t>
-      </w:r>
-    </w:p>
-    <w:p/>
-    <w:p>
-      <w:pPr>
-        <w:keepNext/>
-      </w:pPr>
-      <w:r>
-        <w:rPr>
-          <w:noProof/>
-        </w:rPr>
-        <w:lastRenderedPageBreak/>
-        <w:drawing>
-          <wp:inline distT="0" distB="0" distL="0" distR="0" wp14:anchorId="11E69894" wp14:editId="1B7566EA">
-            <wp:extent cx="5556738" cy="5053811"/>
-            <wp:effectExtent l="0" t="0" r="6350" b="0"/>
+          <wp:inline distT="0" distB="0" distL="0" distR="0" wp14:anchorId="11E69894" wp14:editId="0C0C423B">
+            <wp:extent cx="5567290" cy="5063408"/>
+            <wp:effectExtent l="0" t="0" r="0" b="4445"/>
             <wp:docPr id="4" name="Picture 4"/>
             <wp:cNvGraphicFramePr>
               <a:graphicFrameLocks xmlns:a="http://schemas.openxmlformats.org/drawingml/2006/main" noChangeAspect="1"/>
@@ -13223,16 +13170,18 @@
                     <pic:cNvPr id="4" name="Picture 4"/>
                     <pic:cNvPicPr/>
                   </pic:nvPicPr>
-                  <pic:blipFill rotWithShape="1">
-                    <a:blip r:embed="rId22" cstate="print">
+                  <pic:blipFill>
+                    <a:blip r:embed="rId21" cstate="print">
                       <a:extLst>
                         <a:ext uri="{28A0092B-C50C-407E-A947-70E740481C1C}">
                           <a14:useLocalDpi xmlns:a14="http://schemas.microsoft.com/office/drawing/2010/main" val="0"/>
                         </a:ext>
                       </a:extLst>
                     </a:blip>
-                    <a:srcRect l="6259" t="20164" r="7148" b="24159"/>
-                    <a:stretch/>
+                    <a:srcRect l="4262" r="4262"/>
+                    <a:stretch>
+                      <a:fillRect/>
+                    </a:stretch>
                   </pic:blipFill>
                   <pic:spPr bwMode="auto">
                     <a:xfrm>
@@ -13265,14 +13214,9 @@
       <w:r>
         <w:t xml:space="preserve">Figure </w:t>
       </w:r>
-      <w:fldSimple w:instr=" SEQ Figure \* ARABIC ">
-        <w:r>
-          <w:rPr>
-            <w:noProof/>
-          </w:rPr>
-          <w:t>3</w:t>
-        </w:r>
-      </w:fldSimple>
+      <w:r>
+        <w:t>2</w:t>
+      </w:r>
       <w:r>
         <w:t>.</w:t>
       </w:r>
@@ -13308,7 +13252,32 @@
       </w:r>
       <w:bookmarkEnd w:id="26"/>
     </w:p>
-    <w:p/>
+    <w:p>
+      <w:pPr>
+        <w:rPr>
+          <w:lang w:val="it-IT"/>
+        </w:rPr>
+      </w:pPr>
+      <w:r>
+        <w:rPr>
+          <w:lang w:val="it-IT"/>
+        </w:rPr>
+        <w:t>[FABIO: riprendere da qui, a</w:t>
+      </w:r>
+      <w:r>
+        <w:rPr>
+          <w:lang w:val="it-IT"/>
+        </w:rPr>
+        <w:t>ggiornare tutti i numeri delle figure da qui in poi]</w:t>
+      </w:r>
+    </w:p>
+    <w:p>
+      <w:pPr>
+        <w:rPr>
+          <w:lang w:val="it-IT"/>
+        </w:rPr>
+      </w:pPr>
+    </w:p>
     <w:p>
       <w:pPr>
         <w:pStyle w:val="Titolo2"/>
@@ -13446,6 +13415,7 @@
     </w:p>
     <w:p>
       <w:r>
+        <w:lastRenderedPageBreak/>
         <w:t>The ERA5 weather data are downloaded and retrieved using the following command:</w:t>
       </w:r>
     </w:p>
@@ -13459,7 +13429,6 @@
         <w:rPr>
           <w:rFonts w:asciiTheme="majorHAnsi" w:hAnsiTheme="majorHAnsi" w:cstheme="majorHAnsi"/>
         </w:rPr>
-        <w:lastRenderedPageBreak/>
         <w:t xml:space="preserve">python </w:t>
       </w:r>
       <w:r>
@@ -14204,7 +14173,7 @@
                     <pic:cNvPicPr/>
                   </pic:nvPicPr>
                   <pic:blipFill>
-                    <a:blip r:embed="rId23" cstate="print">
+                    <a:blip r:embed="rId22" cstate="print">
                       <a:extLst>
                         <a:ext uri="{28A0092B-C50C-407E-A947-70E740481C1C}">
                           <a14:useLocalDpi xmlns:a14="http://schemas.microsoft.com/office/drawing/2010/main" val="0"/>
@@ -14798,7 +14767,7 @@
                     </pic:cNvPicPr>
                   </pic:nvPicPr>
                   <pic:blipFill rotWithShape="1">
-                    <a:blip r:embed="rId24" cstate="print">
+                    <a:blip r:embed="rId23" cstate="print">
                       <a:extLst>
                         <a:ext uri="{28A0092B-C50C-407E-A947-70E740481C1C}">
                           <a14:useLocalDpi xmlns:a14="http://schemas.microsoft.com/office/drawing/2010/main" val="0"/>
@@ -14966,7 +14935,7 @@
                     </pic:cNvPicPr>
                   </pic:nvPicPr>
                   <pic:blipFill>
-                    <a:blip r:embed="rId25" cstate="print">
+                    <a:blip r:embed="rId24" cstate="print">
                       <a:extLst>
                         <a:ext uri="{28A0092B-C50C-407E-A947-70E740481C1C}">
                           <a14:useLocalDpi xmlns:a14="http://schemas.microsoft.com/office/drawing/2010/main" val="0"/>
@@ -15208,7 +15177,7 @@
                     </pic:cNvPicPr>
                   </pic:nvPicPr>
                   <pic:blipFill>
-                    <a:blip r:embed="rId26" cstate="print">
+                    <a:blip r:embed="rId25" cstate="print">
                       <a:extLst>
                         <a:ext uri="{28A0092B-C50C-407E-A947-70E740481C1C}">
                           <a14:useLocalDpi xmlns:a14="http://schemas.microsoft.com/office/drawing/2010/main" val="0"/>
@@ -16247,7 +16216,7 @@
                     <pic:cNvPicPr/>
                   </pic:nvPicPr>
                   <pic:blipFill rotWithShape="1">
-                    <a:blip r:embed="rId27" cstate="print">
+                    <a:blip r:embed="rId26" cstate="print">
                       <a:extLst>
                         <a:ext uri="{28A0092B-C50C-407E-A947-70E740481C1C}">
                           <a14:useLocalDpi xmlns:a14="http://schemas.microsoft.com/office/drawing/2010/main" val="0"/>
@@ -16354,7 +16323,7 @@
                     <pic:cNvPicPr/>
                   </pic:nvPicPr>
                   <pic:blipFill rotWithShape="1">
-                    <a:blip r:embed="rId28" cstate="print">
+                    <a:blip r:embed="rId27" cstate="print">
                       <a:extLst>
                         <a:ext uri="{28A0092B-C50C-407E-A947-70E740481C1C}">
                           <a14:useLocalDpi xmlns:a14="http://schemas.microsoft.com/office/drawing/2010/main" val="0"/>
@@ -16501,7 +16470,7 @@
       <w:r>
         <w:t xml:space="preserve"> meteorological data (e.g. outputs of </w:t>
       </w:r>
-      <w:hyperlink r:id="rId29" w:history="1">
+      <w:hyperlink r:id="rId28" w:history="1">
         <w:r>
           <w:rPr>
             <w:rStyle w:val="Collegamentoipertestuale"/>
@@ -16743,7 +16712,7 @@
       <w:r>
         <w:t xml:space="preserve">, </w:t>
       </w:r>
-      <w:hyperlink r:id="rId30" w:history="1">
+      <w:hyperlink r:id="rId29" w:history="1">
         <w:r>
           <w:rPr>
             <w:rStyle w:val="Collegamentoipertestuale"/>
@@ -16845,7 +16814,7 @@
       <w:r>
         <w:t xml:space="preserve"> </w:t>
       </w:r>
-      <w:hyperlink r:id="rId31" w:history="1">
+      <w:hyperlink r:id="rId30" w:history="1">
         <w:r>
           <w:rPr>
             <w:rStyle w:val="Collegamentoipertestuale"/>
@@ -17020,7 +16989,7 @@
       </w:r>
     </w:p>
     <w:sectPr>
-      <w:footerReference w:type="default" r:id="rId32"/>
+      <w:footerReference w:type="default" r:id="rId31"/>
       <w:pgSz w:w="11906" w:h="16838"/>
       <w:pgMar w:top="1440" w:right="1440" w:bottom="1440" w:left="1440" w:header="708" w:footer="708" w:gutter="0"/>
       <w:pgNumType w:start="1"/>
@@ -18672,6 +18641,119 @@
       </w:pPr>
     </w:lvl>
   </w:abstractNum>
+  <w:abstractNum w:abstractNumId="14" w15:restartNumberingAfterBreak="0">
+    <w:nsid w:val="74A47640"/>
+    <w:multiLevelType w:val="hybridMultilevel"/>
+    <w:tmpl w:val="890E5EF6"/>
+    <w:lvl w:ilvl="0" w:tplc="04100001">
+      <w:start w:val="1"/>
+      <w:numFmt w:val="bullet"/>
+      <w:lvlText w:val=""/>
+      <w:lvlJc w:val="left"/>
+      <w:pPr>
+        <w:ind w:left="720" w:hanging="360"/>
+      </w:pPr>
+      <w:rPr>
+        <w:rFonts w:ascii="Symbol" w:hAnsi="Symbol" w:hint="default"/>
+      </w:rPr>
+    </w:lvl>
+    <w:lvl w:ilvl="1" w:tplc="04100003" w:tentative="1">
+      <w:start w:val="1"/>
+      <w:numFmt w:val="bullet"/>
+      <w:lvlText w:val="o"/>
+      <w:lvlJc w:val="left"/>
+      <w:pPr>
+        <w:ind w:left="1440" w:hanging="360"/>
+      </w:pPr>
+      <w:rPr>
+        <w:rFonts w:ascii="Courier New" w:hAnsi="Courier New" w:cs="Courier New" w:hint="default"/>
+      </w:rPr>
+    </w:lvl>
+    <w:lvl w:ilvl="2" w:tplc="04100005" w:tentative="1">
+      <w:start w:val="1"/>
+      <w:numFmt w:val="bullet"/>
+      <w:lvlText w:val=""/>
+      <w:lvlJc w:val="left"/>
+      <w:pPr>
+        <w:ind w:left="2160" w:hanging="360"/>
+      </w:pPr>
+      <w:rPr>
+        <w:rFonts w:ascii="Wingdings" w:hAnsi="Wingdings" w:hint="default"/>
+      </w:rPr>
+    </w:lvl>
+    <w:lvl w:ilvl="3" w:tplc="04100001" w:tentative="1">
+      <w:start w:val="1"/>
+      <w:numFmt w:val="bullet"/>
+      <w:lvlText w:val=""/>
+      <w:lvlJc w:val="left"/>
+      <w:pPr>
+        <w:ind w:left="2880" w:hanging="360"/>
+      </w:pPr>
+      <w:rPr>
+        <w:rFonts w:ascii="Symbol" w:hAnsi="Symbol" w:hint="default"/>
+      </w:rPr>
+    </w:lvl>
+    <w:lvl w:ilvl="4" w:tplc="04100003" w:tentative="1">
+      <w:start w:val="1"/>
+      <w:numFmt w:val="bullet"/>
+      <w:lvlText w:val="o"/>
+      <w:lvlJc w:val="left"/>
+      <w:pPr>
+        <w:ind w:left="3600" w:hanging="360"/>
+      </w:pPr>
+      <w:rPr>
+        <w:rFonts w:ascii="Courier New" w:hAnsi="Courier New" w:cs="Courier New" w:hint="default"/>
+      </w:rPr>
+    </w:lvl>
+    <w:lvl w:ilvl="5" w:tplc="04100005" w:tentative="1">
+      <w:start w:val="1"/>
+      <w:numFmt w:val="bullet"/>
+      <w:lvlText w:val=""/>
+      <w:lvlJc w:val="left"/>
+      <w:pPr>
+        <w:ind w:left="4320" w:hanging="360"/>
+      </w:pPr>
+      <w:rPr>
+        <w:rFonts w:ascii="Wingdings" w:hAnsi="Wingdings" w:hint="default"/>
+      </w:rPr>
+    </w:lvl>
+    <w:lvl w:ilvl="6" w:tplc="04100001" w:tentative="1">
+      <w:start w:val="1"/>
+      <w:numFmt w:val="bullet"/>
+      <w:lvlText w:val=""/>
+      <w:lvlJc w:val="left"/>
+      <w:pPr>
+        <w:ind w:left="5040" w:hanging="360"/>
+      </w:pPr>
+      <w:rPr>
+        <w:rFonts w:ascii="Symbol" w:hAnsi="Symbol" w:hint="default"/>
+      </w:rPr>
+    </w:lvl>
+    <w:lvl w:ilvl="7" w:tplc="04100003" w:tentative="1">
+      <w:start w:val="1"/>
+      <w:numFmt w:val="bullet"/>
+      <w:lvlText w:val="o"/>
+      <w:lvlJc w:val="left"/>
+      <w:pPr>
+        <w:ind w:left="5760" w:hanging="360"/>
+      </w:pPr>
+      <w:rPr>
+        <w:rFonts w:ascii="Courier New" w:hAnsi="Courier New" w:cs="Courier New" w:hint="default"/>
+      </w:rPr>
+    </w:lvl>
+    <w:lvl w:ilvl="8" w:tplc="04100005" w:tentative="1">
+      <w:start w:val="1"/>
+      <w:numFmt w:val="bullet"/>
+      <w:lvlText w:val=""/>
+      <w:lvlJc w:val="left"/>
+      <w:pPr>
+        <w:ind w:left="6480" w:hanging="360"/>
+      </w:pPr>
+      <w:rPr>
+        <w:rFonts w:ascii="Wingdings" w:hAnsi="Wingdings" w:hint="default"/>
+      </w:rPr>
+    </w:lvl>
+  </w:abstractNum>
   <w:num w:numId="1" w16cid:durableId="349527221">
     <w:abstractNumId w:val="8"/>
   </w:num>
@@ -18713,6 +18795,9 @@
   </w:num>
   <w:num w:numId="14" w16cid:durableId="1408844459">
     <w:abstractNumId w:val="12"/>
+  </w:num>
+  <w:num w:numId="15" w16cid:durableId="70591282">
+    <w:abstractNumId w:val="14"/>
   </w:num>
 </w:numbering>
 </file>

</xml_diff>

<commit_message>
Updated User_Manual.docx and related figures
</commit_message>
<xml_diff>
--- a/Manual/User_Manual.docx
+++ b/Manual/User_Manual.docx
@@ -10556,13 +10556,7 @@
         <w:pStyle w:val="Paragrafoelenco"/>
       </w:pPr>
       <w:r>
-        <w:t xml:space="preserve">Comma-separated list </w:t>
-      </w:r>
-      <w:r>
-        <w:t>of output heights in m above the ground</w:t>
-      </w:r>
-      <w:r>
-        <w:t>. If not provided by the users, the heights 0.0 and 10.0 m are added by default since these are mandatory in DISGAS and TWODEE.</w:t>
+        <w:t>Comma-separated list of output heights in m above the ground. If not provided by the users, the heights 0.0 and 10.0 m are added by default since these are mandatory in DISGAS and TWODEE.</w:t>
       </w:r>
     </w:p>
     <w:p>
@@ -13252,32 +13246,7 @@
       </w:r>
       <w:bookmarkEnd w:id="26"/>
     </w:p>
-    <w:p>
-      <w:pPr>
-        <w:rPr>
-          <w:lang w:val="it-IT"/>
-        </w:rPr>
-      </w:pPr>
-      <w:r>
-        <w:rPr>
-          <w:lang w:val="it-IT"/>
-        </w:rPr>
-        <w:t>[FABIO: riprendere da qui, a</w:t>
-      </w:r>
-      <w:r>
-        <w:rPr>
-          <w:lang w:val="it-IT"/>
-        </w:rPr>
-        <w:t>ggiornare tutti i numeri delle figure da qui in poi]</w:t>
-      </w:r>
-    </w:p>
-    <w:p>
-      <w:pPr>
-        <w:rPr>
-          <w:lang w:val="it-IT"/>
-        </w:rPr>
-      </w:pPr>
-    </w:p>
+    <w:p/>
     <w:p>
       <w:pPr>
         <w:pStyle w:val="Titolo2"/>
@@ -13415,20 +13384,20 @@
     </w:p>
     <w:p>
       <w:r>
+        <w:t>The ERA5 weather data are downloaded and retrieved using the following command:</w:t>
+      </w:r>
+    </w:p>
+    <w:p>
+      <w:pPr>
+        <w:rPr>
+          <w:rFonts w:asciiTheme="majorHAnsi" w:hAnsiTheme="majorHAnsi" w:cstheme="majorHAnsi"/>
+        </w:rPr>
+      </w:pPr>
+      <w:r>
+        <w:rPr>
+          <w:rFonts w:asciiTheme="majorHAnsi" w:hAnsiTheme="majorHAnsi" w:cstheme="majorHAnsi"/>
+        </w:rPr>
         <w:lastRenderedPageBreak/>
-        <w:t>The ERA5 weather data are downloaded and retrieved using the following command:</w:t>
-      </w:r>
-    </w:p>
-    <w:p>
-      <w:pPr>
-        <w:rPr>
-          <w:rFonts w:asciiTheme="majorHAnsi" w:hAnsiTheme="majorHAnsi" w:cstheme="majorHAnsi"/>
-        </w:rPr>
-      </w:pPr>
-      <w:r>
-        <w:rPr>
-          <w:rFonts w:asciiTheme="majorHAnsi" w:hAnsiTheme="majorHAnsi" w:cstheme="majorHAnsi"/>
-        </w:rPr>
         <w:t xml:space="preserve">python </w:t>
       </w:r>
       <w:r>
@@ -13444,7 +13413,7 @@
         <w:rPr>
           <w:rFonts w:asciiTheme="majorHAnsi" w:hAnsiTheme="majorHAnsi" w:cstheme="majorHAnsi"/>
         </w:rPr>
-        <w:t>-S 01/01/1992 -E 01/01/2022 -V 360060 -NS 100 -ERA5 True -N 100 -DG on</w:t>
+        <w:t>-S 01/01/1992 -E 01/01/2022 -V 360060 -NS 100 -ERA5 True -N 10 -DG on</w:t>
       </w:r>
     </w:p>
     <w:p>
@@ -13524,7 +13493,37 @@
         <w:t>-S 01/01/1992 -E 01/01/2022</w:t>
       </w:r>
       <w:r>
-        <w:t xml:space="preserve">). The volcano coordinates and summit elevation are retrieved from </w:t>
+        <w:t>)</w:t>
+      </w:r>
+      <w:r>
+        <w:t xml:space="preserve"> and requested to the Copernicus ERA5 database at groups of 10 requests per time </w:t>
+      </w:r>
+      <w:r>
+        <w:rPr>
+          <w:rFonts w:cs="Times New Roman"/>
+        </w:rPr>
+        <w:t>(</w:t>
+      </w:r>
+      <w:r>
+        <w:rPr>
+          <w:rFonts w:asciiTheme="majorHAnsi" w:hAnsiTheme="majorHAnsi" w:cstheme="majorHAnsi"/>
+        </w:rPr>
+        <w:t xml:space="preserve">-N </w:t>
+      </w:r>
+      <w:r>
+        <w:rPr>
+          <w:rFonts w:asciiTheme="majorHAnsi" w:hAnsiTheme="majorHAnsi" w:cstheme="majorHAnsi"/>
+        </w:rPr>
+        <w:t>10</w:t>
+      </w:r>
+      <w:r>
+        <w:t>)</w:t>
+      </w:r>
+      <w:r>
+        <w:t>, since this is the limit currently set by the dataset</w:t>
+      </w:r>
+      <w:r>
+        <w:t xml:space="preserve">. The volcano coordinates and summit elevation are retrieved from </w:t>
       </w:r>
       <w:r>
         <w:t>the BGS Eruption source parameters database</w:t>
@@ -13646,6 +13645,88 @@
         </w:rPr>
         <w:t>).</w:t>
       </w:r>
+      <w:r>
+        <w:rPr>
+          <w:rFonts w:cs="Times New Roman"/>
+        </w:rPr>
+        <w:t xml:space="preserve"> For this day, data from one weather station ( located at </w:t>
+      </w:r>
+      <w:r>
+        <w:rPr>
+          <w:rFonts w:cs="Times New Roman"/>
+        </w:rPr>
+        <w:t>16.04</w:t>
+      </w:r>
+      <w:r>
+        <w:rPr>
+          <w:rFonts w:cs="Times New Roman"/>
+        </w:rPr>
+        <w:t xml:space="preserve"> N, </w:t>
+      </w:r>
+      <w:r>
+        <w:rPr>
+          <w:rFonts w:cs="Times New Roman"/>
+        </w:rPr>
+        <w:t>-61.66</w:t>
+      </w:r>
+      <w:r>
+        <w:rPr>
+          <w:rFonts w:cs="Times New Roman"/>
+        </w:rPr>
+        <w:t xml:space="preserve"> W are available (</w:t>
+      </w:r>
+      <w:r>
+        <w:rPr>
+          <w:rFonts w:asciiTheme="majorHAnsi" w:hAnsiTheme="majorHAnsi" w:cstheme="majorHAnsi"/>
+        </w:rPr>
+        <w:t>-WST True</w:t>
+      </w:r>
+      <w:r>
+        <w:rPr>
+          <w:rFonts w:cs="Times New Roman"/>
+        </w:rPr>
+        <w:t>)</w:t>
+      </w:r>
+      <w:r>
+        <w:rPr>
+          <w:rFonts w:asciiTheme="majorHAnsi" w:hAnsiTheme="majorHAnsi" w:cstheme="majorHAnsi"/>
+        </w:rPr>
+        <w:t xml:space="preserve"> </w:t>
+      </w:r>
+      <w:r>
+        <w:rPr>
+          <w:rFonts w:cs="Times New Roman"/>
+        </w:rPr>
+        <w:t xml:space="preserve">and listed in the </w:t>
+      </w:r>
+      <w:r>
+        <w:rPr>
+          <w:rFonts w:cs="Times New Roman"/>
+          <w:b/>
+          <w:bCs/>
+        </w:rPr>
+        <w:t>station_1.txt</w:t>
+      </w:r>
+      <w:r>
+        <w:rPr>
+          <w:rFonts w:cs="Times New Roman"/>
+        </w:rPr>
+        <w:t xml:space="preserve"> file stored in the folder </w:t>
+      </w:r>
+      <w:r>
+        <w:rPr>
+          <w:rFonts w:cs="Times New Roman"/>
+          <w:b/>
+          <w:bCs/>
+        </w:rPr>
+        <w:t>weather_stations</w:t>
+      </w:r>
+      <w:r>
+        <w:rPr>
+          <w:rFonts w:cs="Times New Roman"/>
+        </w:rPr>
+        <w:t>.</w:t>
+      </w:r>
     </w:p>
     <w:p>
       <w:pPr>
@@ -13802,7 +13883,19 @@
         <w:rPr>
           <w:rFonts w:cs="Times New Roman"/>
         </w:rPr>
-        <w:t xml:space="preserve">We consider the water vapour as the simulated plume component since it prevails in all gas mixtures (Tamburello et al., 2019). </w:t>
+        <w:t>We consider the water vapour as the simulated plume component</w:t>
+      </w:r>
+      <w:r>
+        <w:rPr>
+          <w:rFonts w:cs="Times New Roman"/>
+        </w:rPr>
+        <w:t xml:space="preserve"> (tracking specie)</w:t>
+      </w:r>
+      <w:r>
+        <w:rPr>
+          <w:rFonts w:cs="Times New Roman"/>
+        </w:rPr>
+        <w:t xml:space="preserve"> since it prevails in all gas mixtures (Tamburello et al., 2019). </w:t>
       </w:r>
       <w:r>
         <w:rPr>
@@ -13857,7 +13950,40 @@
         <w:rPr>
           <w:rFonts w:asciiTheme="majorHAnsi" w:hAnsiTheme="majorHAnsi" w:cstheme="majorHAnsi"/>
         </w:rPr>
-        <w:t>-N 100 -RS on -NS 5 -SINT 2,5 -D UTM,1774000,642900,1775995,645390 -NX 166 -NY 133 -RER on -DG on</w:t>
+        <w:t>-N 100 -RS on -NS 5 -SINT 2,5 -D UTM,1774000,642900,1775995,645390 -NX 166 -NY 133 -RER on</w:t>
+      </w:r>
+      <w:r>
+        <w:t xml:space="preserve"> </w:t>
+      </w:r>
+      <w:r>
+        <w:rPr>
+          <w:rFonts w:asciiTheme="majorHAnsi" w:hAnsiTheme="majorHAnsi" w:cstheme="majorHAnsi"/>
+        </w:rPr>
+        <w:t>-</w:t>
+      </w:r>
+      <w:r>
+        <w:rPr>
+          <w:rFonts w:asciiTheme="majorHAnsi" w:hAnsiTheme="majorHAnsi" w:cstheme="majorHAnsi"/>
+        </w:rPr>
+        <w:t>TS H2O</w:t>
+      </w:r>
+      <w:r>
+        <w:rPr>
+          <w:rFonts w:asciiTheme="majorHAnsi" w:hAnsiTheme="majorHAnsi" w:cstheme="majorHAnsi"/>
+        </w:rPr>
+        <w:t xml:space="preserve"> -DM disgas</w:t>
+      </w:r>
+      <w:r>
+        <w:rPr>
+          <w:rFonts w:asciiTheme="majorHAnsi" w:hAnsiTheme="majorHAnsi" w:cstheme="majorHAnsi"/>
+        </w:rPr>
+        <w:t xml:space="preserve"> </w:t>
+      </w:r>
+      <w:r>
+        <w:rPr>
+          <w:rFonts w:asciiTheme="majorHAnsi" w:hAnsiTheme="majorHAnsi" w:cstheme="majorHAnsi"/>
+        </w:rPr>
+        <w:t>-OH 0,1,2,4,10,20,30</w:t>
       </w:r>
     </w:p>
     <w:p>
@@ -13888,7 +14014,7 @@
         <w:rPr>
           <w:rFonts w:asciiTheme="majorHAnsi" w:hAnsiTheme="majorHAnsi" w:cstheme="majorHAnsi"/>
         </w:rPr>
-        <w:t>-N 1 -RS on -NS 5 -SINT 2,5 -D UTM,1774000,642900,1775995,645390 -NX 166 -NY 133 -RER on -DG on</w:t>
+        <w:t>-N 1 -RS on -NS 5 -SINT 2,5 -D UTM,1774000,642900,1775995,645390 -NX 166 -NY 133 -RER on -TS H2O -DM disgas -OH 0,1,2,4,10,20,30</w:t>
       </w:r>
     </w:p>
     <w:p>
@@ -14069,11 +14195,21 @@
         <w:rPr>
           <w:rFonts w:cs="Times New Roman"/>
         </w:rPr>
-        <w:t>guess probability_map.</w:t>
-      </w:r>
-      <w:r>
-        <w:rPr>
-          <w:rFonts w:cs="Times New Roman"/>
+        <w:t xml:space="preserve">guess </w:t>
+      </w:r>
+      <w:r>
+        <w:rPr>
+          <w:rFonts w:cs="Times New Roman"/>
+          <w:b/>
+          <w:bCs/>
+        </w:rPr>
+        <w:t>probability_map.</w:t>
+      </w:r>
+      <w:r>
+        <w:rPr>
+          <w:rFonts w:cs="Times New Roman"/>
+          <w:b/>
+          <w:bCs/>
         </w:rPr>
         <w:t>grd</w:t>
       </w:r>
@@ -14111,13 +14247,37 @@
         <w:rPr>
           <w:rFonts w:cs="Times New Roman"/>
         </w:rPr>
-        <w:t xml:space="preserve">and references therein). Figure </w:t>
-      </w:r>
-      <w:r>
-        <w:rPr>
-          <w:rFonts w:cs="Times New Roman"/>
-        </w:rPr>
-        <w:t>4</w:t>
+        <w:t xml:space="preserve">and references therein). </w:t>
+      </w:r>
+      <w:r>
+        <w:rPr>
+          <w:rFonts w:cs="Times New Roman"/>
+        </w:rPr>
+        <w:t>Water vapour is the tracked specie in the dispersion simulations (</w:t>
+      </w:r>
+      <w:r>
+        <w:rPr>
+          <w:rFonts w:asciiTheme="majorHAnsi" w:hAnsiTheme="majorHAnsi" w:cstheme="majorHAnsi"/>
+        </w:rPr>
+        <w:t>-TS H2O</w:t>
+      </w:r>
+      <w:r>
+        <w:rPr>
+          <w:rFonts w:cs="Times New Roman"/>
+        </w:rPr>
+        <w:t xml:space="preserve">). </w:t>
+      </w:r>
+      <w:r>
+        <w:rPr>
+          <w:rFonts w:cs="Times New Roman"/>
+        </w:rPr>
+        <w:t xml:space="preserve">Figure </w:t>
+      </w:r>
+      <w:r>
+        <w:rPr>
+          <w:rFonts w:cs="Times New Roman"/>
+        </w:rPr>
+        <w:t>3</w:t>
       </w:r>
       <w:r>
         <w:rPr>
@@ -14207,14 +14367,9 @@
       <w:r>
         <w:t xml:space="preserve">Figure </w:t>
       </w:r>
-      <w:fldSimple w:instr=" SEQ Figure \* ARABIC ">
-        <w:r>
-          <w:rPr>
-            <w:noProof/>
-          </w:rPr>
-          <w:t>4</w:t>
-        </w:r>
-      </w:fldSimple>
+      <w:r>
+        <w:t>3</w:t>
+      </w:r>
       <w:r>
         <w:t xml:space="preserve">. </w:t>
       </w:r>
@@ -14262,7 +14417,7 @@
         <w:rPr>
           <w:rFonts w:asciiTheme="majorHAnsi" w:hAnsiTheme="majorHAnsi" w:cstheme="majorHAnsi"/>
         </w:rPr>
-        <w:t>-P true -ECDF True -EX 0.5,0.05,0.01 -PER True -T 3 -L 3 -D all -C True -TS H2O -S H2S -N 100 -M disgas -U ppm -PT True -TP True -PL 0.1,100</w:t>
+        <w:t>-P true -ECDF True -EX 0.5,0.05,0.01 -PER True -T 3 -L 3 -D all -C True -TS H2O -S H2S -N 100 -U ppm -PT True -TP True -PL 0.1,100</w:t>
       </w:r>
     </w:p>
     <w:p>
@@ -14425,7 +14580,19 @@
         <w:rPr>
           <w:rFonts w:cs="Times New Roman"/>
         </w:rPr>
-        <w:t>) (+18 hours from the beginning of the simulation and emi</w:t>
+        <w:t>) (+</w:t>
+      </w:r>
+      <w:r>
+        <w:rPr>
+          <w:rFonts w:cs="Times New Roman"/>
+        </w:rPr>
+        <w:t>3</w:t>
+      </w:r>
+      <w:r>
+        <w:rPr>
+          <w:rFonts w:cs="Times New Roman"/>
+        </w:rPr>
+        <w:t xml:space="preserve"> hours from the beginning of the simulation and emi</w:t>
       </w:r>
       <w:r>
         <w:rPr>
@@ -14437,7 +14604,51 @@
         <w:rPr>
           <w:rFonts w:cs="Times New Roman"/>
         </w:rPr>
-        <w:t xml:space="preserve"> since the time step for the output is set to 6 hours in disgas.inp</w:t>
+        <w:t xml:space="preserve"> since the time step for the output is</w:t>
+      </w:r>
+      <w:r>
+        <w:rPr>
+          <w:rFonts w:cs="Times New Roman"/>
+        </w:rPr>
+        <w:t xml:space="preserve"> left unspecified in the </w:t>
+      </w:r>
+      <w:r>
+        <w:rPr>
+          <w:rFonts w:asciiTheme="majorHAnsi" w:hAnsiTheme="majorHAnsi" w:cstheme="majorHAnsi"/>
+        </w:rPr>
+        <w:t>run_models.py</w:t>
+      </w:r>
+      <w:r>
+        <w:rPr>
+          <w:rFonts w:cs="Times New Roman"/>
+        </w:rPr>
+        <w:t xml:space="preserve"> arguments and hence</w:t>
+      </w:r>
+      <w:r>
+        <w:rPr>
+          <w:rFonts w:cs="Times New Roman"/>
+        </w:rPr>
+        <w:t xml:space="preserve"> set to </w:t>
+      </w:r>
+      <w:r>
+        <w:rPr>
+          <w:rFonts w:cs="Times New Roman"/>
+        </w:rPr>
+        <w:t>1</w:t>
+      </w:r>
+      <w:r>
+        <w:rPr>
+          <w:rFonts w:cs="Times New Roman"/>
+        </w:rPr>
+        <w:t xml:space="preserve"> hour in </w:t>
+      </w:r>
+      <w:r>
+        <w:rPr>
+          <w:rFonts w:cs="Times New Roman"/>
+          <w:b/>
+          <w:bCs/>
+        </w:rPr>
+        <w:t>disgas.inp</w:t>
       </w:r>
       <w:r>
         <w:rPr>
@@ -14461,7 +14672,15 @@
         <w:rPr>
           <w:rFonts w:cs="Times New Roman"/>
         </w:rPr>
-        <w:t xml:space="preserve"> as specified in disgas.inp</w:t>
+        <w:t xml:space="preserve"> as specified in </w:t>
+      </w:r>
+      <w:r>
+        <w:rPr>
+          <w:rFonts w:cs="Times New Roman"/>
+          <w:b/>
+          <w:bCs/>
+        </w:rPr>
+        <w:t>disgas.inp</w:t>
       </w:r>
       <w:r>
         <w:rPr>
@@ -14724,7 +14943,7 @@
         <w:rPr>
           <w:rFonts w:cs="Times New Roman"/>
         </w:rPr>
-        <w:t>5</w:t>
+        <w:t>4</w:t>
       </w:r>
       <w:r>
         <w:rPr>
@@ -14750,9 +14969,9 @@
         </w:rPr>
         <w:lastRenderedPageBreak/>
         <w:drawing>
-          <wp:inline distT="0" distB="0" distL="0" distR="0" wp14:anchorId="0AE1425C" wp14:editId="0A20F373">
-            <wp:extent cx="5654040" cy="4582203"/>
-            <wp:effectExtent l="0" t="0" r="3810" b="8890"/>
+          <wp:inline distT="0" distB="0" distL="0" distR="0" wp14:anchorId="0AE1425C" wp14:editId="262B26B6">
+            <wp:extent cx="5660723" cy="4587619"/>
+            <wp:effectExtent l="0" t="0" r="0" b="3810"/>
             <wp:docPr id="5" name="Picture 5"/>
             <wp:cNvGraphicFramePr>
               <a:graphicFrameLocks xmlns:a="http://schemas.openxmlformats.org/drawingml/2006/main" noChangeAspect="1"/>
@@ -14766,7 +14985,7 @@
                       <a:picLocks noChangeAspect="1" noChangeArrowheads="1"/>
                     </pic:cNvPicPr>
                   </pic:nvPicPr>
-                  <pic:blipFill rotWithShape="1">
+                  <pic:blipFill>
                     <a:blip r:embed="rId23" cstate="print">
                       <a:extLst>
                         <a:ext uri="{28A0092B-C50C-407E-A947-70E740481C1C}">
@@ -14774,8 +14993,10 @@
                         </a:ext>
                       </a:extLst>
                     </a:blip>
-                    <a:srcRect l="2296" t="5357" r="6791" b="42556"/>
-                    <a:stretch/>
+                    <a:srcRect t="606" b="606"/>
+                    <a:stretch>
+                      <a:fillRect/>
+                    </a:stretch>
                   </pic:blipFill>
                   <pic:spPr bwMode="auto">
                     <a:xfrm>
@@ -14809,14 +15030,9 @@
       <w:r>
         <w:t xml:space="preserve">Figure </w:t>
       </w:r>
-      <w:fldSimple w:instr=" SEQ Figure \* ARABIC ">
-        <w:r>
-          <w:rPr>
-            <w:noProof/>
-          </w:rPr>
-          <w:t>5</w:t>
-        </w:r>
-      </w:fldSimple>
+      <w:r>
+        <w:t>4</w:t>
+      </w:r>
       <w:r>
         <w:t>. H</w:t>
       </w:r>
@@ -14839,7 +15055,7 @@
         <w:t xml:space="preserve"> m above the ground </w:t>
       </w:r>
       <w:r>
-        <w:t>18</w:t>
+        <w:t>3</w:t>
       </w:r>
       <w:r>
         <w:t xml:space="preserve"> hours after the start of the emission. a) output from a single simulation; b) output corresponding to the 50% exceedance probability; c) output corresponding to the 5% exceedance probability; d) </w:t>
@@ -14865,7 +15081,7 @@
         <w:t xml:space="preserve">Fig. </w:t>
       </w:r>
       <w:r>
-        <w:t>6</w:t>
+        <w:t>5</w:t>
       </w:r>
       <w:r>
         <w:t xml:space="preserve"> shows the hazard curves (</w:t>
@@ -14895,13 +15111,16 @@
         <w:t xml:space="preserve"> higher in the tracking point 1 (2 m above the ground) compared to the other tracking point (10 m above the ground), with the highest possible concentration reaching ~</w:t>
       </w:r>
       <w:r>
-        <w:t>1.5</w:t>
+        <w:t>2</w:t>
       </w:r>
       <w:r>
         <w:t xml:space="preserve"> ppm in the latter and</w:t>
       </w:r>
       <w:r>
         <w:t xml:space="preserve"> 2</w:t>
+      </w:r>
+      <w:r>
+        <w:t>.5</w:t>
       </w:r>
       <w:r>
         <w:t xml:space="preserve"> ppm in the former. </w:t>
@@ -14918,9 +15137,9 @@
         </w:rPr>
         <w:lastRenderedPageBreak/>
         <w:drawing>
-          <wp:inline distT="0" distB="0" distL="0" distR="0" wp14:anchorId="56D0CE24" wp14:editId="41928FE6">
-            <wp:extent cx="4259580" cy="6303028"/>
-            <wp:effectExtent l="0" t="0" r="7620" b="2540"/>
+          <wp:inline distT="0" distB="0" distL="0" distR="0" wp14:anchorId="56D0CE24" wp14:editId="4AEFEE07">
+            <wp:extent cx="4204050" cy="6306076"/>
+            <wp:effectExtent l="0" t="0" r="6350" b="0"/>
             <wp:docPr id="8" name="Picture 8"/>
             <wp:cNvGraphicFramePr>
               <a:graphicFrameLocks xmlns:a="http://schemas.openxmlformats.org/drawingml/2006/main" noChangeAspect="1"/>
@@ -14949,7 +15168,7 @@
                   <pic:spPr bwMode="auto">
                     <a:xfrm>
                       <a:off x="0" y="0"/>
-                      <a:ext cx="4261640" cy="6306076"/>
+                      <a:ext cx="4204050" cy="6306076"/>
                     </a:xfrm>
                     <a:prstGeom prst="rect">
                       <a:avLst/>
@@ -14973,14 +15192,9 @@
       <w:r>
         <w:t xml:space="preserve">Figure </w:t>
       </w:r>
-      <w:fldSimple w:instr=" SEQ Figure \* ARABIC ">
-        <w:r>
-          <w:rPr>
-            <w:noProof/>
-          </w:rPr>
-          <w:t>6</w:t>
-        </w:r>
-      </w:fldSimple>
+      <w:r>
+        <w:t>5</w:t>
+      </w:r>
       <w:r>
         <w:t>. Hazard curve at the last time step of the simulation (+24 h from the beginning) in the tracking point 1 (a) and 2 (b).</w:t>
       </w:r>
@@ -15013,7 +15227,7 @@
         <w:rPr>
           <w:rFonts w:asciiTheme="majorHAnsi" w:hAnsiTheme="majorHAnsi" w:cstheme="majorHAnsi"/>
         </w:rPr>
-        <w:t>-P true -T all -L 3 -D all -C True -TS H2O -S H2S -N 1 -M disgas -U ppm -PT True -PL 0.1,100</w:t>
+        <w:t>-P true -T all -L 3 -D all -C True -TS H2O -S H2S -N 1 -U ppm -PT True -PL 0.1,100</w:t>
       </w:r>
     </w:p>
     <w:p>
@@ -15140,7 +15354,7 @@
         <w:rPr>
           <w:rFonts w:cs="Times New Roman"/>
         </w:rPr>
-        <w:t>7</w:t>
+        <w:t>6</w:t>
       </w:r>
       <w:r>
         <w:rPr>
@@ -15160,9 +15374,9 @@
         </w:rPr>
         <w:lastRenderedPageBreak/>
         <w:drawing>
-          <wp:inline distT="0" distB="0" distL="0" distR="0" wp14:anchorId="7676D013" wp14:editId="27A49A0C">
-            <wp:extent cx="5722620" cy="4717023"/>
-            <wp:effectExtent l="0" t="0" r="0" b="7620"/>
+          <wp:inline distT="0" distB="0" distL="0" distR="0" wp14:anchorId="7676D013" wp14:editId="50D82E1D">
+            <wp:extent cx="5722620" cy="4687025"/>
+            <wp:effectExtent l="0" t="0" r="0" b="0"/>
             <wp:docPr id="6" name="Picture 6"/>
             <wp:cNvGraphicFramePr>
               <a:graphicFrameLocks xmlns:a="http://schemas.openxmlformats.org/drawingml/2006/main" noChangeAspect="1"/>
@@ -15191,7 +15405,7 @@
                   <pic:spPr bwMode="auto">
                     <a:xfrm>
                       <a:off x="0" y="0"/>
-                      <a:ext cx="5722620" cy="4717023"/>
+                      <a:ext cx="5722620" cy="4687025"/>
                     </a:xfrm>
                     <a:prstGeom prst="rect">
                       <a:avLst/>
@@ -15215,14 +15429,9 @@
       <w:r>
         <w:t xml:space="preserve">Figure </w:t>
       </w:r>
-      <w:fldSimple w:instr=" SEQ Figure \* ARABIC ">
-        <w:r>
-          <w:rPr>
-            <w:noProof/>
-          </w:rPr>
-          <w:t>7</w:t>
-        </w:r>
-      </w:fldSimple>
+      <w:r>
+        <w:t>6</w:t>
+      </w:r>
       <w:r>
         <w:t xml:space="preserve">. </w:t>
       </w:r>
@@ -15283,6 +15492,25 @@
     </w:p>
     <w:p/>
     <w:p>
+      <w:pPr>
+        <w:rPr>
+          <w:lang w:val="it-IT"/>
+        </w:rPr>
+      </w:pPr>
+      <w:r>
+        <w:rPr>
+          <w:lang w:val="it-IT"/>
+        </w:rPr>
+        <w:t>[FABIO: da qui. Ristrutturare la cartella come n</w:t>
+      </w:r>
+      <w:r>
+        <w:rPr>
+          <w:lang w:val="it-IT"/>
+        </w:rPr>
+        <w:t>ell’esempio 2 (3a e 3b), con 3b il caso con lo scenario automatico]</w:t>
+      </w:r>
+    </w:p>
+    <w:p>
       <w:bookmarkStart w:id="29" w:name="_Hlk59545343"/>
       <w:r>
         <w:t>Mefite d’Ansanto represents the largest natural emission of low temperature CO</w:t>
@@ -15335,6 +15563,7 @@
     <w:bookmarkEnd w:id="29"/>
     <w:p>
       <w:r>
+        <w:lastRenderedPageBreak/>
         <w:t>To process weather data, we run weather.py with the following command:</w:t>
       </w:r>
     </w:p>
@@ -15348,7 +15577,6 @@
         <w:rPr>
           <w:rFonts w:asciiTheme="majorHAnsi" w:hAnsiTheme="majorHAnsi" w:cstheme="majorHAnsi"/>
         </w:rPr>
-        <w:lastRenderedPageBreak/>
         <w:t xml:space="preserve">python </w:t>
       </w:r>
       <w:r>
@@ -16188,6 +16416,7 @@
         <w:rPr>
           <w:rFonts w:cs="Times New Roman"/>
         </w:rPr>
+        <w:lastRenderedPageBreak/>
         <w:t>The persistence maps calculated by VIGIL represent the probability to overcome the concentration threshold for a time equal or larger than the exposure time for that threshold. Since in this specific case the simulation lasts 4 hours, the first three rows are automatically discarded by VIGIL.</w:t>
       </w:r>
     </w:p>
@@ -16199,7 +16428,6 @@
         <w:rPr>
           <w:noProof/>
         </w:rPr>
-        <w:lastRenderedPageBreak/>
         <w:drawing>
           <wp:inline distT="0" distB="0" distL="0" distR="0" wp14:anchorId="444F8DB9" wp14:editId="6C0B7AFF">
             <wp:extent cx="5731510" cy="6667500"/>

</xml_diff>

<commit_message>
Implemented diagno only mode in run_models.py.
</commit_message>
<xml_diff>
--- a/Manual/User_Manual.docx
+++ b/Manual/User_Manual.docx
@@ -12395,25 +12395,31 @@
         <w:rPr>
           <w:szCs w:val="22"/>
         </w:rPr>
+        <w:t>, automatic</w:t>
+      </w:r>
+      <w:r>
+        <w:rPr>
+          <w:szCs w:val="22"/>
+        </w:rPr>
         <w:t xml:space="preserve"> or </w:t>
       </w:r>
       <w:r>
         <w:rPr>
           <w:szCs w:val="22"/>
         </w:rPr>
-        <w:t>a</w:t>
-      </w:r>
-      <w:r>
-        <w:rPr>
-          <w:szCs w:val="22"/>
-        </w:rPr>
-        <w:t>utomatic</w:t>
+        <w:t>none</w:t>
       </w:r>
       <w:r>
         <w:rPr>
           <w:szCs w:val="22"/>
         </w:rPr>
         <w:t xml:space="preserve">. If “automatic” is chosen, VIGIL automatically determines which model to use for each source in the computational domain based on its Richardson number via eq. 3. </w:t>
+      </w:r>
+      <w:r>
+        <w:rPr>
+          <w:szCs w:val="22"/>
+        </w:rPr>
+        <w:t>If “none” is specified and DIAGNO is activated, then the code runs only DIAGNO.</w:t>
       </w:r>
     </w:p>
     <w:p>
@@ -14701,6 +14707,7 @@
       </w:r>
     </w:p>
     <w:p/>
+    <w:p/>
     <w:p>
       <w:pPr>
         <w:pStyle w:val="Titolo2"/>
@@ -14714,6 +14721,7 @@
           <w:rFonts w:eastAsiaTheme="minorHAnsi"/>
           <w:lang w:val="it-IT"/>
         </w:rPr>
+        <w:lastRenderedPageBreak/>
         <w:t xml:space="preserve">5.1 </w:t>
       </w:r>
       <w:proofErr w:type="spellStart"/>
@@ -14784,7 +14792,6 @@
     </w:p>
     <w:p>
       <w:r>
-        <w:lastRenderedPageBreak/>
         <w:t>Solfatara releases more than 1000 t d</w:t>
       </w:r>
       <w:r>
@@ -19360,13 +19367,7 @@
         <w:pStyle w:val="Didascalia"/>
       </w:pPr>
       <w:r>
-        <w:t xml:space="preserve">Figure </w:t>
-      </w:r>
-      <w:r>
-        <w:t>9</w:t>
-      </w:r>
-      <w:r>
-        <w:t>. CO</w:t>
+        <w:t>Figure 9. CO</w:t>
       </w:r>
       <w:r>
         <w:rPr>

</xml_diff>

<commit_message>
Updated User Manual and commands of the example 2
</commit_message>
<xml_diff>
--- a/Manual/User_Manual.docx
+++ b/Manual/User_Manual.docx
@@ -41,7 +41,13 @@
         <w:rPr>
           <w:lang w:val="it-IT"/>
         </w:rPr>
-        <w:t>.6</w:t>
+        <w:t>.</w:t>
+      </w:r>
+      <w:r>
+        <w:rPr>
+          <w:lang w:val="it-IT"/>
+        </w:rPr>
+        <w:t>7</w:t>
       </w:r>
       <w:r>
         <w:rPr>
@@ -2049,7 +2055,10 @@
         <w:t xml:space="preserve"> (v1.3</w:t>
       </w:r>
       <w:r>
-        <w:t>.6</w:t>
+        <w:t>.</w:t>
+      </w:r>
+      <w:r>
+        <w:t>7</w:t>
       </w:r>
       <w:r>
         <w:t>)</w:t>
@@ -2082,7 +2091,7 @@
         <w:t>.</w:t>
       </w:r>
       <w:r>
-        <w:t>1</w:t>
+        <w:t>3</w:t>
       </w:r>
       <w:r>
         <w:t xml:space="preserve"> (Costa et al., 2005; Costa and Macedonio, 2016) and </w:t>
@@ -2114,13 +2123,27 @@
         <w:t>, 1999; Folch et al., 2009) coupled with a mass-consistent Diagnostic Wind Model (D</w:t>
       </w:r>
       <w:r>
-        <w:t>IAGNO v1.</w:t>
+        <w:t xml:space="preserve">IAGNO </w:t>
+      </w:r>
+      <w:commentRangeStart w:id="2"/>
+      <w:r>
+        <w:t>v1.</w:t>
       </w:r>
       <w:r>
         <w:t>2.3</w:t>
       </w:r>
       <w:r>
-        <w:t>, Douglas et al., 1990).</w:t>
+        <w:t>, Douglas et al., 1990</w:t>
+      </w:r>
+      <w:commentRangeEnd w:id="2"/>
+      <w:r>
+        <w:rPr>
+          <w:rStyle w:val="Rimandocommento"/>
+        </w:rPr>
+        <w:commentReference w:id="2"/>
+      </w:r>
+      <w:r>
+        <w:t>).</w:t>
       </w:r>
       <w:r>
         <w:t xml:space="preserve"> In the following we refer to these solvers as DISGAS, TWODEE and DIAGNO, respectively.</w:t>
@@ -2172,7 +2195,7 @@
           <w:rStyle w:val="None"/>
         </w:rPr>
       </w:pPr>
-      <w:bookmarkStart w:id="2" w:name="_Toc111804007"/>
+      <w:bookmarkStart w:id="3" w:name="_Toc111804007"/>
       <w:r>
         <w:rPr>
           <w:rStyle w:val="None"/>
@@ -2185,7 +2208,7 @@
         </w:rPr>
         <w:t>The numerical models</w:t>
       </w:r>
-      <w:bookmarkEnd w:id="2"/>
+      <w:bookmarkEnd w:id="3"/>
       <w:r>
         <w:rPr>
           <w:rStyle w:val="None"/>
@@ -2198,14 +2221,14 @@
       <w:pPr>
         <w:pStyle w:val="Titolo2"/>
       </w:pPr>
-      <w:bookmarkStart w:id="3" w:name="_Toc111804008"/>
+      <w:bookmarkStart w:id="4" w:name="_Toc111804008"/>
       <w:r>
         <w:t>2</w:t>
       </w:r>
       <w:r>
         <w:t>.1 DISGAS: passive gas dispersal model</w:t>
       </w:r>
-      <w:bookmarkEnd w:id="3"/>
+      <w:bookmarkEnd w:id="4"/>
     </w:p>
     <w:p>
       <w:r>
@@ -3558,7 +3581,7 @@
       <w:pPr>
         <w:pStyle w:val="Titolo2"/>
       </w:pPr>
-      <w:bookmarkStart w:id="4" w:name="_Toc111804009"/>
+      <w:bookmarkStart w:id="5" w:name="_Toc111804009"/>
       <w:r>
         <w:t>2.</w:t>
       </w:r>
@@ -3571,7 +3594,7 @@
       <w:r>
         <w:t>: dense gas dispersal model</w:t>
       </w:r>
-      <w:bookmarkEnd w:id="4"/>
+      <w:bookmarkEnd w:id="5"/>
       <w:r>
         <w:t xml:space="preserve"> </w:t>
       </w:r>
@@ -3713,7 +3736,7 @@
       <w:pPr>
         <w:pStyle w:val="Titolo2"/>
       </w:pPr>
-      <w:bookmarkStart w:id="5" w:name="_Toc111804010"/>
+      <w:bookmarkStart w:id="6" w:name="_Toc111804010"/>
       <w:r>
         <w:t>2</w:t>
       </w:r>
@@ -3726,7 +3749,7 @@
       <w:r>
         <w:t>Diagnostic Wind Model</w:t>
       </w:r>
-      <w:bookmarkEnd w:id="5"/>
+      <w:bookmarkEnd w:id="6"/>
     </w:p>
     <w:p>
       <w:r>
@@ -3804,11 +3827,11 @@
       <w:pPr>
         <w:pStyle w:val="Titolo1"/>
       </w:pPr>
-      <w:bookmarkStart w:id="6" w:name="_Toc111804011"/>
+      <w:bookmarkStart w:id="7" w:name="_Toc111804011"/>
       <w:r>
         <w:t>3. The program setup</w:t>
       </w:r>
-      <w:bookmarkEnd w:id="6"/>
+      <w:bookmarkEnd w:id="7"/>
     </w:p>
     <w:p/>
     <w:p>
@@ -3840,7 +3863,7 @@
       <w:r>
         <w:t xml:space="preserve"> forecast data from the NOAA-NCEP Global Forecast System Numerical Weather Prediction model (</w:t>
       </w:r>
-      <w:hyperlink r:id="rId9" w:history="1">
+      <w:hyperlink r:id="rId13" w:history="1">
         <w:r>
           <w:rPr>
             <w:rStyle w:val="Collegamentoipertestuale"/>
@@ -3918,25 +3941,13 @@
         <w:t>are</w:t>
       </w:r>
       <w:r>
-        <w:t xml:space="preserve"> read from a list containing the source coordinates). In both cases, the number of sources can be fixed or randomly sampled from a range defined by the user. In the same way, the associated gas fluxes can be read by a list (fixed source emission) or randomly sampled by an Empirical Cumulative Distribution Function (ECDF) (random source emission) </w:t>
-      </w:r>
-      <w:r>
-        <w:t>built by the code using data provided</w:t>
-      </w:r>
-      <w:r>
-        <w:t xml:space="preserve"> by the user</w:t>
-      </w:r>
-      <w:r>
-        <w:t xml:space="preserve"> in the “flux.</w:t>
-      </w:r>
-      <w:r>
-        <w:t>txt</w:t>
-      </w:r>
-      <w:r>
-        <w:t>” file (see below)</w:t>
-      </w:r>
-      <w:r>
-        <w:t xml:space="preserve">. A combination of fixed and random emissions is also possible. </w:t>
+        <w:t xml:space="preserve"> read from a list containing the source coordinates). In both cases, the number of sources can be fixed or randomly sampled from a range defined by the user. In the same way, the associated gas fluxes can be read by a list (fixed source emission) or randomly sampled by</w:t>
+      </w:r>
+      <w:r>
+        <w:t xml:space="preserve"> a uniform, a normal or</w:t>
+      </w:r>
+      <w:r>
+        <w:t xml:space="preserve"> an Empirical Cumulative Distribution Function (ECDF) (random source emission). A combination of fixed and random emissions is also possible. </w:t>
       </w:r>
       <w:r>
         <w:t xml:space="preserve">This script is also optionally interfaced with </w:t>
@@ -4033,11 +4044,11 @@
       <w:pPr>
         <w:pStyle w:val="Titolo2"/>
       </w:pPr>
-      <w:bookmarkStart w:id="7" w:name="_Toc111804012"/>
+      <w:bookmarkStart w:id="8" w:name="_Toc111804012"/>
       <w:r>
         <w:t>3.1 Dependencies and installation instructions</w:t>
       </w:r>
-      <w:bookmarkEnd w:id="7"/>
+      <w:bookmarkEnd w:id="8"/>
     </w:p>
     <w:p/>
     <w:p>
@@ -4129,6 +4140,7 @@
           <w:lang w:val="it-IT"/>
         </w:rPr>
       </w:pPr>
+      <w:commentRangeStart w:id="9"/>
       <w:r>
         <w:rPr>
           <w:lang w:val="it-IT"/>
@@ -4153,7 +4165,7 @@
         </w:rPr>
         <w:t xml:space="preserve">: </w:t>
       </w:r>
-      <w:hyperlink r:id="rId10" w:history="1">
+      <w:hyperlink r:id="rId14" w:history="1">
         <w:r>
           <w:rPr>
             <w:rStyle w:val="Collegamentoipertestuale"/>
@@ -4162,6 +4174,13 @@
           <w:t>http://datasim.ov.ingv.it/models/diagno.html</w:t>
         </w:r>
       </w:hyperlink>
+      <w:commentRangeEnd w:id="9"/>
+      <w:r>
+        <w:rPr>
+          <w:rStyle w:val="Rimandocommento"/>
+        </w:rPr>
+        <w:commentReference w:id="9"/>
+      </w:r>
     </w:p>
     <w:p>
       <w:pPr>
@@ -4185,7 +4204,7 @@
         <w:rPr>
           <w:lang w:val="de-DE"/>
         </w:rPr>
-        <w:t>1</w:t>
+        <w:t>3</w:t>
       </w:r>
       <w:r>
         <w:rPr>
@@ -4193,7 +4212,7 @@
         </w:rPr>
         <w:t xml:space="preserve">: </w:t>
       </w:r>
-      <w:hyperlink r:id="rId11" w:history="1">
+      <w:hyperlink r:id="rId15" w:history="1">
         <w:r>
           <w:rPr>
             <w:rStyle w:val="Collegamentoipertestuale"/>
@@ -4219,7 +4238,7 @@
       <w:r>
         <w:t xml:space="preserve">: </w:t>
       </w:r>
-      <w:hyperlink r:id="rId12" w:history="1">
+      <w:hyperlink r:id="rId16" w:history="1">
         <w:r>
           <w:rPr>
             <w:rStyle w:val="Collegamentoipertestuale"/>
@@ -4268,7 +4287,7 @@
       <w:r>
         <w:t xml:space="preserve">: </w:t>
       </w:r>
-      <w:hyperlink r:id="rId13" w:history="1">
+      <w:hyperlink r:id="rId17" w:history="1">
         <w:r>
           <w:rPr>
             <w:rStyle w:val="Collegamentoipertestuale"/>
@@ -4343,7 +4362,7 @@
       <w:r>
         <w:t xml:space="preserve">: it is needed to download the ERA5 reanalysis data. The user has to register at: </w:t>
       </w:r>
-      <w:hyperlink r:id="rId14" w:history="1">
+      <w:hyperlink r:id="rId18" w:history="1">
         <w:r>
           <w:rPr>
             <w:rStyle w:val="Collegamentoipertestuale"/>
@@ -4354,7 +4373,7 @@
       <w:r>
         <w:t xml:space="preserve">. Once the registration is approved, to get the data follow the instructions at: </w:t>
       </w:r>
-      <w:hyperlink r:id="rId15" w:history="1">
+      <w:hyperlink r:id="rId19" w:history="1">
         <w:r>
           <w:rPr>
             <w:rStyle w:val="Collegamentoipertestuale"/>
@@ -4454,7 +4473,7 @@
       <w:r>
         <w:t>by using Anaconda (</w:t>
       </w:r>
-      <w:hyperlink r:id="rId16" w:history="1">
+      <w:hyperlink r:id="rId20" w:history="1">
         <w:r>
           <w:rPr>
             <w:rStyle w:val="Collegamentoipertestuale"/>
@@ -4719,13 +4738,13 @@
       <w:pPr>
         <w:pStyle w:val="Titolo2"/>
       </w:pPr>
-      <w:bookmarkStart w:id="8" w:name="_Ref58332576"/>
-      <w:bookmarkStart w:id="9" w:name="_Ref58332587"/>
-      <w:bookmarkStart w:id="10" w:name="_Ref58332594"/>
-      <w:bookmarkStart w:id="11" w:name="_Ref58332626"/>
-      <w:bookmarkStart w:id="12" w:name="_Ref58332667"/>
-      <w:bookmarkStart w:id="13" w:name="_Ref58332682"/>
-      <w:bookmarkStart w:id="14" w:name="_Toc111804014"/>
+      <w:bookmarkStart w:id="10" w:name="_Ref58332576"/>
+      <w:bookmarkStart w:id="11" w:name="_Ref58332587"/>
+      <w:bookmarkStart w:id="12" w:name="_Ref58332594"/>
+      <w:bookmarkStart w:id="13" w:name="_Ref58332626"/>
+      <w:bookmarkStart w:id="14" w:name="_Ref58332667"/>
+      <w:bookmarkStart w:id="15" w:name="_Ref58332682"/>
+      <w:bookmarkStart w:id="16" w:name="_Toc111804014"/>
       <w:r>
         <w:t>3</w:t>
       </w:r>
@@ -4744,17 +4763,17 @@
       <w:r>
         <w:t xml:space="preserve"> Input and Output files</w:t>
       </w:r>
-      <w:bookmarkEnd w:id="8"/>
-      <w:bookmarkEnd w:id="9"/>
       <w:bookmarkEnd w:id="10"/>
       <w:bookmarkEnd w:id="11"/>
       <w:bookmarkEnd w:id="12"/>
       <w:bookmarkEnd w:id="13"/>
       <w:bookmarkEnd w:id="14"/>
+      <w:bookmarkEnd w:id="15"/>
+      <w:bookmarkEnd w:id="16"/>
     </w:p>
     <w:p/>
     <w:p>
-      <w:bookmarkStart w:id="15" w:name="_Hlk59527053"/>
+      <w:bookmarkStart w:id="17" w:name="_Hlk59527053"/>
       <w:r>
         <w:t>VIGIL</w:t>
       </w:r>
@@ -4956,7 +4975,7 @@
       <w:r>
         <w:t xml:space="preserve"> (</w:t>
       </w:r>
-      <w:hyperlink r:id="rId17" w:history="1">
+      <w:hyperlink r:id="rId21" w:history="1">
         <w:r>
           <w:rPr>
             <w:rStyle w:val="Collegamentoipertestuale"/>
@@ -5002,7 +5021,7 @@
       <w:r>
         <w:t xml:space="preserve"> (</w:t>
       </w:r>
-      <w:hyperlink r:id="rId18" w:history="1">
+      <w:hyperlink r:id="rId22" w:history="1">
         <w:r>
           <w:rPr>
             <w:rStyle w:val="Collegamentoipertestuale"/>
@@ -5040,8 +5059,8 @@
       </w:r>
     </w:p>
     <w:p>
-      <w:bookmarkStart w:id="16" w:name="_Hlk59530310"/>
-      <w:bookmarkEnd w:id="15"/>
+      <w:bookmarkStart w:id="18" w:name="_Hlk59530310"/>
+      <w:bookmarkEnd w:id="17"/>
       <w:r>
         <w:t>Other optional files are required depending on the options chosen by the user.</w:t>
       </w:r>
@@ -6306,7 +6325,7 @@
         </w:rPr>
         <w:t>Surfer v6 GRD format (</w:t>
       </w:r>
-      <w:hyperlink r:id="rId19" w:history="1">
+      <w:hyperlink r:id="rId23" w:history="1">
         <w:r>
           <w:rPr>
             <w:rStyle w:val="Collegamentoipertestuale"/>
@@ -7257,7 +7276,7 @@
         <w:spacing w:after="0"/>
       </w:pPr>
     </w:p>
-    <w:bookmarkEnd w:id="16"/>
+    <w:bookmarkEnd w:id="18"/>
     <w:p>
       <w:pPr>
         <w:rPr>
@@ -7602,7 +7621,7 @@
         </w:rPr>
         <w:t xml:space="preserve">. </w:t>
       </w:r>
-      <w:bookmarkStart w:id="17" w:name="_Hlk59544382"/>
+      <w:bookmarkStart w:id="19" w:name="_Hlk59544382"/>
       <w:r>
         <w:rPr>
           <w:rFonts w:cs="Times New Roman"/>
@@ -8084,20 +8103,20 @@
         <w:t xml:space="preserve"> The code ignores any line in which the coordinates or the elevation do not represent realistic value and is able to recognize UTM or geographic coordinates. If tracking points are activated, the interpolated concentration at each time step is saved in an output .txt file for each simulation; these outputs are then used to create hazard curves (ECDF vs. concentration) for the location at each time step. </w:t>
       </w:r>
     </w:p>
-    <w:bookmarkEnd w:id="17"/>
+    <w:bookmarkEnd w:id="19"/>
     <w:p/>
     <w:p>
       <w:pPr>
         <w:pStyle w:val="Titolo1"/>
       </w:pPr>
-      <w:bookmarkStart w:id="18" w:name="_Toc111804015"/>
+      <w:bookmarkStart w:id="20" w:name="_Toc111804015"/>
       <w:r>
         <w:t xml:space="preserve">4. Running </w:t>
       </w:r>
       <w:r>
         <w:t>VIGIL</w:t>
       </w:r>
-      <w:bookmarkEnd w:id="18"/>
+      <w:bookmarkEnd w:id="20"/>
     </w:p>
     <w:p/>
     <w:p>
@@ -8179,14 +8198,14 @@
       <w:pPr>
         <w:pStyle w:val="Titolo2"/>
       </w:pPr>
-      <w:bookmarkStart w:id="19" w:name="_Ref89437485"/>
-      <w:bookmarkStart w:id="20" w:name="_Toc111804016"/>
+      <w:bookmarkStart w:id="21" w:name="_Ref89437485"/>
+      <w:bookmarkStart w:id="22" w:name="_Toc111804016"/>
       <w:r>
         <w:lastRenderedPageBreak/>
         <w:t>4.1. weather.py</w:t>
       </w:r>
-      <w:bookmarkEnd w:id="19"/>
-      <w:bookmarkEnd w:id="20"/>
+      <w:bookmarkEnd w:id="21"/>
+      <w:bookmarkEnd w:id="22"/>
     </w:p>
     <w:p>
       <w:pPr>
@@ -8864,7 +8883,7 @@
         </w:rPr>
         <w:t xml:space="preserve"> from the </w:t>
       </w:r>
-      <w:hyperlink r:id="rId20" w:history="1">
+      <w:hyperlink r:id="rId24" w:history="1">
         <w:r>
           <w:rPr>
             <w:rStyle w:val="Collegamentoipertestuale"/>
@@ -10343,11 +10362,11 @@
       <w:pPr>
         <w:pStyle w:val="Titolo2"/>
       </w:pPr>
-      <w:bookmarkStart w:id="21" w:name="_Toc111804017"/>
+      <w:bookmarkStart w:id="23" w:name="_Toc111804017"/>
       <w:r>
         <w:t>4.2 run_models.py</w:t>
       </w:r>
-      <w:bookmarkEnd w:id="21"/>
+      <w:bookmarkEnd w:id="23"/>
     </w:p>
     <w:p/>
     <w:p>
@@ -10383,7 +10402,19 @@
         <w:rPr>
           <w:rFonts w:asciiTheme="majorHAnsi" w:hAnsiTheme="majorHAnsi" w:cstheme="majorHAnsi"/>
         </w:rPr>
-        <w:t xml:space="preserve"> [-SINT SOURCES_INTERVAL] [-SLOC SOURCE_LOCATION] [-SDX SOURCE_DX] [-SDY SOURCE_DY] [-SDUR SOURCE_DUR] [-D DOMAIN] [-NX NX] [-NY NY] [-DX DX] [-DY DY] [-SEM SOURCE_EMISSION] [-RER RANDOM_EMISSION] [-RD RUN_DURATION] [-OI</w:t>
+        <w:t xml:space="preserve"> [-SINT SOURCES_INTERVAL] [-SLOC SOURCE_LOCATION] [-SDX SOURCE_DX] [-SDY SOURCE_DY] [-SDUR SOURCE_DUR] [-D DOMAIN] [-NX NX] [-NY NY] [-DX DX] [-DY DY] [-SEM SOURCE_EMISSION] [-RER RANDOM_EMISSION]</w:t>
+      </w:r>
+      <w:r>
+        <w:rPr>
+          <w:rFonts w:asciiTheme="majorHAnsi" w:hAnsiTheme="majorHAnsi" w:cstheme="majorHAnsi"/>
+        </w:rPr>
+        <w:t xml:space="preserve"> [-PDEM PROB_DISTR_EMISSION] [-PDPAR PROB_DISTR_PARAMS] </w:t>
+      </w:r>
+      <w:r>
+        <w:rPr>
+          <w:rFonts w:asciiTheme="majorHAnsi" w:hAnsiTheme="majorHAnsi" w:cstheme="majorHAnsi"/>
+        </w:rPr>
+        <w:t xml:space="preserve"> [-RD RUN_DURATION] [-OI</w:t>
       </w:r>
       <w:r>
         <w:rPr>
@@ -10899,6 +10930,7 @@
         <w:rPr>
           <w:szCs w:val="22"/>
         </w:rPr>
+        <w:lastRenderedPageBreak/>
         <w:t xml:space="preserve">If one single source </w:t>
       </w:r>
       <w:r>
@@ -10945,7 +10977,6 @@
           <w:szCs w:val="22"/>
           <w:lang w:val="fr-FR"/>
         </w:rPr>
-        <w:lastRenderedPageBreak/>
         <w:t>-SDX SOURCE_DX, --</w:t>
       </w:r>
       <w:proofErr w:type="spellStart"/>
@@ -11980,30 +12011,39 @@
         <w:rPr>
           <w:rFonts w:asciiTheme="majorHAnsi" w:hAnsiTheme="majorHAnsi" w:cstheme="majorHAnsi"/>
           <w:szCs w:val="22"/>
-        </w:rPr>
-      </w:pPr>
-      <w:r>
-        <w:rPr>
-          <w:rFonts w:asciiTheme="majorHAnsi" w:hAnsiTheme="majorHAnsi" w:cstheme="majorHAnsi"/>
-          <w:szCs w:val="22"/>
-        </w:rPr>
-        <w:t>RD RUN_DURATION, --</w:t>
-      </w:r>
-      <w:proofErr w:type="spellStart"/>
-      <w:r>
-        <w:rPr>
-          <w:rFonts w:asciiTheme="majorHAnsi" w:hAnsiTheme="majorHAnsi" w:cstheme="majorHAnsi"/>
-          <w:szCs w:val="22"/>
-        </w:rPr>
-        <w:t>run_duration</w:t>
-      </w:r>
-      <w:proofErr w:type="spellEnd"/>
-      <w:r>
-        <w:rPr>
-          <w:rFonts w:asciiTheme="majorHAnsi" w:hAnsiTheme="majorHAnsi" w:cstheme="majorHAnsi"/>
-          <w:szCs w:val="22"/>
-        </w:rPr>
-        <w:t xml:space="preserve"> RUN_DURATION</w:t>
+          <w:lang w:val="de-DE"/>
+        </w:rPr>
+      </w:pPr>
+      <w:r>
+        <w:rPr>
+          <w:rFonts w:asciiTheme="majorHAnsi" w:hAnsiTheme="majorHAnsi" w:cstheme="majorHAnsi"/>
+          <w:szCs w:val="22"/>
+          <w:lang w:val="de-DE"/>
+        </w:rPr>
+        <w:t xml:space="preserve">-PDEM PROB_DISTR_EMISSION, </w:t>
+      </w:r>
+      <w:r>
+        <w:rPr>
+          <w:rFonts w:asciiTheme="majorHAnsi" w:hAnsiTheme="majorHAnsi" w:cstheme="majorHAnsi"/>
+          <w:szCs w:val="22"/>
+        </w:rPr>
+        <w:t>--</w:t>
+      </w:r>
+      <w:proofErr w:type="spellStart"/>
+      <w:r>
+        <w:rPr>
+          <w:rFonts w:asciiTheme="majorHAnsi" w:hAnsiTheme="majorHAnsi" w:cstheme="majorHAnsi"/>
+          <w:szCs w:val="22"/>
+        </w:rPr>
+        <w:t>random_emission</w:t>
+      </w:r>
+      <w:proofErr w:type="spellEnd"/>
+      <w:r>
+        <w:rPr>
+          <w:rFonts w:asciiTheme="majorHAnsi" w:hAnsiTheme="majorHAnsi" w:cstheme="majorHAnsi"/>
+          <w:szCs w:val="22"/>
+        </w:rPr>
+        <w:t xml:space="preserve"> RANDOM_EMISSION</w:t>
       </w:r>
     </w:p>
     <w:p>
@@ -12017,66 +12057,39 @@
         <w:rPr>
           <w:szCs w:val="22"/>
         </w:rPr>
-        <w:t xml:space="preserve">Run duration </w:t>
-      </w:r>
-      <w:r>
-        <w:rPr>
-          <w:szCs w:val="22"/>
-        </w:rPr>
-        <w:t>in hours</w:t>
-      </w:r>
-      <w:r>
-        <w:rPr>
-          <w:szCs w:val="22"/>
-        </w:rPr>
-        <w:t xml:space="preserve">. </w:t>
-      </w:r>
-      <w:r>
-        <w:rPr>
-          <w:szCs w:val="22"/>
-        </w:rPr>
-        <w:t>In the current version,</w:t>
-      </w:r>
-      <w:r>
-        <w:rPr>
-          <w:szCs w:val="22"/>
-        </w:rPr>
-        <w:t xml:space="preserve"> fractions of hours or duration &gt; 24 hours are not allowed</w:t>
-      </w:r>
-      <w:r>
-        <w:rPr>
-          <w:szCs w:val="22"/>
-        </w:rPr>
-        <w:t xml:space="preserve">, for longer runs the user should make use of the continuous simulation capability </w:t>
-      </w:r>
-      <w:r>
-        <w:rPr>
-          <w:rFonts w:asciiTheme="majorHAnsi" w:hAnsiTheme="majorHAnsi" w:cstheme="majorHAnsi"/>
-          <w:szCs w:val="22"/>
-        </w:rPr>
-        <w:t xml:space="preserve">(-CS </w:t>
-      </w:r>
-      <w:r>
-        <w:rPr>
-          <w:rFonts w:asciiTheme="majorHAnsi" w:hAnsiTheme="majorHAnsi" w:cstheme="majorHAnsi"/>
-          <w:szCs w:val="22"/>
-        </w:rPr>
-        <w:t>--</w:t>
-      </w:r>
-      <w:proofErr w:type="spellStart"/>
-      <w:r>
-        <w:rPr>
-          <w:rFonts w:asciiTheme="majorHAnsi" w:hAnsiTheme="majorHAnsi" w:cstheme="majorHAnsi"/>
-          <w:szCs w:val="22"/>
-        </w:rPr>
-        <w:t>continuous_simulation</w:t>
-      </w:r>
-      <w:proofErr w:type="spellEnd"/>
-      <w:r>
-        <w:rPr>
-          <w:szCs w:val="22"/>
-        </w:rPr>
-        <w:t>). The default run duration is 24 hours.</w:t>
+        <w:t>Probability distribution function to randomly sample the emission rate. Options: uniform,</w:t>
+      </w:r>
+      <w:r>
+        <w:rPr>
+          <w:szCs w:val="22"/>
+        </w:rPr>
+        <w:t xml:space="preserve"> </w:t>
+      </w:r>
+      <w:r>
+        <w:rPr>
+          <w:szCs w:val="22"/>
+        </w:rPr>
+        <w:t xml:space="preserve">normal, </w:t>
+      </w:r>
+      <w:proofErr w:type="spellStart"/>
+      <w:r>
+        <w:rPr>
+          <w:szCs w:val="22"/>
+        </w:rPr>
+        <w:t>ecdf</w:t>
+      </w:r>
+      <w:proofErr w:type="spellEnd"/>
+      <w:r>
+        <w:rPr>
+          <w:szCs w:val="22"/>
+        </w:rPr>
+        <w:t xml:space="preserve"> (default: )</w:t>
+      </w:r>
+      <w:r>
+        <w:rPr>
+          <w:szCs w:val="22"/>
+        </w:rPr>
+        <w:t>. Mandatory if -RER = on.</w:t>
       </w:r>
     </w:p>
     <w:p>
@@ -12096,6 +12109,240 @@
           <w:rFonts w:asciiTheme="majorHAnsi" w:hAnsiTheme="majorHAnsi" w:cstheme="majorHAnsi"/>
           <w:szCs w:val="22"/>
         </w:rPr>
+        <w:t>-PDPAR PROB_DISTR_PARAMS, --</w:t>
+      </w:r>
+      <w:proofErr w:type="spellStart"/>
+      <w:r>
+        <w:rPr>
+          <w:rFonts w:asciiTheme="majorHAnsi" w:hAnsiTheme="majorHAnsi" w:cstheme="majorHAnsi"/>
+          <w:szCs w:val="22"/>
+        </w:rPr>
+        <w:t>prob_distr_params</w:t>
+      </w:r>
+      <w:proofErr w:type="spellEnd"/>
+      <w:r>
+        <w:rPr>
+          <w:rFonts w:asciiTheme="majorHAnsi" w:hAnsiTheme="majorHAnsi" w:cstheme="majorHAnsi"/>
+          <w:szCs w:val="22"/>
+        </w:rPr>
+        <w:t xml:space="preserve"> PROB_DISTR_PARAMS</w:t>
+      </w:r>
+    </w:p>
+    <w:p>
+      <w:pPr>
+        <w:pStyle w:val="Paragrafoelenco"/>
+        <w:rPr>
+          <w:szCs w:val="22"/>
+        </w:rPr>
+      </w:pPr>
+      <w:r>
+        <w:rPr>
+          <w:szCs w:val="22"/>
+        </w:rPr>
+        <w:t>If -PDEM</w:t>
+      </w:r>
+      <w:r>
+        <w:rPr>
+          <w:szCs w:val="22"/>
+        </w:rPr>
+        <w:t xml:space="preserve"> </w:t>
+      </w:r>
+      <w:r>
+        <w:rPr>
+          <w:szCs w:val="22"/>
+        </w:rPr>
+        <w:t>=</w:t>
+      </w:r>
+      <w:r>
+        <w:rPr>
+          <w:szCs w:val="22"/>
+        </w:rPr>
+        <w:t xml:space="preserve"> </w:t>
+      </w:r>
+      <w:r>
+        <w:rPr>
+          <w:szCs w:val="22"/>
+        </w:rPr>
+        <w:t>uniform: minimum, maximum. If -PDEM</w:t>
+      </w:r>
+      <w:r>
+        <w:rPr>
+          <w:szCs w:val="22"/>
+        </w:rPr>
+        <w:t xml:space="preserve"> </w:t>
+      </w:r>
+      <w:r>
+        <w:rPr>
+          <w:szCs w:val="22"/>
+        </w:rPr>
+        <w:t>=</w:t>
+      </w:r>
+      <w:r>
+        <w:rPr>
+          <w:szCs w:val="22"/>
+        </w:rPr>
+        <w:t xml:space="preserve"> </w:t>
+      </w:r>
+      <w:r>
+        <w:rPr>
+          <w:szCs w:val="22"/>
+        </w:rPr>
+        <w:t>gaussian: median, standard deviation (default: )</w:t>
+      </w:r>
+      <w:r>
+        <w:rPr>
+          <w:szCs w:val="22"/>
+        </w:rPr>
+        <w:t xml:space="preserve">. If -PDEM = </w:t>
+      </w:r>
+      <w:proofErr w:type="spellStart"/>
+      <w:r>
+        <w:rPr>
+          <w:szCs w:val="22"/>
+        </w:rPr>
+        <w:t>ecdf</w:t>
+      </w:r>
+      <w:proofErr w:type="spellEnd"/>
+      <w:r>
+        <w:rPr>
+          <w:szCs w:val="22"/>
+        </w:rPr>
+        <w:t>, a ‘flux.txt’ file should be provided.</w:t>
+      </w:r>
+    </w:p>
+    <w:p>
+      <w:pPr>
+        <w:pStyle w:val="Paragrafoelenco"/>
+        <w:numPr>
+          <w:ilvl w:val="0"/>
+          <w:numId w:val="7"/>
+        </w:numPr>
+        <w:rPr>
+          <w:rFonts w:asciiTheme="majorHAnsi" w:hAnsiTheme="majorHAnsi" w:cstheme="majorHAnsi"/>
+          <w:szCs w:val="22"/>
+        </w:rPr>
+      </w:pPr>
+      <w:r>
+        <w:rPr>
+          <w:rFonts w:asciiTheme="majorHAnsi" w:hAnsiTheme="majorHAnsi" w:cstheme="majorHAnsi"/>
+          <w:szCs w:val="22"/>
+        </w:rPr>
+        <w:t>-</w:t>
+      </w:r>
+      <w:r>
+        <w:rPr>
+          <w:rFonts w:asciiTheme="majorHAnsi" w:hAnsiTheme="majorHAnsi" w:cstheme="majorHAnsi"/>
+          <w:szCs w:val="22"/>
+        </w:rPr>
+        <w:t>RD RUN_DURATION, --</w:t>
+      </w:r>
+      <w:proofErr w:type="spellStart"/>
+      <w:r>
+        <w:rPr>
+          <w:rFonts w:asciiTheme="majorHAnsi" w:hAnsiTheme="majorHAnsi" w:cstheme="majorHAnsi"/>
+          <w:szCs w:val="22"/>
+        </w:rPr>
+        <w:t>run_duration</w:t>
+      </w:r>
+      <w:proofErr w:type="spellEnd"/>
+      <w:r>
+        <w:rPr>
+          <w:rFonts w:asciiTheme="majorHAnsi" w:hAnsiTheme="majorHAnsi" w:cstheme="majorHAnsi"/>
+          <w:szCs w:val="22"/>
+        </w:rPr>
+        <w:t xml:space="preserve"> RUN_DURATION</w:t>
+      </w:r>
+    </w:p>
+    <w:p>
+      <w:pPr>
+        <w:pStyle w:val="Paragrafoelenco"/>
+        <w:rPr>
+          <w:szCs w:val="22"/>
+        </w:rPr>
+      </w:pPr>
+      <w:r>
+        <w:rPr>
+          <w:szCs w:val="22"/>
+        </w:rPr>
+        <w:t xml:space="preserve">Run duration </w:t>
+      </w:r>
+      <w:r>
+        <w:rPr>
+          <w:szCs w:val="22"/>
+        </w:rPr>
+        <w:t>in hours</w:t>
+      </w:r>
+      <w:r>
+        <w:rPr>
+          <w:szCs w:val="22"/>
+        </w:rPr>
+        <w:t xml:space="preserve">. </w:t>
+      </w:r>
+      <w:r>
+        <w:rPr>
+          <w:szCs w:val="22"/>
+        </w:rPr>
+        <w:t>In the current version,</w:t>
+      </w:r>
+      <w:r>
+        <w:rPr>
+          <w:szCs w:val="22"/>
+        </w:rPr>
+        <w:t xml:space="preserve"> fractions of hours or duration &gt; 24 hours are not allowed</w:t>
+      </w:r>
+      <w:r>
+        <w:rPr>
+          <w:szCs w:val="22"/>
+        </w:rPr>
+        <w:t xml:space="preserve">, for longer runs the user should make use of the continuous simulation capability </w:t>
+      </w:r>
+      <w:r>
+        <w:rPr>
+          <w:rFonts w:asciiTheme="majorHAnsi" w:hAnsiTheme="majorHAnsi" w:cstheme="majorHAnsi"/>
+          <w:szCs w:val="22"/>
+        </w:rPr>
+        <w:t xml:space="preserve">(-CS </w:t>
+      </w:r>
+      <w:r>
+        <w:rPr>
+          <w:rFonts w:asciiTheme="majorHAnsi" w:hAnsiTheme="majorHAnsi" w:cstheme="majorHAnsi"/>
+          <w:szCs w:val="22"/>
+        </w:rPr>
+        <w:t>--</w:t>
+      </w:r>
+      <w:proofErr w:type="spellStart"/>
+      <w:r>
+        <w:rPr>
+          <w:rFonts w:asciiTheme="majorHAnsi" w:hAnsiTheme="majorHAnsi" w:cstheme="majorHAnsi"/>
+          <w:szCs w:val="22"/>
+        </w:rPr>
+        <w:t>continuous_simulation</w:t>
+      </w:r>
+      <w:proofErr w:type="spellEnd"/>
+      <w:r>
+        <w:rPr>
+          <w:szCs w:val="22"/>
+        </w:rPr>
+        <w:t>). The default run duration is 24 hours.</w:t>
+      </w:r>
+    </w:p>
+    <w:p>
+      <w:pPr>
+        <w:pStyle w:val="Paragrafoelenco"/>
+        <w:numPr>
+          <w:ilvl w:val="0"/>
+          <w:numId w:val="7"/>
+        </w:numPr>
+        <w:rPr>
+          <w:rFonts w:asciiTheme="majorHAnsi" w:hAnsiTheme="majorHAnsi" w:cstheme="majorHAnsi"/>
+          <w:szCs w:val="22"/>
+        </w:rPr>
+      </w:pPr>
+      <w:r>
+        <w:rPr>
+          <w:rFonts w:asciiTheme="majorHAnsi" w:hAnsiTheme="majorHAnsi" w:cstheme="majorHAnsi"/>
+          <w:szCs w:val="22"/>
+        </w:rPr>
         <w:t>-OI OUTPUT_INTERVAL, --</w:t>
       </w:r>
       <w:proofErr w:type="spellStart"/>
@@ -12245,6 +12492,7 @@
         <w:rPr>
           <w:szCs w:val="22"/>
         </w:rPr>
+        <w:lastRenderedPageBreak/>
         <w:t>Option to activate or deactivate DIAGNO. It can be “</w:t>
       </w:r>
       <w:r>
@@ -12503,14 +12751,7 @@
         <w:rPr>
           <w:szCs w:val="22"/>
         </w:rPr>
-        <w:t xml:space="preserve"> commands are launched from within the Python scripts and the available resources </w:t>
-      </w:r>
-      <w:r>
-        <w:rPr>
-          <w:szCs w:val="22"/>
-        </w:rPr>
-        <w:lastRenderedPageBreak/>
-        <w:t>are allocated based on the available nodes on the selected partition (see -SP --</w:t>
+        <w:t xml:space="preserve"> commands are launched from within the Python scripts and the available resources are allocated based on the available nodes on the selected partition (see -SP --</w:t>
       </w:r>
       <w:proofErr w:type="spellStart"/>
       <w:r>
@@ -12678,13 +12919,13 @@
       <w:pPr>
         <w:pStyle w:val="Titolo2"/>
       </w:pPr>
-      <w:bookmarkStart w:id="22" w:name="_Ref77601587"/>
-      <w:bookmarkStart w:id="23" w:name="_Toc111804018"/>
+      <w:bookmarkStart w:id="24" w:name="_Ref77601587"/>
+      <w:bookmarkStart w:id="25" w:name="_Toc111804018"/>
       <w:r>
         <w:t>4.3 post_process.py</w:t>
       </w:r>
-      <w:bookmarkEnd w:id="22"/>
-      <w:bookmarkEnd w:id="23"/>
+      <w:bookmarkEnd w:id="24"/>
+      <w:bookmarkEnd w:id="25"/>
     </w:p>
     <w:p>
       <w:pPr>
@@ -13284,6 +13525,7 @@
         <w:rPr>
           <w:lang w:val="en-GB"/>
         </w:rPr>
+        <w:lastRenderedPageBreak/>
         <w:t>C</w:t>
       </w:r>
       <w:proofErr w:type="spellStart"/>
@@ -13666,7 +13908,6 @@
           <w:szCs w:val="22"/>
           <w:lang w:val="nl-NL"/>
         </w:rPr>
-        <w:lastRenderedPageBreak/>
         <w:t xml:space="preserve">-S SPECIES [SPECIES ...], --species </w:t>
       </w:r>
       <w:proofErr w:type="spellStart"/>
@@ -14589,7 +14830,7 @@
       <w:pPr>
         <w:pStyle w:val="Titolo1"/>
       </w:pPr>
-      <w:bookmarkStart w:id="24" w:name="_Toc111804019"/>
+      <w:bookmarkStart w:id="26" w:name="_Toc111804019"/>
       <w:r>
         <w:rPr>
           <w:b w:val="0"/>
@@ -14599,7 +14840,7 @@
       <w:r>
         <w:t xml:space="preserve"> Application examples</w:t>
       </w:r>
-      <w:bookmarkEnd w:id="24"/>
+      <w:bookmarkEnd w:id="26"/>
     </w:p>
     <w:p/>
     <w:p>
@@ -14642,6 +14883,7 @@
     </w:p>
     <w:p>
       <w:r>
+        <w:lastRenderedPageBreak/>
         <w:t xml:space="preserve">In the first two </w:t>
       </w:r>
       <w:r>
@@ -14715,13 +14957,12 @@
           <w:lang w:val="it-IT"/>
         </w:rPr>
       </w:pPr>
-      <w:bookmarkStart w:id="25" w:name="_Toc111804020"/>
+      <w:bookmarkStart w:id="27" w:name="_Toc111804020"/>
       <w:r>
         <w:rPr>
           <w:rFonts w:eastAsiaTheme="minorHAnsi"/>
           <w:lang w:val="it-IT"/>
         </w:rPr>
-        <w:lastRenderedPageBreak/>
         <w:t xml:space="preserve">5.1 </w:t>
       </w:r>
       <w:proofErr w:type="spellStart"/>
@@ -14781,7 +15022,7 @@
         </w:rPr>
         <w:t>)</w:t>
       </w:r>
-      <w:bookmarkEnd w:id="25"/>
+      <w:bookmarkEnd w:id="27"/>
     </w:p>
     <w:p>
       <w:pPr>
@@ -15397,7 +15638,6 @@
         <w:rPr>
           <w:noProof/>
         </w:rPr>
-        <w:lastRenderedPageBreak/>
         <w:drawing>
           <wp:inline distT="0" distB="0" distL="0" distR="0" wp14:anchorId="11E69894" wp14:editId="0C0C423B">
             <wp:extent cx="5567290" cy="5063408"/>
@@ -15414,7 +15654,7 @@
                     <pic:cNvPicPr/>
                   </pic:nvPicPr>
                   <pic:blipFill>
-                    <a:blip r:embed="rId21" cstate="print">
+                    <a:blip r:embed="rId25" cstate="print">
                       <a:extLst>
                         <a:ext uri="{28A0092B-C50C-407E-A947-70E740481C1C}">
                           <a14:useLocalDpi xmlns:a14="http://schemas.microsoft.com/office/drawing/2010/main" val="0"/>
@@ -15480,7 +15720,7 @@
       </w:r>
     </w:p>
     <w:p>
-      <w:bookmarkStart w:id="26" w:name="_Hlk66193281"/>
+      <w:bookmarkStart w:id="28" w:name="_Hlk66193281"/>
       <w:r>
         <w:t xml:space="preserve">It can be seen how </w:t>
       </w:r>
@@ -15493,7 +15733,7 @@
       <w:r>
         <w:t xml:space="preserve">. </w:t>
       </w:r>
-      <w:bookmarkEnd w:id="26"/>
+      <w:bookmarkEnd w:id="28"/>
     </w:p>
     <w:p/>
     <w:p>
@@ -15503,7 +15743,7 @@
           <w:lang w:val="fr-FR"/>
         </w:rPr>
       </w:pPr>
-      <w:bookmarkStart w:id="27" w:name="_Toc111804021"/>
+      <w:bookmarkStart w:id="29" w:name="_Toc111804021"/>
       <w:r>
         <w:rPr>
           <w:lang w:val="fr-FR"/>
@@ -15548,7 +15788,7 @@
         </w:rPr>
         <w:t xml:space="preserve"> Antilles)</w:t>
       </w:r>
-      <w:bookmarkEnd w:id="27"/>
+      <w:bookmarkEnd w:id="29"/>
     </w:p>
     <w:p>
       <w:pPr>
@@ -15558,6 +15798,9 @@
       </w:pPr>
     </w:p>
     <w:p>
+      <w:pPr>
+        <w:jc w:val="both"/>
+      </w:pPr>
       <w:r>
         <w:t xml:space="preserve">La </w:t>
       </w:r>
@@ -15623,6 +15866,7 @@
     </w:p>
     <w:p>
       <w:r>
+        <w:lastRenderedPageBreak/>
         <w:t>In this application we carry out two tests by using the ERA5 reanalysis dataset (</w:t>
       </w:r>
       <w:r>
@@ -15668,7 +15912,6 @@
         <w:rPr>
           <w:rFonts w:asciiTheme="majorHAnsi" w:hAnsiTheme="majorHAnsi" w:cstheme="majorHAnsi"/>
         </w:rPr>
-        <w:lastRenderedPageBreak/>
         <w:t xml:space="preserve">python </w:t>
       </w:r>
       <w:r>
@@ -16272,8 +16515,28 @@
         <w:rPr>
           <w:rFonts w:asciiTheme="majorHAnsi" w:hAnsiTheme="majorHAnsi" w:cstheme="majorHAnsi"/>
         </w:rPr>
-        <w:t>-N 100 -RS on -NS 5 -SINT 2,5 -D UTM,1774000,642900,1775995,645390 -NX 166 -NY 133 -RER on</w:t>
-      </w:r>
+        <w:t xml:space="preserve">-N 100 -RS on -NS 5 -SINT 2,5 -D UTM,1774000,642900,1775995,645390 -NX 166 -NY 133 -RER </w:t>
+      </w:r>
+      <w:r>
+        <w:rPr>
+          <w:rFonts w:asciiTheme="majorHAnsi" w:hAnsiTheme="majorHAnsi" w:cstheme="majorHAnsi"/>
+        </w:rPr>
+        <w:t>on</w:t>
+      </w:r>
+      <w:r>
+        <w:rPr>
+          <w:rFonts w:asciiTheme="majorHAnsi" w:hAnsiTheme="majorHAnsi" w:cstheme="majorHAnsi"/>
+        </w:rPr>
+        <w:t xml:space="preserve"> -PDEM </w:t>
+      </w:r>
+      <w:proofErr w:type="spellStart"/>
+      <w:r>
+        <w:rPr>
+          <w:rFonts w:asciiTheme="majorHAnsi" w:hAnsiTheme="majorHAnsi" w:cstheme="majorHAnsi"/>
+        </w:rPr>
+        <w:t>ecdf</w:t>
+      </w:r>
+      <w:proofErr w:type="spellEnd"/>
       <w:r>
         <w:t xml:space="preserve"> </w:t>
       </w:r>
@@ -16338,7 +16601,39 @@
         <w:rPr>
           <w:rFonts w:asciiTheme="majorHAnsi" w:hAnsiTheme="majorHAnsi" w:cstheme="majorHAnsi"/>
         </w:rPr>
-        <w:t xml:space="preserve">-N 1 -RS on -NS 5 -SINT 2,5 -D UTM,1774000,642900,1775995,645390 -NX 166 -NY 133 -RER on -TS H2O -DM </w:t>
+        <w:t xml:space="preserve">-N 1 -RS on -NS 5 -SINT 2,5 -D UTM,1774000,642900,1775995,645390 -NX 166 -NY 133 -RER on </w:t>
+      </w:r>
+      <w:r>
+        <w:rPr>
+          <w:rFonts w:asciiTheme="majorHAnsi" w:hAnsiTheme="majorHAnsi" w:cstheme="majorHAnsi"/>
+        </w:rPr>
+        <w:t xml:space="preserve">-PDEM </w:t>
+      </w:r>
+      <w:proofErr w:type="spellStart"/>
+      <w:r>
+        <w:rPr>
+          <w:rFonts w:asciiTheme="majorHAnsi" w:hAnsiTheme="majorHAnsi" w:cstheme="majorHAnsi"/>
+        </w:rPr>
+        <w:t>ecdf</w:t>
+      </w:r>
+      <w:proofErr w:type="spellEnd"/>
+      <w:r>
+        <w:rPr>
+          <w:rFonts w:asciiTheme="majorHAnsi" w:hAnsiTheme="majorHAnsi" w:cstheme="majorHAnsi"/>
+        </w:rPr>
+        <w:t xml:space="preserve"> </w:t>
+      </w:r>
+      <w:r>
+        <w:rPr>
+          <w:rFonts w:asciiTheme="majorHAnsi" w:hAnsiTheme="majorHAnsi" w:cstheme="majorHAnsi"/>
+        </w:rPr>
+        <w:t>-</w:t>
+      </w:r>
+      <w:r>
+        <w:rPr>
+          <w:rFonts w:asciiTheme="majorHAnsi" w:hAnsiTheme="majorHAnsi" w:cstheme="majorHAnsi"/>
+        </w:rPr>
+        <w:t xml:space="preserve">TS H2O -DM </w:t>
       </w:r>
       <w:proofErr w:type="spellStart"/>
       <w:r>
@@ -16433,23 +16728,53 @@
         <w:rPr>
           <w:rFonts w:cs="Times New Roman"/>
         </w:rPr>
-        <w:t xml:space="preserve">. To do so, the values of the water vapour fluxes are randomly sampled from the </w:t>
-      </w:r>
-      <w:r>
-        <w:rPr>
-          <w:rFonts w:cs="Times New Roman"/>
-        </w:rPr>
-        <w:t xml:space="preserve">values listed in </w:t>
-      </w:r>
-      <w:r>
-        <w:rPr>
-          <w:rFonts w:cs="Times New Roman"/>
+        <w:t xml:space="preserve">. To do so, the values of the water vapour fluxes are randomly sampled from </w:t>
+      </w:r>
+      <w:r>
+        <w:rPr>
+          <w:rFonts w:cs="Times New Roman"/>
+        </w:rPr>
+        <w:t>an ECDF (</w:t>
+      </w:r>
+      <w:r>
+        <w:rPr>
+          <w:rFonts w:asciiTheme="majorHAnsi" w:hAnsiTheme="majorHAnsi" w:cstheme="majorHAnsi"/>
+        </w:rPr>
+        <w:t xml:space="preserve">-PDEM </w:t>
+      </w:r>
+      <w:proofErr w:type="spellStart"/>
+      <w:r>
+        <w:rPr>
+          <w:rFonts w:asciiTheme="majorHAnsi" w:hAnsiTheme="majorHAnsi" w:cstheme="majorHAnsi"/>
+        </w:rPr>
+        <w:t>ecdf</w:t>
+      </w:r>
+      <w:proofErr w:type="spellEnd"/>
+      <w:r>
+        <w:rPr>
+          <w:rFonts w:cs="Times New Roman"/>
+        </w:rPr>
+        <w:t>) provided</w:t>
+      </w:r>
+      <w:r>
+        <w:rPr>
+          <w:rFonts w:cs="Times New Roman"/>
+        </w:rPr>
+        <w:t xml:space="preserve"> in </w:t>
+      </w:r>
+      <w:r>
+        <w:rPr>
+          <w:rFonts w:cs="Times New Roman"/>
+          <w:b/>
+          <w:bCs/>
         </w:rPr>
         <w:t>flux.</w:t>
       </w:r>
       <w:r>
         <w:rPr>
           <w:rFonts w:cs="Times New Roman"/>
+          <w:b/>
+          <w:bCs/>
         </w:rPr>
         <w:t>txt</w:t>
       </w:r>
@@ -16687,7 +17012,7 @@
                     <pic:cNvPicPr/>
                   </pic:nvPicPr>
                   <pic:blipFill>
-                    <a:blip r:embed="rId22" cstate="print">
+                    <a:blip r:embed="rId26" cstate="print">
                       <a:extLst>
                         <a:ext uri="{28A0092B-C50C-407E-A947-70E740481C1C}">
                           <a14:useLocalDpi xmlns:a14="http://schemas.microsoft.com/office/drawing/2010/main" val="0"/>
@@ -17382,7 +17707,7 @@
                     </pic:cNvPicPr>
                   </pic:nvPicPr>
                   <pic:blipFill>
-                    <a:blip r:embed="rId23" cstate="print">
+                    <a:blip r:embed="rId27" cstate="print">
                       <a:extLst>
                         <a:ext uri="{28A0092B-C50C-407E-A947-70E740481C1C}">
                           <a14:useLocalDpi xmlns:a14="http://schemas.microsoft.com/office/drawing/2010/main" val="0"/>
@@ -17550,7 +17875,7 @@
                     </pic:cNvPicPr>
                   </pic:nvPicPr>
                   <pic:blipFill>
-                    <a:blip r:embed="rId24" cstate="print">
+                    <a:blip r:embed="rId28" cstate="print">
                       <a:extLst>
                         <a:ext uri="{28A0092B-C50C-407E-A947-70E740481C1C}">
                           <a14:useLocalDpi xmlns:a14="http://schemas.microsoft.com/office/drawing/2010/main" val="0"/>
@@ -17787,7 +18112,7 @@
                     </pic:cNvPicPr>
                   </pic:nvPicPr>
                   <pic:blipFill>
-                    <a:blip r:embed="rId25" cstate="print">
+                    <a:blip r:embed="rId29" cstate="print">
                       <a:extLst>
                         <a:ext uri="{28A0092B-C50C-407E-A947-70E740481C1C}">
                           <a14:useLocalDpi xmlns:a14="http://schemas.microsoft.com/office/drawing/2010/main" val="0"/>
@@ -17877,7 +18202,7 @@
       <w:pPr>
         <w:pStyle w:val="Titolo2"/>
       </w:pPr>
-      <w:bookmarkStart w:id="28" w:name="_Toc111804022"/>
+      <w:bookmarkStart w:id="30" w:name="_Toc111804022"/>
       <w:r>
         <w:t xml:space="preserve">5.3 Example 3: </w:t>
       </w:r>
@@ -17897,11 +18222,11 @@
       <w:r>
         <w:t xml:space="preserve"> area (Italy)</w:t>
       </w:r>
-      <w:bookmarkEnd w:id="28"/>
+      <w:bookmarkEnd w:id="30"/>
     </w:p>
     <w:p/>
     <w:p>
-      <w:bookmarkStart w:id="29" w:name="_Hlk59545343"/>
+      <w:bookmarkStart w:id="31" w:name="_Hlk59545343"/>
       <w:proofErr w:type="spellStart"/>
       <w:r>
         <w:t>Mefite</w:t>
@@ -18015,7 +18340,7 @@
         <w:t xml:space="preserve">Details on the commands used in this test are in the file commands.txt in the example_3 folder. </w:t>
       </w:r>
     </w:p>
-    <w:bookmarkEnd w:id="29"/>
+    <w:bookmarkEnd w:id="31"/>
     <w:p>
       <w:r>
         <w:t>To process weather data</w:t>
@@ -19092,7 +19417,7 @@
                     <pic:cNvPicPr/>
                   </pic:nvPicPr>
                   <pic:blipFill>
-                    <a:blip r:embed="rId26">
+                    <a:blip r:embed="rId30">
                       <a:extLst>
                         <a:ext uri="{28A0092B-C50C-407E-A947-70E740481C1C}">
                           <a14:useLocalDpi xmlns:a14="http://schemas.microsoft.com/office/drawing/2010/main" val="0"/>
@@ -19196,7 +19521,7 @@
                     <pic:cNvPicPr/>
                   </pic:nvPicPr>
                   <pic:blipFill>
-                    <a:blip r:embed="rId27">
+                    <a:blip r:embed="rId31">
                       <a:extLst>
                         <a:ext uri="{28A0092B-C50C-407E-A947-70E740481C1C}">
                           <a14:useLocalDpi xmlns:a14="http://schemas.microsoft.com/office/drawing/2010/main" val="0"/>
@@ -19326,7 +19651,7 @@
                     <pic:cNvPicPr/>
                   </pic:nvPicPr>
                   <pic:blipFill>
-                    <a:blip r:embed="rId28">
+                    <a:blip r:embed="rId32">
                       <a:extLst>
                         <a:ext uri="{28A0092B-C50C-407E-A947-70E740481C1C}">
                           <a14:useLocalDpi xmlns:a14="http://schemas.microsoft.com/office/drawing/2010/main" val="0"/>
@@ -19424,7 +19749,7 @@
                     <pic:cNvPicPr/>
                   </pic:nvPicPr>
                   <pic:blipFill>
-                    <a:blip r:embed="rId29">
+                    <a:blip r:embed="rId33">
                       <a:extLst>
                         <a:ext uri="{28A0092B-C50C-407E-A947-70E740481C1C}">
                           <a14:useLocalDpi xmlns:a14="http://schemas.microsoft.com/office/drawing/2010/main" val="0"/>
@@ -19518,14 +19843,14 @@
       <w:pPr>
         <w:pStyle w:val="Titolo1"/>
       </w:pPr>
-      <w:bookmarkStart w:id="30" w:name="_Toc111804023"/>
+      <w:bookmarkStart w:id="32" w:name="_Toc111804023"/>
       <w:r>
         <w:t>6. Future perspective</w:t>
       </w:r>
       <w:r>
         <w:t>s</w:t>
       </w:r>
-      <w:bookmarkEnd w:id="30"/>
+      <w:bookmarkEnd w:id="32"/>
     </w:p>
     <w:p/>
     <w:p>
@@ -19580,7 +19905,7 @@
       <w:r>
         <w:t xml:space="preserve"> meteorological data (e.g. outputs of </w:t>
       </w:r>
-      <w:hyperlink r:id="rId30" w:history="1">
+      <w:hyperlink r:id="rId34" w:history="1">
         <w:r>
           <w:rPr>
             <w:rStyle w:val="Collegamentoipertestuale"/>
@@ -19627,11 +19952,11 @@
       <w:pPr>
         <w:pStyle w:val="Titolo1"/>
       </w:pPr>
-      <w:bookmarkStart w:id="31" w:name="_Toc111804024"/>
+      <w:bookmarkStart w:id="33" w:name="_Toc111804024"/>
       <w:r>
         <w:t>Acknowledgments</w:t>
       </w:r>
-      <w:bookmarkEnd w:id="31"/>
+      <w:bookmarkEnd w:id="33"/>
     </w:p>
     <w:p/>
     <w:p>
@@ -19688,11 +20013,11 @@
       <w:pPr>
         <w:pStyle w:val="Titolo1"/>
       </w:pPr>
-      <w:bookmarkStart w:id="32" w:name="_Toc111804025"/>
+      <w:bookmarkStart w:id="34" w:name="_Toc111804025"/>
       <w:r>
         <w:t>References</w:t>
       </w:r>
-      <w:bookmarkEnd w:id="32"/>
+      <w:bookmarkEnd w:id="34"/>
     </w:p>
     <w:p/>
     <w:p>
@@ -19989,7 +20314,7 @@
       <w:r>
         <w:t xml:space="preserve">, </w:t>
       </w:r>
-      <w:hyperlink r:id="rId31" w:history="1">
+      <w:hyperlink r:id="rId35" w:history="1">
         <w:r>
           <w:rPr>
             <w:rStyle w:val="Collegamentoipertestuale"/>
@@ -20155,7 +20480,7 @@
       <w:r>
         <w:t xml:space="preserve"> </w:t>
       </w:r>
-      <w:hyperlink r:id="rId32" w:history="1">
+      <w:hyperlink r:id="rId36" w:history="1">
         <w:r>
           <w:rPr>
             <w:rStyle w:val="Collegamentoipertestuale"/>
@@ -20516,7 +20841,7 @@
       </w:r>
     </w:p>
     <w:sectPr>
-      <w:footerReference w:type="default" r:id="rId33"/>
+      <w:footerReference w:type="default" r:id="rId37"/>
       <w:pgSz w:w="11906" w:h="16838"/>
       <w:pgMar w:top="1440" w:right="1440" w:bottom="1440" w:left="1440" w:header="708" w:footer="708" w:gutter="0"/>
       <w:pgNumType w:start="1"/>
@@ -20525,6 +20850,64 @@
     </w:sectPr>
   </w:body>
 </w:document>
+</file>
+
+<file path=word/comments.xml><?xml version="1.0" encoding="utf-8"?>
+<w:comments xmlns:wpc="http://schemas.microsoft.com/office/word/2010/wordprocessingCanvas" xmlns:cx="http://schemas.microsoft.com/office/drawing/2014/chartex" xmlns:cx1="http://schemas.microsoft.com/office/drawing/2015/9/8/chartex" xmlns:cx2="http://schemas.microsoft.com/office/drawing/2015/10/21/chartex" xmlns:cx3="http://schemas.microsoft.com/office/drawing/2016/5/9/chartex" xmlns:cx4="http://schemas.microsoft.com/office/drawing/2016/5/10/chartex" xmlns:cx5="http://schemas.microsoft.com/office/drawing/2016/5/11/chartex" xmlns:cx6="http://schemas.microsoft.com/office/drawing/2016/5/12/chartex" xmlns:cx7="http://schemas.microsoft.com/office/drawing/2016/5/13/chartex" xmlns:cx8="http://schemas.microsoft.com/office/drawing/2016/5/14/chartex" xmlns:mc="http://schemas.openxmlformats.org/markup-compatibility/2006" xmlns:aink="http://schemas.microsoft.com/office/drawing/2016/ink" xmlns:am3d="http://schemas.microsoft.com/office/drawing/2017/model3d" xmlns:o="urn:schemas-microsoft-com:office:office" xmlns:oel="http://schemas.microsoft.com/office/2019/extlst" xmlns:r="http://schemas.openxmlformats.org/officeDocument/2006/relationships" xmlns:m="http://schemas.openxmlformats.org/officeDocument/2006/math" xmlns:v="urn:schemas-microsoft-com:vml" xmlns:wp14="http://schemas.microsoft.com/office/word/2010/wordprocessingDrawing" xmlns:wp="http://schemas.openxmlformats.org/drawingml/2006/wordprocessingDrawing" xmlns:w10="urn:schemas-microsoft-com:office:word" xmlns:w="http://schemas.openxmlformats.org/wordprocessingml/2006/main" xmlns:w14="http://schemas.microsoft.com/office/word/2010/wordml" xmlns:w15="http://schemas.microsoft.com/office/word/2012/wordml" xmlns:w16cex="http://schemas.microsoft.com/office/word/2018/wordml/cex" xmlns:w16cid="http://schemas.microsoft.com/office/word/2016/wordml/cid" xmlns:w16="http://schemas.microsoft.com/office/word/2018/wordml" xmlns:w16sdtdh="http://schemas.microsoft.com/office/word/2020/wordml/sdtdatahash" xmlns:w16se="http://schemas.microsoft.com/office/word/2015/wordml/symex" xmlns:wpg="http://schemas.microsoft.com/office/word/2010/wordprocessingGroup" xmlns:wpi="http://schemas.microsoft.com/office/word/2010/wordprocessingInk" xmlns:wne="http://schemas.microsoft.com/office/word/2006/wordml" xmlns:wps="http://schemas.microsoft.com/office/word/2010/wordprocessingShape" mc:Ignorable="w14 w15 w16se w16cid w16 w16cex w16sdtdh wp14">
+  <w:comment w:id="2" w:author="Fabio Dioguardi" w:date="2023-11-07T08:37:00Z" w:initials="FD">
+    <w:p>
+      <w:pPr>
+        <w:pStyle w:val="Testocommento"/>
+      </w:pPr>
+      <w:r>
+        <w:rPr>
+          <w:rStyle w:val="Rimandocommento"/>
+        </w:rPr>
+        <w:annotationRef/>
+      </w:r>
+      <w:r>
+        <w:t>Update</w:t>
+      </w:r>
+    </w:p>
+  </w:comment>
+  <w:comment w:id="9" w:author="Fabio Dioguardi" w:date="2023-11-07T08:37:00Z" w:initials="FD">
+    <w:p>
+      <w:pPr>
+        <w:pStyle w:val="Testocommento"/>
+      </w:pPr>
+      <w:r>
+        <w:rPr>
+          <w:rStyle w:val="Rimandocommento"/>
+        </w:rPr>
+        <w:annotationRef/>
+      </w:r>
+      <w:r>
+        <w:t>Update</w:t>
+      </w:r>
+    </w:p>
+  </w:comment>
+</w:comments>
+</file>
+
+<file path=word/commentsExtended.xml><?xml version="1.0" encoding="utf-8"?>
+<w15:commentsEx xmlns:wpc="http://schemas.microsoft.com/office/word/2010/wordprocessingCanvas" xmlns:cx="http://schemas.microsoft.com/office/drawing/2014/chartex" xmlns:cx1="http://schemas.microsoft.com/office/drawing/2015/9/8/chartex" xmlns:cx2="http://schemas.microsoft.com/office/drawing/2015/10/21/chartex" xmlns:cx3="http://schemas.microsoft.com/office/drawing/2016/5/9/chartex" xmlns:cx4="http://schemas.microsoft.com/office/drawing/2016/5/10/chartex" xmlns:cx5="http://schemas.microsoft.com/office/drawing/2016/5/11/chartex" xmlns:cx6="http://schemas.microsoft.com/office/drawing/2016/5/12/chartex" xmlns:cx7="http://schemas.microsoft.com/office/drawing/2016/5/13/chartex" xmlns:cx8="http://schemas.microsoft.com/office/drawing/2016/5/14/chartex" xmlns:mc="http://schemas.openxmlformats.org/markup-compatibility/2006" xmlns:aink="http://schemas.microsoft.com/office/drawing/2016/ink" xmlns:am3d="http://schemas.microsoft.com/office/drawing/2017/model3d" xmlns:o="urn:schemas-microsoft-com:office:office" xmlns:oel="http://schemas.microsoft.com/office/2019/extlst" xmlns:r="http://schemas.openxmlformats.org/officeDocument/2006/relationships" xmlns:m="http://schemas.openxmlformats.org/officeDocument/2006/math" xmlns:v="urn:schemas-microsoft-com:vml" xmlns:wp14="http://schemas.microsoft.com/office/word/2010/wordprocessingDrawing" xmlns:wp="http://schemas.openxmlformats.org/drawingml/2006/wordprocessingDrawing" xmlns:w10="urn:schemas-microsoft-com:office:word" xmlns:w="http://schemas.openxmlformats.org/wordprocessingml/2006/main" xmlns:w14="http://schemas.microsoft.com/office/word/2010/wordml" xmlns:w15="http://schemas.microsoft.com/office/word/2012/wordml" xmlns:w16cex="http://schemas.microsoft.com/office/word/2018/wordml/cex" xmlns:w16cid="http://schemas.microsoft.com/office/word/2016/wordml/cid" xmlns:w16="http://schemas.microsoft.com/office/word/2018/wordml" xmlns:w16sdtdh="http://schemas.microsoft.com/office/word/2020/wordml/sdtdatahash" xmlns:w16se="http://schemas.microsoft.com/office/word/2015/wordml/symex" xmlns:wpg="http://schemas.microsoft.com/office/word/2010/wordprocessingGroup" xmlns:wpi="http://schemas.microsoft.com/office/word/2010/wordprocessingInk" xmlns:wne="http://schemas.microsoft.com/office/word/2006/wordml" xmlns:wps="http://schemas.microsoft.com/office/word/2010/wordprocessingShape" mc:Ignorable="w14 w15 w16se w16cid w16 w16cex w16sdtdh wp14">
+  <w15:commentEx w15:paraId="58844728" w15:done="0"/>
+  <w15:commentEx w15:paraId="7D7179E1" w15:done="0"/>
+</w15:commentsEx>
+</file>
+
+<file path=word/commentsExtensible.xml><?xml version="1.0" encoding="utf-8"?>
+<w16cex:commentsExtensible xmlns:wpc="http://schemas.microsoft.com/office/word/2010/wordprocessingCanvas" xmlns:cx="http://schemas.microsoft.com/office/drawing/2014/chartex" xmlns:cx1="http://schemas.microsoft.com/office/drawing/2015/9/8/chartex" xmlns:cx2="http://schemas.microsoft.com/office/drawing/2015/10/21/chartex" xmlns:cx3="http://schemas.microsoft.com/office/drawing/2016/5/9/chartex" xmlns:cx4="http://schemas.microsoft.com/office/drawing/2016/5/10/chartex" xmlns:cx5="http://schemas.microsoft.com/office/drawing/2016/5/11/chartex" xmlns:cx6="http://schemas.microsoft.com/office/drawing/2016/5/12/chartex" xmlns:cx7="http://schemas.microsoft.com/office/drawing/2016/5/13/chartex" xmlns:cx8="http://schemas.microsoft.com/office/drawing/2016/5/14/chartex" xmlns:cr="http://schemas.microsoft.com/office/comments/2020/reactions" xmlns:mc="http://schemas.openxmlformats.org/markup-compatibility/2006" xmlns:aink="http://schemas.microsoft.com/office/drawing/2016/ink" xmlns:am3d="http://schemas.microsoft.com/office/drawing/2017/model3d" xmlns:o="urn:schemas-microsoft-com:office:office" xmlns:oel="http://schemas.microsoft.com/office/2019/extlst" xmlns:r="http://schemas.openxmlformats.org/officeDocument/2006/relationships" xmlns:m="http://schemas.openxmlformats.org/officeDocument/2006/math" xmlns:v="urn:schemas-microsoft-com:vml" xmlns:wp14="http://schemas.microsoft.com/office/word/2010/wordprocessingDrawing" xmlns:wp="http://schemas.openxmlformats.org/drawingml/2006/wordprocessingDrawing" xmlns:w10="urn:schemas-microsoft-com:office:word" xmlns:w="http://schemas.openxmlformats.org/wordprocessingml/2006/main" xmlns:w14="http://schemas.microsoft.com/office/word/2010/wordml" xmlns:w15="http://schemas.microsoft.com/office/word/2012/wordml" xmlns:w16cex="http://schemas.microsoft.com/office/word/2018/wordml/cex" xmlns:w16cid="http://schemas.microsoft.com/office/word/2016/wordml/cid" xmlns:w16="http://schemas.microsoft.com/office/word/2018/wordml" xmlns:w16sdtdh="http://schemas.microsoft.com/office/word/2020/wordml/sdtdatahash" xmlns:w16se="http://schemas.microsoft.com/office/word/2015/wordml/symex" xmlns:wpg="http://schemas.microsoft.com/office/word/2010/wordprocessingGroup" xmlns:wpi="http://schemas.microsoft.com/office/word/2010/wordprocessingInk" xmlns:wne="http://schemas.microsoft.com/office/word/2006/wordml" xmlns:wps="http://schemas.microsoft.com/office/word/2010/wordprocessingShape" mc:Ignorable="w14 w15 w16se w16cid w16 w16cex w16sdtdh cr wp14">
+  <w16cex:commentExtensible w16cex:durableId="65386D35" w16cex:dateUtc="2023-11-07T07:37:00Z"/>
+  <w16cex:commentExtensible w16cex:durableId="7FF93743" w16cex:dateUtc="2023-11-07T07:37:00Z"/>
+</w16cex:commentsExtensible>
+</file>
+
+<file path=word/commentsIds.xml><?xml version="1.0" encoding="utf-8"?>
+<w16cid:commentsIds xmlns:wpc="http://schemas.microsoft.com/office/word/2010/wordprocessingCanvas" xmlns:cx="http://schemas.microsoft.com/office/drawing/2014/chartex" xmlns:cx1="http://schemas.microsoft.com/office/drawing/2015/9/8/chartex" xmlns:cx2="http://schemas.microsoft.com/office/drawing/2015/10/21/chartex" xmlns:cx3="http://schemas.microsoft.com/office/drawing/2016/5/9/chartex" xmlns:cx4="http://schemas.microsoft.com/office/drawing/2016/5/10/chartex" xmlns:cx5="http://schemas.microsoft.com/office/drawing/2016/5/11/chartex" xmlns:cx6="http://schemas.microsoft.com/office/drawing/2016/5/12/chartex" xmlns:cx7="http://schemas.microsoft.com/office/drawing/2016/5/13/chartex" xmlns:cx8="http://schemas.microsoft.com/office/drawing/2016/5/14/chartex" xmlns:mc="http://schemas.openxmlformats.org/markup-compatibility/2006" xmlns:aink="http://schemas.microsoft.com/office/drawing/2016/ink" xmlns:am3d="http://schemas.microsoft.com/office/drawing/2017/model3d" xmlns:o="urn:schemas-microsoft-com:office:office" xmlns:oel="http://schemas.microsoft.com/office/2019/extlst" xmlns:r="http://schemas.openxmlformats.org/officeDocument/2006/relationships" xmlns:m="http://schemas.openxmlformats.org/officeDocument/2006/math" xmlns:v="urn:schemas-microsoft-com:vml" xmlns:wp14="http://schemas.microsoft.com/office/word/2010/wordprocessingDrawing" xmlns:wp="http://schemas.openxmlformats.org/drawingml/2006/wordprocessingDrawing" xmlns:w10="urn:schemas-microsoft-com:office:word" xmlns:w="http://schemas.openxmlformats.org/wordprocessingml/2006/main" xmlns:w14="http://schemas.microsoft.com/office/word/2010/wordml" xmlns:w15="http://schemas.microsoft.com/office/word/2012/wordml" xmlns:w16cex="http://schemas.microsoft.com/office/word/2018/wordml/cex" xmlns:w16cid="http://schemas.microsoft.com/office/word/2016/wordml/cid" xmlns:w16="http://schemas.microsoft.com/office/word/2018/wordml" xmlns:w16sdtdh="http://schemas.microsoft.com/office/word/2020/wordml/sdtdatahash" xmlns:w16se="http://schemas.microsoft.com/office/word/2015/wordml/symex" xmlns:wpg="http://schemas.microsoft.com/office/word/2010/wordprocessingGroup" xmlns:wpi="http://schemas.microsoft.com/office/word/2010/wordprocessingInk" xmlns:wne="http://schemas.microsoft.com/office/word/2006/wordml" xmlns:wps="http://schemas.microsoft.com/office/word/2010/wordprocessingShape" mc:Ignorable="w14 w15 w16se w16cid w16 w16cex w16sdtdh wp14">
+  <w16cid:commentId w16cid:paraId="58844728" w16cid:durableId="65386D35"/>
+  <w16cid:commentId w16cid:paraId="7D7179E1" w16cid:durableId="7FF93743"/>
+</w16cid:commentsIds>
 </file>
 
 <file path=word/endnotes.xml><?xml version="1.0" encoding="utf-8"?>
@@ -20597,7 +20980,14 @@
         <w:caps/>
         <w:color w:val="4472C4" w:themeColor="accent1"/>
       </w:rPr>
-      <w:t>.6</w:t>
+      <w:t>.</w:t>
+    </w:r>
+    <w:r>
+      <w:rPr>
+        <w:caps/>
+        <w:color w:val="4472C4" w:themeColor="accent1"/>
+      </w:rPr>
+      <w:t>7</w:t>
     </w:r>
   </w:p>
   <w:p>
@@ -22907,6 +23297,14 @@
     <w:abstractNumId w:val="12"/>
   </w:num>
 </w:numbering>
+</file>
+
+<file path=word/people.xml><?xml version="1.0" encoding="utf-8"?>
+<w15:people xmlns:wpc="http://schemas.microsoft.com/office/word/2010/wordprocessingCanvas" xmlns:cx="http://schemas.microsoft.com/office/drawing/2014/chartex" xmlns:cx1="http://schemas.microsoft.com/office/drawing/2015/9/8/chartex" xmlns:cx2="http://schemas.microsoft.com/office/drawing/2015/10/21/chartex" xmlns:cx3="http://schemas.microsoft.com/office/drawing/2016/5/9/chartex" xmlns:cx4="http://schemas.microsoft.com/office/drawing/2016/5/10/chartex" xmlns:cx5="http://schemas.microsoft.com/office/drawing/2016/5/11/chartex" xmlns:cx6="http://schemas.microsoft.com/office/drawing/2016/5/12/chartex" xmlns:cx7="http://schemas.microsoft.com/office/drawing/2016/5/13/chartex" xmlns:cx8="http://schemas.microsoft.com/office/drawing/2016/5/14/chartex" xmlns:mc="http://schemas.openxmlformats.org/markup-compatibility/2006" xmlns:aink="http://schemas.microsoft.com/office/drawing/2016/ink" xmlns:am3d="http://schemas.microsoft.com/office/drawing/2017/model3d" xmlns:o="urn:schemas-microsoft-com:office:office" xmlns:oel="http://schemas.microsoft.com/office/2019/extlst" xmlns:r="http://schemas.openxmlformats.org/officeDocument/2006/relationships" xmlns:m="http://schemas.openxmlformats.org/officeDocument/2006/math" xmlns:v="urn:schemas-microsoft-com:vml" xmlns:wp14="http://schemas.microsoft.com/office/word/2010/wordprocessingDrawing" xmlns:wp="http://schemas.openxmlformats.org/drawingml/2006/wordprocessingDrawing" xmlns:w10="urn:schemas-microsoft-com:office:word" xmlns:w="http://schemas.openxmlformats.org/wordprocessingml/2006/main" xmlns:w14="http://schemas.microsoft.com/office/word/2010/wordml" xmlns:w15="http://schemas.microsoft.com/office/word/2012/wordml" xmlns:w16cex="http://schemas.microsoft.com/office/word/2018/wordml/cex" xmlns:w16cid="http://schemas.microsoft.com/office/word/2016/wordml/cid" xmlns:w16="http://schemas.microsoft.com/office/word/2018/wordml" xmlns:w16sdtdh="http://schemas.microsoft.com/office/word/2020/wordml/sdtdatahash" xmlns:w16se="http://schemas.microsoft.com/office/word/2015/wordml/symex" xmlns:wpg="http://schemas.microsoft.com/office/word/2010/wordprocessingGroup" xmlns:wpi="http://schemas.microsoft.com/office/word/2010/wordprocessingInk" xmlns:wne="http://schemas.microsoft.com/office/word/2006/wordml" xmlns:wps="http://schemas.microsoft.com/office/word/2010/wordprocessingShape" mc:Ignorable="w14 w15 w16se w16cid w16 w16cex w16sdtdh wp14">
+  <w15:person w15:author="Fabio Dioguardi">
+    <w15:presenceInfo w15:providerId="AD" w15:userId="S::fabio.dioguardi@uniba.it::6f9d5ef7-a702-4e54-aae0-32f468d91c8b"/>
+  </w15:person>
+</w15:people>
 </file>
 
 <file path=word/styles.xml><?xml version="1.0" encoding="utf-8"?>
@@ -23712,7 +24110,6 @@
     <w:basedOn w:val="Normale"/>
     <w:link w:val="TestocommentoCarattere"/>
     <w:uiPriority w:val="99"/>
-    <w:semiHidden/>
     <w:unhideWhenUsed/>
     <w:rsid w:val="005731C4"/>
     <w:pPr>
@@ -23728,7 +24125,6 @@
     <w:basedOn w:val="Carpredefinitoparagrafo"/>
     <w:link w:val="Testocommento"/>
     <w:uiPriority w:val="99"/>
-    <w:semiHidden/>
     <w:rsid w:val="005731C4"/>
     <w:rPr>
       <w:rFonts w:ascii="Times New Roman" w:hAnsi="Times New Roman"/>

</xml_diff>